<commit_message>
Aggiunta del gantt e aggiornamento della Doc
</commit_message>
<xml_diff>
--- a/3_Documentazione (word e pdf)/Documentazione_AstronomicPictureOfTheDay.docx
+++ b/3_Documentazione (word e pdf)/Documentazione_AstronomicPictureOfTheDay.docx
@@ -27,6 +27,8 @@
         </w:rPr>
         <w:t>Documentazione Progetto</w:t>
       </w:r>
+      <w:bookmarkStart w:id="0" w:name="_GoBack"/>
+      <w:bookmarkEnd w:id="0"/>
       <w:r>
         <w:rPr>
           <w:lang w:val="it-CH"/>
@@ -153,7 +155,7 @@
         <w:rPr>
           <w:noProof/>
         </w:rPr>
-        <w:instrText xml:space="preserve"> PAGEREF _Toc176356611 \h </w:instrText>
+        <w:instrText xml:space="preserve"> PAGEREF _Toc177565486 \h </w:instrText>
       </w:r>
       <w:r>
         <w:rPr>
@@ -232,7 +234,7 @@
         <w:rPr>
           <w:noProof/>
         </w:rPr>
-        <w:instrText xml:space="preserve"> PAGEREF _Toc176356612 \h </w:instrText>
+        <w:instrText xml:space="preserve"> PAGEREF _Toc177565487 \h </w:instrText>
       </w:r>
       <w:r>
         <w:rPr>
@@ -311,7 +313,7 @@
         <w:rPr>
           <w:noProof/>
         </w:rPr>
-        <w:instrText xml:space="preserve"> PAGEREF _Toc176356613 \h </w:instrText>
+        <w:instrText xml:space="preserve"> PAGEREF _Toc177565488 \h </w:instrText>
       </w:r>
       <w:r>
         <w:rPr>
@@ -390,7 +392,7 @@
         <w:rPr>
           <w:noProof/>
         </w:rPr>
-        <w:instrText xml:space="preserve"> PAGEREF _Toc176356614 \h </w:instrText>
+        <w:instrText xml:space="preserve"> PAGEREF _Toc177565489 \h </w:instrText>
       </w:r>
       <w:r>
         <w:rPr>
@@ -471,7 +473,7 @@
         <w:rPr>
           <w:noProof/>
         </w:rPr>
-        <w:instrText xml:space="preserve"> PAGEREF _Toc176356615 \h </w:instrText>
+        <w:instrText xml:space="preserve"> PAGEREF _Toc177565490 \h </w:instrText>
       </w:r>
       <w:r>
         <w:rPr>
@@ -550,7 +552,7 @@
         <w:rPr>
           <w:noProof/>
         </w:rPr>
-        <w:instrText xml:space="preserve"> PAGEREF _Toc176356616 \h </w:instrText>
+        <w:instrText xml:space="preserve"> PAGEREF _Toc177565491 \h </w:instrText>
       </w:r>
       <w:r>
         <w:rPr>
@@ -629,7 +631,7 @@
         <w:rPr>
           <w:noProof/>
         </w:rPr>
-        <w:instrText xml:space="preserve"> PAGEREF _Toc176356617 \h </w:instrText>
+        <w:instrText xml:space="preserve"> PAGEREF _Toc177565492 \h </w:instrText>
       </w:r>
       <w:r>
         <w:rPr>
@@ -708,7 +710,7 @@
         <w:rPr>
           <w:noProof/>
         </w:rPr>
-        <w:instrText xml:space="preserve"> PAGEREF _Toc176356618 \h </w:instrText>
+        <w:instrText xml:space="preserve"> PAGEREF _Toc177565493 \h </w:instrText>
       </w:r>
       <w:r>
         <w:rPr>
@@ -725,7 +727,7 @@
         <w:rPr>
           <w:noProof/>
         </w:rPr>
-        <w:t>5</w:t>
+        <w:t>6</w:t>
       </w:r>
       <w:r>
         <w:rPr>
@@ -787,7 +789,7 @@
         <w:rPr>
           <w:noProof/>
         </w:rPr>
-        <w:instrText xml:space="preserve"> PAGEREF _Toc176356619 \h </w:instrText>
+        <w:instrText xml:space="preserve"> PAGEREF _Toc177565494 \h </w:instrText>
       </w:r>
       <w:r>
         <w:rPr>
@@ -804,7 +806,7 @@
         <w:rPr>
           <w:noProof/>
         </w:rPr>
-        <w:t>5</w:t>
+        <w:t>7</w:t>
       </w:r>
       <w:r>
         <w:rPr>
@@ -866,7 +868,7 @@
         <w:rPr>
           <w:noProof/>
         </w:rPr>
-        <w:instrText xml:space="preserve"> PAGEREF _Toc176356620 \h </w:instrText>
+        <w:instrText xml:space="preserve"> PAGEREF _Toc177565495 \h </w:instrText>
       </w:r>
       <w:r>
         <w:rPr>
@@ -883,7 +885,7 @@
         <w:rPr>
           <w:noProof/>
         </w:rPr>
-        <w:t>5</w:t>
+        <w:t>7</w:t>
       </w:r>
       <w:r>
         <w:rPr>
@@ -945,7 +947,7 @@
         <w:rPr>
           <w:noProof/>
         </w:rPr>
-        <w:instrText xml:space="preserve"> PAGEREF _Toc176356621 \h </w:instrText>
+        <w:instrText xml:space="preserve"> PAGEREF _Toc177565496 \h </w:instrText>
       </w:r>
       <w:r>
         <w:rPr>
@@ -962,7 +964,7 @@
         <w:rPr>
           <w:noProof/>
         </w:rPr>
-        <w:t>6</w:t>
+        <w:t>7</w:t>
       </w:r>
       <w:r>
         <w:rPr>
@@ -1024,7 +1026,7 @@
         <w:rPr>
           <w:noProof/>
         </w:rPr>
-        <w:instrText xml:space="preserve"> PAGEREF _Toc176356622 \h </w:instrText>
+        <w:instrText xml:space="preserve"> PAGEREF _Toc177565497 \h </w:instrText>
       </w:r>
       <w:r>
         <w:rPr>
@@ -1041,7 +1043,7 @@
         <w:rPr>
           <w:noProof/>
         </w:rPr>
-        <w:t>6</w:t>
+        <w:t>8</w:t>
       </w:r>
       <w:r>
         <w:rPr>
@@ -1103,7 +1105,7 @@
         <w:rPr>
           <w:noProof/>
         </w:rPr>
-        <w:instrText xml:space="preserve"> PAGEREF _Toc176356623 \h </w:instrText>
+        <w:instrText xml:space="preserve"> PAGEREF _Toc177565498 \h </w:instrText>
       </w:r>
       <w:r>
         <w:rPr>
@@ -1120,7 +1122,7 @@
         <w:rPr>
           <w:noProof/>
         </w:rPr>
-        <w:t>6</w:t>
+        <w:t>8</w:t>
       </w:r>
       <w:r>
         <w:rPr>
@@ -1182,7 +1184,7 @@
         <w:rPr>
           <w:noProof/>
         </w:rPr>
-        <w:instrText xml:space="preserve"> PAGEREF _Toc176356624 \h </w:instrText>
+        <w:instrText xml:space="preserve"> PAGEREF _Toc177565499 \h </w:instrText>
       </w:r>
       <w:r>
         <w:rPr>
@@ -1199,7 +1201,7 @@
         <w:rPr>
           <w:noProof/>
         </w:rPr>
-        <w:t>6</w:t>
+        <w:t>8</w:t>
       </w:r>
       <w:r>
         <w:rPr>
@@ -1261,7 +1263,7 @@
         <w:rPr>
           <w:noProof/>
         </w:rPr>
-        <w:instrText xml:space="preserve"> PAGEREF _Toc176356625 \h </w:instrText>
+        <w:instrText xml:space="preserve"> PAGEREF _Toc177565500 \h </w:instrText>
       </w:r>
       <w:r>
         <w:rPr>
@@ -1278,7 +1280,7 @@
         <w:rPr>
           <w:noProof/>
         </w:rPr>
-        <w:t>6</w:t>
+        <w:t>8</w:t>
       </w:r>
       <w:r>
         <w:rPr>
@@ -1340,7 +1342,7 @@
         <w:rPr>
           <w:noProof/>
         </w:rPr>
-        <w:instrText xml:space="preserve"> PAGEREF _Toc176356626 \h </w:instrText>
+        <w:instrText xml:space="preserve"> PAGEREF _Toc177565501 \h </w:instrText>
       </w:r>
       <w:r>
         <w:rPr>
@@ -1357,7 +1359,7 @@
         <w:rPr>
           <w:noProof/>
         </w:rPr>
-        <w:t>7</w:t>
+        <w:t>8</w:t>
       </w:r>
       <w:r>
         <w:rPr>
@@ -1419,7 +1421,7 @@
         <w:rPr>
           <w:noProof/>
         </w:rPr>
-        <w:instrText xml:space="preserve"> PAGEREF _Toc176356627 \h </w:instrText>
+        <w:instrText xml:space="preserve"> PAGEREF _Toc177565502 \h </w:instrText>
       </w:r>
       <w:r>
         <w:rPr>
@@ -1436,7 +1438,7 @@
         <w:rPr>
           <w:noProof/>
         </w:rPr>
-        <w:t>7</w:t>
+        <w:t>8</w:t>
       </w:r>
       <w:r>
         <w:rPr>
@@ -1498,7 +1500,7 @@
         <w:rPr>
           <w:noProof/>
         </w:rPr>
-        <w:instrText xml:space="preserve"> PAGEREF _Toc176356628 \h </w:instrText>
+        <w:instrText xml:space="preserve"> PAGEREF _Toc177565503 \h </w:instrText>
       </w:r>
       <w:r>
         <w:rPr>
@@ -1515,7 +1517,7 @@
         <w:rPr>
           <w:noProof/>
         </w:rPr>
-        <w:t>7</w:t>
+        <w:t>8</w:t>
       </w:r>
       <w:r>
         <w:rPr>
@@ -1577,7 +1579,7 @@
         <w:rPr>
           <w:noProof/>
         </w:rPr>
-        <w:instrText xml:space="preserve"> PAGEREF _Toc176356629 \h </w:instrText>
+        <w:instrText xml:space="preserve"> PAGEREF _Toc177565504 \h </w:instrText>
       </w:r>
       <w:r>
         <w:rPr>
@@ -1594,7 +1596,7 @@
         <w:rPr>
           <w:noProof/>
         </w:rPr>
-        <w:t>8</w:t>
+        <w:t>9</w:t>
       </w:r>
       <w:r>
         <w:rPr>
@@ -1658,7 +1660,7 @@
         <w:rPr>
           <w:noProof/>
         </w:rPr>
-        <w:instrText xml:space="preserve"> PAGEREF _Toc176356630 \h </w:instrText>
+        <w:instrText xml:space="preserve"> PAGEREF _Toc177565505 \h </w:instrText>
       </w:r>
       <w:r>
         <w:rPr>
@@ -1675,7 +1677,7 @@
         <w:rPr>
           <w:noProof/>
         </w:rPr>
-        <w:t>8</w:t>
+        <w:t>9</w:t>
       </w:r>
       <w:r>
         <w:rPr>
@@ -1737,7 +1739,7 @@
         <w:rPr>
           <w:noProof/>
         </w:rPr>
-        <w:instrText xml:space="preserve"> PAGEREF _Toc176356631 \h </w:instrText>
+        <w:instrText xml:space="preserve"> PAGEREF _Toc177565506 \h </w:instrText>
       </w:r>
       <w:r>
         <w:rPr>
@@ -1754,7 +1756,7 @@
         <w:rPr>
           <w:noProof/>
         </w:rPr>
-        <w:t>8</w:t>
+        <w:t>9</w:t>
       </w:r>
       <w:r>
         <w:rPr>
@@ -1816,7 +1818,7 @@
         <w:rPr>
           <w:noProof/>
         </w:rPr>
-        <w:instrText xml:space="preserve"> PAGEREF _Toc176356632 \h </w:instrText>
+        <w:instrText xml:space="preserve"> PAGEREF _Toc177565507 \h </w:instrText>
       </w:r>
       <w:r>
         <w:rPr>
@@ -1833,7 +1835,7 @@
         <w:rPr>
           <w:noProof/>
         </w:rPr>
-        <w:t>9</w:t>
+        <w:t>10</w:t>
       </w:r>
       <w:r>
         <w:rPr>
@@ -1895,7 +1897,7 @@
         <w:rPr>
           <w:noProof/>
         </w:rPr>
-        <w:instrText xml:space="preserve"> PAGEREF _Toc176356633 \h </w:instrText>
+        <w:instrText xml:space="preserve"> PAGEREF _Toc177565508 \h </w:instrText>
       </w:r>
       <w:r>
         <w:rPr>
@@ -1912,7 +1914,7 @@
         <w:rPr>
           <w:noProof/>
         </w:rPr>
-        <w:t>9</w:t>
+        <w:t>10</w:t>
       </w:r>
       <w:r>
         <w:rPr>
@@ -1976,7 +1978,7 @@
         <w:rPr>
           <w:noProof/>
         </w:rPr>
-        <w:instrText xml:space="preserve"> PAGEREF _Toc176356634 \h </w:instrText>
+        <w:instrText xml:space="preserve"> PAGEREF _Toc177565509 \h </w:instrText>
       </w:r>
       <w:r>
         <w:rPr>
@@ -1993,7 +1995,7 @@
         <w:rPr>
           <w:noProof/>
         </w:rPr>
-        <w:t>9</w:t>
+        <w:t>10</w:t>
       </w:r>
       <w:r>
         <w:rPr>
@@ -2057,7 +2059,7 @@
         <w:rPr>
           <w:noProof/>
         </w:rPr>
-        <w:instrText xml:space="preserve"> PAGEREF _Toc176356635 \h </w:instrText>
+        <w:instrText xml:space="preserve"> PAGEREF _Toc177565510 \h </w:instrText>
       </w:r>
       <w:r>
         <w:rPr>
@@ -2074,7 +2076,7 @@
         <w:rPr>
           <w:noProof/>
         </w:rPr>
-        <w:t>9</w:t>
+        <w:t>10</w:t>
       </w:r>
       <w:r>
         <w:rPr>
@@ -2136,7 +2138,7 @@
         <w:rPr>
           <w:noProof/>
         </w:rPr>
-        <w:instrText xml:space="preserve"> PAGEREF _Toc176356636 \h </w:instrText>
+        <w:instrText xml:space="preserve"> PAGEREF _Toc177565511 \h </w:instrText>
       </w:r>
       <w:r>
         <w:rPr>
@@ -2153,7 +2155,7 @@
         <w:rPr>
           <w:noProof/>
         </w:rPr>
-        <w:t>9</w:t>
+        <w:t>10</w:t>
       </w:r>
       <w:r>
         <w:rPr>
@@ -2215,7 +2217,7 @@
         <w:rPr>
           <w:noProof/>
         </w:rPr>
-        <w:instrText xml:space="preserve"> PAGEREF _Toc176356637 \h </w:instrText>
+        <w:instrText xml:space="preserve"> PAGEREF _Toc177565512 \h </w:instrText>
       </w:r>
       <w:r>
         <w:rPr>
@@ -2232,7 +2234,7 @@
         <w:rPr>
           <w:noProof/>
         </w:rPr>
-        <w:t>9</w:t>
+        <w:t>10</w:t>
       </w:r>
       <w:r>
         <w:rPr>
@@ -2296,7 +2298,7 @@
         <w:rPr>
           <w:noProof/>
         </w:rPr>
-        <w:instrText xml:space="preserve"> PAGEREF _Toc176356638 \h </w:instrText>
+        <w:instrText xml:space="preserve"> PAGEREF _Toc177565513 \h </w:instrText>
       </w:r>
       <w:r>
         <w:rPr>
@@ -2313,7 +2315,7 @@
         <w:rPr>
           <w:noProof/>
         </w:rPr>
-        <w:t>9</w:t>
+        <w:t>10</w:t>
       </w:r>
       <w:r>
         <w:rPr>
@@ -2377,7 +2379,7 @@
         <w:rPr>
           <w:noProof/>
         </w:rPr>
-        <w:instrText xml:space="preserve"> PAGEREF _Toc176356639 \h </w:instrText>
+        <w:instrText xml:space="preserve"> PAGEREF _Toc177565514 \h </w:instrText>
       </w:r>
       <w:r>
         <w:rPr>
@@ -2394,7 +2396,7 @@
         <w:rPr>
           <w:noProof/>
         </w:rPr>
-        <w:t>10</w:t>
+        <w:t>11</w:t>
       </w:r>
       <w:r>
         <w:rPr>
@@ -2456,7 +2458,7 @@
         <w:rPr>
           <w:noProof/>
         </w:rPr>
-        <w:instrText xml:space="preserve"> PAGEREF _Toc176356640 \h </w:instrText>
+        <w:instrText xml:space="preserve"> PAGEREF _Toc177565515 \h </w:instrText>
       </w:r>
       <w:r>
         <w:rPr>
@@ -2473,7 +2475,7 @@
         <w:rPr>
           <w:noProof/>
         </w:rPr>
-        <w:t>10</w:t>
+        <w:t>11</w:t>
       </w:r>
       <w:r>
         <w:rPr>
@@ -2535,7 +2537,7 @@
         <w:rPr>
           <w:noProof/>
         </w:rPr>
-        <w:instrText xml:space="preserve"> PAGEREF _Toc176356641 \h </w:instrText>
+        <w:instrText xml:space="preserve"> PAGEREF _Toc177565516 \h </w:instrText>
       </w:r>
       <w:r>
         <w:rPr>
@@ -2552,7 +2554,7 @@
         <w:rPr>
           <w:noProof/>
         </w:rPr>
-        <w:t>10</w:t>
+        <w:t>11</w:t>
       </w:r>
       <w:r>
         <w:rPr>
@@ -2614,7 +2616,7 @@
         <w:rPr>
           <w:noProof/>
         </w:rPr>
-        <w:instrText xml:space="preserve"> PAGEREF _Toc176356642 \h </w:instrText>
+        <w:instrText xml:space="preserve"> PAGEREF _Toc177565517 \h </w:instrText>
       </w:r>
       <w:r>
         <w:rPr>
@@ -2631,7 +2633,7 @@
         <w:rPr>
           <w:noProof/>
         </w:rPr>
-        <w:t>10</w:t>
+        <w:t>11</w:t>
       </w:r>
       <w:r>
         <w:rPr>
@@ -2695,7 +2697,7 @@
         <w:rPr>
           <w:noProof/>
         </w:rPr>
-        <w:instrText xml:space="preserve"> PAGEREF _Toc176356643 \h </w:instrText>
+        <w:instrText xml:space="preserve"> PAGEREF _Toc177565518 \h </w:instrText>
       </w:r>
       <w:r>
         <w:rPr>
@@ -2712,7 +2714,7 @@
         <w:rPr>
           <w:noProof/>
         </w:rPr>
-        <w:t>10</w:t>
+        <w:t>11</w:t>
       </w:r>
       <w:r>
         <w:rPr>
@@ -2761,7 +2763,7 @@
         </w:rPr>
         <w:br w:type="page"/>
       </w:r>
-      <w:bookmarkStart w:id="0" w:name="_Toc176356611"/>
+      <w:bookmarkStart w:id="1" w:name="_Toc177565486"/>
       <w:r>
         <w:rPr>
           <w:lang w:val="it-IT"/>
@@ -2769,17 +2771,17 @@
         <w:lastRenderedPageBreak/>
         <w:t>Introduzione</w:t>
       </w:r>
-      <w:bookmarkEnd w:id="0"/>
+      <w:bookmarkEnd w:id="1"/>
     </w:p>
     <w:p>
       <w:pPr>
         <w:pStyle w:val="Titolo2"/>
       </w:pPr>
-      <w:bookmarkStart w:id="1" w:name="_Toc176356612"/>
+      <w:bookmarkStart w:id="2" w:name="_Toc177565487"/>
       <w:r>
         <w:t>Informazioni sul progetto</w:t>
       </w:r>
-      <w:bookmarkEnd w:id="1"/>
+      <w:bookmarkEnd w:id="2"/>
       <w:r>
         <w:t xml:space="preserve"> </w:t>
       </w:r>
@@ -2788,11 +2790,11 @@
       <w:pPr>
         <w:pStyle w:val="Titolo2"/>
       </w:pPr>
-      <w:bookmarkStart w:id="2" w:name="_Toc176356613"/>
+      <w:bookmarkStart w:id="3" w:name="_Toc177565488"/>
       <w:r>
         <w:t>Abstract</w:t>
       </w:r>
-      <w:bookmarkEnd w:id="2"/>
+      <w:bookmarkEnd w:id="3"/>
       <w:r>
         <w:t xml:space="preserve"> </w:t>
       </w:r>
@@ -2991,11 +2993,11 @@
       <w:pPr>
         <w:pStyle w:val="Titolo2"/>
       </w:pPr>
-      <w:bookmarkStart w:id="3" w:name="_Toc176356614"/>
+      <w:bookmarkStart w:id="4" w:name="_Toc177565489"/>
       <w:r>
         <w:t>Scopo</w:t>
       </w:r>
-      <w:bookmarkEnd w:id="3"/>
+      <w:bookmarkEnd w:id="4"/>
     </w:p>
     <w:p>
       <w:pPr>
@@ -3105,7 +3107,7 @@
       <w:r>
         <w:br w:type="page"/>
       </w:r>
-      <w:bookmarkStart w:id="4" w:name="_Toc176356615"/>
+      <w:bookmarkStart w:id="5" w:name="_Toc177565490"/>
       <w:r>
         <w:rPr>
           <w:lang w:val="it-IT"/>
@@ -3113,17 +3115,17 @@
         <w:lastRenderedPageBreak/>
         <w:t>Analisi</w:t>
       </w:r>
-      <w:bookmarkEnd w:id="4"/>
+      <w:bookmarkEnd w:id="5"/>
     </w:p>
     <w:p>
       <w:pPr>
         <w:pStyle w:val="Titolo2"/>
       </w:pPr>
-      <w:bookmarkStart w:id="5" w:name="_Toc176356616"/>
+      <w:bookmarkStart w:id="6" w:name="_Toc177565491"/>
       <w:r>
         <w:t>Analisi del dominio</w:t>
       </w:r>
-      <w:bookmarkEnd w:id="5"/>
+      <w:bookmarkEnd w:id="6"/>
     </w:p>
     <w:p>
       <w:pPr>
@@ -3206,7 +3208,7 @@
       <w:pPr>
         <w:pStyle w:val="Titolo2"/>
       </w:pPr>
-      <w:bookmarkStart w:id="6" w:name="_Toc176356617"/>
+      <w:bookmarkStart w:id="7" w:name="_Toc177565492"/>
       <w:r>
         <w:t>Analisi e s</w:t>
       </w:r>
@@ -3219,7 +3221,7 @@
       <w:r>
         <w:t>dei requisiti</w:t>
       </w:r>
-      <w:bookmarkEnd w:id="6"/>
+      <w:bookmarkEnd w:id="7"/>
     </w:p>
     <w:p>
       <w:pPr>
@@ -6512,15 +6514,7 @@
                 <w:sz w:val="16"/>
                 <w:szCs w:val="16"/>
               </w:rPr>
-              <w:t>00</w:t>
-            </w:r>
-            <w:r>
-              <w:rPr>
-                <w:b/>
-                <w:sz w:val="16"/>
-                <w:szCs w:val="16"/>
-              </w:rPr>
-              <w:t>2</w:t>
+              <w:t>002</w:t>
             </w:r>
           </w:p>
         </w:tc>
@@ -6561,12 +6555,10 @@
       <w:pPr>
         <w:pStyle w:val="Titolo3"/>
       </w:pPr>
-      <w:bookmarkStart w:id="7" w:name="_Toc176356618"/>
+      <w:bookmarkStart w:id="8" w:name="_Toc177565493"/>
       <w:r>
         <w:t>Spiegazione elementi tabella dei requisiti:</w:t>
       </w:r>
-      <w:bookmarkStart w:id="8" w:name="_GoBack"/>
-      <w:bookmarkEnd w:id="7"/>
       <w:bookmarkEnd w:id="8"/>
     </w:p>
     <w:p>
@@ -6658,8 +6650,9 @@
         <w:pStyle w:val="Titolo2"/>
         <w:ind w:left="578" w:hanging="578"/>
       </w:pPr>
-      <w:bookmarkStart w:id="9" w:name="_Toc176356619"/>
-      <w:r>
+      <w:bookmarkStart w:id="9" w:name="_Toc177565494"/>
+      <w:r>
+        <w:lastRenderedPageBreak/>
         <w:t>Use case</w:t>
       </w:r>
       <w:bookmarkEnd w:id="9"/>
@@ -6672,41 +6665,124 @@
       </w:pPr>
       <w:r>
         <w:rPr>
-          <w:lang w:val="it-IT"/>
-        </w:rPr>
-        <w:t xml:space="preserve">I casi d’uso rappresentano l’interazione tra i vari </w:t>
-      </w:r>
-      <w:r>
-        <w:rPr>
-          <w:lang w:val="it-IT"/>
-        </w:rPr>
-        <w:t>attori e le funzionalità</w:t>
-      </w:r>
-      <w:r>
-        <w:rPr>
-          <w:lang w:val="it-IT"/>
-        </w:rPr>
-        <w:t xml:space="preserve"> del prodotto</w:t>
-      </w:r>
-      <w:r>
-        <w:rPr>
-          <w:lang w:val="it-IT"/>
-        </w:rPr>
-        <w:t>.</w:t>
-      </w:r>
-    </w:p>
-    <w:p>
-      <w:pPr>
-        <w:rPr>
-          <w:lang w:val="it-IT"/>
-        </w:rPr>
-      </w:pPr>
+          <w:noProof/>
+          <w:lang w:val="it-IT"/>
+        </w:rPr>
+        <w:drawing>
+          <wp:inline distT="0" distB="0" distL="0" distR="0" wp14:anchorId="04ADACF2" wp14:editId="399F2C47">
+            <wp:extent cx="3810000" cy="3525140"/>
+            <wp:effectExtent l="0" t="0" r="0" b="0"/>
+            <wp:docPr id="4" name="Immagine 4"/>
+            <wp:cNvGraphicFramePr>
+              <a:graphicFrameLocks xmlns:a="http://schemas.openxmlformats.org/drawingml/2006/main" noChangeAspect="1"/>
+            </wp:cNvGraphicFramePr>
+            <a:graphic xmlns:a="http://schemas.openxmlformats.org/drawingml/2006/main">
+              <a:graphicData uri="http://schemas.openxmlformats.org/drawingml/2006/picture">
+                <pic:pic xmlns:pic="http://schemas.openxmlformats.org/drawingml/2006/picture">
+                  <pic:nvPicPr>
+                    <pic:cNvPr id="0" name="Picture 1"/>
+                    <pic:cNvPicPr>
+                      <a:picLocks noChangeAspect="1" noChangeArrowheads="1"/>
+                    </pic:cNvPicPr>
+                  </pic:nvPicPr>
+                  <pic:blipFill>
+                    <a:blip r:embed="rId8">
+                      <a:extLst>
+                        <a:ext uri="{28A0092B-C50C-407E-A947-70E740481C1C}">
+                          <a14:useLocalDpi xmlns:a14="http://schemas.microsoft.com/office/drawing/2010/main" val="0"/>
+                        </a:ext>
+                      </a:extLst>
+                    </a:blip>
+                    <a:srcRect/>
+                    <a:stretch>
+                      <a:fillRect/>
+                    </a:stretch>
+                  </pic:blipFill>
+                  <pic:spPr bwMode="auto">
+                    <a:xfrm>
+                      <a:off x="0" y="0"/>
+                      <a:ext cx="3812922" cy="3527843"/>
+                    </a:xfrm>
+                    <a:prstGeom prst="rect">
+                      <a:avLst/>
+                    </a:prstGeom>
+                    <a:noFill/>
+                    <a:ln>
+                      <a:noFill/>
+                    </a:ln>
+                  </pic:spPr>
+                </pic:pic>
+              </a:graphicData>
+            </a:graphic>
+          </wp:inline>
+        </w:drawing>
+      </w:r>
     </w:p>
     <w:p>
       <w:pPr>
         <w:pStyle w:val="Titolo2"/>
       </w:pPr>
-      <w:bookmarkStart w:id="10" w:name="_Toc176356620"/>
+      <w:bookmarkStart w:id="10" w:name="_Toc177565495"/>
+      <w:r>
+        <w:rPr>
+          <w:noProof/>
+        </w:rPr>
+        <w:drawing>
+          <wp:anchor distT="0" distB="0" distL="114300" distR="114300" simplePos="0" relativeHeight="251658240" behindDoc="0" locked="0" layoutInCell="1" allowOverlap="1" wp14:anchorId="5D4646D8" wp14:editId="39E54E20">
+            <wp:simplePos x="0" y="0"/>
+            <wp:positionH relativeFrom="margin">
+              <wp:align>center</wp:align>
+            </wp:positionH>
+            <wp:positionV relativeFrom="paragraph">
+              <wp:posOffset>402590</wp:posOffset>
+            </wp:positionV>
+            <wp:extent cx="7169150" cy="3448050"/>
+            <wp:effectExtent l="0" t="0" r="0" b="0"/>
+            <wp:wrapTopAndBottom/>
+            <wp:docPr id="1" name="Immagine 1"/>
+            <wp:cNvGraphicFramePr>
+              <a:graphicFrameLocks xmlns:a="http://schemas.openxmlformats.org/drawingml/2006/main" noChangeAspect="1"/>
+            </wp:cNvGraphicFramePr>
+            <a:graphic xmlns:a="http://schemas.openxmlformats.org/drawingml/2006/main">
+              <a:graphicData uri="http://schemas.openxmlformats.org/drawingml/2006/picture">
+                <pic:pic xmlns:pic="http://schemas.openxmlformats.org/drawingml/2006/picture">
+                  <pic:nvPicPr>
+                    <pic:cNvPr id="1" name=""/>
+                    <pic:cNvPicPr/>
+                  </pic:nvPicPr>
+                  <pic:blipFill>
+                    <a:blip r:embed="rId9" cstate="print">
+                      <a:extLst>
+                        <a:ext uri="{28A0092B-C50C-407E-A947-70E740481C1C}">
+                          <a14:useLocalDpi xmlns:a14="http://schemas.microsoft.com/office/drawing/2010/main" val="0"/>
+                        </a:ext>
+                      </a:extLst>
+                    </a:blip>
+                    <a:stretch>
+                      <a:fillRect/>
+                    </a:stretch>
+                  </pic:blipFill>
+                  <pic:spPr>
+                    <a:xfrm>
+                      <a:off x="0" y="0"/>
+                      <a:ext cx="7169150" cy="3448050"/>
+                    </a:xfrm>
+                    <a:prstGeom prst="rect">
+                      <a:avLst/>
+                    </a:prstGeom>
+                  </pic:spPr>
+                </pic:pic>
+              </a:graphicData>
+            </a:graphic>
+            <wp14:sizeRelH relativeFrom="margin">
+              <wp14:pctWidth>0</wp14:pctWidth>
+            </wp14:sizeRelH>
+            <wp14:sizeRelV relativeFrom="margin">
+              <wp14:pctHeight>0</wp14:pctHeight>
+            </wp14:sizeRelV>
+          </wp:anchor>
+        </w:drawing>
+      </w:r>
       <w:r>
         <w:t>Pianificazione</w:t>
       </w:r>
@@ -6714,263 +6790,9 @@
     </w:p>
     <w:p>
       <w:pPr>
-        <w:rPr>
-          <w:lang w:val="it-IT"/>
-        </w:rPr>
-      </w:pPr>
-      <w:r>
-        <w:rPr>
-          <w:lang w:val="it-IT"/>
-        </w:rPr>
-        <w:t xml:space="preserve">Prima di stabilire una pianificazione bisogna avere almeno una vaga idea del modello di sviluppo che si intende adottare. </w:t>
-      </w:r>
-      <w:r>
-        <w:rPr>
-          <w:lang w:val="it-IT"/>
-        </w:rPr>
-        <w:t xml:space="preserve">In questa sezione bisognerà inserire il modello concettuale di sviluppo che si seguirà durante il progetto. </w:t>
-      </w:r>
-      <w:r>
-        <w:rPr>
-          <w:lang w:val="it-IT"/>
-        </w:rPr>
-        <w:t>Gli elementi di riferimento per una buona pianificazione derivano da una scomposizione top-down della problematica del progetto.</w:t>
-      </w:r>
-    </w:p>
-    <w:p>
-      <w:pPr>
-        <w:rPr>
-          <w:lang w:val="it-IT"/>
-        </w:rPr>
-      </w:pPr>
-    </w:p>
-    <w:p>
-      <w:pPr>
-        <w:rPr>
-          <w:lang w:val="it-IT"/>
-        </w:rPr>
-      </w:pPr>
-      <w:r>
-        <w:rPr>
-          <w:lang w:val="it-IT"/>
-        </w:rPr>
-        <w:t xml:space="preserve">La pianificazione può essere rappresentata mediante un diagramma di </w:t>
-      </w:r>
-      <w:proofErr w:type="spellStart"/>
-      <w:r>
-        <w:rPr>
-          <w:lang w:val="it-IT"/>
-        </w:rPr>
-        <w:t>Gantt</w:t>
-      </w:r>
-      <w:proofErr w:type="spellEnd"/>
-      <w:r>
-        <w:rPr>
-          <w:lang w:val="it-IT"/>
-        </w:rPr>
-        <w:t>:</w:t>
-      </w:r>
-    </w:p>
-    <w:p>
-      <w:pPr>
-        <w:rPr>
-          <w:lang w:val="it-IT"/>
-        </w:rPr>
-      </w:pPr>
-    </w:p>
-    <w:tbl>
-      <w:tblPr>
-        <w:tblW w:w="0" w:type="auto"/>
-        <w:tblBorders>
-          <w:top w:val="single" w:sz="4" w:space="0" w:color="auto"/>
-          <w:left w:val="single" w:sz="4" w:space="0" w:color="auto"/>
-          <w:bottom w:val="single" w:sz="4" w:space="0" w:color="auto"/>
-          <w:right w:val="single" w:sz="4" w:space="0" w:color="auto"/>
-          <w:insideH w:val="single" w:sz="4" w:space="0" w:color="auto"/>
-          <w:insideV w:val="single" w:sz="4" w:space="0" w:color="auto"/>
-        </w:tblBorders>
-        <w:tblLook w:val="00A0" w:firstRow="1" w:lastRow="0" w:firstColumn="1" w:lastColumn="0" w:noHBand="0" w:noVBand="0"/>
-      </w:tblPr>
-      <w:tblGrid>
-        <w:gridCol w:w="9628"/>
-      </w:tblGrid>
-      <w:tr>
-        <w:tc>
-          <w:tcPr>
-            <w:tcW w:w="9628" w:type="dxa"/>
-            <w:shd w:val="clear" w:color="auto" w:fill="auto"/>
-          </w:tcPr>
-          <w:p>
-            <w:pPr>
-              <w:rPr>
-                <w:lang w:val="it-IT"/>
-              </w:rPr>
-            </w:pPr>
-            <w:r>
-              <w:rPr>
-                <w:noProof/>
-                <w:lang w:val="it-IT"/>
-              </w:rPr>
-              <w:lastRenderedPageBreak/>
-              <w:drawing>
-                <wp:inline distT="0" distB="0" distL="0" distR="0" wp14:anchorId="3C988473" wp14:editId="421E0D4A">
-                  <wp:extent cx="5972175" cy="2876550"/>
-                  <wp:effectExtent l="0" t="0" r="0" b="0"/>
-                  <wp:docPr id="1" name="Immagine 1"/>
-                  <wp:cNvGraphicFramePr>
-                    <a:graphicFrameLocks xmlns:a="http://schemas.openxmlformats.org/drawingml/2006/main" noChangeAspect="1"/>
-                  </wp:cNvGraphicFramePr>
-                  <a:graphic xmlns:a="http://schemas.openxmlformats.org/drawingml/2006/main">
-                    <a:graphicData uri="http://schemas.openxmlformats.org/drawingml/2006/picture">
-                      <pic:pic xmlns:pic="http://schemas.openxmlformats.org/drawingml/2006/picture">
-                        <pic:nvPicPr>
-                          <pic:cNvPr id="0" name="Picture 1"/>
-                          <pic:cNvPicPr>
-                            <a:picLocks noChangeAspect="1" noChangeArrowheads="1"/>
-                          </pic:cNvPicPr>
-                        </pic:nvPicPr>
-                        <pic:blipFill>
-                          <a:blip r:embed="rId8">
-                            <a:extLst>
-                              <a:ext uri="{28A0092B-C50C-407E-A947-70E740481C1C}">
-                                <a14:useLocalDpi xmlns:a14="http://schemas.microsoft.com/office/drawing/2010/main" val="0"/>
-                              </a:ext>
-                            </a:extLst>
-                          </a:blip>
-                          <a:srcRect r="6310"/>
-                          <a:stretch>
-                            <a:fillRect/>
-                          </a:stretch>
-                        </pic:blipFill>
-                        <pic:spPr bwMode="auto">
-                          <a:xfrm>
-                            <a:off x="0" y="0"/>
-                            <a:ext cx="5972175" cy="2876550"/>
-                          </a:xfrm>
-                          <a:prstGeom prst="rect">
-                            <a:avLst/>
-                          </a:prstGeom>
-                          <a:noFill/>
-                          <a:ln>
-                            <a:noFill/>
-                          </a:ln>
-                        </pic:spPr>
-                      </pic:pic>
-                    </a:graphicData>
-                  </a:graphic>
-                </wp:inline>
-              </w:drawing>
-            </w:r>
-          </w:p>
-          <w:p>
-            <w:pPr>
-              <w:pStyle w:val="Didascalia"/>
-              <w:rPr>
-                <w:lang w:val="it-IT"/>
-              </w:rPr>
-            </w:pPr>
-            <w:r>
-              <w:t xml:space="preserve">Figura </w:t>
-            </w:r>
-            <w:r>
-              <w:fldChar w:fldCharType="begin"/>
-            </w:r>
-            <w:r>
-              <w:instrText xml:space="preserve"> SEQ Figura \* ARABIC </w:instrText>
-            </w:r>
-            <w:r>
-              <w:fldChar w:fldCharType="separate"/>
-            </w:r>
-            <w:r>
-              <w:rPr>
-                <w:noProof/>
-              </w:rPr>
-              <w:t>1</w:t>
-            </w:r>
-            <w:r>
-              <w:rPr>
-                <w:noProof/>
-              </w:rPr>
-              <w:fldChar w:fldCharType="end"/>
-            </w:r>
-            <w:r>
-              <w:t xml:space="preserve">: Esempio di diagramma di </w:t>
-            </w:r>
-            <w:proofErr w:type="spellStart"/>
-            <w:r>
-              <w:t>Gantt</w:t>
-            </w:r>
-            <w:proofErr w:type="spellEnd"/>
-            <w:r>
-              <w:t>.</w:t>
-            </w:r>
-          </w:p>
-        </w:tc>
-      </w:tr>
-    </w:tbl>
-    <w:p>
-      <w:pPr>
-        <w:rPr>
-          <w:lang w:val="it-IT"/>
-        </w:rPr>
-      </w:pPr>
-    </w:p>
-    <w:p>
-      <w:pPr>
-        <w:rPr>
-          <w:lang w:val="it-IT"/>
-        </w:rPr>
-      </w:pPr>
-      <w:r>
-        <w:rPr>
-          <w:lang w:val="it-IT"/>
-        </w:rPr>
-        <w:t>Se si usano altri metodi di pianificazione (</w:t>
-      </w:r>
-      <w:r>
-        <w:rPr>
-          <w:lang w:val="it-IT"/>
-        </w:rPr>
-        <w:t>p.</w:t>
-      </w:r>
-      <w:r>
-        <w:rPr>
-          <w:lang w:val="it-IT"/>
-        </w:rPr>
-        <w:t>es</w:t>
-      </w:r>
-      <w:r>
-        <w:rPr>
-          <w:lang w:val="it-IT"/>
-        </w:rPr>
-        <w:t>.</w:t>
-      </w:r>
-      <w:r>
-        <w:rPr>
-          <w:lang w:val="it-IT"/>
-        </w:rPr>
-        <w:t xml:space="preserve"> </w:t>
-      </w:r>
-      <w:proofErr w:type="spellStart"/>
-      <w:r>
-        <w:rPr>
-          <w:lang w:val="it-IT"/>
-        </w:rPr>
-        <w:t>scrum</w:t>
-      </w:r>
-      <w:proofErr w:type="spellEnd"/>
-      <w:r>
-        <w:rPr>
-          <w:lang w:val="it-IT"/>
-        </w:rPr>
-        <w:t>), dovranno apparire in questo capitolo.</w:t>
-      </w:r>
-    </w:p>
-    <w:p>
-      <w:pPr>
         <w:pStyle w:val="Titolo2"/>
       </w:pPr>
-      <w:bookmarkStart w:id="11" w:name="_Toc176356621"/>
+      <w:bookmarkStart w:id="11" w:name="_Toc177565496"/>
       <w:r>
         <w:t>Analisi dei mezzi</w:t>
       </w:r>
@@ -7018,8 +6840,9 @@
         <w:pStyle w:val="Titolo3"/>
       </w:pPr>
       <w:bookmarkStart w:id="12" w:name="_Toc413411419"/>
-      <w:bookmarkStart w:id="13" w:name="_Toc176356622"/>
-      <w:r>
+      <w:bookmarkStart w:id="13" w:name="_Toc177565497"/>
+      <w:r>
+        <w:lastRenderedPageBreak/>
         <w:t>Software</w:t>
       </w:r>
       <w:bookmarkEnd w:id="12"/>
@@ -7075,7 +6898,7 @@
         <w:pStyle w:val="Titolo3"/>
       </w:pPr>
       <w:bookmarkStart w:id="14" w:name="_Toc413411420"/>
-      <w:bookmarkStart w:id="15" w:name="_Toc176356623"/>
+      <w:bookmarkStart w:id="15" w:name="_Toc177565498"/>
       <w:r>
         <w:t>Hardware</w:t>
       </w:r>
@@ -7119,7 +6942,7 @@
         <w:pStyle w:val="Titolo1"/>
       </w:pPr>
       <w:bookmarkStart w:id="16" w:name="_Toc429059808"/>
-      <w:bookmarkStart w:id="17" w:name="_Toc176356624"/>
+      <w:bookmarkStart w:id="17" w:name="_Toc177565499"/>
       <w:r>
         <w:t>Progettazione</w:t>
       </w:r>
@@ -7151,7 +6974,7 @@
         <w:pStyle w:val="Titolo2"/>
       </w:pPr>
       <w:bookmarkStart w:id="18" w:name="_Toc429059809"/>
-      <w:bookmarkStart w:id="19" w:name="_Toc176356625"/>
+      <w:bookmarkStart w:id="19" w:name="_Toc177565500"/>
       <w:r>
         <w:t>Design dell’architettura del sistema</w:t>
       </w:r>
@@ -7302,7 +7125,7 @@
         <w:pStyle w:val="Titolo2"/>
       </w:pPr>
       <w:bookmarkStart w:id="20" w:name="_Toc429059810"/>
-      <w:bookmarkStart w:id="21" w:name="_Toc176356626"/>
+      <w:bookmarkStart w:id="21" w:name="_Toc177565501"/>
       <w:r>
         <w:t>Design dei dati</w:t>
       </w:r>
@@ -7362,7 +7185,7 @@
         <w:pStyle w:val="Titolo2"/>
       </w:pPr>
       <w:bookmarkStart w:id="22" w:name="_Toc429059811"/>
-      <w:bookmarkStart w:id="23" w:name="_Toc176356627"/>
+      <w:bookmarkStart w:id="23" w:name="_Toc177565502"/>
       <w:r>
         <w:t>Design delle interfacce</w:t>
       </w:r>
@@ -7407,7 +7230,7 @@
         <w:pStyle w:val="Titolo2"/>
       </w:pPr>
       <w:bookmarkStart w:id="24" w:name="_Toc429059812"/>
-      <w:bookmarkStart w:id="25" w:name="_Toc176356628"/>
+      <w:bookmarkStart w:id="25" w:name="_Toc177565503"/>
       <w:r>
         <w:t>Design procedurale</w:t>
       </w:r>
@@ -7589,7 +7412,7 @@
         </w:pBdr>
       </w:pPr>
       <w:bookmarkStart w:id="26" w:name="_Toc461179222"/>
-      <w:bookmarkStart w:id="27" w:name="_Toc176356629"/>
+      <w:bookmarkStart w:id="27" w:name="_Toc177565504"/>
       <w:r>
         <w:lastRenderedPageBreak/>
         <w:t>Implementazione</w:t>
@@ -7664,7 +7487,7 @@
         </w:rPr>
       </w:pPr>
       <w:bookmarkStart w:id="28" w:name="_Toc461179223"/>
-      <w:bookmarkStart w:id="29" w:name="_Toc176356630"/>
+      <w:bookmarkStart w:id="29" w:name="_Toc177565505"/>
       <w:r>
         <w:rPr>
           <w:lang w:val="it-IT"/>
@@ -7679,7 +7502,7 @@
         <w:pStyle w:val="Titolo2"/>
       </w:pPr>
       <w:bookmarkStart w:id="30" w:name="_Toc461179224"/>
-      <w:bookmarkStart w:id="31" w:name="_Toc176356631"/>
+      <w:bookmarkStart w:id="31" w:name="_Toc177565506"/>
       <w:r>
         <w:t>Protocollo di test</w:t>
       </w:r>
@@ -8733,7 +8556,7 @@
       <w:pPr>
         <w:pStyle w:val="Titolo2"/>
       </w:pPr>
-      <w:bookmarkStart w:id="33" w:name="_Toc176356632"/>
+      <w:bookmarkStart w:id="33" w:name="_Toc177565507"/>
       <w:r>
         <w:lastRenderedPageBreak/>
         <w:t>Risultati test</w:t>
@@ -8759,7 +8582,7 @@
         <w:pStyle w:val="Titolo2"/>
       </w:pPr>
       <w:bookmarkStart w:id="34" w:name="_Toc461179226"/>
-      <w:bookmarkStart w:id="35" w:name="_Toc176356633"/>
+      <w:bookmarkStart w:id="35" w:name="_Toc177565508"/>
       <w:r>
         <w:t>Mancanze</w:t>
       </w:r>
@@ -8790,7 +8613,7 @@
         </w:rPr>
       </w:pPr>
       <w:bookmarkStart w:id="36" w:name="_Toc461179227"/>
-      <w:bookmarkStart w:id="37" w:name="_Toc176356634"/>
+      <w:bookmarkStart w:id="37" w:name="_Toc177565509"/>
       <w:r>
         <w:rPr>
           <w:lang w:val="it-IT"/>
@@ -8859,7 +8682,7 @@
         </w:rPr>
       </w:pPr>
       <w:bookmarkStart w:id="38" w:name="_Toc461179228"/>
-      <w:bookmarkStart w:id="39" w:name="_Toc176356635"/>
+      <w:bookmarkStart w:id="39" w:name="_Toc177565510"/>
       <w:r>
         <w:rPr>
           <w:lang w:val="it-IT"/>
@@ -8959,7 +8782,7 @@
         <w:pStyle w:val="Titolo2"/>
       </w:pPr>
       <w:bookmarkStart w:id="40" w:name="_Toc461179229"/>
-      <w:bookmarkStart w:id="41" w:name="_Toc176356636"/>
+      <w:bookmarkStart w:id="41" w:name="_Toc177565511"/>
       <w:r>
         <w:t>Sviluppi futuri</w:t>
       </w:r>
@@ -8984,7 +8807,7 @@
         <w:pStyle w:val="Titolo2"/>
       </w:pPr>
       <w:bookmarkStart w:id="42" w:name="_Toc461179230"/>
-      <w:bookmarkStart w:id="43" w:name="_Toc176356637"/>
+      <w:bookmarkStart w:id="43" w:name="_Toc177565512"/>
       <w:r>
         <w:t>Considerazioni personali</w:t>
       </w:r>
@@ -9017,15 +8840,15 @@
           <w:lang w:val="it-IT"/>
         </w:rPr>
       </w:pPr>
-      <w:bookmarkStart w:id="44" w:name="_Toc176356638"/>
-      <w:bookmarkStart w:id="45" w:name="_Toc461179232"/>
+      <w:bookmarkStart w:id="44" w:name="_Toc461179232"/>
+      <w:bookmarkStart w:id="45" w:name="_Toc177565513"/>
       <w:r>
         <w:rPr>
           <w:lang w:val="it-IT"/>
         </w:rPr>
         <w:t>Glossario</w:t>
       </w:r>
-      <w:bookmarkEnd w:id="44"/>
+      <w:bookmarkEnd w:id="45"/>
     </w:p>
     <w:p>
       <w:pPr>
@@ -9265,7 +9088,7 @@
           <w:lang w:val="it-IT"/>
         </w:rPr>
       </w:pPr>
-      <w:bookmarkStart w:id="46" w:name="_Toc176356639"/>
+      <w:bookmarkStart w:id="46" w:name="_Toc177565514"/>
       <w:r>
         <w:rPr>
           <w:lang w:val="it-IT"/>
@@ -9279,11 +9102,11 @@
       <w:pPr>
         <w:pStyle w:val="Titolo2"/>
       </w:pPr>
-      <w:bookmarkStart w:id="47" w:name="_Toc176356640"/>
+      <w:bookmarkStart w:id="47" w:name="_Toc177565515"/>
       <w:r>
         <w:t>Bibliografia per articoli di riviste:</w:t>
       </w:r>
-      <w:bookmarkEnd w:id="45"/>
+      <w:bookmarkEnd w:id="44"/>
       <w:bookmarkEnd w:id="47"/>
     </w:p>
     <w:p>
@@ -9394,7 +9217,7 @@
         <w:pStyle w:val="Titolo2"/>
       </w:pPr>
       <w:bookmarkStart w:id="48" w:name="_Toc461179233"/>
-      <w:bookmarkStart w:id="49" w:name="_Toc176356641"/>
+      <w:bookmarkStart w:id="49" w:name="_Toc177565516"/>
       <w:r>
         <w:t>Bibliografia per libri</w:t>
       </w:r>
@@ -9530,7 +9353,7 @@
       <w:pPr>
         <w:pStyle w:val="Titolo2"/>
       </w:pPr>
-      <w:bookmarkStart w:id="51" w:name="_Toc176356642"/>
+      <w:bookmarkStart w:id="51" w:name="_Toc177565517"/>
       <w:r>
         <w:t>Sitografia</w:t>
       </w:r>
@@ -9694,7 +9517,7 @@
         </w:rPr>
       </w:pPr>
       <w:bookmarkStart w:id="52" w:name="_Toc461179235"/>
-      <w:bookmarkStart w:id="53" w:name="_Toc176356643"/>
+      <w:bookmarkStart w:id="53" w:name="_Toc177565518"/>
       <w:r>
         <w:rPr>
           <w:lang w:val="it-IT"/>
@@ -9875,10 +9698,10 @@
       </w:pPr>
     </w:p>
     <w:sectPr>
-      <w:headerReference w:type="default" r:id="rId9"/>
-      <w:footerReference w:type="default" r:id="rId10"/>
-      <w:headerReference w:type="first" r:id="rId11"/>
-      <w:footerReference w:type="first" r:id="rId12"/>
+      <w:headerReference w:type="default" r:id="rId10"/>
+      <w:footerReference w:type="default" r:id="rId11"/>
+      <w:headerReference w:type="first" r:id="rId12"/>
+      <w:footerReference w:type="first" r:id="rId13"/>
       <w:pgSz w:w="11906" w:h="16838"/>
       <w:pgMar w:top="1985" w:right="1134" w:bottom="1418" w:left="1134" w:header="567" w:footer="567" w:gutter="0"/>
       <w:pgNumType w:start="1"/>
@@ -14377,7 +14200,7 @@
 </file>
 
 <file path=customXml/itemProps1.xml><?xml version="1.0" encoding="utf-8"?>
-<ds:datastoreItem xmlns:ds="http://schemas.openxmlformats.org/officeDocument/2006/customXml" ds:itemID="{E296A900-9652-42CD-AD71-80329F5A0DC3}">
+<ds:datastoreItem xmlns:ds="http://schemas.openxmlformats.org/officeDocument/2006/customXml" ds:itemID="{942E1C21-E765-43B5-AF2B-F1E0884D03E3}">
   <ds:schemaRefs>
     <ds:schemaRef ds:uri="http://schemas.openxmlformats.org/officeDocument/2006/bibliography"/>
   </ds:schemaRefs>

</xml_diff>

<commit_message>
25.09.2024, schemi E-R e pianificazioni
</commit_message>
<xml_diff>
--- a/3_Documentazione (word e pdf)/Documentazione_AstronomicPictureOfTheDay.docx
+++ b/3_Documentazione (word e pdf)/Documentazione_AstronomicPictureOfTheDay.docx
@@ -13,22 +13,22 @@
           <w:lang w:val="it-IT"/>
         </w:rPr>
       </w:pPr>
-    </w:p>
-    <w:p>
-      <w:pPr>
-        <w:pStyle w:val="TitoloPagina1"/>
-        <w:rPr>
-          <w:lang w:val="it-CH"/>
-        </w:rPr>
-      </w:pPr>
-      <w:r>
-        <w:rPr>
-          <w:lang w:val="it-CH"/>
-        </w:rPr>
-        <w:t>Documentazione Progetto</w:t>
-      </w:r>
       <w:bookmarkStart w:id="0" w:name="_GoBack"/>
       <w:bookmarkEnd w:id="0"/>
+    </w:p>
+    <w:p>
+      <w:pPr>
+        <w:pStyle w:val="TitoloPagina1"/>
+        <w:rPr>
+          <w:lang w:val="it-CH"/>
+        </w:rPr>
+      </w:pPr>
+      <w:r>
+        <w:rPr>
+          <w:lang w:val="it-CH"/>
+        </w:rPr>
+        <w:t>Documentazione Progetto</w:t>
+      </w:r>
       <w:r>
         <w:rPr>
           <w:lang w:val="it-CH"/>
@@ -964,7 +964,7 @@
         <w:rPr>
           <w:noProof/>
         </w:rPr>
-        <w:t>7</w:t>
+        <w:t>8</w:t>
       </w:r>
       <w:r>
         <w:rPr>
@@ -1438,7 +1438,7 @@
         <w:rPr>
           <w:noProof/>
         </w:rPr>
-        <w:t>8</w:t>
+        <w:t>9</w:t>
       </w:r>
       <w:r>
         <w:rPr>
@@ -1517,7 +1517,7 @@
         <w:rPr>
           <w:noProof/>
         </w:rPr>
-        <w:t>8</w:t>
+        <w:t>11</w:t>
       </w:r>
       <w:r>
         <w:rPr>
@@ -1596,7 +1596,7 @@
         <w:rPr>
           <w:noProof/>
         </w:rPr>
-        <w:t>9</w:t>
+        <w:t>12</w:t>
       </w:r>
       <w:r>
         <w:rPr>
@@ -1677,7 +1677,7 @@
         <w:rPr>
           <w:noProof/>
         </w:rPr>
-        <w:t>9</w:t>
+        <w:t>12</w:t>
       </w:r>
       <w:r>
         <w:rPr>
@@ -1756,7 +1756,7 @@
         <w:rPr>
           <w:noProof/>
         </w:rPr>
-        <w:t>9</w:t>
+        <w:t>12</w:t>
       </w:r>
       <w:r>
         <w:rPr>
@@ -1835,7 +1835,7 @@
         <w:rPr>
           <w:noProof/>
         </w:rPr>
-        <w:t>10</w:t>
+        <w:t>13</w:t>
       </w:r>
       <w:r>
         <w:rPr>
@@ -1914,7 +1914,7 @@
         <w:rPr>
           <w:noProof/>
         </w:rPr>
-        <w:t>10</w:t>
+        <w:t>13</w:t>
       </w:r>
       <w:r>
         <w:rPr>
@@ -1995,7 +1995,7 @@
         <w:rPr>
           <w:noProof/>
         </w:rPr>
-        <w:t>10</w:t>
+        <w:t>13</w:t>
       </w:r>
       <w:r>
         <w:rPr>
@@ -2076,7 +2076,7 @@
         <w:rPr>
           <w:noProof/>
         </w:rPr>
-        <w:t>10</w:t>
+        <w:t>13</w:t>
       </w:r>
       <w:r>
         <w:rPr>
@@ -2155,7 +2155,7 @@
         <w:rPr>
           <w:noProof/>
         </w:rPr>
-        <w:t>10</w:t>
+        <w:t>13</w:t>
       </w:r>
       <w:r>
         <w:rPr>
@@ -2234,7 +2234,7 @@
         <w:rPr>
           <w:noProof/>
         </w:rPr>
-        <w:t>10</w:t>
+        <w:t>13</w:t>
       </w:r>
       <w:r>
         <w:rPr>
@@ -2315,7 +2315,7 @@
         <w:rPr>
           <w:noProof/>
         </w:rPr>
-        <w:t>10</w:t>
+        <w:t>13</w:t>
       </w:r>
       <w:r>
         <w:rPr>
@@ -2396,7 +2396,7 @@
         <w:rPr>
           <w:noProof/>
         </w:rPr>
-        <w:t>11</w:t>
+        <w:t>14</w:t>
       </w:r>
       <w:r>
         <w:rPr>
@@ -2475,7 +2475,7 @@
         <w:rPr>
           <w:noProof/>
         </w:rPr>
-        <w:t>11</w:t>
+        <w:t>14</w:t>
       </w:r>
       <w:r>
         <w:rPr>
@@ -2554,7 +2554,7 @@
         <w:rPr>
           <w:noProof/>
         </w:rPr>
-        <w:t>11</w:t>
+        <w:t>14</w:t>
       </w:r>
       <w:r>
         <w:rPr>
@@ -2633,7 +2633,7 @@
         <w:rPr>
           <w:noProof/>
         </w:rPr>
-        <w:t>11</w:t>
+        <w:t>14</w:t>
       </w:r>
       <w:r>
         <w:rPr>
@@ -2714,7 +2714,7 @@
         <w:rPr>
           <w:noProof/>
         </w:rPr>
-        <w:t>11</w:t>
+        <w:t>14</w:t>
       </w:r>
       <w:r>
         <w:rPr>
@@ -3144,13 +3144,19 @@
         <w:rPr>
           <w:lang w:val="it-IT"/>
         </w:rPr>
-        <w:t>utilizzato solamente dagli utenti registrati</w:t>
-      </w:r>
-      <w:r>
-        <w:rPr>
-          <w:lang w:val="it-IT"/>
-        </w:rPr>
-        <w:t>, su qualunque Computer o dispositivo mobile.</w:t>
+        <w:t xml:space="preserve">utilizzato </w:t>
+      </w:r>
+      <w:r>
+        <w:rPr>
+          <w:lang w:val="it-IT"/>
+        </w:rPr>
+        <w:t>da chiunque, permettendo però anche di eseguire il login così da vedere il proprio account,</w:t>
+      </w:r>
+      <w:r>
+        <w:rPr>
+          <w:lang w:val="it-IT"/>
+        </w:rPr>
+        <w:t xml:space="preserve"> su qualunque Computer o dispositivo mobile.</w:t>
       </w:r>
       <w:r>
         <w:rPr>
@@ -3194,7 +3200,13 @@
         <w:rPr>
           <w:lang w:val="it-IT"/>
         </w:rPr>
-        <w:t xml:space="preserve"> e non si può salvare le proprie foto preferite.</w:t>
+        <w:t xml:space="preserve"> e non si può salvare le proprie foto preferite</w:t>
+      </w:r>
+      <w:r>
+        <w:rPr>
+          <w:lang w:val="it-IT"/>
+        </w:rPr>
+        <w:t>.</w:t>
       </w:r>
     </w:p>
     <w:p>
@@ -6728,7 +6740,7 @@
           <w:noProof/>
         </w:rPr>
         <w:drawing>
-          <wp:anchor distT="0" distB="0" distL="114300" distR="114300" simplePos="0" relativeHeight="251658240" behindDoc="0" locked="0" layoutInCell="1" allowOverlap="1" wp14:anchorId="5D4646D8" wp14:editId="39E54E20">
+          <wp:anchor distT="0" distB="0" distL="114300" distR="114300" simplePos="0" relativeHeight="251658240" behindDoc="0" locked="0" layoutInCell="1" allowOverlap="1" wp14:anchorId="5D4646D8" wp14:editId="39732CCA">
             <wp:simplePos x="0" y="0"/>
             <wp:positionH relativeFrom="margin">
               <wp:align>center</wp:align>
@@ -6738,7 +6750,7 @@
             </wp:positionV>
             <wp:extent cx="7169150" cy="3448050"/>
             <wp:effectExtent l="0" t="0" r="0" b="0"/>
-            <wp:wrapTopAndBottom/>
+            <wp:wrapSquare wrapText="bothSides"/>
             <wp:docPr id="1" name="Immagine 1"/>
             <wp:cNvGraphicFramePr>
               <a:graphicFrameLocks xmlns:a="http://schemas.openxmlformats.org/drawingml/2006/main" noChangeAspect="1"/>
@@ -6786,54 +6798,25 @@
       <w:r>
         <w:t>Pianificazione</w:t>
       </w:r>
+      <w:bookmarkStart w:id="11" w:name="_Toc177565496"/>
       <w:bookmarkEnd w:id="10"/>
     </w:p>
     <w:p>
       <w:pPr>
+        <w:rPr>
+          <w:lang w:val="it-IT"/>
+        </w:rPr>
+      </w:pPr>
+    </w:p>
+    <w:p>
+      <w:pPr>
         <w:pStyle w:val="Titolo2"/>
       </w:pPr>
-      <w:bookmarkStart w:id="11" w:name="_Toc177565496"/>
-      <w:r>
+      <w:r>
+        <w:lastRenderedPageBreak/>
         <w:t>Analisi dei mezzi</w:t>
       </w:r>
       <w:bookmarkEnd w:id="11"/>
-    </w:p>
-    <w:p>
-      <w:pPr>
-        <w:rPr>
-          <w:lang w:val="it-IT"/>
-        </w:rPr>
-      </w:pPr>
-      <w:r>
-        <w:rPr>
-          <w:lang w:val="it-IT"/>
-        </w:rPr>
-        <w:t xml:space="preserve">Elencare e </w:t>
-      </w:r>
-      <w:r>
-        <w:rPr>
-          <w:lang w:val="it-IT"/>
-        </w:rPr>
-        <w:t>descrivere</w:t>
-      </w:r>
-      <w:r>
-        <w:rPr>
-          <w:lang w:val="it-IT"/>
-        </w:rPr>
-        <w:t xml:space="preserve"> i </w:t>
-      </w:r>
-      <w:r>
-        <w:rPr>
-          <w:lang w:val="it-IT"/>
-        </w:rPr>
-        <w:t>mezzi disponibili pe</w:t>
-      </w:r>
-      <w:r>
-        <w:rPr>
-          <w:lang w:val="it-IT"/>
-        </w:rPr>
-        <w:t>r la realizzazione del progetto. Ricordarsi di sempre descrivere nel dettaglio le versioni e il modello di riferimento.</w:t>
-      </w:r>
     </w:p>
     <w:p>
       <w:pPr>
@@ -6842,7 +6825,6 @@
       <w:bookmarkStart w:id="12" w:name="_Toc413411419"/>
       <w:bookmarkStart w:id="13" w:name="_Toc177565497"/>
       <w:r>
-        <w:lastRenderedPageBreak/>
         <w:t>Software</w:t>
       </w:r>
       <w:bookmarkEnd w:id="12"/>
@@ -6858,39 +6840,7 @@
         <w:rPr>
           <w:lang w:val="it-IT"/>
         </w:rPr>
-        <w:t xml:space="preserve">SDK, librerie, </w:t>
-      </w:r>
-      <w:proofErr w:type="spellStart"/>
-      <w:r>
-        <w:rPr>
-          <w:lang w:val="it-IT"/>
-        </w:rPr>
-        <w:t>tools</w:t>
-      </w:r>
-      <w:proofErr w:type="spellEnd"/>
-      <w:r>
-        <w:rPr>
-          <w:lang w:val="it-IT"/>
-        </w:rPr>
-        <w:t xml:space="preserve"> utilizzati pe</w:t>
-      </w:r>
-      <w:r>
-        <w:rPr>
-          <w:lang w:val="it-IT"/>
-        </w:rPr>
-        <w:t>r la realizzazione del progetto</w:t>
-      </w:r>
-      <w:r>
-        <w:rPr>
-          <w:lang w:val="it-IT"/>
-        </w:rPr>
-        <w:t xml:space="preserve"> e eventuali dipendenze</w:t>
-      </w:r>
-      <w:r>
-        <w:rPr>
-          <w:lang w:val="it-IT"/>
-        </w:rPr>
-        <w:t>.</w:t>
+        <w:t>Per questo progetto avrò bisogno dell’API APOD della Nasa, MySQL, Project per il gantt e Visual studio Code per la parte di programmazione.</w:t>
       </w:r>
     </w:p>
     <w:p>
@@ -6911,30 +6861,17 @@
           <w:lang w:val="it-IT"/>
         </w:rPr>
       </w:pPr>
-    </w:p>
-    <w:p>
-      <w:pPr>
-        <w:rPr>
-          <w:lang w:val="it-IT"/>
-        </w:rPr>
-      </w:pPr>
-      <w:r>
-        <w:rPr>
-          <w:lang w:val="it-IT"/>
-        </w:rPr>
-        <w:t xml:space="preserve">Su quale piattaforma dovrà essere eseguito il prodotto? Che hardware particolare è coinvolto nel progetto? Che particolarità e limitazioni presenta? Che </w:t>
-      </w:r>
-      <w:r>
-        <w:rPr>
-          <w:lang w:val="it-IT"/>
-        </w:rPr>
-        <w:t>HW</w:t>
-      </w:r>
-      <w:r>
-        <w:rPr>
-          <w:lang w:val="it-IT"/>
-        </w:rPr>
-        <w:t xml:space="preserve"> sarà disponibile durante lo sviluppo?</w:t>
+      <w:r>
+        <w:rPr>
+          <w:lang w:val="it-IT"/>
+        </w:rPr>
+        <w:t>Per questo progetto a</w:t>
+      </w:r>
+      <w:r>
+        <w:rPr>
+          <w:lang w:val="it-IT"/>
+        </w:rPr>
+        <w:t>vrò bisogno del PC di scuola e un Server dove mettere il Database.</w:t>
       </w:r>
     </w:p>
     <w:p>
@@ -7143,41 +7080,474 @@
       </w:pPr>
       <w:r>
         <w:rPr>
-          <w:lang w:val="it-IT"/>
-        </w:rPr>
-        <w:t xml:space="preserve">Descrizione delle strutture di dati utilizzate dal programma in base agli attributi e le </w:t>
-      </w:r>
-      <w:r>
-        <w:rPr>
-          <w:lang w:val="it-IT"/>
-        </w:rPr>
-        <w:t>relazioni degli oggetti in uso.</w:t>
-      </w:r>
-    </w:p>
-    <w:p>
-      <w:pPr>
-        <w:rPr>
-          <w:lang w:val="it-IT"/>
-        </w:rPr>
-      </w:pPr>
-      <w:r>
-        <w:rPr>
-          <w:lang w:val="it-IT"/>
-        </w:rPr>
-        <w:t>Schema E-R, schema logico e descrizione.</w:t>
-      </w:r>
-    </w:p>
-    <w:p>
-      <w:pPr>
-        <w:rPr>
-          <w:lang w:val="it-IT"/>
-        </w:rPr>
-      </w:pPr>
-      <w:r>
-        <w:rPr>
-          <w:lang w:val="it-IT"/>
-        </w:rPr>
-        <w:t>Se il diagramma E-R viene modificato, sulla doc dovrà apparire l’ultima versione, mentre le vecchie saranno sui diari.</w:t>
+          <w:noProof/>
+          <w:lang w:val="it-IT"/>
+        </w:rPr>
+        <w:drawing>
+          <wp:inline distT="0" distB="0" distL="0" distR="0" wp14:anchorId="19C89778" wp14:editId="3CE21FFB">
+            <wp:extent cx="5438775" cy="2190750"/>
+            <wp:effectExtent l="0" t="0" r="0" b="0"/>
+            <wp:docPr id="6" name="Immagine 6"/>
+            <wp:cNvGraphicFramePr>
+              <a:graphicFrameLocks xmlns:a="http://schemas.openxmlformats.org/drawingml/2006/main" noChangeAspect="1"/>
+            </wp:cNvGraphicFramePr>
+            <a:graphic xmlns:a="http://schemas.openxmlformats.org/drawingml/2006/main">
+              <a:graphicData uri="http://schemas.openxmlformats.org/drawingml/2006/picture">
+                <pic:pic xmlns:pic="http://schemas.openxmlformats.org/drawingml/2006/picture">
+                  <pic:nvPicPr>
+                    <pic:cNvPr id="0" name="Picture 1"/>
+                    <pic:cNvPicPr>
+                      <a:picLocks noChangeAspect="1" noChangeArrowheads="1"/>
+                    </pic:cNvPicPr>
+                  </pic:nvPicPr>
+                  <pic:blipFill>
+                    <a:blip r:embed="rId10">
+                      <a:extLst>
+                        <a:ext uri="{28A0092B-C50C-407E-A947-70E740481C1C}">
+                          <a14:useLocalDpi xmlns:a14="http://schemas.microsoft.com/office/drawing/2010/main" val="0"/>
+                        </a:ext>
+                      </a:extLst>
+                    </a:blip>
+                    <a:srcRect/>
+                    <a:stretch>
+                      <a:fillRect/>
+                    </a:stretch>
+                  </pic:blipFill>
+                  <pic:spPr bwMode="auto">
+                    <a:xfrm>
+                      <a:off x="0" y="0"/>
+                      <a:ext cx="5438775" cy="2190750"/>
+                    </a:xfrm>
+                    <a:prstGeom prst="rect">
+                      <a:avLst/>
+                    </a:prstGeom>
+                    <a:noFill/>
+                    <a:ln>
+                      <a:noFill/>
+                    </a:ln>
+                  </pic:spPr>
+                </pic:pic>
+              </a:graphicData>
+            </a:graphic>
+          </wp:inline>
+        </w:drawing>
+      </w:r>
+    </w:p>
+    <w:p>
+      <w:pPr>
+        <w:rPr>
+          <w:lang w:val="it-IT"/>
+        </w:rPr>
+      </w:pPr>
+    </w:p>
+    <w:p>
+      <w:pPr>
+        <w:rPr>
+          <w:lang w:val="it-IT"/>
+        </w:rPr>
+      </w:pPr>
+    </w:p>
+    <w:p>
+      <w:pPr>
+        <w:rPr>
+          <w:lang w:val="it-IT"/>
+        </w:rPr>
+      </w:pPr>
+    </w:p>
+    <w:p>
+      <w:pPr>
+        <w:rPr>
+          <w:lang w:val="it-IT"/>
+        </w:rPr>
+      </w:pPr>
+    </w:p>
+    <w:p>
+      <w:pPr>
+        <w:rPr>
+          <w:lang w:val="it-IT"/>
+        </w:rPr>
+      </w:pPr>
+    </w:p>
+    <w:p>
+      <w:pPr>
+        <w:rPr>
+          <w:lang w:val="it-IT"/>
+        </w:rPr>
+      </w:pPr>
+    </w:p>
+    <w:p>
+      <w:pPr>
+        <w:rPr>
+          <w:lang w:val="it-IT"/>
+        </w:rPr>
+      </w:pPr>
+    </w:p>
+    <w:p>
+      <w:pPr>
+        <w:rPr>
+          <w:lang w:val="it-IT"/>
+        </w:rPr>
+      </w:pPr>
+    </w:p>
+    <w:p>
+      <w:pPr>
+        <w:rPr>
+          <w:lang w:val="it-IT"/>
+        </w:rPr>
+      </w:pPr>
+      <w:r>
+        <w:rPr>
+          <w:lang w:val="it-IT"/>
+        </w:rPr>
+        <w:lastRenderedPageBreak/>
+        <w:t>Codice SQL:</w:t>
+      </w:r>
+      <w:r>
+        <w:rPr>
+          <w:lang w:val="it-IT"/>
+        </w:rPr>
+        <w:br/>
+      </w:r>
+      <w:r>
+        <w:rPr>
+          <w:lang w:val="it-IT"/>
+        </w:rPr>
+        <w:t>CREATE TABLE Utente (</w:t>
+      </w:r>
+    </w:p>
+    <w:p>
+      <w:pPr>
+        <w:rPr>
+          <w:lang w:val="fr-CH"/>
+        </w:rPr>
+      </w:pPr>
+      <w:r>
+        <w:rPr>
+          <w:lang w:val="it-IT"/>
+        </w:rPr>
+        <w:t xml:space="preserve">    </w:t>
+      </w:r>
+      <w:r>
+        <w:rPr>
+          <w:lang w:val="fr-CH"/>
+        </w:rPr>
+        <w:t>Id INT NOT NULL AUTO_INCREMENT,</w:t>
+      </w:r>
+    </w:p>
+    <w:p>
+      <w:pPr>
+        <w:rPr>
+          <w:lang w:val="fr-CH"/>
+        </w:rPr>
+      </w:pPr>
+      <w:r>
+        <w:rPr>
+          <w:lang w:val="fr-CH"/>
+        </w:rPr>
+        <w:t xml:space="preserve">    </w:t>
+      </w:r>
+      <w:proofErr w:type="spellStart"/>
+      <w:r>
+        <w:rPr>
+          <w:lang w:val="fr-CH"/>
+        </w:rPr>
+        <w:t>Username</w:t>
+      </w:r>
+      <w:proofErr w:type="spellEnd"/>
+      <w:r>
+        <w:rPr>
+          <w:lang w:val="fr-CH"/>
+        </w:rPr>
+        <w:t xml:space="preserve"> </w:t>
+      </w:r>
+      <w:proofErr w:type="gramStart"/>
+      <w:r>
+        <w:rPr>
+          <w:lang w:val="fr-CH"/>
+        </w:rPr>
+        <w:t>VARCHAR(</w:t>
+      </w:r>
+      <w:proofErr w:type="gramEnd"/>
+      <w:r>
+        <w:rPr>
+          <w:lang w:val="fr-CH"/>
+        </w:rPr>
+        <w:t>255) NOT NULL UNIQUE,</w:t>
+      </w:r>
+    </w:p>
+    <w:p>
+      <w:pPr>
+        <w:rPr>
+          <w:lang w:val="fr-CH"/>
+        </w:rPr>
+      </w:pPr>
+      <w:r>
+        <w:rPr>
+          <w:lang w:val="fr-CH"/>
+        </w:rPr>
+        <w:t xml:space="preserve">    </w:t>
+      </w:r>
+      <w:proofErr w:type="spellStart"/>
+      <w:r>
+        <w:rPr>
+          <w:lang w:val="fr-CH"/>
+        </w:rPr>
+        <w:t>Password</w:t>
+      </w:r>
+      <w:proofErr w:type="spellEnd"/>
+      <w:r>
+        <w:rPr>
+          <w:lang w:val="fr-CH"/>
+        </w:rPr>
+        <w:t xml:space="preserve"> </w:t>
+      </w:r>
+      <w:proofErr w:type="gramStart"/>
+      <w:r>
+        <w:rPr>
+          <w:lang w:val="fr-CH"/>
+        </w:rPr>
+        <w:t>VARCHAR(</w:t>
+      </w:r>
+      <w:proofErr w:type="gramEnd"/>
+      <w:r>
+        <w:rPr>
+          <w:lang w:val="fr-CH"/>
+        </w:rPr>
+        <w:t>32),</w:t>
+      </w:r>
+    </w:p>
+    <w:p>
+      <w:pPr>
+        <w:rPr>
+          <w:lang w:val="fr-CH"/>
+        </w:rPr>
+      </w:pPr>
+      <w:r>
+        <w:rPr>
+          <w:lang w:val="fr-CH"/>
+        </w:rPr>
+        <w:tab/>
+        <w:t xml:space="preserve">--32 </w:t>
+      </w:r>
+      <w:proofErr w:type="spellStart"/>
+      <w:r>
+        <w:rPr>
+          <w:lang w:val="fr-CH"/>
+        </w:rPr>
+        <w:t>perchè</w:t>
+      </w:r>
+      <w:proofErr w:type="spellEnd"/>
+      <w:r>
+        <w:rPr>
+          <w:lang w:val="fr-CH"/>
+        </w:rPr>
+        <w:t xml:space="preserve"> MD5 hash sono 32Hex long</w:t>
+      </w:r>
+    </w:p>
+    <w:p>
+      <w:pPr>
+        <w:rPr>
+          <w:lang w:val="fr-CH"/>
+        </w:rPr>
+      </w:pPr>
+      <w:r>
+        <w:rPr>
+          <w:lang w:val="fr-CH"/>
+        </w:rPr>
+        <w:t xml:space="preserve">    PRIMARY KEY (Id)</w:t>
+      </w:r>
+    </w:p>
+    <w:p>
+      <w:pPr>
+        <w:rPr>
+          <w:lang w:val="it-IT"/>
+        </w:rPr>
+      </w:pPr>
+      <w:r>
+        <w:rPr>
+          <w:lang w:val="it-IT"/>
+        </w:rPr>
+        <w:t>);</w:t>
+      </w:r>
+    </w:p>
+    <w:p>
+      <w:pPr>
+        <w:rPr>
+          <w:lang w:val="it-IT"/>
+        </w:rPr>
+      </w:pPr>
+    </w:p>
+    <w:p>
+      <w:pPr>
+        <w:rPr>
+          <w:lang w:val="it-IT"/>
+        </w:rPr>
+      </w:pPr>
+      <w:r>
+        <w:rPr>
+          <w:lang w:val="it-IT"/>
+        </w:rPr>
+        <w:t xml:space="preserve">--per poi trasformare le password in </w:t>
+      </w:r>
+      <w:proofErr w:type="spellStart"/>
+      <w:r>
+        <w:rPr>
+          <w:lang w:val="it-IT"/>
+        </w:rPr>
+        <w:t>hash</w:t>
+      </w:r>
+      <w:proofErr w:type="spellEnd"/>
+      <w:r>
+        <w:rPr>
+          <w:lang w:val="it-IT"/>
+        </w:rPr>
+        <w:t xml:space="preserve"> -&gt; UPDATE Utente SET Password = MD5(Password)</w:t>
+      </w:r>
+    </w:p>
+    <w:p>
+      <w:pPr>
+        <w:rPr>
+          <w:lang w:val="it-IT"/>
+        </w:rPr>
+      </w:pPr>
+    </w:p>
+    <w:p>
+      <w:pPr>
+        <w:rPr>
+          <w:lang w:val="it-IT"/>
+        </w:rPr>
+      </w:pPr>
+      <w:r>
+        <w:rPr>
+          <w:lang w:val="it-IT"/>
+        </w:rPr>
+        <w:t>CREATE TABLE Preferito (</w:t>
+      </w:r>
+    </w:p>
+    <w:p>
+      <w:pPr>
+        <w:rPr>
+          <w:lang w:val="it-IT"/>
+        </w:rPr>
+      </w:pPr>
+      <w:r>
+        <w:rPr>
+          <w:lang w:val="it-IT"/>
+        </w:rPr>
+        <w:t xml:space="preserve">    Id INT NOT NULL AUTO_INCREMENT,</w:t>
+      </w:r>
+    </w:p>
+    <w:p>
+      <w:pPr>
+        <w:rPr>
+          <w:lang w:val="fr-CH"/>
+        </w:rPr>
+      </w:pPr>
+      <w:r>
+        <w:rPr>
+          <w:lang w:val="it-IT"/>
+        </w:rPr>
+        <w:tab/>
+      </w:r>
+      <w:proofErr w:type="spellStart"/>
+      <w:r>
+        <w:rPr>
+          <w:lang w:val="fr-CH"/>
+        </w:rPr>
+        <w:t>Id_Utente</w:t>
+      </w:r>
+      <w:proofErr w:type="spellEnd"/>
+      <w:r>
+        <w:rPr>
+          <w:lang w:val="fr-CH"/>
+        </w:rPr>
+        <w:t xml:space="preserve"> INT NOT NULL,</w:t>
+      </w:r>
+    </w:p>
+    <w:p>
+      <w:pPr>
+        <w:rPr>
+          <w:lang w:val="fr-CH"/>
+        </w:rPr>
+      </w:pPr>
+      <w:r>
+        <w:rPr>
+          <w:lang w:val="fr-CH"/>
+        </w:rPr>
+        <w:t xml:space="preserve">    Data DATE NOT NULL UNIQUE,</w:t>
+      </w:r>
+    </w:p>
+    <w:p>
+      <w:pPr>
+        <w:rPr>
+          <w:lang w:val="it-IT"/>
+        </w:rPr>
+      </w:pPr>
+      <w:r>
+        <w:rPr>
+          <w:lang w:val="fr-CH"/>
+        </w:rPr>
+        <w:tab/>
+      </w:r>
+      <w:r>
+        <w:rPr>
+          <w:lang w:val="it-IT"/>
+        </w:rPr>
+        <w:t>FOREIGN KEY (</w:t>
+      </w:r>
+      <w:proofErr w:type="spellStart"/>
+      <w:r>
+        <w:rPr>
+          <w:lang w:val="it-IT"/>
+        </w:rPr>
+        <w:t>Id_Utente</w:t>
+      </w:r>
+      <w:proofErr w:type="spellEnd"/>
+      <w:r>
+        <w:rPr>
+          <w:lang w:val="it-IT"/>
+        </w:rPr>
+        <w:t>) REFERENCES Utente(Id)</w:t>
+      </w:r>
+    </w:p>
+    <w:p>
+      <w:pPr>
+        <w:rPr>
+          <w:lang w:val="it-IT"/>
+        </w:rPr>
+      </w:pPr>
+      <w:r>
+        <w:rPr>
+          <w:lang w:val="it-IT"/>
+        </w:rPr>
+        <w:t xml:space="preserve">    PRIMARY KEY (Id, </w:t>
+      </w:r>
+      <w:proofErr w:type="spellStart"/>
+      <w:r>
+        <w:rPr>
+          <w:lang w:val="it-IT"/>
+        </w:rPr>
+        <w:t>Id_Utente</w:t>
+      </w:r>
+      <w:proofErr w:type="spellEnd"/>
+      <w:r>
+        <w:rPr>
+          <w:lang w:val="it-IT"/>
+        </w:rPr>
+        <w:t>)</w:t>
+      </w:r>
+    </w:p>
+    <w:p>
+      <w:pPr>
+        <w:rPr>
+          <w:lang w:val="it-IT"/>
+        </w:rPr>
+      </w:pPr>
+      <w:r>
+        <w:rPr>
+          <w:lang w:val="it-IT"/>
+        </w:rPr>
+        <w:t>);</w:t>
       </w:r>
     </w:p>
     <w:p>
@@ -7194,35 +7564,405 @@
     </w:p>
     <w:p>
       <w:pPr>
-        <w:rPr>
-          <w:lang w:val="it-IT"/>
-        </w:rPr>
-      </w:pPr>
-      <w:r>
-        <w:rPr>
-          <w:lang w:val="it-IT"/>
-        </w:rPr>
-        <w:t>Descrizione delle interfacce interne ed esterne del sistema e dell’interfaccia utente. La progettazione delle interfacce è basata sulle informazioni rica</w:t>
-      </w:r>
-      <w:r>
-        <w:rPr>
-          <w:lang w:val="it-IT"/>
-        </w:rPr>
-        <w:t xml:space="preserve">vate durante la fase di analisi e realizzata tramite </w:t>
+        <w:pStyle w:val="Titolo3"/>
+      </w:pPr>
+      <w:r>
+        <w:t>Interfaccia Login</w:t>
+      </w:r>
+    </w:p>
+    <w:p>
+      <w:pPr>
+        <w:rPr>
+          <w:lang w:val="it-IT"/>
+        </w:rPr>
+      </w:pPr>
+      <w:r>
+        <w:rPr>
+          <w:lang w:val="it-IT"/>
+        </w:rPr>
+        <w:t>Questa sarà la prima pagina che l’utente vedrà quando apre il sito, se accede potrà vedere anche la pagina preferiti e cronologia, altrimenti avrà solo accesso alla home page.</w:t>
+      </w:r>
+      <w:r>
+        <w:rPr>
+          <w:lang w:val="it-IT"/>
+        </w:rPr>
+        <w:br/>
+      </w:r>
+    </w:p>
+    <w:p>
+      <w:pPr>
+        <w:keepNext/>
+      </w:pPr>
+      <w:r>
+        <w:rPr>
+          <w:noProof/>
+          <w:lang w:val="it-IT"/>
+        </w:rPr>
+        <w:drawing>
+          <wp:inline distT="0" distB="0" distL="0" distR="0" wp14:anchorId="1F1F11F9" wp14:editId="0421944E">
+            <wp:extent cx="6115050" cy="3105150"/>
+            <wp:effectExtent l="0" t="0" r="0" b="0"/>
+            <wp:docPr id="9" name="Immagine 9"/>
+            <wp:cNvGraphicFramePr>
+              <a:graphicFrameLocks xmlns:a="http://schemas.openxmlformats.org/drawingml/2006/main" noChangeAspect="1"/>
+            </wp:cNvGraphicFramePr>
+            <a:graphic xmlns:a="http://schemas.openxmlformats.org/drawingml/2006/main">
+              <a:graphicData uri="http://schemas.openxmlformats.org/drawingml/2006/picture">
+                <pic:pic xmlns:pic="http://schemas.openxmlformats.org/drawingml/2006/picture">
+                  <pic:nvPicPr>
+                    <pic:cNvPr id="0" name="Picture 3"/>
+                    <pic:cNvPicPr>
+                      <a:picLocks noChangeAspect="1" noChangeArrowheads="1"/>
+                    </pic:cNvPicPr>
+                  </pic:nvPicPr>
+                  <pic:blipFill>
+                    <a:blip r:embed="rId11">
+                      <a:extLst>
+                        <a:ext uri="{28A0092B-C50C-407E-A947-70E740481C1C}">
+                          <a14:useLocalDpi xmlns:a14="http://schemas.microsoft.com/office/drawing/2010/main" val="0"/>
+                        </a:ext>
+                      </a:extLst>
+                    </a:blip>
+                    <a:srcRect/>
+                    <a:stretch>
+                      <a:fillRect/>
+                    </a:stretch>
+                  </pic:blipFill>
+                  <pic:spPr bwMode="auto">
+                    <a:xfrm>
+                      <a:off x="0" y="0"/>
+                      <a:ext cx="6115050" cy="3105150"/>
+                    </a:xfrm>
+                    <a:prstGeom prst="rect">
+                      <a:avLst/>
+                    </a:prstGeom>
+                    <a:noFill/>
+                    <a:ln>
+                      <a:noFill/>
+                    </a:ln>
+                  </pic:spPr>
+                </pic:pic>
+              </a:graphicData>
+            </a:graphic>
+          </wp:inline>
+        </w:drawing>
+      </w:r>
+    </w:p>
+    <w:p>
+      <w:pPr>
+        <w:pStyle w:val="Didascalia"/>
+        <w:rPr>
+          <w:lang w:val="it-IT"/>
+        </w:rPr>
+      </w:pPr>
+      <w:r>
+        <w:t xml:space="preserve">Figura </w:t>
+      </w:r>
+      <w:r>
+        <w:fldChar w:fldCharType="begin"/>
+      </w:r>
+      <w:r>
+        <w:instrText xml:space="preserve"> SEQ Figura \* ARABIC </w:instrText>
+      </w:r>
+      <w:r>
+        <w:fldChar w:fldCharType="separate"/>
+      </w:r>
+      <w:r>
+        <w:rPr>
+          <w:noProof/>
+        </w:rPr>
+        <w:t>1</w:t>
+      </w:r>
+      <w:r>
+        <w:rPr>
+          <w:noProof/>
+        </w:rPr>
+        <w:fldChar w:fldCharType="end"/>
+      </w:r>
+      <w:r>
+        <w:t>: Pianificazione della GUI del Login</w:t>
+      </w:r>
+    </w:p>
+    <w:p>
+      <w:pPr>
+        <w:rPr>
+          <w:lang w:val="it-IT"/>
+        </w:rPr>
+      </w:pPr>
+    </w:p>
+    <w:p>
+      <w:pPr>
+        <w:rPr>
+          <w:lang w:val="it-IT"/>
+        </w:rPr>
+      </w:pPr>
+    </w:p>
+    <w:p>
+      <w:pPr>
+        <w:rPr>
+          <w:lang w:val="it-IT"/>
+        </w:rPr>
+      </w:pPr>
+    </w:p>
+    <w:p>
+      <w:pPr>
+        <w:rPr>
+          <w:lang w:val="it-IT"/>
+        </w:rPr>
+      </w:pPr>
+    </w:p>
+    <w:p>
+      <w:pPr>
+        <w:rPr>
+          <w:lang w:val="it-IT"/>
+        </w:rPr>
+      </w:pPr>
+    </w:p>
+    <w:p>
+      <w:pPr>
+        <w:rPr>
+          <w:lang w:val="it-IT"/>
+        </w:rPr>
+      </w:pPr>
+    </w:p>
+    <w:p>
+      <w:pPr>
+        <w:rPr>
+          <w:lang w:val="it-IT"/>
+        </w:rPr>
+      </w:pPr>
+    </w:p>
+    <w:p>
+      <w:pPr>
+        <w:pStyle w:val="Titolo3"/>
+      </w:pPr>
+      <w:r>
+        <w:lastRenderedPageBreak/>
+        <w:t>Interfaccia Home page</w:t>
+      </w:r>
+    </w:p>
+    <w:p>
+      <w:pPr>
+        <w:rPr>
+          <w:lang w:val="it-IT"/>
+        </w:rPr>
+      </w:pPr>
+      <w:r>
+        <w:rPr>
+          <w:lang w:val="it-IT"/>
+        </w:rPr>
+        <w:t>Questa sarà la home page, da cui si potrà vedere le immagini</w:t>
+      </w:r>
+    </w:p>
+    <w:p>
+      <w:pPr>
+        <w:rPr>
+          <w:lang w:val="it-IT"/>
+        </w:rPr>
+      </w:pPr>
+    </w:p>
+    <w:p>
+      <w:pPr>
+        <w:keepNext/>
+      </w:pPr>
+      <w:r>
+        <w:rPr>
+          <w:noProof/>
+          <w:lang w:val="it-IT"/>
+        </w:rPr>
+        <w:drawing>
+          <wp:inline distT="0" distB="0" distL="0" distR="0" wp14:anchorId="43C27B73" wp14:editId="35D14421">
+            <wp:extent cx="6105525" cy="2419350"/>
+            <wp:effectExtent l="0" t="0" r="9525" b="0"/>
+            <wp:docPr id="7" name="Immagine 7"/>
+            <wp:cNvGraphicFramePr>
+              <a:graphicFrameLocks xmlns:a="http://schemas.openxmlformats.org/drawingml/2006/main" noChangeAspect="1"/>
+            </wp:cNvGraphicFramePr>
+            <a:graphic xmlns:a="http://schemas.openxmlformats.org/drawingml/2006/main">
+              <a:graphicData uri="http://schemas.openxmlformats.org/drawingml/2006/picture">
+                <pic:pic xmlns:pic="http://schemas.openxmlformats.org/drawingml/2006/picture">
+                  <pic:nvPicPr>
+                    <pic:cNvPr id="0" name="Picture 1"/>
+                    <pic:cNvPicPr>
+                      <a:picLocks noChangeAspect="1" noChangeArrowheads="1"/>
+                    </pic:cNvPicPr>
+                  </pic:nvPicPr>
+                  <pic:blipFill>
+                    <a:blip r:embed="rId12">
+                      <a:extLst>
+                        <a:ext uri="{28A0092B-C50C-407E-A947-70E740481C1C}">
+                          <a14:useLocalDpi xmlns:a14="http://schemas.microsoft.com/office/drawing/2010/main" val="0"/>
+                        </a:ext>
+                      </a:extLst>
+                    </a:blip>
+                    <a:srcRect/>
+                    <a:stretch>
+                      <a:fillRect/>
+                    </a:stretch>
+                  </pic:blipFill>
+                  <pic:spPr bwMode="auto">
+                    <a:xfrm>
+                      <a:off x="0" y="0"/>
+                      <a:ext cx="6105525" cy="2419350"/>
+                    </a:xfrm>
+                    <a:prstGeom prst="rect">
+                      <a:avLst/>
+                    </a:prstGeom>
+                    <a:noFill/>
+                    <a:ln>
+                      <a:noFill/>
+                    </a:ln>
+                  </pic:spPr>
+                </pic:pic>
+              </a:graphicData>
+            </a:graphic>
+          </wp:inline>
+        </w:drawing>
+      </w:r>
+    </w:p>
+    <w:p>
+      <w:pPr>
+        <w:pStyle w:val="Didascalia"/>
+      </w:pPr>
+      <w:r>
+        <w:t xml:space="preserve">Figura </w:t>
+      </w:r>
+      <w:r>
+        <w:fldChar w:fldCharType="begin"/>
+      </w:r>
+      <w:r>
+        <w:instrText xml:space="preserve"> SEQ Figura \* ARABIC </w:instrText>
+      </w:r>
+      <w:r>
+        <w:fldChar w:fldCharType="separate"/>
+      </w:r>
+      <w:r>
+        <w:rPr>
+          <w:noProof/>
+        </w:rPr>
+        <w:t>2</w:t>
+      </w:r>
+      <w:r>
+        <w:rPr>
+          <w:noProof/>
+        </w:rPr>
+        <w:fldChar w:fldCharType="end"/>
+      </w:r>
+      <w:r>
+        <w:t xml:space="preserve">: Pianificazione della GUI della Home page, se si preme i </w:t>
       </w:r>
       <w:proofErr w:type="spellStart"/>
       <w:r>
-        <w:rPr>
-          <w:lang w:val="it-IT"/>
-        </w:rPr>
-        <w:t>mockups</w:t>
+        <w:t>button</w:t>
       </w:r>
       <w:proofErr w:type="spellEnd"/>
       <w:r>
-        <w:rPr>
-          <w:lang w:val="it-IT"/>
-        </w:rPr>
-        <w:t>.</w:t>
+        <w:t xml:space="preserve"> "Cronologia" o "Preferiti" da guest porterà alla pagina di login</w:t>
+      </w:r>
+    </w:p>
+    <w:p/>
+    <w:p>
+      <w:pPr>
+        <w:rPr>
+          <w:lang w:val="it-IT"/>
+        </w:rPr>
+      </w:pPr>
+    </w:p>
+    <w:p>
+      <w:pPr>
+        <w:keepNext/>
+      </w:pPr>
+      <w:r>
+        <w:rPr>
+          <w:noProof/>
+          <w:lang w:val="it-IT"/>
+        </w:rPr>
+        <w:drawing>
+          <wp:inline distT="0" distB="0" distL="0" distR="0" wp14:anchorId="076E92C8" wp14:editId="2BD4C7B1">
+            <wp:extent cx="6115050" cy="2428875"/>
+            <wp:effectExtent l="0" t="0" r="0" b="9525"/>
+            <wp:docPr id="11" name="Immagine 11"/>
+            <wp:cNvGraphicFramePr>
+              <a:graphicFrameLocks xmlns:a="http://schemas.openxmlformats.org/drawingml/2006/main" noChangeAspect="1"/>
+            </wp:cNvGraphicFramePr>
+            <a:graphic xmlns:a="http://schemas.openxmlformats.org/drawingml/2006/main">
+              <a:graphicData uri="http://schemas.openxmlformats.org/drawingml/2006/picture">
+                <pic:pic xmlns:pic="http://schemas.openxmlformats.org/drawingml/2006/picture">
+                  <pic:nvPicPr>
+                    <pic:cNvPr id="0" name="Picture 2"/>
+                    <pic:cNvPicPr>
+                      <a:picLocks noChangeAspect="1" noChangeArrowheads="1"/>
+                    </pic:cNvPicPr>
+                  </pic:nvPicPr>
+                  <pic:blipFill>
+                    <a:blip r:embed="rId13">
+                      <a:extLst>
+                        <a:ext uri="{28A0092B-C50C-407E-A947-70E740481C1C}">
+                          <a14:useLocalDpi xmlns:a14="http://schemas.microsoft.com/office/drawing/2010/main" val="0"/>
+                        </a:ext>
+                      </a:extLst>
+                    </a:blip>
+                    <a:srcRect/>
+                    <a:stretch>
+                      <a:fillRect/>
+                    </a:stretch>
+                  </pic:blipFill>
+                  <pic:spPr bwMode="auto">
+                    <a:xfrm>
+                      <a:off x="0" y="0"/>
+                      <a:ext cx="6115050" cy="2428875"/>
+                    </a:xfrm>
+                    <a:prstGeom prst="rect">
+                      <a:avLst/>
+                    </a:prstGeom>
+                    <a:noFill/>
+                    <a:ln>
+                      <a:noFill/>
+                    </a:ln>
+                  </pic:spPr>
+                </pic:pic>
+              </a:graphicData>
+            </a:graphic>
+          </wp:inline>
+        </w:drawing>
+      </w:r>
+    </w:p>
+    <w:p>
+      <w:pPr>
+        <w:pStyle w:val="Didascalia"/>
+        <w:rPr>
+          <w:lang w:val="it-IT"/>
+        </w:rPr>
+      </w:pPr>
+      <w:r>
+        <w:t xml:space="preserve">Figura </w:t>
+      </w:r>
+      <w:r>
+        <w:fldChar w:fldCharType="begin"/>
+      </w:r>
+      <w:r>
+        <w:instrText xml:space="preserve"> SEQ Figura \* ARABIC </w:instrText>
+      </w:r>
+      <w:r>
+        <w:fldChar w:fldCharType="separate"/>
+      </w:r>
+      <w:r>
+        <w:rPr>
+          <w:noProof/>
+        </w:rPr>
+        <w:t>3</w:t>
+      </w:r>
+      <w:r>
+        <w:rPr>
+          <w:noProof/>
+        </w:rPr>
+        <w:fldChar w:fldCharType="end"/>
+      </w:r>
+      <w:r>
+        <w:t>: Pianificazione della page dei Preferiti</w:t>
+      </w:r>
+      <w:r>
+        <w:t xml:space="preserve"> e cronologia</w:t>
       </w:r>
     </w:p>
     <w:p>
@@ -7232,6 +7972,7 @@
       <w:bookmarkStart w:id="24" w:name="_Toc429059812"/>
       <w:bookmarkStart w:id="25" w:name="_Toc177565503"/>
       <w:r>
+        <w:lastRenderedPageBreak/>
         <w:t>Design procedurale</w:t>
       </w:r>
       <w:bookmarkEnd w:id="24"/>
@@ -7245,154 +7986,58 @@
       </w:pPr>
       <w:r>
         <w:rPr>
-          <w:lang w:val="it-IT"/>
-        </w:rPr>
-        <w:t xml:space="preserve">Descrive i concetti </w:t>
-      </w:r>
-      <w:r>
-        <w:rPr>
-          <w:lang w:val="it-IT"/>
-        </w:rPr>
-        <w:t>dettagliati dell’architettura/sviluppo</w:t>
-      </w:r>
-      <w:r>
-        <w:rPr>
-          <w:lang w:val="it-IT"/>
-        </w:rPr>
-        <w:t xml:space="preserve"> utilizzando ad esempio:</w:t>
-      </w:r>
-    </w:p>
-    <w:p>
-      <w:pPr>
-        <w:numPr>
-          <w:ilvl w:val="0"/>
-          <w:numId w:val="11"/>
-        </w:numPr>
-        <w:rPr>
-          <w:lang w:val="it-IT"/>
-        </w:rPr>
-      </w:pPr>
-      <w:r>
-        <w:rPr>
-          <w:lang w:val="it-IT"/>
-        </w:rPr>
-        <w:t>Diagrammi di flusso e Nassi.</w:t>
-      </w:r>
-    </w:p>
-    <w:p>
-      <w:pPr>
-        <w:numPr>
-          <w:ilvl w:val="0"/>
-          <w:numId w:val="11"/>
-        </w:numPr>
-        <w:rPr>
-          <w:lang w:val="it-IT"/>
-        </w:rPr>
-      </w:pPr>
-      <w:r>
-        <w:rPr>
-          <w:lang w:val="it-IT"/>
-        </w:rPr>
-        <w:t>Tabelle.</w:t>
-      </w:r>
-    </w:p>
-    <w:p>
-      <w:pPr>
-        <w:numPr>
-          <w:ilvl w:val="0"/>
-          <w:numId w:val="11"/>
-        </w:numPr>
-        <w:rPr>
-          <w:lang w:val="it-IT"/>
-        </w:rPr>
-      </w:pPr>
-      <w:r>
-        <w:rPr>
-          <w:lang w:val="it-IT"/>
-        </w:rPr>
-        <w:t>Classi e metodi.</w:t>
-      </w:r>
-    </w:p>
-    <w:p>
-      <w:pPr>
-        <w:numPr>
-          <w:ilvl w:val="0"/>
-          <w:numId w:val="11"/>
-        </w:numPr>
-        <w:rPr>
-          <w:lang w:val="it-IT"/>
-        </w:rPr>
-      </w:pPr>
-      <w:r>
-        <w:rPr>
-          <w:lang w:val="it-IT"/>
-        </w:rPr>
-        <w:t xml:space="preserve">Tabelle di </w:t>
-      </w:r>
-      <w:proofErr w:type="spellStart"/>
-      <w:r>
-        <w:rPr>
-          <w:lang w:val="it-IT"/>
-        </w:rPr>
-        <w:t>routing</w:t>
-      </w:r>
-      <w:proofErr w:type="spellEnd"/>
-    </w:p>
-    <w:p>
-      <w:pPr>
-        <w:numPr>
-          <w:ilvl w:val="0"/>
-          <w:numId w:val="11"/>
-        </w:numPr>
-        <w:rPr>
-          <w:lang w:val="it-IT"/>
-        </w:rPr>
-      </w:pPr>
-      <w:r>
-        <w:rPr>
-          <w:lang w:val="it-IT"/>
-        </w:rPr>
-        <w:t>Diritti di accesso a condivisioni …</w:t>
-      </w:r>
-    </w:p>
-    <w:p>
-      <w:pPr>
-        <w:rPr>
-          <w:lang w:val="it-IT"/>
-        </w:rPr>
-      </w:pPr>
-    </w:p>
-    <w:p>
-      <w:pPr>
-        <w:rPr>
-          <w:lang w:val="it-IT"/>
-        </w:rPr>
-      </w:pPr>
-      <w:r>
-        <w:rPr>
-          <w:lang w:val="it-IT"/>
-        </w:rPr>
-        <w:t>Questi</w:t>
-      </w:r>
-      <w:r>
-        <w:rPr>
-          <w:lang w:val="it-IT"/>
-        </w:rPr>
-        <w:t xml:space="preserve"> documenti permetteranno di rappresentare i dettagli procedurali </w:t>
-      </w:r>
-      <w:r>
-        <w:rPr>
-          <w:lang w:val="it-IT"/>
-        </w:rPr>
-        <w:t>per la realizzazione del prodotto.</w:t>
-      </w:r>
-    </w:p>
-    <w:p>
-      <w:pPr>
-        <w:rPr>
-          <w:lang w:val="it-IT"/>
-        </w:rPr>
-      </w:pPr>
+          <w:noProof/>
+          <w:lang w:val="it-IT"/>
+        </w:rPr>
+        <w:drawing>
+          <wp:inline distT="0" distB="0" distL="0" distR="0" wp14:anchorId="15388D05" wp14:editId="57DD643F">
+            <wp:extent cx="6115050" cy="4362450"/>
+            <wp:effectExtent l="0" t="0" r="0" b="0"/>
+            <wp:docPr id="5" name="Immagine 5"/>
+            <wp:cNvGraphicFramePr>
+              <a:graphicFrameLocks xmlns:a="http://schemas.openxmlformats.org/drawingml/2006/main" noChangeAspect="1"/>
+            </wp:cNvGraphicFramePr>
+            <a:graphic xmlns:a="http://schemas.openxmlformats.org/drawingml/2006/main">
+              <a:graphicData uri="http://schemas.openxmlformats.org/drawingml/2006/picture">
+                <pic:pic xmlns:pic="http://schemas.openxmlformats.org/drawingml/2006/picture">
+                  <pic:nvPicPr>
+                    <pic:cNvPr id="0" name="Picture 1"/>
+                    <pic:cNvPicPr>
+                      <a:picLocks noChangeAspect="1" noChangeArrowheads="1"/>
+                    </pic:cNvPicPr>
+                  </pic:nvPicPr>
+                  <pic:blipFill>
+                    <a:blip r:embed="rId14">
+                      <a:extLst>
+                        <a:ext uri="{28A0092B-C50C-407E-A947-70E740481C1C}">
+                          <a14:useLocalDpi xmlns:a14="http://schemas.microsoft.com/office/drawing/2010/main" val="0"/>
+                        </a:ext>
+                      </a:extLst>
+                    </a:blip>
+                    <a:srcRect/>
+                    <a:stretch>
+                      <a:fillRect/>
+                    </a:stretch>
+                  </pic:blipFill>
+                  <pic:spPr bwMode="auto">
+                    <a:xfrm>
+                      <a:off x="0" y="0"/>
+                      <a:ext cx="6115050" cy="4362450"/>
+                    </a:xfrm>
+                    <a:prstGeom prst="rect">
+                      <a:avLst/>
+                    </a:prstGeom>
+                    <a:noFill/>
+                    <a:ln>
+                      <a:noFill/>
+                    </a:ln>
+                  </pic:spPr>
+                </pic:pic>
+              </a:graphicData>
+            </a:graphic>
+          </wp:inline>
+        </w:drawing>
+      </w:r>
     </w:p>
     <w:p>
       <w:pPr>
@@ -8645,14 +9290,7 @@
         <w:rPr>
           <w:lang w:val="it-IT"/>
         </w:rPr>
-        <w:t xml:space="preserve"> 1.7) (ad esempio </w:t>
-      </w:r>
-      <w:proofErr w:type="spellStart"/>
-      <w:r>
-        <w:rPr>
-          <w:lang w:val="it-IT"/>
-        </w:rPr>
-        <w:t>Gan</w:t>
+        <w:t xml:space="preserve"> 1.7) (ad esempio Gan</w:t>
       </w:r>
       <w:r>
         <w:rPr>
@@ -8664,14 +9302,7 @@
         <w:rPr>
           <w:lang w:val="it-IT"/>
         </w:rPr>
-        <w:t>t</w:t>
-      </w:r>
-      <w:proofErr w:type="spellEnd"/>
-      <w:r>
-        <w:rPr>
-          <w:lang w:val="it-IT"/>
-        </w:rPr>
-        <w:t xml:space="preserve"> consuntivo).</w:t>
+        <w:t>t consuntivo).</w:t>
       </w:r>
     </w:p>
     <w:p>
@@ -8840,15 +9471,15 @@
           <w:lang w:val="it-IT"/>
         </w:rPr>
       </w:pPr>
-      <w:bookmarkStart w:id="44" w:name="_Toc461179232"/>
-      <w:bookmarkStart w:id="45" w:name="_Toc177565513"/>
+      <w:bookmarkStart w:id="44" w:name="_Toc177565513"/>
+      <w:bookmarkStart w:id="45" w:name="_Toc461179232"/>
       <w:r>
         <w:rPr>
           <w:lang w:val="it-IT"/>
         </w:rPr>
         <w:t>Glossario</w:t>
       </w:r>
-      <w:bookmarkEnd w:id="45"/>
+      <w:bookmarkEnd w:id="44"/>
     </w:p>
     <w:p>
       <w:pPr>
@@ -9106,7 +9737,7 @@
       <w:r>
         <w:t>Bibliografia per articoli di riviste:</w:t>
       </w:r>
-      <w:bookmarkEnd w:id="44"/>
+      <w:bookmarkEnd w:id="45"/>
       <w:bookmarkEnd w:id="47"/>
     </w:p>
     <w:p>
@@ -9698,10 +10329,10 @@
       </w:pPr>
     </w:p>
     <w:sectPr>
-      <w:headerReference w:type="default" r:id="rId10"/>
-      <w:footerReference w:type="default" r:id="rId11"/>
-      <w:headerReference w:type="first" r:id="rId12"/>
-      <w:footerReference w:type="first" r:id="rId13"/>
+      <w:headerReference w:type="default" r:id="rId15"/>
+      <w:footerReference w:type="default" r:id="rId16"/>
+      <w:headerReference w:type="first" r:id="rId17"/>
+      <w:footerReference w:type="first" r:id="rId18"/>
       <w:pgSz w:w="11906" w:h="16838"/>
       <w:pgMar w:top="1985" w:right="1134" w:bottom="1418" w:left="1134" w:header="567" w:footer="567" w:gutter="0"/>
       <w:pgNumType w:start="1"/>
@@ -9753,7 +10384,10 @@
       <w:t xml:space="preserve">Versione: </w:t>
     </w:r>
     <w:r>
-      <w:t>04.09.2024</w:t>
+      <w:t>25</w:t>
+    </w:r>
+    <w:r>
+      <w:t>.09.2024</w:t>
     </w:r>
     <w:r>
       <w:t xml:space="preserve"> </w:t>
@@ -11818,6 +12452,119 @@
     </w:lvl>
   </w:abstractNum>
   <w:abstractNum w:abstractNumId="9" w15:restartNumberingAfterBreak="0">
+    <w:nsid w:val="44EE32A3"/>
+    <w:multiLevelType w:val="hybridMultilevel"/>
+    <w:tmpl w:val="83EC7D64"/>
+    <w:lvl w:ilvl="0" w:tplc="08100001">
+      <w:start w:val="1"/>
+      <w:numFmt w:val="bullet"/>
+      <w:lvlText w:val=""/>
+      <w:lvlJc w:val="left"/>
+      <w:pPr>
+        <w:ind w:left="720" w:hanging="360"/>
+      </w:pPr>
+      <w:rPr>
+        <w:rFonts w:ascii="Symbol" w:hAnsi="Symbol" w:hint="default"/>
+      </w:rPr>
+    </w:lvl>
+    <w:lvl w:ilvl="1" w:tplc="08100003" w:tentative="1">
+      <w:start w:val="1"/>
+      <w:numFmt w:val="bullet"/>
+      <w:lvlText w:val="o"/>
+      <w:lvlJc w:val="left"/>
+      <w:pPr>
+        <w:ind w:left="1440" w:hanging="360"/>
+      </w:pPr>
+      <w:rPr>
+        <w:rFonts w:ascii="Courier New" w:hAnsi="Courier New" w:cs="Courier New" w:hint="default"/>
+      </w:rPr>
+    </w:lvl>
+    <w:lvl w:ilvl="2" w:tplc="08100005" w:tentative="1">
+      <w:start w:val="1"/>
+      <w:numFmt w:val="bullet"/>
+      <w:lvlText w:val=""/>
+      <w:lvlJc w:val="left"/>
+      <w:pPr>
+        <w:ind w:left="2160" w:hanging="360"/>
+      </w:pPr>
+      <w:rPr>
+        <w:rFonts w:ascii="Wingdings" w:hAnsi="Wingdings" w:hint="default"/>
+      </w:rPr>
+    </w:lvl>
+    <w:lvl w:ilvl="3" w:tplc="08100001" w:tentative="1">
+      <w:start w:val="1"/>
+      <w:numFmt w:val="bullet"/>
+      <w:lvlText w:val=""/>
+      <w:lvlJc w:val="left"/>
+      <w:pPr>
+        <w:ind w:left="2880" w:hanging="360"/>
+      </w:pPr>
+      <w:rPr>
+        <w:rFonts w:ascii="Symbol" w:hAnsi="Symbol" w:hint="default"/>
+      </w:rPr>
+    </w:lvl>
+    <w:lvl w:ilvl="4" w:tplc="08100003" w:tentative="1">
+      <w:start w:val="1"/>
+      <w:numFmt w:val="bullet"/>
+      <w:lvlText w:val="o"/>
+      <w:lvlJc w:val="left"/>
+      <w:pPr>
+        <w:ind w:left="3600" w:hanging="360"/>
+      </w:pPr>
+      <w:rPr>
+        <w:rFonts w:ascii="Courier New" w:hAnsi="Courier New" w:cs="Courier New" w:hint="default"/>
+      </w:rPr>
+    </w:lvl>
+    <w:lvl w:ilvl="5" w:tplc="08100005" w:tentative="1">
+      <w:start w:val="1"/>
+      <w:numFmt w:val="bullet"/>
+      <w:lvlText w:val=""/>
+      <w:lvlJc w:val="left"/>
+      <w:pPr>
+        <w:ind w:left="4320" w:hanging="360"/>
+      </w:pPr>
+      <w:rPr>
+        <w:rFonts w:ascii="Wingdings" w:hAnsi="Wingdings" w:hint="default"/>
+      </w:rPr>
+    </w:lvl>
+    <w:lvl w:ilvl="6" w:tplc="08100001" w:tentative="1">
+      <w:start w:val="1"/>
+      <w:numFmt w:val="bullet"/>
+      <w:lvlText w:val=""/>
+      <w:lvlJc w:val="left"/>
+      <w:pPr>
+        <w:ind w:left="5040" w:hanging="360"/>
+      </w:pPr>
+      <w:rPr>
+        <w:rFonts w:ascii="Symbol" w:hAnsi="Symbol" w:hint="default"/>
+      </w:rPr>
+    </w:lvl>
+    <w:lvl w:ilvl="7" w:tplc="08100003" w:tentative="1">
+      <w:start w:val="1"/>
+      <w:numFmt w:val="bullet"/>
+      <w:lvlText w:val="o"/>
+      <w:lvlJc w:val="left"/>
+      <w:pPr>
+        <w:ind w:left="5760" w:hanging="360"/>
+      </w:pPr>
+      <w:rPr>
+        <w:rFonts w:ascii="Courier New" w:hAnsi="Courier New" w:cs="Courier New" w:hint="default"/>
+      </w:rPr>
+    </w:lvl>
+    <w:lvl w:ilvl="8" w:tplc="08100005" w:tentative="1">
+      <w:start w:val="1"/>
+      <w:numFmt w:val="bullet"/>
+      <w:lvlText w:val=""/>
+      <w:lvlJc w:val="left"/>
+      <w:pPr>
+        <w:ind w:left="6480" w:hanging="360"/>
+      </w:pPr>
+      <w:rPr>
+        <w:rFonts w:ascii="Wingdings" w:hAnsi="Wingdings" w:hint="default"/>
+      </w:rPr>
+    </w:lvl>
+  </w:abstractNum>
+  <w:abstractNum w:abstractNumId="10" w15:restartNumberingAfterBreak="0">
     <w:nsid w:val="57C86EE7"/>
     <w:multiLevelType w:val="multilevel"/>
     <w:tmpl w:val="4DE6CDEC"/>
@@ -11966,7 +12713,7 @@
       </w:rPr>
     </w:lvl>
   </w:abstractNum>
-  <w:abstractNum w:abstractNumId="10" w15:restartNumberingAfterBreak="0">
+  <w:abstractNum w:abstractNumId="11" w15:restartNumberingAfterBreak="0">
     <w:nsid w:val="652809B9"/>
     <w:multiLevelType w:val="hybridMultilevel"/>
     <w:tmpl w:val="C10EC632"/>
@@ -12079,7 +12826,7 @@
       </w:rPr>
     </w:lvl>
   </w:abstractNum>
-  <w:abstractNum w:abstractNumId="11" w15:restartNumberingAfterBreak="0">
+  <w:abstractNum w:abstractNumId="12" w15:restartNumberingAfterBreak="0">
     <w:nsid w:val="66871ECE"/>
     <w:multiLevelType w:val="hybridMultilevel"/>
     <w:tmpl w:val="7F74FC56"/>
@@ -12195,7 +12942,7 @@
       </w:pPr>
     </w:lvl>
   </w:abstractNum>
-  <w:abstractNum w:abstractNumId="12" w15:restartNumberingAfterBreak="0">
+  <w:abstractNum w:abstractNumId="13" w15:restartNumberingAfterBreak="0">
     <w:nsid w:val="6ABE5228"/>
     <w:multiLevelType w:val="hybridMultilevel"/>
     <w:tmpl w:val="089EE6D8"/>
@@ -12311,7 +13058,7 @@
       </w:pPr>
     </w:lvl>
   </w:abstractNum>
-  <w:abstractNum w:abstractNumId="13" w15:restartNumberingAfterBreak="0">
+  <w:abstractNum w:abstractNumId="14" w15:restartNumberingAfterBreak="0">
     <w:nsid w:val="6C1D7334"/>
     <w:multiLevelType w:val="hybridMultilevel"/>
     <w:tmpl w:val="7F20929C"/>
@@ -12427,7 +13174,93 @@
       </w:pPr>
     </w:lvl>
   </w:abstractNum>
-  <w:abstractNum w:abstractNumId="14" w15:restartNumberingAfterBreak="0">
+  <w:abstractNum w:abstractNumId="15" w15:restartNumberingAfterBreak="0">
+    <w:nsid w:val="6CAD7B9C"/>
+    <w:multiLevelType w:val="hybridMultilevel"/>
+    <w:tmpl w:val="B226FBF6"/>
+    <w:lvl w:ilvl="0" w:tplc="0810000F">
+      <w:start w:val="1"/>
+      <w:numFmt w:val="decimal"/>
+      <w:lvlText w:val="%1."/>
+      <w:lvlJc w:val="left"/>
+      <w:pPr>
+        <w:ind w:left="720" w:hanging="360"/>
+      </w:pPr>
+    </w:lvl>
+    <w:lvl w:ilvl="1" w:tplc="08100019" w:tentative="1">
+      <w:start w:val="1"/>
+      <w:numFmt w:val="lowerLetter"/>
+      <w:lvlText w:val="%2."/>
+      <w:lvlJc w:val="left"/>
+      <w:pPr>
+        <w:ind w:left="1440" w:hanging="360"/>
+      </w:pPr>
+    </w:lvl>
+    <w:lvl w:ilvl="2" w:tplc="0810001B" w:tentative="1">
+      <w:start w:val="1"/>
+      <w:numFmt w:val="lowerRoman"/>
+      <w:lvlText w:val="%3."/>
+      <w:lvlJc w:val="right"/>
+      <w:pPr>
+        <w:ind w:left="2160" w:hanging="180"/>
+      </w:pPr>
+    </w:lvl>
+    <w:lvl w:ilvl="3" w:tplc="0810000F" w:tentative="1">
+      <w:start w:val="1"/>
+      <w:numFmt w:val="decimal"/>
+      <w:lvlText w:val="%4."/>
+      <w:lvlJc w:val="left"/>
+      <w:pPr>
+        <w:ind w:left="2880" w:hanging="360"/>
+      </w:pPr>
+    </w:lvl>
+    <w:lvl w:ilvl="4" w:tplc="08100019" w:tentative="1">
+      <w:start w:val="1"/>
+      <w:numFmt w:val="lowerLetter"/>
+      <w:lvlText w:val="%5."/>
+      <w:lvlJc w:val="left"/>
+      <w:pPr>
+        <w:ind w:left="3600" w:hanging="360"/>
+      </w:pPr>
+    </w:lvl>
+    <w:lvl w:ilvl="5" w:tplc="0810001B" w:tentative="1">
+      <w:start w:val="1"/>
+      <w:numFmt w:val="lowerRoman"/>
+      <w:lvlText w:val="%6."/>
+      <w:lvlJc w:val="right"/>
+      <w:pPr>
+        <w:ind w:left="4320" w:hanging="180"/>
+      </w:pPr>
+    </w:lvl>
+    <w:lvl w:ilvl="6" w:tplc="0810000F" w:tentative="1">
+      <w:start w:val="1"/>
+      <w:numFmt w:val="decimal"/>
+      <w:lvlText w:val="%7."/>
+      <w:lvlJc w:val="left"/>
+      <w:pPr>
+        <w:ind w:left="5040" w:hanging="360"/>
+      </w:pPr>
+    </w:lvl>
+    <w:lvl w:ilvl="7" w:tplc="08100019" w:tentative="1">
+      <w:start w:val="1"/>
+      <w:numFmt w:val="lowerLetter"/>
+      <w:lvlText w:val="%8."/>
+      <w:lvlJc w:val="left"/>
+      <w:pPr>
+        <w:ind w:left="5760" w:hanging="360"/>
+      </w:pPr>
+    </w:lvl>
+    <w:lvl w:ilvl="8" w:tplc="0810001B" w:tentative="1">
+      <w:start w:val="1"/>
+      <w:numFmt w:val="lowerRoman"/>
+      <w:lvlText w:val="%9."/>
+      <w:lvlJc w:val="right"/>
+      <w:pPr>
+        <w:ind w:left="6480" w:hanging="180"/>
+      </w:pPr>
+    </w:lvl>
+  </w:abstractNum>
+  <w:abstractNum w:abstractNumId="16" w15:restartNumberingAfterBreak="0">
     <w:nsid w:val="72904C79"/>
     <w:multiLevelType w:val="hybridMultilevel"/>
     <w:tmpl w:val="EB328896"/>
@@ -12567,7 +13400,7 @@
       </w:rPr>
     </w:lvl>
   </w:abstractNum>
-  <w:abstractNum w:abstractNumId="15" w15:restartNumberingAfterBreak="0">
+  <w:abstractNum w:abstractNumId="17" w15:restartNumberingAfterBreak="0">
     <w:nsid w:val="7ACC392C"/>
     <w:multiLevelType w:val="hybridMultilevel"/>
     <w:tmpl w:val="F282F7F0"/>
@@ -12707,7 +13540,7 @@
       </w:rPr>
     </w:lvl>
   </w:abstractNum>
-  <w:abstractNum w:abstractNumId="16" w15:restartNumberingAfterBreak="0">
+  <w:abstractNum w:abstractNumId="18" w15:restartNumberingAfterBreak="0">
     <w:nsid w:val="7CD54937"/>
     <w:multiLevelType w:val="hybridMultilevel"/>
     <w:tmpl w:val="1AB0305A"/>
@@ -12848,7 +13681,7 @@
     </w:lvl>
   </w:abstractNum>
   <w:num w:numId="1">
-    <w:abstractNumId w:val="9"/>
+    <w:abstractNumId w:val="10"/>
   </w:num>
   <w:num w:numId="2">
     <w:abstractNumId w:val="3"/>
@@ -12863,22 +13696,22 @@
     <w:abstractNumId w:val="4"/>
   </w:num>
   <w:num w:numId="6">
-    <w:abstractNumId w:val="11"/>
+    <w:abstractNumId w:val="12"/>
   </w:num>
   <w:num w:numId="7">
     <w:abstractNumId w:val="8"/>
   </w:num>
   <w:num w:numId="8">
-    <w:abstractNumId w:val="12"/>
+    <w:abstractNumId w:val="13"/>
   </w:num>
   <w:num w:numId="9">
     <w:abstractNumId w:val="0"/>
   </w:num>
   <w:num w:numId="10">
-    <w:abstractNumId w:val="14"/>
+    <w:abstractNumId w:val="16"/>
   </w:num>
   <w:num w:numId="11">
-    <w:abstractNumId w:val="15"/>
+    <w:abstractNumId w:val="17"/>
   </w:num>
   <w:num w:numId="12">
     <w:abstractNumId w:val="5"/>
@@ -12887,40 +13720,46 @@
     <w:abstractNumId w:val="2"/>
   </w:num>
   <w:num w:numId="14">
-    <w:abstractNumId w:val="16"/>
+    <w:abstractNumId w:val="18"/>
   </w:num>
   <w:num w:numId="15">
     <w:abstractNumId w:val="6"/>
   </w:num>
   <w:num w:numId="16">
+    <w:abstractNumId w:val="10"/>
+  </w:num>
+  <w:num w:numId="17">
+    <w:abstractNumId w:val="14"/>
+  </w:num>
+  <w:num w:numId="18">
+    <w:abstractNumId w:val="10"/>
+  </w:num>
+  <w:num w:numId="19">
+    <w:abstractNumId w:val="10"/>
+  </w:num>
+  <w:num w:numId="20">
+    <w:abstractNumId w:val="10"/>
+  </w:num>
+  <w:num w:numId="21">
+    <w:abstractNumId w:val="10"/>
+  </w:num>
+  <w:num w:numId="22">
+    <w:abstractNumId w:val="10"/>
+  </w:num>
+  <w:num w:numId="23">
+    <w:abstractNumId w:val="11"/>
+  </w:num>
+  <w:num w:numId="24">
+    <w:abstractNumId w:val="10"/>
+  </w:num>
+  <w:num w:numId="25">
+    <w:abstractNumId w:val="10"/>
+  </w:num>
+  <w:num w:numId="26">
     <w:abstractNumId w:val="9"/>
   </w:num>
-  <w:num w:numId="17">
-    <w:abstractNumId w:val="13"/>
-  </w:num>
-  <w:num w:numId="18">
-    <w:abstractNumId w:val="9"/>
-  </w:num>
-  <w:num w:numId="19">
-    <w:abstractNumId w:val="9"/>
-  </w:num>
-  <w:num w:numId="20">
-    <w:abstractNumId w:val="9"/>
-  </w:num>
-  <w:num w:numId="21">
-    <w:abstractNumId w:val="9"/>
-  </w:num>
-  <w:num w:numId="22">
-    <w:abstractNumId w:val="9"/>
-  </w:num>
-  <w:num w:numId="23">
-    <w:abstractNumId w:val="10"/>
-  </w:num>
-  <w:num w:numId="24">
-    <w:abstractNumId w:val="9"/>
-  </w:num>
-  <w:num w:numId="25">
-    <w:abstractNumId w:val="9"/>
+  <w:num w:numId="27">
+    <w:abstractNumId w:val="15"/>
   </w:num>
   <w:numIdMacAtCleanup w:val="14"/>
 </w:numbering>
@@ -13395,9 +14234,6 @@
         <w:ilvl w:val="3"/>
         <w:numId w:val="1"/>
       </w:numPr>
-      <w:tabs>
-        <w:tab w:val="clear" w:pos="864"/>
-      </w:tabs>
       <w:spacing w:before="240" w:after="240"/>
       <w:outlineLvl w:val="3"/>
     </w:pPr>
@@ -14200,7 +15036,7 @@
 </file>
 
 <file path=customXml/itemProps1.xml><?xml version="1.0" encoding="utf-8"?>
-<ds:datastoreItem xmlns:ds="http://schemas.openxmlformats.org/officeDocument/2006/customXml" ds:itemID="{942E1C21-E765-43B5-AF2B-F1E0884D03E3}">
+<ds:datastoreItem xmlns:ds="http://schemas.openxmlformats.org/officeDocument/2006/customXml" ds:itemID="{B42A6FB2-C3EF-4FAB-985A-A18FE4E0A839}">
   <ds:schemaRefs>
     <ds:schemaRef ds:uri="http://schemas.openxmlformats.org/officeDocument/2006/bibliography"/>
   </ds:schemaRefs>

</xml_diff>

<commit_message>
inizio sviluppo home page e implementazione API
</commit_message>
<xml_diff>
--- a/3_Documentazione (word e pdf)/Documentazione_AstronomicPictureOfTheDay.docx
+++ b/3_Documentazione (word e pdf)/Documentazione_AstronomicPictureOfTheDay.docx
@@ -13,8 +13,6 @@
           <w:lang w:val="it-IT"/>
         </w:rPr>
       </w:pPr>
-      <w:bookmarkStart w:id="0" w:name="_GoBack"/>
-      <w:bookmarkEnd w:id="0"/>
     </w:p>
     <w:p>
       <w:pPr>
@@ -155,7 +153,7 @@
         <w:rPr>
           <w:noProof/>
         </w:rPr>
-        <w:instrText xml:space="preserve"> PAGEREF _Toc177565486 \h </w:instrText>
+        <w:instrText xml:space="preserve"> PAGEREF _Toc178752884 \h </w:instrText>
       </w:r>
       <w:r>
         <w:rPr>
@@ -234,7 +232,7 @@
         <w:rPr>
           <w:noProof/>
         </w:rPr>
-        <w:instrText xml:space="preserve"> PAGEREF _Toc177565487 \h </w:instrText>
+        <w:instrText xml:space="preserve"> PAGEREF _Toc178752885 \h </w:instrText>
       </w:r>
       <w:r>
         <w:rPr>
@@ -313,7 +311,7 @@
         <w:rPr>
           <w:noProof/>
         </w:rPr>
-        <w:instrText xml:space="preserve"> PAGEREF _Toc177565488 \h </w:instrText>
+        <w:instrText xml:space="preserve"> PAGEREF _Toc178752886 \h </w:instrText>
       </w:r>
       <w:r>
         <w:rPr>
@@ -392,7 +390,7 @@
         <w:rPr>
           <w:noProof/>
         </w:rPr>
-        <w:instrText xml:space="preserve"> PAGEREF _Toc177565489 \h </w:instrText>
+        <w:instrText xml:space="preserve"> PAGEREF _Toc178752887 \h </w:instrText>
       </w:r>
       <w:r>
         <w:rPr>
@@ -473,7 +471,7 @@
         <w:rPr>
           <w:noProof/>
         </w:rPr>
-        <w:instrText xml:space="preserve"> PAGEREF _Toc177565490 \h </w:instrText>
+        <w:instrText xml:space="preserve"> PAGEREF _Toc178752888 \h </w:instrText>
       </w:r>
       <w:r>
         <w:rPr>
@@ -552,7 +550,7 @@
         <w:rPr>
           <w:noProof/>
         </w:rPr>
-        <w:instrText xml:space="preserve"> PAGEREF _Toc177565491 \h </w:instrText>
+        <w:instrText xml:space="preserve"> PAGEREF _Toc178752889 \h </w:instrText>
       </w:r>
       <w:r>
         <w:rPr>
@@ -631,7 +629,7 @@
         <w:rPr>
           <w:noProof/>
         </w:rPr>
-        <w:instrText xml:space="preserve"> PAGEREF _Toc177565492 \h </w:instrText>
+        <w:instrText xml:space="preserve"> PAGEREF _Toc178752890 \h </w:instrText>
       </w:r>
       <w:r>
         <w:rPr>
@@ -710,7 +708,7 @@
         <w:rPr>
           <w:noProof/>
         </w:rPr>
-        <w:instrText xml:space="preserve"> PAGEREF _Toc177565493 \h </w:instrText>
+        <w:instrText xml:space="preserve"> PAGEREF _Toc178752891 \h </w:instrText>
       </w:r>
       <w:r>
         <w:rPr>
@@ -789,7 +787,7 @@
         <w:rPr>
           <w:noProof/>
         </w:rPr>
-        <w:instrText xml:space="preserve"> PAGEREF _Toc177565494 \h </w:instrText>
+        <w:instrText xml:space="preserve"> PAGEREF _Toc178752892 \h </w:instrText>
       </w:r>
       <w:r>
         <w:rPr>
@@ -868,7 +866,7 @@
         <w:rPr>
           <w:noProof/>
         </w:rPr>
-        <w:instrText xml:space="preserve"> PAGEREF _Toc177565495 \h </w:instrText>
+        <w:instrText xml:space="preserve"> PAGEREF _Toc178752893 \h </w:instrText>
       </w:r>
       <w:r>
         <w:rPr>
@@ -947,7 +945,7 @@
         <w:rPr>
           <w:noProof/>
         </w:rPr>
-        <w:instrText xml:space="preserve"> PAGEREF _Toc177565496 \h </w:instrText>
+        <w:instrText xml:space="preserve"> PAGEREF _Toc178752894 \h </w:instrText>
       </w:r>
       <w:r>
         <w:rPr>
@@ -1026,7 +1024,7 @@
         <w:rPr>
           <w:noProof/>
         </w:rPr>
-        <w:instrText xml:space="preserve"> PAGEREF _Toc177565497 \h </w:instrText>
+        <w:instrText xml:space="preserve"> PAGEREF _Toc178752895 \h </w:instrText>
       </w:r>
       <w:r>
         <w:rPr>
@@ -1105,7 +1103,7 @@
         <w:rPr>
           <w:noProof/>
         </w:rPr>
-        <w:instrText xml:space="preserve"> PAGEREF _Toc177565498 \h </w:instrText>
+        <w:instrText xml:space="preserve"> PAGEREF _Toc178752896 \h </w:instrText>
       </w:r>
       <w:r>
         <w:rPr>
@@ -1184,7 +1182,7 @@
         <w:rPr>
           <w:noProof/>
         </w:rPr>
-        <w:instrText xml:space="preserve"> PAGEREF _Toc177565499 \h </w:instrText>
+        <w:instrText xml:space="preserve"> PAGEREF _Toc178752897 \h </w:instrText>
       </w:r>
       <w:r>
         <w:rPr>
@@ -1201,7 +1199,7 @@
         <w:rPr>
           <w:noProof/>
         </w:rPr>
-        <w:t>8</w:t>
+        <w:t>9</w:t>
       </w:r>
       <w:r>
         <w:rPr>
@@ -1263,7 +1261,7 @@
         <w:rPr>
           <w:noProof/>
         </w:rPr>
-        <w:instrText xml:space="preserve"> PAGEREF _Toc177565500 \h </w:instrText>
+        <w:instrText xml:space="preserve"> PAGEREF _Toc178752898 \h </w:instrText>
       </w:r>
       <w:r>
         <w:rPr>
@@ -1280,7 +1278,7 @@
         <w:rPr>
           <w:noProof/>
         </w:rPr>
-        <w:t>8</w:t>
+        <w:t>9</w:t>
       </w:r>
       <w:r>
         <w:rPr>
@@ -1342,7 +1340,7 @@
         <w:rPr>
           <w:noProof/>
         </w:rPr>
-        <w:instrText xml:space="preserve"> PAGEREF _Toc177565501 \h </w:instrText>
+        <w:instrText xml:space="preserve"> PAGEREF _Toc178752899 \h </w:instrText>
       </w:r>
       <w:r>
         <w:rPr>
@@ -1359,7 +1357,7 @@
         <w:rPr>
           <w:noProof/>
         </w:rPr>
-        <w:t>8</w:t>
+        <w:t>9</w:t>
       </w:r>
       <w:r>
         <w:rPr>
@@ -1421,7 +1419,7 @@
         <w:rPr>
           <w:noProof/>
         </w:rPr>
-        <w:instrText xml:space="preserve"> PAGEREF _Toc177565502 \h </w:instrText>
+        <w:instrText xml:space="preserve"> PAGEREF _Toc178752900 \h </w:instrText>
       </w:r>
       <w:r>
         <w:rPr>
@@ -1438,7 +1436,7 @@
         <w:rPr>
           <w:noProof/>
         </w:rPr>
-        <w:t>9</w:t>
+        <w:t>10</w:t>
       </w:r>
       <w:r>
         <w:rPr>
@@ -1449,9 +1447,9 @@
     </w:p>
     <w:p>
       <w:pPr>
-        <w:pStyle w:val="Sommario2"/>
-        <w:tabs>
-          <w:tab w:val="left" w:pos="800"/>
+        <w:pStyle w:val="Sommario3"/>
+        <w:tabs>
+          <w:tab w:val="left" w:pos="1200"/>
           <w:tab w:val="right" w:leader="dot" w:pos="9628"/>
         </w:tabs>
         <w:rPr>
@@ -1466,7 +1464,7 @@
         <w:rPr>
           <w:noProof/>
         </w:rPr>
-        <w:t>3.4</w:t>
+        <w:t>3.3.1</w:t>
       </w:r>
       <w:r>
         <w:rPr>
@@ -1482,7 +1480,7 @@
         <w:rPr>
           <w:noProof/>
         </w:rPr>
-        <w:t>Design procedurale</w:t>
+        <w:t>Interfaccia Login</w:t>
       </w:r>
       <w:r>
         <w:rPr>
@@ -1500,7 +1498,7 @@
         <w:rPr>
           <w:noProof/>
         </w:rPr>
-        <w:instrText xml:space="preserve"> PAGEREF _Toc177565503 \h </w:instrText>
+        <w:instrText xml:space="preserve"> PAGEREF _Toc178752901 \h </w:instrText>
       </w:r>
       <w:r>
         <w:rPr>
@@ -1517,7 +1515,7 @@
         <w:rPr>
           <w:noProof/>
         </w:rPr>
-        <w:t>11</w:t>
+        <w:t>10</w:t>
       </w:r>
       <w:r>
         <w:rPr>
@@ -1528,9 +1526,9 @@
     </w:p>
     <w:p>
       <w:pPr>
-        <w:pStyle w:val="Sommario1"/>
-        <w:tabs>
-          <w:tab w:val="left" w:pos="400"/>
+        <w:pStyle w:val="Sommario3"/>
+        <w:tabs>
+          <w:tab w:val="left" w:pos="1200"/>
           <w:tab w:val="right" w:leader="dot" w:pos="9628"/>
         </w:tabs>
         <w:rPr>
@@ -1545,7 +1543,7 @@
         <w:rPr>
           <w:noProof/>
         </w:rPr>
-        <w:t>4</w:t>
+        <w:t>3.3.2</w:t>
       </w:r>
       <w:r>
         <w:rPr>
@@ -1561,7 +1559,7 @@
         <w:rPr>
           <w:noProof/>
         </w:rPr>
-        <w:t>Implementazione</w:t>
+        <w:t>Interfaccia Home page</w:t>
       </w:r>
       <w:r>
         <w:rPr>
@@ -1579,7 +1577,7 @@
         <w:rPr>
           <w:noProof/>
         </w:rPr>
-        <w:instrText xml:space="preserve"> PAGEREF _Toc177565504 \h </w:instrText>
+        <w:instrText xml:space="preserve"> PAGEREF _Toc178752902 \h </w:instrText>
       </w:r>
       <w:r>
         <w:rPr>
@@ -1596,7 +1594,7 @@
         <w:rPr>
           <w:noProof/>
         </w:rPr>
-        <w:t>12</w:t>
+        <w:t>10</w:t>
       </w:r>
       <w:r>
         <w:rPr>
@@ -1607,9 +1605,9 @@
     </w:p>
     <w:p>
       <w:pPr>
-        <w:pStyle w:val="Sommario1"/>
-        <w:tabs>
-          <w:tab w:val="left" w:pos="400"/>
+        <w:pStyle w:val="Sommario3"/>
+        <w:tabs>
+          <w:tab w:val="left" w:pos="1200"/>
           <w:tab w:val="right" w:leader="dot" w:pos="9628"/>
         </w:tabs>
         <w:rPr>
@@ -1623,9 +1621,8 @@
       <w:r>
         <w:rPr>
           <w:noProof/>
-          <w:lang w:val="it-IT"/>
-        </w:rPr>
-        <w:t>5</w:t>
+        </w:rPr>
+        <w:t>3.3.3</w:t>
       </w:r>
       <w:r>
         <w:rPr>
@@ -1640,9 +1637,8 @@
       <w:r>
         <w:rPr>
           <w:noProof/>
-          <w:lang w:val="it-IT"/>
-        </w:rPr>
-        <w:t>Test</w:t>
+        </w:rPr>
+        <w:t>Interfaccia Preferiti e Cronologia</w:t>
       </w:r>
       <w:r>
         <w:rPr>
@@ -1660,7 +1656,7 @@
         <w:rPr>
           <w:noProof/>
         </w:rPr>
-        <w:instrText xml:space="preserve"> PAGEREF _Toc177565505 \h </w:instrText>
+        <w:instrText xml:space="preserve"> PAGEREF _Toc178752903 \h </w:instrText>
       </w:r>
       <w:r>
         <w:rPr>
@@ -1677,7 +1673,7 @@
         <w:rPr>
           <w:noProof/>
         </w:rPr>
-        <w:t>12</w:t>
+        <w:t>11</w:t>
       </w:r>
       <w:r>
         <w:rPr>
@@ -1705,7 +1701,7 @@
         <w:rPr>
           <w:noProof/>
         </w:rPr>
-        <w:t>5.1</w:t>
+        <w:t>3.4</w:t>
       </w:r>
       <w:r>
         <w:rPr>
@@ -1721,7 +1717,7 @@
         <w:rPr>
           <w:noProof/>
         </w:rPr>
-        <w:t>Protocollo di test</w:t>
+        <w:t>Design procedurale</w:t>
       </w:r>
       <w:r>
         <w:rPr>
@@ -1739,7 +1735,7 @@
         <w:rPr>
           <w:noProof/>
         </w:rPr>
-        <w:instrText xml:space="preserve"> PAGEREF _Toc177565506 \h </w:instrText>
+        <w:instrText xml:space="preserve"> PAGEREF _Toc178752904 \h </w:instrText>
       </w:r>
       <w:r>
         <w:rPr>
@@ -1756,7 +1752,7 @@
         <w:rPr>
           <w:noProof/>
         </w:rPr>
-        <w:t>12</w:t>
+        <w:t>11</w:t>
       </w:r>
       <w:r>
         <w:rPr>
@@ -1767,9 +1763,9 @@
     </w:p>
     <w:p>
       <w:pPr>
-        <w:pStyle w:val="Sommario2"/>
-        <w:tabs>
-          <w:tab w:val="left" w:pos="800"/>
+        <w:pStyle w:val="Sommario1"/>
+        <w:tabs>
+          <w:tab w:val="left" w:pos="400"/>
           <w:tab w:val="right" w:leader="dot" w:pos="9628"/>
         </w:tabs>
         <w:rPr>
@@ -1784,7 +1780,7 @@
         <w:rPr>
           <w:noProof/>
         </w:rPr>
-        <w:t>5.2</w:t>
+        <w:t>4</w:t>
       </w:r>
       <w:r>
         <w:rPr>
@@ -1800,7 +1796,7 @@
         <w:rPr>
           <w:noProof/>
         </w:rPr>
-        <w:t>Risultati test</w:t>
+        <w:t>Implementazione</w:t>
       </w:r>
       <w:r>
         <w:rPr>
@@ -1818,7 +1814,7 @@
         <w:rPr>
           <w:noProof/>
         </w:rPr>
-        <w:instrText xml:space="preserve"> PAGEREF _Toc177565507 \h </w:instrText>
+        <w:instrText xml:space="preserve"> PAGEREF _Toc178752905 \h </w:instrText>
       </w:r>
       <w:r>
         <w:rPr>
@@ -1835,7 +1831,7 @@
         <w:rPr>
           <w:noProof/>
         </w:rPr>
-        <w:t>13</w:t>
+        <w:t>12</w:t>
       </w:r>
       <w:r>
         <w:rPr>
@@ -1846,9 +1842,9 @@
     </w:p>
     <w:p>
       <w:pPr>
-        <w:pStyle w:val="Sommario2"/>
-        <w:tabs>
-          <w:tab w:val="left" w:pos="800"/>
+        <w:pStyle w:val="Sommario1"/>
+        <w:tabs>
+          <w:tab w:val="left" w:pos="400"/>
           <w:tab w:val="right" w:leader="dot" w:pos="9628"/>
         </w:tabs>
         <w:rPr>
@@ -1862,8 +1858,9 @@
       <w:r>
         <w:rPr>
           <w:noProof/>
-        </w:rPr>
-        <w:t>5.3</w:t>
+          <w:lang w:val="it-IT"/>
+        </w:rPr>
+        <w:t>5</w:t>
       </w:r>
       <w:r>
         <w:rPr>
@@ -1878,8 +1875,9 @@
       <w:r>
         <w:rPr>
           <w:noProof/>
-        </w:rPr>
-        <w:t>Mancanze/limitazioni conosciute</w:t>
+          <w:lang w:val="it-IT"/>
+        </w:rPr>
+        <w:t>Test</w:t>
       </w:r>
       <w:r>
         <w:rPr>
@@ -1897,7 +1895,7 @@
         <w:rPr>
           <w:noProof/>
         </w:rPr>
-        <w:instrText xml:space="preserve"> PAGEREF _Toc177565508 \h </w:instrText>
+        <w:instrText xml:space="preserve"> PAGEREF _Toc178752906 \h </w:instrText>
       </w:r>
       <w:r>
         <w:rPr>
@@ -1914,7 +1912,7 @@
         <w:rPr>
           <w:noProof/>
         </w:rPr>
-        <w:t>13</w:t>
+        <w:t>12</w:t>
       </w:r>
       <w:r>
         <w:rPr>
@@ -1925,9 +1923,9 @@
     </w:p>
     <w:p>
       <w:pPr>
-        <w:pStyle w:val="Sommario1"/>
-        <w:tabs>
-          <w:tab w:val="left" w:pos="400"/>
+        <w:pStyle w:val="Sommario2"/>
+        <w:tabs>
+          <w:tab w:val="left" w:pos="800"/>
           <w:tab w:val="right" w:leader="dot" w:pos="9628"/>
         </w:tabs>
         <w:rPr>
@@ -1941,9 +1939,8 @@
       <w:r>
         <w:rPr>
           <w:noProof/>
-          <w:lang w:val="it-IT"/>
-        </w:rPr>
-        <w:t>6</w:t>
+        </w:rPr>
+        <w:t>5.1</w:t>
       </w:r>
       <w:r>
         <w:rPr>
@@ -1958,9 +1955,8 @@
       <w:r>
         <w:rPr>
           <w:noProof/>
-          <w:lang w:val="it-IT"/>
-        </w:rPr>
-        <w:t>Consuntivo</w:t>
+        </w:rPr>
+        <w:t>Protocollo di test</w:t>
       </w:r>
       <w:r>
         <w:rPr>
@@ -1978,7 +1974,7 @@
         <w:rPr>
           <w:noProof/>
         </w:rPr>
-        <w:instrText xml:space="preserve"> PAGEREF _Toc177565509 \h </w:instrText>
+        <w:instrText xml:space="preserve"> PAGEREF _Toc178752907 \h </w:instrText>
       </w:r>
       <w:r>
         <w:rPr>
@@ -1995,7 +1991,7 @@
         <w:rPr>
           <w:noProof/>
         </w:rPr>
-        <w:t>13</w:t>
+        <w:t>12</w:t>
       </w:r>
       <w:r>
         <w:rPr>
@@ -2006,9 +2002,9 @@
     </w:p>
     <w:p>
       <w:pPr>
-        <w:pStyle w:val="Sommario1"/>
-        <w:tabs>
-          <w:tab w:val="left" w:pos="400"/>
+        <w:pStyle w:val="Sommario2"/>
+        <w:tabs>
+          <w:tab w:val="left" w:pos="800"/>
           <w:tab w:val="right" w:leader="dot" w:pos="9628"/>
         </w:tabs>
         <w:rPr>
@@ -2022,9 +2018,8 @@
       <w:r>
         <w:rPr>
           <w:noProof/>
-          <w:lang w:val="it-IT"/>
-        </w:rPr>
-        <w:t>7</w:t>
+        </w:rPr>
+        <w:t>5.2</w:t>
       </w:r>
       <w:r>
         <w:rPr>
@@ -2039,10 +2034,11 @@
       <w:r>
         <w:rPr>
           <w:noProof/>
-          <w:lang w:val="it-IT"/>
-        </w:rPr>
-        <w:t>Conclusioni</w:t>
-      </w:r>
+        </w:rPr>
+        <w:t>Risultati test</w:t>
+      </w:r>
+      <w:bookmarkStart w:id="0" w:name="_GoBack"/>
+      <w:bookmarkEnd w:id="0"/>
       <w:r>
         <w:rPr>
           <w:noProof/>
@@ -2059,7 +2055,7 @@
         <w:rPr>
           <w:noProof/>
         </w:rPr>
-        <w:instrText xml:space="preserve"> PAGEREF _Toc177565510 \h </w:instrText>
+        <w:instrText xml:space="preserve"> PAGEREF _Toc178752908 \h </w:instrText>
       </w:r>
       <w:r>
         <w:rPr>
@@ -2104,7 +2100,7 @@
         <w:rPr>
           <w:noProof/>
         </w:rPr>
-        <w:t>7.1</w:t>
+        <w:t>5.3</w:t>
       </w:r>
       <w:r>
         <w:rPr>
@@ -2120,7 +2116,7 @@
         <w:rPr>
           <w:noProof/>
         </w:rPr>
-        <w:t>Sviluppi futuri</w:t>
+        <w:t>Mancanze/limitazioni conosciute</w:t>
       </w:r>
       <w:r>
         <w:rPr>
@@ -2138,7 +2134,7 @@
         <w:rPr>
           <w:noProof/>
         </w:rPr>
-        <w:instrText xml:space="preserve"> PAGEREF _Toc177565511 \h </w:instrText>
+        <w:instrText xml:space="preserve"> PAGEREF _Toc178752909 \h </w:instrText>
       </w:r>
       <w:r>
         <w:rPr>
@@ -2166,9 +2162,9 @@
     </w:p>
     <w:p>
       <w:pPr>
-        <w:pStyle w:val="Sommario2"/>
-        <w:tabs>
-          <w:tab w:val="left" w:pos="800"/>
+        <w:pStyle w:val="Sommario1"/>
+        <w:tabs>
+          <w:tab w:val="left" w:pos="400"/>
           <w:tab w:val="right" w:leader="dot" w:pos="9628"/>
         </w:tabs>
         <w:rPr>
@@ -2182,8 +2178,9 @@
       <w:r>
         <w:rPr>
           <w:noProof/>
-        </w:rPr>
-        <w:t>7.2</w:t>
+          <w:lang w:val="it-IT"/>
+        </w:rPr>
+        <w:t>6</w:t>
       </w:r>
       <w:r>
         <w:rPr>
@@ -2198,8 +2195,9 @@
       <w:r>
         <w:rPr>
           <w:noProof/>
-        </w:rPr>
-        <w:t>Considerazioni personali</w:t>
+          <w:lang w:val="it-IT"/>
+        </w:rPr>
+        <w:t>Consuntivo</w:t>
       </w:r>
       <w:r>
         <w:rPr>
@@ -2217,7 +2215,7 @@
         <w:rPr>
           <w:noProof/>
         </w:rPr>
-        <w:instrText xml:space="preserve"> PAGEREF _Toc177565512 \h </w:instrText>
+        <w:instrText xml:space="preserve"> PAGEREF _Toc178752910 \h </w:instrText>
       </w:r>
       <w:r>
         <w:rPr>
@@ -2263,7 +2261,7 @@
           <w:noProof/>
           <w:lang w:val="it-IT"/>
         </w:rPr>
-        <w:t>8</w:t>
+        <w:t>7</w:t>
       </w:r>
       <w:r>
         <w:rPr>
@@ -2280,7 +2278,7 @@
           <w:noProof/>
           <w:lang w:val="it-IT"/>
         </w:rPr>
-        <w:t>Glossario</w:t>
+        <w:t>Conclusioni</w:t>
       </w:r>
       <w:r>
         <w:rPr>
@@ -2298,7 +2296,7 @@
         <w:rPr>
           <w:noProof/>
         </w:rPr>
-        <w:instrText xml:space="preserve"> PAGEREF _Toc177565513 \h </w:instrText>
+        <w:instrText xml:space="preserve"> PAGEREF _Toc178752911 \h </w:instrText>
       </w:r>
       <w:r>
         <w:rPr>
@@ -2326,9 +2324,9 @@
     </w:p>
     <w:p>
       <w:pPr>
-        <w:pStyle w:val="Sommario1"/>
-        <w:tabs>
-          <w:tab w:val="left" w:pos="400"/>
+        <w:pStyle w:val="Sommario2"/>
+        <w:tabs>
+          <w:tab w:val="left" w:pos="800"/>
           <w:tab w:val="right" w:leader="dot" w:pos="9628"/>
         </w:tabs>
         <w:rPr>
@@ -2342,9 +2340,8 @@
       <w:r>
         <w:rPr>
           <w:noProof/>
-          <w:lang w:val="it-IT"/>
-        </w:rPr>
-        <w:t>9</w:t>
+        </w:rPr>
+        <w:t>7.1</w:t>
       </w:r>
       <w:r>
         <w:rPr>
@@ -2359,9 +2356,8 @@
       <w:r>
         <w:rPr>
           <w:noProof/>
-          <w:lang w:val="it-IT"/>
-        </w:rPr>
-        <w:t>Bibliografia</w:t>
+        </w:rPr>
+        <w:t>Sviluppi futuri</w:t>
       </w:r>
       <w:r>
         <w:rPr>
@@ -2379,7 +2375,7 @@
         <w:rPr>
           <w:noProof/>
         </w:rPr>
-        <w:instrText xml:space="preserve"> PAGEREF _Toc177565514 \h </w:instrText>
+        <w:instrText xml:space="preserve"> PAGEREF _Toc178752912 \h </w:instrText>
       </w:r>
       <w:r>
         <w:rPr>
@@ -2396,7 +2392,7 @@
         <w:rPr>
           <w:noProof/>
         </w:rPr>
-        <w:t>14</w:t>
+        <w:t>13</w:t>
       </w:r>
       <w:r>
         <w:rPr>
@@ -2424,7 +2420,7 @@
         <w:rPr>
           <w:noProof/>
         </w:rPr>
-        <w:t>9.1</w:t>
+        <w:t>7.2</w:t>
       </w:r>
       <w:r>
         <w:rPr>
@@ -2440,7 +2436,7 @@
         <w:rPr>
           <w:noProof/>
         </w:rPr>
-        <w:t>Bibliografia per articoli di riviste:</w:t>
+        <w:t>Considerazioni personali</w:t>
       </w:r>
       <w:r>
         <w:rPr>
@@ -2458,7 +2454,7 @@
         <w:rPr>
           <w:noProof/>
         </w:rPr>
-        <w:instrText xml:space="preserve"> PAGEREF _Toc177565515 \h </w:instrText>
+        <w:instrText xml:space="preserve"> PAGEREF _Toc178752913 \h </w:instrText>
       </w:r>
       <w:r>
         <w:rPr>
@@ -2475,7 +2471,7 @@
         <w:rPr>
           <w:noProof/>
         </w:rPr>
-        <w:t>14</w:t>
+        <w:t>13</w:t>
       </w:r>
       <w:r>
         <w:rPr>
@@ -2486,9 +2482,9 @@
     </w:p>
     <w:p>
       <w:pPr>
-        <w:pStyle w:val="Sommario2"/>
-        <w:tabs>
-          <w:tab w:val="left" w:pos="800"/>
+        <w:pStyle w:val="Sommario1"/>
+        <w:tabs>
+          <w:tab w:val="left" w:pos="400"/>
           <w:tab w:val="right" w:leader="dot" w:pos="9628"/>
         </w:tabs>
         <w:rPr>
@@ -2502,8 +2498,9 @@
       <w:r>
         <w:rPr>
           <w:noProof/>
-        </w:rPr>
-        <w:t>9.2</w:t>
+          <w:lang w:val="it-IT"/>
+        </w:rPr>
+        <w:t>8</w:t>
       </w:r>
       <w:r>
         <w:rPr>
@@ -2518,8 +2515,9 @@
       <w:r>
         <w:rPr>
           <w:noProof/>
-        </w:rPr>
-        <w:t>Bibliografia per libri</w:t>
+          <w:lang w:val="it-IT"/>
+        </w:rPr>
+        <w:t>Glossario</w:t>
       </w:r>
       <w:r>
         <w:rPr>
@@ -2537,7 +2535,7 @@
         <w:rPr>
           <w:noProof/>
         </w:rPr>
-        <w:instrText xml:space="preserve"> PAGEREF _Toc177565516 \h </w:instrText>
+        <w:instrText xml:space="preserve"> PAGEREF _Toc178752914 \h </w:instrText>
       </w:r>
       <w:r>
         <w:rPr>
@@ -2554,7 +2552,7 @@
         <w:rPr>
           <w:noProof/>
         </w:rPr>
-        <w:t>14</w:t>
+        <w:t>13</w:t>
       </w:r>
       <w:r>
         <w:rPr>
@@ -2565,9 +2563,9 @@
     </w:p>
     <w:p>
       <w:pPr>
-        <w:pStyle w:val="Sommario2"/>
-        <w:tabs>
-          <w:tab w:val="left" w:pos="800"/>
+        <w:pStyle w:val="Sommario1"/>
+        <w:tabs>
+          <w:tab w:val="left" w:pos="400"/>
           <w:tab w:val="right" w:leader="dot" w:pos="9628"/>
         </w:tabs>
         <w:rPr>
@@ -2581,8 +2579,9 @@
       <w:r>
         <w:rPr>
           <w:noProof/>
-        </w:rPr>
-        <w:t>9.3</w:t>
+          <w:lang w:val="it-IT"/>
+        </w:rPr>
+        <w:t>9</w:t>
       </w:r>
       <w:r>
         <w:rPr>
@@ -2597,8 +2596,9 @@
       <w:r>
         <w:rPr>
           <w:noProof/>
-        </w:rPr>
-        <w:t>Sitografia</w:t>
+          <w:lang w:val="it-IT"/>
+        </w:rPr>
+        <w:t>Bibliografia</w:t>
       </w:r>
       <w:r>
         <w:rPr>
@@ -2616,7 +2616,7 @@
         <w:rPr>
           <w:noProof/>
         </w:rPr>
-        <w:instrText xml:space="preserve"> PAGEREF _Toc177565517 \h </w:instrText>
+        <w:instrText xml:space="preserve"> PAGEREF _Toc178752915 \h </w:instrText>
       </w:r>
       <w:r>
         <w:rPr>
@@ -2644,9 +2644,9 @@
     </w:p>
     <w:p>
       <w:pPr>
-        <w:pStyle w:val="Sommario1"/>
-        <w:tabs>
-          <w:tab w:val="left" w:pos="600"/>
+        <w:pStyle w:val="Sommario2"/>
+        <w:tabs>
+          <w:tab w:val="left" w:pos="800"/>
           <w:tab w:val="right" w:leader="dot" w:pos="9628"/>
         </w:tabs>
         <w:rPr>
@@ -2660,9 +2660,8 @@
       <w:r>
         <w:rPr>
           <w:noProof/>
-          <w:lang w:val="it-IT"/>
-        </w:rPr>
-        <w:t>10</w:t>
+        </w:rPr>
+        <w:t>9.1</w:t>
       </w:r>
       <w:r>
         <w:rPr>
@@ -2677,6 +2676,244 @@
       <w:r>
         <w:rPr>
           <w:noProof/>
+        </w:rPr>
+        <w:t>Bibliografia per articoli di riviste:</w:t>
+      </w:r>
+      <w:r>
+        <w:rPr>
+          <w:noProof/>
+        </w:rPr>
+        <w:tab/>
+      </w:r>
+      <w:r>
+        <w:rPr>
+          <w:noProof/>
+        </w:rPr>
+        <w:fldChar w:fldCharType="begin"/>
+      </w:r>
+      <w:r>
+        <w:rPr>
+          <w:noProof/>
+        </w:rPr>
+        <w:instrText xml:space="preserve"> PAGEREF _Toc178752916 \h </w:instrText>
+      </w:r>
+      <w:r>
+        <w:rPr>
+          <w:noProof/>
+        </w:rPr>
+      </w:r>
+      <w:r>
+        <w:rPr>
+          <w:noProof/>
+        </w:rPr>
+        <w:fldChar w:fldCharType="separate"/>
+      </w:r>
+      <w:r>
+        <w:rPr>
+          <w:noProof/>
+        </w:rPr>
+        <w:t>14</w:t>
+      </w:r>
+      <w:r>
+        <w:rPr>
+          <w:noProof/>
+        </w:rPr>
+        <w:fldChar w:fldCharType="end"/>
+      </w:r>
+    </w:p>
+    <w:p>
+      <w:pPr>
+        <w:pStyle w:val="Sommario2"/>
+        <w:tabs>
+          <w:tab w:val="left" w:pos="800"/>
+          <w:tab w:val="right" w:leader="dot" w:pos="9628"/>
+        </w:tabs>
+        <w:rPr>
+          <w:rFonts w:asciiTheme="minorHAnsi" w:eastAsiaTheme="minorEastAsia" w:hAnsiTheme="minorHAnsi" w:cstheme="minorBidi"/>
+          <w:noProof/>
+          <w:sz w:val="22"/>
+          <w:szCs w:val="22"/>
+          <w:lang w:eastAsia="it-CH"/>
+        </w:rPr>
+      </w:pPr>
+      <w:r>
+        <w:rPr>
+          <w:noProof/>
+        </w:rPr>
+        <w:t>9.2</w:t>
+      </w:r>
+      <w:r>
+        <w:rPr>
+          <w:rFonts w:asciiTheme="minorHAnsi" w:eastAsiaTheme="minorEastAsia" w:hAnsiTheme="minorHAnsi" w:cstheme="minorBidi"/>
+          <w:noProof/>
+          <w:sz w:val="22"/>
+          <w:szCs w:val="22"/>
+          <w:lang w:eastAsia="it-CH"/>
+        </w:rPr>
+        <w:tab/>
+      </w:r>
+      <w:r>
+        <w:rPr>
+          <w:noProof/>
+        </w:rPr>
+        <w:t>Bibliografia per libri</w:t>
+      </w:r>
+      <w:r>
+        <w:rPr>
+          <w:noProof/>
+        </w:rPr>
+        <w:tab/>
+      </w:r>
+      <w:r>
+        <w:rPr>
+          <w:noProof/>
+        </w:rPr>
+        <w:fldChar w:fldCharType="begin"/>
+      </w:r>
+      <w:r>
+        <w:rPr>
+          <w:noProof/>
+        </w:rPr>
+        <w:instrText xml:space="preserve"> PAGEREF _Toc178752917 \h </w:instrText>
+      </w:r>
+      <w:r>
+        <w:rPr>
+          <w:noProof/>
+        </w:rPr>
+      </w:r>
+      <w:r>
+        <w:rPr>
+          <w:noProof/>
+        </w:rPr>
+        <w:fldChar w:fldCharType="separate"/>
+      </w:r>
+      <w:r>
+        <w:rPr>
+          <w:noProof/>
+        </w:rPr>
+        <w:t>14</w:t>
+      </w:r>
+      <w:r>
+        <w:rPr>
+          <w:noProof/>
+        </w:rPr>
+        <w:fldChar w:fldCharType="end"/>
+      </w:r>
+    </w:p>
+    <w:p>
+      <w:pPr>
+        <w:pStyle w:val="Sommario2"/>
+        <w:tabs>
+          <w:tab w:val="left" w:pos="800"/>
+          <w:tab w:val="right" w:leader="dot" w:pos="9628"/>
+        </w:tabs>
+        <w:rPr>
+          <w:rFonts w:asciiTheme="minorHAnsi" w:eastAsiaTheme="minorEastAsia" w:hAnsiTheme="minorHAnsi" w:cstheme="minorBidi"/>
+          <w:noProof/>
+          <w:sz w:val="22"/>
+          <w:szCs w:val="22"/>
+          <w:lang w:eastAsia="it-CH"/>
+        </w:rPr>
+      </w:pPr>
+      <w:r>
+        <w:rPr>
+          <w:noProof/>
+        </w:rPr>
+        <w:t>9.3</w:t>
+      </w:r>
+      <w:r>
+        <w:rPr>
+          <w:rFonts w:asciiTheme="minorHAnsi" w:eastAsiaTheme="minorEastAsia" w:hAnsiTheme="minorHAnsi" w:cstheme="minorBidi"/>
+          <w:noProof/>
+          <w:sz w:val="22"/>
+          <w:szCs w:val="22"/>
+          <w:lang w:eastAsia="it-CH"/>
+        </w:rPr>
+        <w:tab/>
+      </w:r>
+      <w:r>
+        <w:rPr>
+          <w:noProof/>
+        </w:rPr>
+        <w:t>Sitografia</w:t>
+      </w:r>
+      <w:r>
+        <w:rPr>
+          <w:noProof/>
+        </w:rPr>
+        <w:tab/>
+      </w:r>
+      <w:r>
+        <w:rPr>
+          <w:noProof/>
+        </w:rPr>
+        <w:fldChar w:fldCharType="begin"/>
+      </w:r>
+      <w:r>
+        <w:rPr>
+          <w:noProof/>
+        </w:rPr>
+        <w:instrText xml:space="preserve"> PAGEREF _Toc178752918 \h </w:instrText>
+      </w:r>
+      <w:r>
+        <w:rPr>
+          <w:noProof/>
+        </w:rPr>
+      </w:r>
+      <w:r>
+        <w:rPr>
+          <w:noProof/>
+        </w:rPr>
+        <w:fldChar w:fldCharType="separate"/>
+      </w:r>
+      <w:r>
+        <w:rPr>
+          <w:noProof/>
+        </w:rPr>
+        <w:t>14</w:t>
+      </w:r>
+      <w:r>
+        <w:rPr>
+          <w:noProof/>
+        </w:rPr>
+        <w:fldChar w:fldCharType="end"/>
+      </w:r>
+    </w:p>
+    <w:p>
+      <w:pPr>
+        <w:pStyle w:val="Sommario1"/>
+        <w:tabs>
+          <w:tab w:val="left" w:pos="600"/>
+          <w:tab w:val="right" w:leader="dot" w:pos="9628"/>
+        </w:tabs>
+        <w:rPr>
+          <w:rFonts w:asciiTheme="minorHAnsi" w:eastAsiaTheme="minorEastAsia" w:hAnsiTheme="minorHAnsi" w:cstheme="minorBidi"/>
+          <w:noProof/>
+          <w:sz w:val="22"/>
+          <w:szCs w:val="22"/>
+          <w:lang w:eastAsia="it-CH"/>
+        </w:rPr>
+      </w:pPr>
+      <w:r>
+        <w:rPr>
+          <w:noProof/>
+          <w:lang w:val="it-IT"/>
+        </w:rPr>
+        <w:t>10</w:t>
+      </w:r>
+      <w:r>
+        <w:rPr>
+          <w:rFonts w:asciiTheme="minorHAnsi" w:eastAsiaTheme="minorEastAsia" w:hAnsiTheme="minorHAnsi" w:cstheme="minorBidi"/>
+          <w:noProof/>
+          <w:sz w:val="22"/>
+          <w:szCs w:val="22"/>
+          <w:lang w:eastAsia="it-CH"/>
+        </w:rPr>
+        <w:tab/>
+      </w:r>
+      <w:r>
+        <w:rPr>
+          <w:noProof/>
           <w:lang w:val="it-IT"/>
         </w:rPr>
         <w:t>Allegati</w:t>
@@ -2697,7 +2934,7 @@
         <w:rPr>
           <w:noProof/>
         </w:rPr>
-        <w:instrText xml:space="preserve"> PAGEREF _Toc177565518 \h </w:instrText>
+        <w:instrText xml:space="preserve"> PAGEREF _Toc178752919 \h </w:instrText>
       </w:r>
       <w:r>
         <w:rPr>
@@ -2763,7 +3000,7 @@
         </w:rPr>
         <w:br w:type="page"/>
       </w:r>
-      <w:bookmarkStart w:id="1" w:name="_Toc177565486"/>
+      <w:bookmarkStart w:id="1" w:name="_Toc178752884"/>
       <w:r>
         <w:rPr>
           <w:lang w:val="it-IT"/>
@@ -2777,7 +3014,7 @@
       <w:pPr>
         <w:pStyle w:val="Titolo2"/>
       </w:pPr>
-      <w:bookmarkStart w:id="2" w:name="_Toc177565487"/>
+      <w:bookmarkStart w:id="2" w:name="_Toc178752885"/>
       <w:r>
         <w:t>Informazioni sul progetto</w:t>
       </w:r>
@@ -2790,7 +3027,7 @@
       <w:pPr>
         <w:pStyle w:val="Titolo2"/>
       </w:pPr>
-      <w:bookmarkStart w:id="3" w:name="_Toc177565488"/>
+      <w:bookmarkStart w:id="3" w:name="_Toc178752886"/>
       <w:r>
         <w:t>Abstract</w:t>
       </w:r>
@@ -2993,7 +3230,7 @@
       <w:pPr>
         <w:pStyle w:val="Titolo2"/>
       </w:pPr>
-      <w:bookmarkStart w:id="4" w:name="_Toc177565489"/>
+      <w:bookmarkStart w:id="4" w:name="_Toc178752887"/>
       <w:r>
         <w:t>Scopo</w:t>
       </w:r>
@@ -3107,7 +3344,7 @@
       <w:r>
         <w:br w:type="page"/>
       </w:r>
-      <w:bookmarkStart w:id="5" w:name="_Toc177565490"/>
+      <w:bookmarkStart w:id="5" w:name="_Toc178752888"/>
       <w:r>
         <w:rPr>
           <w:lang w:val="it-IT"/>
@@ -3121,7 +3358,7 @@
       <w:pPr>
         <w:pStyle w:val="Titolo2"/>
       </w:pPr>
-      <w:bookmarkStart w:id="6" w:name="_Toc177565491"/>
+      <w:bookmarkStart w:id="6" w:name="_Toc178752889"/>
       <w:r>
         <w:t>Analisi del dominio</w:t>
       </w:r>
@@ -3220,7 +3457,7 @@
       <w:pPr>
         <w:pStyle w:val="Titolo2"/>
       </w:pPr>
-      <w:bookmarkStart w:id="7" w:name="_Toc177565492"/>
+      <w:bookmarkStart w:id="7" w:name="_Toc178752890"/>
       <w:r>
         <w:t>Analisi e s</w:t>
       </w:r>
@@ -6567,7 +6804,7 @@
       <w:pPr>
         <w:pStyle w:val="Titolo3"/>
       </w:pPr>
-      <w:bookmarkStart w:id="8" w:name="_Toc177565493"/>
+      <w:bookmarkStart w:id="8" w:name="_Toc178752891"/>
       <w:r>
         <w:t>Spiegazione elementi tabella dei requisiti:</w:t>
       </w:r>
@@ -6662,7 +6899,7 @@
         <w:pStyle w:val="Titolo2"/>
         <w:ind w:left="578" w:hanging="578"/>
       </w:pPr>
-      <w:bookmarkStart w:id="9" w:name="_Toc177565494"/>
+      <w:bookmarkStart w:id="9" w:name="_Toc178752892"/>
       <w:r>
         <w:lastRenderedPageBreak/>
         <w:t>Use case</w:t>
@@ -6734,7 +6971,7 @@
       <w:pPr>
         <w:pStyle w:val="Titolo2"/>
       </w:pPr>
-      <w:bookmarkStart w:id="10" w:name="_Toc177565495"/>
+      <w:bookmarkStart w:id="10" w:name="_Toc178752893"/>
       <w:r>
         <w:rPr>
           <w:noProof/>
@@ -6798,7 +7035,6 @@
       <w:r>
         <w:t>Pianificazione</w:t>
       </w:r>
-      <w:bookmarkStart w:id="11" w:name="_Toc177565496"/>
       <w:bookmarkEnd w:id="10"/>
     </w:p>
     <w:p>
@@ -6812,6 +7048,7 @@
       <w:pPr>
         <w:pStyle w:val="Titolo2"/>
       </w:pPr>
+      <w:bookmarkStart w:id="11" w:name="_Toc178752894"/>
       <w:r>
         <w:lastRenderedPageBreak/>
         <w:t>Analisi dei mezzi</w:t>
@@ -6823,7 +7060,7 @@
         <w:pStyle w:val="Titolo3"/>
       </w:pPr>
       <w:bookmarkStart w:id="12" w:name="_Toc413411419"/>
-      <w:bookmarkStart w:id="13" w:name="_Toc177565497"/>
+      <w:bookmarkStart w:id="13" w:name="_Toc178752895"/>
       <w:r>
         <w:t>Software</w:t>
       </w:r>
@@ -6848,7 +7085,7 @@
         <w:pStyle w:val="Titolo3"/>
       </w:pPr>
       <w:bookmarkStart w:id="14" w:name="_Toc413411420"/>
-      <w:bookmarkStart w:id="15" w:name="_Toc177565498"/>
+      <w:bookmarkStart w:id="15" w:name="_Toc178752896"/>
       <w:r>
         <w:t>Hardware</w:t>
       </w:r>
@@ -6876,11 +7113,25 @@
     </w:p>
     <w:p>
       <w:pPr>
+        <w:rPr>
+          <w:lang w:val="it-IT"/>
+        </w:rPr>
+      </w:pPr>
+      <w:r>
+        <w:rPr>
+          <w:lang w:val="it-IT"/>
+        </w:rPr>
+        <w:br w:type="page"/>
+      </w:r>
+    </w:p>
+    <w:p>
+      <w:pPr>
         <w:pStyle w:val="Titolo1"/>
       </w:pPr>
       <w:bookmarkStart w:id="16" w:name="_Toc429059808"/>
-      <w:bookmarkStart w:id="17" w:name="_Toc177565499"/>
-      <w:r>
+      <w:bookmarkStart w:id="17" w:name="_Toc178752897"/>
+      <w:r>
+        <w:lastRenderedPageBreak/>
         <w:t>Progettazione</w:t>
       </w:r>
       <w:bookmarkEnd w:id="16"/>
@@ -6911,7 +7162,7 @@
         <w:pStyle w:val="Titolo2"/>
       </w:pPr>
       <w:bookmarkStart w:id="18" w:name="_Toc429059809"/>
-      <w:bookmarkStart w:id="19" w:name="_Toc177565500"/>
+      <w:bookmarkStart w:id="19" w:name="_Toc178752898"/>
       <w:r>
         <w:t>Design dell’architettura del sistema</w:t>
       </w:r>
@@ -7062,7 +7313,7 @@
         <w:pStyle w:val="Titolo2"/>
       </w:pPr>
       <w:bookmarkStart w:id="20" w:name="_Toc429059810"/>
-      <w:bookmarkStart w:id="21" w:name="_Toc177565501"/>
+      <w:bookmarkStart w:id="21" w:name="_Toc178752899"/>
       <w:r>
         <w:t>Design dei dati</w:t>
       </w:r>
@@ -7084,10 +7335,10 @@
           <w:lang w:val="it-IT"/>
         </w:rPr>
         <w:drawing>
-          <wp:inline distT="0" distB="0" distL="0" distR="0" wp14:anchorId="19C89778" wp14:editId="3CE21FFB">
-            <wp:extent cx="5438775" cy="2190750"/>
+          <wp:inline distT="0" distB="0" distL="0" distR="0" wp14:anchorId="7B4ACCEF" wp14:editId="0D7EF8CA">
+            <wp:extent cx="5867400" cy="3964458"/>
             <wp:effectExtent l="0" t="0" r="0" b="0"/>
-            <wp:docPr id="6" name="Immagine 6"/>
+            <wp:docPr id="8" name="Immagine 8"/>
             <wp:cNvGraphicFramePr>
               <a:graphicFrameLocks xmlns:a="http://schemas.openxmlformats.org/drawingml/2006/main" noChangeAspect="1"/>
             </wp:cNvGraphicFramePr>
@@ -7116,7 +7367,7 @@
                   <pic:spPr bwMode="auto">
                     <a:xfrm>
                       <a:off x="0" y="0"/>
-                      <a:ext cx="5438775" cy="2190750"/>
+                      <a:ext cx="5902571" cy="3988222"/>
                     </a:xfrm>
                     <a:prstGeom prst="rect">
                       <a:avLst/>
@@ -7149,414 +7400,12 @@
     </w:p>
     <w:p>
       <w:pPr>
-        <w:rPr>
-          <w:lang w:val="it-IT"/>
-        </w:rPr>
-      </w:pPr>
-    </w:p>
-    <w:p>
-      <w:pPr>
-        <w:rPr>
-          <w:lang w:val="it-IT"/>
-        </w:rPr>
-      </w:pPr>
-    </w:p>
-    <w:p>
-      <w:pPr>
-        <w:rPr>
-          <w:lang w:val="it-IT"/>
-        </w:rPr>
-      </w:pPr>
-    </w:p>
-    <w:p>
-      <w:pPr>
-        <w:rPr>
-          <w:lang w:val="it-IT"/>
-        </w:rPr>
-      </w:pPr>
-    </w:p>
-    <w:p>
-      <w:pPr>
-        <w:rPr>
-          <w:lang w:val="it-IT"/>
-        </w:rPr>
-      </w:pPr>
-    </w:p>
-    <w:p>
-      <w:pPr>
-        <w:rPr>
-          <w:lang w:val="it-IT"/>
-        </w:rPr>
-      </w:pPr>
-    </w:p>
-    <w:p>
-      <w:pPr>
-        <w:rPr>
-          <w:lang w:val="it-IT"/>
-        </w:rPr>
-      </w:pPr>
-      <w:r>
-        <w:rPr>
-          <w:lang w:val="it-IT"/>
-        </w:rPr>
+        <w:pStyle w:val="Titolo2"/>
+      </w:pPr>
+      <w:bookmarkStart w:id="22" w:name="_Toc429059811"/>
+      <w:bookmarkStart w:id="23" w:name="_Toc178752900"/>
+      <w:r>
         <w:lastRenderedPageBreak/>
-        <w:t>Codice SQL:</w:t>
-      </w:r>
-      <w:r>
-        <w:rPr>
-          <w:lang w:val="it-IT"/>
-        </w:rPr>
-        <w:br/>
-      </w:r>
-      <w:r>
-        <w:rPr>
-          <w:lang w:val="it-IT"/>
-        </w:rPr>
-        <w:t>CREATE TABLE Utente (</w:t>
-      </w:r>
-    </w:p>
-    <w:p>
-      <w:pPr>
-        <w:rPr>
-          <w:lang w:val="fr-CH"/>
-        </w:rPr>
-      </w:pPr>
-      <w:r>
-        <w:rPr>
-          <w:lang w:val="it-IT"/>
-        </w:rPr>
-        <w:t xml:space="preserve">    </w:t>
-      </w:r>
-      <w:r>
-        <w:rPr>
-          <w:lang w:val="fr-CH"/>
-        </w:rPr>
-        <w:t>Id INT NOT NULL AUTO_INCREMENT,</w:t>
-      </w:r>
-    </w:p>
-    <w:p>
-      <w:pPr>
-        <w:rPr>
-          <w:lang w:val="fr-CH"/>
-        </w:rPr>
-      </w:pPr>
-      <w:r>
-        <w:rPr>
-          <w:lang w:val="fr-CH"/>
-        </w:rPr>
-        <w:t xml:space="preserve">    </w:t>
-      </w:r>
-      <w:proofErr w:type="spellStart"/>
-      <w:r>
-        <w:rPr>
-          <w:lang w:val="fr-CH"/>
-        </w:rPr>
-        <w:t>Username</w:t>
-      </w:r>
-      <w:proofErr w:type="spellEnd"/>
-      <w:r>
-        <w:rPr>
-          <w:lang w:val="fr-CH"/>
-        </w:rPr>
-        <w:t xml:space="preserve"> </w:t>
-      </w:r>
-      <w:proofErr w:type="gramStart"/>
-      <w:r>
-        <w:rPr>
-          <w:lang w:val="fr-CH"/>
-        </w:rPr>
-        <w:t>VARCHAR(</w:t>
-      </w:r>
-      <w:proofErr w:type="gramEnd"/>
-      <w:r>
-        <w:rPr>
-          <w:lang w:val="fr-CH"/>
-        </w:rPr>
-        <w:t>255) NOT NULL UNIQUE,</w:t>
-      </w:r>
-    </w:p>
-    <w:p>
-      <w:pPr>
-        <w:rPr>
-          <w:lang w:val="fr-CH"/>
-        </w:rPr>
-      </w:pPr>
-      <w:r>
-        <w:rPr>
-          <w:lang w:val="fr-CH"/>
-        </w:rPr>
-        <w:t xml:space="preserve">    </w:t>
-      </w:r>
-      <w:proofErr w:type="spellStart"/>
-      <w:r>
-        <w:rPr>
-          <w:lang w:val="fr-CH"/>
-        </w:rPr>
-        <w:t>Password</w:t>
-      </w:r>
-      <w:proofErr w:type="spellEnd"/>
-      <w:r>
-        <w:rPr>
-          <w:lang w:val="fr-CH"/>
-        </w:rPr>
-        <w:t xml:space="preserve"> </w:t>
-      </w:r>
-      <w:proofErr w:type="gramStart"/>
-      <w:r>
-        <w:rPr>
-          <w:lang w:val="fr-CH"/>
-        </w:rPr>
-        <w:t>VARCHAR(</w:t>
-      </w:r>
-      <w:proofErr w:type="gramEnd"/>
-      <w:r>
-        <w:rPr>
-          <w:lang w:val="fr-CH"/>
-        </w:rPr>
-        <w:t>32),</w:t>
-      </w:r>
-    </w:p>
-    <w:p>
-      <w:pPr>
-        <w:rPr>
-          <w:lang w:val="fr-CH"/>
-        </w:rPr>
-      </w:pPr>
-      <w:r>
-        <w:rPr>
-          <w:lang w:val="fr-CH"/>
-        </w:rPr>
-        <w:tab/>
-        <w:t xml:space="preserve">--32 </w:t>
-      </w:r>
-      <w:proofErr w:type="spellStart"/>
-      <w:r>
-        <w:rPr>
-          <w:lang w:val="fr-CH"/>
-        </w:rPr>
-        <w:t>perchè</w:t>
-      </w:r>
-      <w:proofErr w:type="spellEnd"/>
-      <w:r>
-        <w:rPr>
-          <w:lang w:val="fr-CH"/>
-        </w:rPr>
-        <w:t xml:space="preserve"> MD5 hash sono 32Hex long</w:t>
-      </w:r>
-    </w:p>
-    <w:p>
-      <w:pPr>
-        <w:rPr>
-          <w:lang w:val="fr-CH"/>
-        </w:rPr>
-      </w:pPr>
-      <w:r>
-        <w:rPr>
-          <w:lang w:val="fr-CH"/>
-        </w:rPr>
-        <w:t xml:space="preserve">    PRIMARY KEY (Id)</w:t>
-      </w:r>
-    </w:p>
-    <w:p>
-      <w:pPr>
-        <w:rPr>
-          <w:lang w:val="it-IT"/>
-        </w:rPr>
-      </w:pPr>
-      <w:r>
-        <w:rPr>
-          <w:lang w:val="it-IT"/>
-        </w:rPr>
-        <w:t>);</w:t>
-      </w:r>
-    </w:p>
-    <w:p>
-      <w:pPr>
-        <w:rPr>
-          <w:lang w:val="it-IT"/>
-        </w:rPr>
-      </w:pPr>
-    </w:p>
-    <w:p>
-      <w:pPr>
-        <w:rPr>
-          <w:lang w:val="it-IT"/>
-        </w:rPr>
-      </w:pPr>
-      <w:r>
-        <w:rPr>
-          <w:lang w:val="it-IT"/>
-        </w:rPr>
-        <w:t xml:space="preserve">--per poi trasformare le password in </w:t>
-      </w:r>
-      <w:proofErr w:type="spellStart"/>
-      <w:r>
-        <w:rPr>
-          <w:lang w:val="it-IT"/>
-        </w:rPr>
-        <w:t>hash</w:t>
-      </w:r>
-      <w:proofErr w:type="spellEnd"/>
-      <w:r>
-        <w:rPr>
-          <w:lang w:val="it-IT"/>
-        </w:rPr>
-        <w:t xml:space="preserve"> -&gt; UPDATE Utente SET Password = MD5(Password)</w:t>
-      </w:r>
-    </w:p>
-    <w:p>
-      <w:pPr>
-        <w:rPr>
-          <w:lang w:val="it-IT"/>
-        </w:rPr>
-      </w:pPr>
-    </w:p>
-    <w:p>
-      <w:pPr>
-        <w:rPr>
-          <w:lang w:val="it-IT"/>
-        </w:rPr>
-      </w:pPr>
-      <w:r>
-        <w:rPr>
-          <w:lang w:val="it-IT"/>
-        </w:rPr>
-        <w:t>CREATE TABLE Preferito (</w:t>
-      </w:r>
-    </w:p>
-    <w:p>
-      <w:pPr>
-        <w:rPr>
-          <w:lang w:val="it-IT"/>
-        </w:rPr>
-      </w:pPr>
-      <w:r>
-        <w:rPr>
-          <w:lang w:val="it-IT"/>
-        </w:rPr>
-        <w:t xml:space="preserve">    Id INT NOT NULL AUTO_INCREMENT,</w:t>
-      </w:r>
-    </w:p>
-    <w:p>
-      <w:pPr>
-        <w:rPr>
-          <w:lang w:val="fr-CH"/>
-        </w:rPr>
-      </w:pPr>
-      <w:r>
-        <w:rPr>
-          <w:lang w:val="it-IT"/>
-        </w:rPr>
-        <w:tab/>
-      </w:r>
-      <w:proofErr w:type="spellStart"/>
-      <w:r>
-        <w:rPr>
-          <w:lang w:val="fr-CH"/>
-        </w:rPr>
-        <w:t>Id_Utente</w:t>
-      </w:r>
-      <w:proofErr w:type="spellEnd"/>
-      <w:r>
-        <w:rPr>
-          <w:lang w:val="fr-CH"/>
-        </w:rPr>
-        <w:t xml:space="preserve"> INT NOT NULL,</w:t>
-      </w:r>
-    </w:p>
-    <w:p>
-      <w:pPr>
-        <w:rPr>
-          <w:lang w:val="fr-CH"/>
-        </w:rPr>
-      </w:pPr>
-      <w:r>
-        <w:rPr>
-          <w:lang w:val="fr-CH"/>
-        </w:rPr>
-        <w:t xml:space="preserve">    Data DATE NOT NULL UNIQUE,</w:t>
-      </w:r>
-    </w:p>
-    <w:p>
-      <w:pPr>
-        <w:rPr>
-          <w:lang w:val="it-IT"/>
-        </w:rPr>
-      </w:pPr>
-      <w:r>
-        <w:rPr>
-          <w:lang w:val="fr-CH"/>
-        </w:rPr>
-        <w:tab/>
-      </w:r>
-      <w:r>
-        <w:rPr>
-          <w:lang w:val="it-IT"/>
-        </w:rPr>
-        <w:t>FOREIGN KEY (</w:t>
-      </w:r>
-      <w:proofErr w:type="spellStart"/>
-      <w:r>
-        <w:rPr>
-          <w:lang w:val="it-IT"/>
-        </w:rPr>
-        <w:t>Id_Utente</w:t>
-      </w:r>
-      <w:proofErr w:type="spellEnd"/>
-      <w:r>
-        <w:rPr>
-          <w:lang w:val="it-IT"/>
-        </w:rPr>
-        <w:t>) REFERENCES Utente(Id)</w:t>
-      </w:r>
-    </w:p>
-    <w:p>
-      <w:pPr>
-        <w:rPr>
-          <w:lang w:val="it-IT"/>
-        </w:rPr>
-      </w:pPr>
-      <w:r>
-        <w:rPr>
-          <w:lang w:val="it-IT"/>
-        </w:rPr>
-        <w:t xml:space="preserve">    PRIMARY KEY (Id, </w:t>
-      </w:r>
-      <w:proofErr w:type="spellStart"/>
-      <w:r>
-        <w:rPr>
-          <w:lang w:val="it-IT"/>
-        </w:rPr>
-        <w:t>Id_Utente</w:t>
-      </w:r>
-      <w:proofErr w:type="spellEnd"/>
-      <w:r>
-        <w:rPr>
-          <w:lang w:val="it-IT"/>
-        </w:rPr>
-        <w:t>)</w:t>
-      </w:r>
-    </w:p>
-    <w:p>
-      <w:pPr>
-        <w:rPr>
-          <w:lang w:val="it-IT"/>
-        </w:rPr>
-      </w:pPr>
-      <w:r>
-        <w:rPr>
-          <w:lang w:val="it-IT"/>
-        </w:rPr>
-        <w:t>);</w:t>
-      </w:r>
-    </w:p>
-    <w:p>
-      <w:pPr>
-        <w:pStyle w:val="Titolo2"/>
-      </w:pPr>
-      <w:bookmarkStart w:id="22" w:name="_Toc429059811"/>
-      <w:bookmarkStart w:id="23" w:name="_Toc177565502"/>
-      <w:r>
         <w:t>Design delle interfacce</w:t>
       </w:r>
       <w:bookmarkEnd w:id="22"/>
@@ -7566,9 +7415,11 @@
       <w:pPr>
         <w:pStyle w:val="Titolo3"/>
       </w:pPr>
+      <w:bookmarkStart w:id="24" w:name="_Toc178752901"/>
       <w:r>
         <w:t>Interfaccia Login</w:t>
       </w:r>
+      <w:bookmarkEnd w:id="24"/>
     </w:p>
     <w:p>
       <w:pPr>
@@ -7599,8 +7450,8 @@
           <w:lang w:val="it-IT"/>
         </w:rPr>
         <w:drawing>
-          <wp:inline distT="0" distB="0" distL="0" distR="0" wp14:anchorId="1F1F11F9" wp14:editId="0421944E">
-            <wp:extent cx="6115050" cy="3105150"/>
+          <wp:inline distT="0" distB="0" distL="0" distR="0" wp14:anchorId="1F1F11F9" wp14:editId="10102696">
+            <wp:extent cx="4991100" cy="2534422"/>
             <wp:effectExtent l="0" t="0" r="0" b="0"/>
             <wp:docPr id="9" name="Immagine 9"/>
             <wp:cNvGraphicFramePr>
@@ -7631,7 +7482,7 @@
                   <pic:spPr bwMode="auto">
                     <a:xfrm>
                       <a:off x="0" y="0"/>
-                      <a:ext cx="6115050" cy="3105150"/>
+                      <a:ext cx="5062943" cy="2570903"/>
                     </a:xfrm>
                     <a:prstGeom prst="rect">
                       <a:avLst/>
@@ -7658,100 +7509,71 @@
       <w:r>
         <w:t xml:space="preserve">Figura </w:t>
       </w:r>
-      <w:r>
-        <w:fldChar w:fldCharType="begin"/>
-      </w:r>
-      <w:r>
-        <w:instrText xml:space="preserve"> SEQ Figura \* ARABIC </w:instrText>
-      </w:r>
-      <w:r>
-        <w:fldChar w:fldCharType="separate"/>
-      </w:r>
-      <w:r>
-        <w:rPr>
-          <w:noProof/>
-        </w:rPr>
-        <w:t>1</w:t>
-      </w:r>
-      <w:r>
-        <w:rPr>
-          <w:noProof/>
-        </w:rPr>
-        <w:fldChar w:fldCharType="end"/>
-      </w:r>
+      <w:fldSimple w:instr=" SEQ Figura \* ARABIC ">
+        <w:r>
+          <w:rPr>
+            <w:noProof/>
+          </w:rPr>
+          <w:t>1</w:t>
+        </w:r>
+      </w:fldSimple>
       <w:r>
         <w:t>: Pianificazione della GUI del Login</w:t>
       </w:r>
     </w:p>
     <w:p>
       <w:pPr>
-        <w:rPr>
-          <w:lang w:val="it-IT"/>
-        </w:rPr>
-      </w:pPr>
-    </w:p>
-    <w:p>
-      <w:pPr>
-        <w:rPr>
-          <w:lang w:val="it-IT"/>
-        </w:rPr>
-      </w:pPr>
-    </w:p>
-    <w:p>
-      <w:pPr>
-        <w:rPr>
-          <w:lang w:val="it-IT"/>
-        </w:rPr>
-      </w:pPr>
-    </w:p>
-    <w:p>
-      <w:pPr>
-        <w:rPr>
-          <w:lang w:val="it-IT"/>
-        </w:rPr>
-      </w:pPr>
-    </w:p>
-    <w:p>
-      <w:pPr>
-        <w:rPr>
-          <w:lang w:val="it-IT"/>
-        </w:rPr>
-      </w:pPr>
-    </w:p>
-    <w:p>
-      <w:pPr>
-        <w:rPr>
-          <w:lang w:val="it-IT"/>
-        </w:rPr>
-      </w:pPr>
-    </w:p>
-    <w:p>
-      <w:pPr>
-        <w:rPr>
-          <w:lang w:val="it-IT"/>
-        </w:rPr>
-      </w:pPr>
-    </w:p>
-    <w:p>
-      <w:pPr>
         <w:pStyle w:val="Titolo3"/>
       </w:pPr>
-      <w:r>
-        <w:lastRenderedPageBreak/>
-        <w:t>Interfaccia Home page</w:t>
-      </w:r>
-    </w:p>
-    <w:p>
-      <w:pPr>
-        <w:rPr>
-          <w:lang w:val="it-IT"/>
-        </w:rPr>
-      </w:pPr>
-      <w:r>
-        <w:rPr>
-          <w:lang w:val="it-IT"/>
-        </w:rPr>
-        <w:t>Questa sarà la home page, da cui si potrà vedere le immagini</w:t>
+      <w:bookmarkStart w:id="25" w:name="_Toc178752902"/>
+      <w:r>
+        <w:t>Interf</w:t>
+      </w:r>
+      <w:r>
+        <w:t>a</w:t>
+      </w:r>
+      <w:r>
+        <w:t>ccia Home page</w:t>
+      </w:r>
+      <w:bookmarkEnd w:id="25"/>
+    </w:p>
+    <w:p>
+      <w:pPr>
+        <w:rPr>
+          <w:lang w:val="it-IT"/>
+        </w:rPr>
+      </w:pPr>
+      <w:r>
+        <w:rPr>
+          <w:lang w:val="it-IT"/>
+        </w:rPr>
+        <w:t xml:space="preserve">Questa sarà la home page, da cui si potrà vedere </w:t>
+      </w:r>
+      <w:r>
+        <w:rPr>
+          <w:lang w:val="it-IT"/>
+        </w:rPr>
+        <w:t>l’immagine del giorno o quella scelta dall’utente, e se disponibili quella del giorno precedente e successivo.</w:t>
+      </w:r>
+    </w:p>
+    <w:p>
+      <w:pPr>
+        <w:rPr>
+          <w:lang w:val="it-IT"/>
+        </w:rPr>
+      </w:pPr>
+      <w:r>
+        <w:rPr>
+          <w:lang w:val="it-IT"/>
+        </w:rPr>
+        <w:t>Da questa pagina si potrà andare alla pagina di login premendo il menu a scomparsa in alto a sinistra.</w:t>
+      </w:r>
+      <w:r>
+        <w:rPr>
+          <w:lang w:val="it-IT"/>
+        </w:rPr>
+        <w:br/>
+        <w:t>Da qui si aprirà un menu che permetterà anche di andare alla pagina dei preferiti o della cronologia</w:t>
       </w:r>
     </w:p>
     <w:p>
@@ -7771,9 +7593,9 @@
           <w:lang w:val="it-IT"/>
         </w:rPr>
         <w:drawing>
-          <wp:inline distT="0" distB="0" distL="0" distR="0" wp14:anchorId="43C27B73" wp14:editId="35D14421">
-            <wp:extent cx="6105525" cy="2419350"/>
-            <wp:effectExtent l="0" t="0" r="9525" b="0"/>
+          <wp:inline distT="0" distB="0" distL="0" distR="0" wp14:anchorId="43C27B73" wp14:editId="2EFC726D">
+            <wp:extent cx="6634351" cy="2628900"/>
+            <wp:effectExtent l="0" t="0" r="0" b="0"/>
             <wp:docPr id="7" name="Immagine 7"/>
             <wp:cNvGraphicFramePr>
               <a:graphicFrameLocks xmlns:a="http://schemas.openxmlformats.org/drawingml/2006/main" noChangeAspect="1"/>
@@ -7803,7 +7625,7 @@
                   <pic:spPr bwMode="auto">
                     <a:xfrm>
                       <a:off x="0" y="0"/>
-                      <a:ext cx="6105525" cy="2419350"/>
+                      <a:ext cx="6691264" cy="2651452"/>
                     </a:xfrm>
                     <a:prstGeom prst="rect">
                       <a:avLst/>
@@ -7827,40 +7649,76 @@
       <w:r>
         <w:t xml:space="preserve">Figura </w:t>
       </w:r>
-      <w:r>
-        <w:fldChar w:fldCharType="begin"/>
-      </w:r>
-      <w:r>
-        <w:instrText xml:space="preserve"> SEQ Figura \* ARABIC </w:instrText>
-      </w:r>
-      <w:r>
-        <w:fldChar w:fldCharType="separate"/>
-      </w:r>
-      <w:r>
-        <w:rPr>
-          <w:noProof/>
-        </w:rPr>
-        <w:t>2</w:t>
-      </w:r>
-      <w:r>
-        <w:rPr>
-          <w:noProof/>
-        </w:rPr>
-        <w:fldChar w:fldCharType="end"/>
-      </w:r>
-      <w:r>
-        <w:t xml:space="preserve">: Pianificazione della GUI della Home page, se si preme i </w:t>
+      <w:fldSimple w:instr=" SEQ Figura \* ARABIC ">
+        <w:r>
+          <w:rPr>
+            <w:noProof/>
+          </w:rPr>
+          <w:t>2</w:t>
+        </w:r>
+      </w:fldSimple>
+      <w:r>
+        <w:t>: Pianificazione della GUI della Home page</w:t>
+      </w:r>
+    </w:p>
+    <w:p>
+      <w:pPr>
+        <w:pStyle w:val="Titolo3"/>
+      </w:pPr>
+      <w:bookmarkStart w:id="26" w:name="_Toc178752903"/>
+      <w:r>
+        <w:lastRenderedPageBreak/>
+        <w:t>Interfaccia Preferiti e Cronologia</w:t>
+      </w:r>
+      <w:bookmarkEnd w:id="26"/>
+    </w:p>
+    <w:p>
+      <w:pPr>
+        <w:rPr>
+          <w:lang w:val="it-IT"/>
+        </w:rPr>
+      </w:pPr>
+      <w:r>
+        <w:rPr>
+          <w:lang w:val="it-IT"/>
+        </w:rPr>
+        <w:t xml:space="preserve">Questa pagina mostrerà le foto preferite dell’utente oppure </w:t>
+      </w:r>
+      <w:r>
+        <w:rPr>
+          <w:lang w:val="it-IT"/>
+        </w:rPr>
+        <w:t xml:space="preserve">le ultime 10 foto visualizzate dall’utente, da qui si potrà sempre andare alla home </w:t>
       </w:r>
       <w:proofErr w:type="spellStart"/>
       <w:r>
-        <w:t>button</w:t>
+        <w:rPr>
+          <w:lang w:val="it-IT"/>
+        </w:rPr>
+        <w:t>page,alla</w:t>
       </w:r>
       <w:proofErr w:type="spellEnd"/>
       <w:r>
-        <w:t xml:space="preserve"> "Cronologia" o "Preferiti" da guest porterà alla pagina di login</w:t>
-      </w:r>
-    </w:p>
-    <w:p/>
+        <w:rPr>
+          <w:lang w:val="it-IT"/>
+        </w:rPr>
+        <w:t xml:space="preserve"> pagina preferiti o cronologia ed effettuare il </w:t>
+      </w:r>
+      <w:proofErr w:type="spellStart"/>
+      <w:r>
+        <w:rPr>
+          <w:lang w:val="it-IT"/>
+        </w:rPr>
+        <w:t>logout</w:t>
+      </w:r>
+      <w:proofErr w:type="spellEnd"/>
+      <w:r>
+        <w:rPr>
+          <w:lang w:val="it-IT"/>
+        </w:rPr>
+        <w:t>, essendo questa una pagina solo per utenti loggati.</w:t>
+      </w:r>
+    </w:p>
     <w:p>
       <w:pPr>
         <w:rPr>
@@ -7878,10 +7736,10 @@
           <w:lang w:val="it-IT"/>
         </w:rPr>
         <w:drawing>
-          <wp:inline distT="0" distB="0" distL="0" distR="0" wp14:anchorId="076E92C8" wp14:editId="2BD4C7B1">
-            <wp:extent cx="6115050" cy="2428875"/>
-            <wp:effectExtent l="0" t="0" r="0" b="9525"/>
-            <wp:docPr id="11" name="Immagine 11"/>
+          <wp:inline distT="0" distB="0" distL="0" distR="0" wp14:anchorId="4EB34D64" wp14:editId="7BDBA98C">
+            <wp:extent cx="6642623" cy="2638425"/>
+            <wp:effectExtent l="0" t="0" r="6350" b="0"/>
+            <wp:docPr id="10" name="Immagine 10"/>
             <wp:cNvGraphicFramePr>
               <a:graphicFrameLocks xmlns:a="http://schemas.openxmlformats.org/drawingml/2006/main" noChangeAspect="1"/>
             </wp:cNvGraphicFramePr>
@@ -7910,7 +7768,7 @@
                   <pic:spPr bwMode="auto">
                     <a:xfrm>
                       <a:off x="0" y="0"/>
-                      <a:ext cx="6115050" cy="2428875"/>
+                      <a:ext cx="6649796" cy="2641274"/>
                     </a:xfrm>
                     <a:prstGeom prst="rect">
                       <a:avLst/>
@@ -7930,34 +7788,18 @@
     <w:p>
       <w:pPr>
         <w:pStyle w:val="Didascalia"/>
-        <w:rPr>
-          <w:lang w:val="it-IT"/>
-        </w:rPr>
       </w:pPr>
       <w:r>
         <w:t xml:space="preserve">Figura </w:t>
       </w:r>
-      <w:r>
-        <w:fldChar w:fldCharType="begin"/>
-      </w:r>
-      <w:r>
-        <w:instrText xml:space="preserve"> SEQ Figura \* ARABIC </w:instrText>
-      </w:r>
-      <w:r>
-        <w:fldChar w:fldCharType="separate"/>
-      </w:r>
-      <w:r>
-        <w:rPr>
-          <w:noProof/>
-        </w:rPr>
-        <w:t>3</w:t>
-      </w:r>
-      <w:r>
-        <w:rPr>
-          <w:noProof/>
-        </w:rPr>
-        <w:fldChar w:fldCharType="end"/>
-      </w:r>
+      <w:fldSimple w:instr=" SEQ Figura \* ARABIC ">
+        <w:r>
+          <w:rPr>
+            <w:noProof/>
+          </w:rPr>
+          <w:t>3</w:t>
+        </w:r>
+      </w:fldSimple>
       <w:r>
         <w:t>: Pianificazione della page dei Preferiti</w:t>
       </w:r>
@@ -7965,18 +7807,18 @@
         <w:t xml:space="preserve"> e cronologia</w:t>
       </w:r>
     </w:p>
+    <w:p/>
     <w:p>
       <w:pPr>
         <w:pStyle w:val="Titolo2"/>
       </w:pPr>
-      <w:bookmarkStart w:id="24" w:name="_Toc429059812"/>
-      <w:bookmarkStart w:id="25" w:name="_Toc177565503"/>
-      <w:r>
-        <w:lastRenderedPageBreak/>
+      <w:bookmarkStart w:id="27" w:name="_Toc429059812"/>
+      <w:bookmarkStart w:id="28" w:name="_Toc178752904"/>
+      <w:r>
         <w:t>Design procedurale</w:t>
       </w:r>
-      <w:bookmarkEnd w:id="24"/>
-      <w:bookmarkEnd w:id="25"/>
+      <w:bookmarkEnd w:id="27"/>
+      <w:bookmarkEnd w:id="28"/>
     </w:p>
     <w:p>
       <w:pPr>
@@ -7990,9 +7832,9 @@
           <w:lang w:val="it-IT"/>
         </w:rPr>
         <w:drawing>
-          <wp:inline distT="0" distB="0" distL="0" distR="0" wp14:anchorId="15388D05" wp14:editId="57DD643F">
-            <wp:extent cx="6115050" cy="4362450"/>
-            <wp:effectExtent l="0" t="0" r="0" b="0"/>
+          <wp:inline distT="0" distB="0" distL="0" distR="0" wp14:anchorId="15388D05" wp14:editId="5B5B4725">
+            <wp:extent cx="5791200" cy="4131416"/>
+            <wp:effectExtent l="0" t="0" r="0" b="2540"/>
             <wp:docPr id="5" name="Immagine 5"/>
             <wp:cNvGraphicFramePr>
               <a:graphicFrameLocks xmlns:a="http://schemas.openxmlformats.org/drawingml/2006/main" noChangeAspect="1"/>
@@ -8022,7 +7864,7 @@
                   <pic:spPr bwMode="auto">
                     <a:xfrm>
                       <a:off x="0" y="0"/>
-                      <a:ext cx="6115050" cy="4362450"/>
+                      <a:ext cx="5847713" cy="4171732"/>
                     </a:xfrm>
                     <a:prstGeom prst="rect">
                       <a:avLst/>
@@ -8041,29 +7883,19 @@
     </w:p>
     <w:p>
       <w:pPr>
-        <w:rPr>
-          <w:lang w:val="it-IT"/>
-        </w:rPr>
-      </w:pPr>
-      <w:r>
-        <w:br w:type="page"/>
-      </w:r>
-    </w:p>
-    <w:p>
-      <w:pPr>
         <w:pStyle w:val="Titolo1"/>
         <w:pBdr>
           <w:bottom w:val="single" w:sz="4" w:space="1" w:color="auto"/>
         </w:pBdr>
       </w:pPr>
-      <w:bookmarkStart w:id="26" w:name="_Toc461179222"/>
-      <w:bookmarkStart w:id="27" w:name="_Toc177565504"/>
+      <w:bookmarkStart w:id="29" w:name="_Toc461179222"/>
+      <w:bookmarkStart w:id="30" w:name="_Toc178752905"/>
       <w:r>
         <w:lastRenderedPageBreak/>
         <w:t>Implementazione</w:t>
       </w:r>
-      <w:bookmarkEnd w:id="26"/>
-      <w:bookmarkEnd w:id="27"/>
+      <w:bookmarkEnd w:id="29"/>
+      <w:bookmarkEnd w:id="30"/>
     </w:p>
     <w:p>
       <w:r>
@@ -8131,28 +7963,28 @@
           <w:lang w:val="it-IT"/>
         </w:rPr>
       </w:pPr>
-      <w:bookmarkStart w:id="28" w:name="_Toc461179223"/>
-      <w:bookmarkStart w:id="29" w:name="_Toc177565505"/>
+      <w:bookmarkStart w:id="31" w:name="_Toc461179223"/>
+      <w:bookmarkStart w:id="32" w:name="_Toc178752906"/>
       <w:r>
         <w:rPr>
           <w:lang w:val="it-IT"/>
         </w:rPr>
         <w:t>Test</w:t>
       </w:r>
-      <w:bookmarkEnd w:id="28"/>
-      <w:bookmarkEnd w:id="29"/>
+      <w:bookmarkEnd w:id="31"/>
+      <w:bookmarkEnd w:id="32"/>
     </w:p>
     <w:p>
       <w:pPr>
         <w:pStyle w:val="Titolo2"/>
       </w:pPr>
-      <w:bookmarkStart w:id="30" w:name="_Toc461179224"/>
-      <w:bookmarkStart w:id="31" w:name="_Toc177565506"/>
+      <w:bookmarkStart w:id="33" w:name="_Toc461179224"/>
+      <w:bookmarkStart w:id="34" w:name="_Toc178752907"/>
       <w:r>
         <w:t>Protocollo di test</w:t>
       </w:r>
-      <w:bookmarkEnd w:id="30"/>
-      <w:bookmarkEnd w:id="31"/>
+      <w:bookmarkEnd w:id="33"/>
+      <w:bookmarkEnd w:id="34"/>
     </w:p>
     <w:p>
       <w:pPr>
@@ -9189,7 +9021,7 @@
           <w:lang w:val="fr-CH"/>
         </w:rPr>
       </w:pPr>
-      <w:bookmarkStart w:id="32" w:name="_Toc461179225"/>
+      <w:bookmarkStart w:id="35" w:name="_Toc461179225"/>
       <w:r>
         <w:rPr>
           <w:lang w:val="fr-CH"/>
@@ -9201,13 +9033,13 @@
       <w:pPr>
         <w:pStyle w:val="Titolo2"/>
       </w:pPr>
-      <w:bookmarkStart w:id="33" w:name="_Toc177565507"/>
+      <w:bookmarkStart w:id="36" w:name="_Toc178752908"/>
       <w:r>
         <w:lastRenderedPageBreak/>
         <w:t>Risultati test</w:t>
       </w:r>
-      <w:bookmarkEnd w:id="32"/>
-      <w:bookmarkEnd w:id="33"/>
+      <w:bookmarkEnd w:id="35"/>
+      <w:bookmarkEnd w:id="36"/>
     </w:p>
     <w:p>
       <w:pPr>
@@ -9226,16 +9058,16 @@
       <w:pPr>
         <w:pStyle w:val="Titolo2"/>
       </w:pPr>
-      <w:bookmarkStart w:id="34" w:name="_Toc461179226"/>
-      <w:bookmarkStart w:id="35" w:name="_Toc177565508"/>
+      <w:bookmarkStart w:id="37" w:name="_Toc461179226"/>
+      <w:bookmarkStart w:id="38" w:name="_Toc178752909"/>
       <w:r>
         <w:t>Mancanze</w:t>
       </w:r>
       <w:r>
         <w:t>/limitazioni conosciute</w:t>
       </w:r>
-      <w:bookmarkEnd w:id="34"/>
-      <w:bookmarkEnd w:id="35"/>
+      <w:bookmarkEnd w:id="37"/>
+      <w:bookmarkEnd w:id="38"/>
     </w:p>
     <w:p>
       <w:pPr>
@@ -9257,16 +9089,16 @@
           <w:lang w:val="it-IT"/>
         </w:rPr>
       </w:pPr>
-      <w:bookmarkStart w:id="36" w:name="_Toc461179227"/>
-      <w:bookmarkStart w:id="37" w:name="_Toc177565509"/>
+      <w:bookmarkStart w:id="39" w:name="_Toc461179227"/>
+      <w:bookmarkStart w:id="40" w:name="_Toc178752910"/>
       <w:r>
         <w:rPr>
           <w:lang w:val="it-IT"/>
         </w:rPr>
         <w:t>Consuntivo</w:t>
       </w:r>
-      <w:bookmarkEnd w:id="36"/>
-      <w:bookmarkEnd w:id="37"/>
+      <w:bookmarkEnd w:id="39"/>
+      <w:bookmarkEnd w:id="40"/>
     </w:p>
     <w:p>
       <w:pPr>
@@ -9312,16 +9144,16 @@
           <w:lang w:val="it-IT"/>
         </w:rPr>
       </w:pPr>
-      <w:bookmarkStart w:id="38" w:name="_Toc461179228"/>
-      <w:bookmarkStart w:id="39" w:name="_Toc177565510"/>
+      <w:bookmarkStart w:id="41" w:name="_Toc461179228"/>
+      <w:bookmarkStart w:id="42" w:name="_Toc178752911"/>
       <w:r>
         <w:rPr>
           <w:lang w:val="it-IT"/>
         </w:rPr>
         <w:t>Conclusioni</w:t>
       </w:r>
-      <w:bookmarkEnd w:id="38"/>
-      <w:bookmarkEnd w:id="39"/>
+      <w:bookmarkEnd w:id="41"/>
+      <w:bookmarkEnd w:id="42"/>
     </w:p>
     <w:p>
       <w:pPr>
@@ -9412,13 +9244,13 @@
       <w:pPr>
         <w:pStyle w:val="Titolo2"/>
       </w:pPr>
-      <w:bookmarkStart w:id="40" w:name="_Toc461179229"/>
-      <w:bookmarkStart w:id="41" w:name="_Toc177565511"/>
+      <w:bookmarkStart w:id="43" w:name="_Toc461179229"/>
+      <w:bookmarkStart w:id="44" w:name="_Toc178752912"/>
       <w:r>
         <w:t>Sviluppi futuri</w:t>
       </w:r>
-      <w:bookmarkEnd w:id="40"/>
-      <w:bookmarkEnd w:id="41"/>
+      <w:bookmarkEnd w:id="43"/>
+      <w:bookmarkEnd w:id="44"/>
     </w:p>
     <w:p>
       <w:pPr>
@@ -9437,13 +9269,13 @@
       <w:pPr>
         <w:pStyle w:val="Titolo2"/>
       </w:pPr>
-      <w:bookmarkStart w:id="42" w:name="_Toc461179230"/>
-      <w:bookmarkStart w:id="43" w:name="_Toc177565512"/>
+      <w:bookmarkStart w:id="45" w:name="_Toc461179230"/>
+      <w:bookmarkStart w:id="46" w:name="_Toc178752913"/>
       <w:r>
         <w:t>Considerazioni personali</w:t>
       </w:r>
-      <w:bookmarkEnd w:id="42"/>
-      <w:bookmarkEnd w:id="43"/>
+      <w:bookmarkEnd w:id="45"/>
+      <w:bookmarkEnd w:id="46"/>
     </w:p>
     <w:p>
       <w:pPr>
@@ -9471,15 +9303,15 @@
           <w:lang w:val="it-IT"/>
         </w:rPr>
       </w:pPr>
-      <w:bookmarkStart w:id="44" w:name="_Toc177565513"/>
-      <w:bookmarkStart w:id="45" w:name="_Toc461179232"/>
+      <w:bookmarkStart w:id="47" w:name="_Toc461179232"/>
+      <w:bookmarkStart w:id="48" w:name="_Toc178752914"/>
       <w:r>
         <w:rPr>
           <w:lang w:val="it-IT"/>
         </w:rPr>
         <w:t>Glossario</w:t>
       </w:r>
-      <w:bookmarkEnd w:id="44"/>
+      <w:bookmarkEnd w:id="48"/>
     </w:p>
     <w:p>
       <w:pPr>
@@ -9719,7 +9551,7 @@
           <w:lang w:val="it-IT"/>
         </w:rPr>
       </w:pPr>
-      <w:bookmarkStart w:id="46" w:name="_Toc177565514"/>
+      <w:bookmarkStart w:id="49" w:name="_Toc178752915"/>
       <w:r>
         <w:rPr>
           <w:lang w:val="it-IT"/>
@@ -9727,18 +9559,18 @@
         <w:lastRenderedPageBreak/>
         <w:t>Bibliografia</w:t>
       </w:r>
-      <w:bookmarkEnd w:id="46"/>
+      <w:bookmarkEnd w:id="49"/>
     </w:p>
     <w:p>
       <w:pPr>
         <w:pStyle w:val="Titolo2"/>
       </w:pPr>
-      <w:bookmarkStart w:id="47" w:name="_Toc177565515"/>
+      <w:bookmarkStart w:id="50" w:name="_Toc178752916"/>
       <w:r>
         <w:t>Bibliografia per articoli di riviste:</w:t>
       </w:r>
-      <w:bookmarkEnd w:id="45"/>
       <w:bookmarkEnd w:id="47"/>
+      <w:bookmarkEnd w:id="50"/>
     </w:p>
     <w:p>
       <w:pPr>
@@ -9847,13 +9679,13 @@
       <w:pPr>
         <w:pStyle w:val="Titolo2"/>
       </w:pPr>
-      <w:bookmarkStart w:id="48" w:name="_Toc461179233"/>
-      <w:bookmarkStart w:id="49" w:name="_Toc177565516"/>
+      <w:bookmarkStart w:id="51" w:name="_Toc461179233"/>
+      <w:bookmarkStart w:id="52" w:name="_Toc178752917"/>
       <w:r>
         <w:t>Bibliografia per libri</w:t>
       </w:r>
-      <w:bookmarkEnd w:id="48"/>
-      <w:bookmarkEnd w:id="49"/>
+      <w:bookmarkEnd w:id="51"/>
+      <w:bookmarkEnd w:id="52"/>
     </w:p>
     <w:p>
       <w:pPr>
@@ -9978,18 +9810,18 @@
           <w:lang w:val="it-IT"/>
         </w:rPr>
       </w:pPr>
-      <w:bookmarkStart w:id="50" w:name="_Toc461179234"/>
+      <w:bookmarkStart w:id="53" w:name="_Toc461179234"/>
     </w:p>
     <w:p>
       <w:pPr>
         <w:pStyle w:val="Titolo2"/>
       </w:pPr>
-      <w:bookmarkStart w:id="51" w:name="_Toc177565517"/>
+      <w:bookmarkStart w:id="54" w:name="_Toc178752918"/>
       <w:r>
         <w:t>Sitografia</w:t>
       </w:r>
-      <w:bookmarkEnd w:id="50"/>
-      <w:bookmarkEnd w:id="51"/>
+      <w:bookmarkEnd w:id="53"/>
+      <w:bookmarkEnd w:id="54"/>
     </w:p>
     <w:p>
       <w:pPr>
@@ -10147,16 +9979,16 @@
           <w:lang w:val="it-IT"/>
         </w:rPr>
       </w:pPr>
-      <w:bookmarkStart w:id="52" w:name="_Toc461179235"/>
-      <w:bookmarkStart w:id="53" w:name="_Toc177565518"/>
+      <w:bookmarkStart w:id="55" w:name="_Toc461179235"/>
+      <w:bookmarkStart w:id="56" w:name="_Toc178752919"/>
       <w:r>
         <w:rPr>
           <w:lang w:val="it-IT"/>
         </w:rPr>
         <w:t>Allegati</w:t>
       </w:r>
-      <w:bookmarkEnd w:id="52"/>
-      <w:bookmarkEnd w:id="53"/>
+      <w:bookmarkEnd w:id="55"/>
+      <w:bookmarkEnd w:id="56"/>
     </w:p>
     <w:p>
       <w:pPr>
@@ -15036,7 +14868,7 @@
 </file>
 
 <file path=customXml/itemProps1.xml><?xml version="1.0" encoding="utf-8"?>
-<ds:datastoreItem xmlns:ds="http://schemas.openxmlformats.org/officeDocument/2006/customXml" ds:itemID="{B42A6FB2-C3EF-4FAB-985A-A18FE4E0A839}">
+<ds:datastoreItem xmlns:ds="http://schemas.openxmlformats.org/officeDocument/2006/customXml" ds:itemID="{71947AB8-24DE-4ED8-9603-7461733E81D6}">
   <ds:schemaRefs>
     <ds:schemaRef ds:uri="http://schemas.openxmlformats.org/officeDocument/2006/bibliography"/>
   </ds:schemaRefs>

</xml_diff>

<commit_message>
16.10.2024 fatto DB e codice PHP per il login
</commit_message>
<xml_diff>
--- a/3_Documentazione (word e pdf)/Documentazione_AstronomicPictureOfTheDay.docx
+++ b/3_Documentazione (word e pdf)/Documentazione_AstronomicPictureOfTheDay.docx
@@ -2037,8 +2037,6 @@
         </w:rPr>
         <w:t>Risultati test</w:t>
       </w:r>
-      <w:bookmarkStart w:id="0" w:name="_GoBack"/>
-      <w:bookmarkEnd w:id="0"/>
       <w:r>
         <w:rPr>
           <w:noProof/>
@@ -3000,7 +2998,7 @@
         </w:rPr>
         <w:br w:type="page"/>
       </w:r>
-      <w:bookmarkStart w:id="1" w:name="_Toc178752884"/>
+      <w:bookmarkStart w:id="0" w:name="_Toc178752884"/>
       <w:r>
         <w:rPr>
           <w:lang w:val="it-IT"/>
@@ -3008,30 +3006,30 @@
         <w:lastRenderedPageBreak/>
         <w:t>Introduzione</w:t>
       </w:r>
+      <w:bookmarkEnd w:id="0"/>
+    </w:p>
+    <w:p>
+      <w:pPr>
+        <w:pStyle w:val="Titolo2"/>
+      </w:pPr>
+      <w:bookmarkStart w:id="1" w:name="_Toc178752885"/>
+      <w:r>
+        <w:t>Informazioni sul progetto</w:t>
+      </w:r>
       <w:bookmarkEnd w:id="1"/>
+      <w:r>
+        <w:t xml:space="preserve"> </w:t>
+      </w:r>
     </w:p>
     <w:p>
       <w:pPr>
         <w:pStyle w:val="Titolo2"/>
       </w:pPr>
-      <w:bookmarkStart w:id="2" w:name="_Toc178752885"/>
-      <w:r>
-        <w:t>Informazioni sul progetto</w:t>
+      <w:bookmarkStart w:id="2" w:name="_Toc178752886"/>
+      <w:r>
+        <w:t>Abstract</w:t>
       </w:r>
       <w:bookmarkEnd w:id="2"/>
-      <w:r>
-        <w:t xml:space="preserve"> </w:t>
-      </w:r>
-    </w:p>
-    <w:p>
-      <w:pPr>
-        <w:pStyle w:val="Titolo2"/>
-      </w:pPr>
-      <w:bookmarkStart w:id="3" w:name="_Toc178752886"/>
-      <w:r>
-        <w:t>Abstract</w:t>
-      </w:r>
-      <w:bookmarkEnd w:id="3"/>
       <w:r>
         <w:t xml:space="preserve"> </w:t>
       </w:r>
@@ -3230,11 +3228,11 @@
       <w:pPr>
         <w:pStyle w:val="Titolo2"/>
       </w:pPr>
-      <w:bookmarkStart w:id="4" w:name="_Toc178752887"/>
+      <w:bookmarkStart w:id="3" w:name="_Toc178752887"/>
       <w:r>
         <w:t>Scopo</w:t>
       </w:r>
-      <w:bookmarkEnd w:id="4"/>
+      <w:bookmarkEnd w:id="3"/>
     </w:p>
     <w:p>
       <w:pPr>
@@ -3344,7 +3342,7 @@
       <w:r>
         <w:br w:type="page"/>
       </w:r>
-      <w:bookmarkStart w:id="5" w:name="_Toc178752888"/>
+      <w:bookmarkStart w:id="4" w:name="_Toc178752888"/>
       <w:r>
         <w:rPr>
           <w:lang w:val="it-IT"/>
@@ -3352,125 +3350,125 @@
         <w:lastRenderedPageBreak/>
         <w:t>Analisi</w:t>
       </w:r>
+      <w:bookmarkEnd w:id="4"/>
+    </w:p>
+    <w:p>
+      <w:pPr>
+        <w:pStyle w:val="Titolo2"/>
+      </w:pPr>
+      <w:bookmarkStart w:id="5" w:name="_Toc178752889"/>
+      <w:r>
+        <w:t>Analisi del dominio</w:t>
+      </w:r>
       <w:bookmarkEnd w:id="5"/>
     </w:p>
     <w:p>
       <w:pPr>
+        <w:jc w:val="both"/>
+        <w:rPr>
+          <w:lang w:val="it-IT"/>
+        </w:rPr>
+      </w:pPr>
+      <w:r>
+        <w:rPr>
+          <w:lang w:val="it-IT"/>
+        </w:rPr>
+        <w:t xml:space="preserve">L’Applicativo potrà venir </w:t>
+      </w:r>
+      <w:r>
+        <w:rPr>
+          <w:lang w:val="it-IT"/>
+        </w:rPr>
+        <w:t xml:space="preserve">utilizzato </w:t>
+      </w:r>
+      <w:r>
+        <w:rPr>
+          <w:lang w:val="it-IT"/>
+        </w:rPr>
+        <w:t>da chiunque, permettendo però anche di eseguire il login così da vedere il proprio account,</w:t>
+      </w:r>
+      <w:r>
+        <w:rPr>
+          <w:lang w:val="it-IT"/>
+        </w:rPr>
+        <w:t xml:space="preserve"> su qualunque Computer o dispositivo mobile.</w:t>
+      </w:r>
+      <w:r>
+        <w:rPr>
+          <w:lang w:val="it-IT"/>
+        </w:rPr>
+        <w:t xml:space="preserve"> </w:t>
+      </w:r>
+      <w:r>
+        <w:rPr>
+          <w:lang w:val="it-IT"/>
+        </w:rPr>
+        <w:t xml:space="preserve">Principalmente si vuole semplificare la visione e la ricerca della </w:t>
+      </w:r>
+      <w:proofErr w:type="spellStart"/>
+      <w:r>
+        <w:rPr>
+          <w:lang w:val="it-IT"/>
+        </w:rPr>
+        <w:t>Astronomical</w:t>
+      </w:r>
+      <w:proofErr w:type="spellEnd"/>
+      <w:r>
+        <w:rPr>
+          <w:lang w:val="it-IT"/>
+        </w:rPr>
+        <w:t xml:space="preserve"> Picture of the Day (APOD).</w:t>
+      </w:r>
+      <w:r>
+        <w:rPr>
+          <w:lang w:val="it-IT"/>
+        </w:rPr>
+        <w:t xml:space="preserve"> </w:t>
+      </w:r>
+      <w:r>
+        <w:rPr>
+          <w:lang w:val="it-IT"/>
+        </w:rPr>
+        <w:t>Attualmente esiste già un sito che fa questo lavoro, però non c’è la possibilità di scegliere l’APOD da vedere senza andare sul sito apposito con tutte le APOD scattate in ordine cronologico</w:t>
+      </w:r>
+      <w:r>
+        <w:rPr>
+          <w:lang w:val="it-IT"/>
+        </w:rPr>
+        <w:t xml:space="preserve"> e non si può salvare le proprie foto preferite</w:t>
+      </w:r>
+      <w:r>
+        <w:rPr>
+          <w:lang w:val="it-IT"/>
+        </w:rPr>
+        <w:t>.</w:t>
+      </w:r>
+    </w:p>
+    <w:p>
+      <w:pPr>
+        <w:rPr>
+          <w:lang w:val="it-IT"/>
+        </w:rPr>
+      </w:pPr>
+    </w:p>
+    <w:p>
+      <w:pPr>
         <w:pStyle w:val="Titolo2"/>
       </w:pPr>
-      <w:bookmarkStart w:id="6" w:name="_Toc178752889"/>
-      <w:r>
-        <w:t>Analisi del dominio</w:t>
+      <w:bookmarkStart w:id="6" w:name="_Toc178752890"/>
+      <w:r>
+        <w:t>Analisi e s</w:t>
+      </w:r>
+      <w:r>
+        <w:t>pecifica</w:t>
+      </w:r>
+      <w:r>
+        <w:t xml:space="preserve"> </w:t>
+      </w:r>
+      <w:r>
+        <w:t>dei requisiti</w:t>
       </w:r>
       <w:bookmarkEnd w:id="6"/>
-    </w:p>
-    <w:p>
-      <w:pPr>
-        <w:jc w:val="both"/>
-        <w:rPr>
-          <w:lang w:val="it-IT"/>
-        </w:rPr>
-      </w:pPr>
-      <w:r>
-        <w:rPr>
-          <w:lang w:val="it-IT"/>
-        </w:rPr>
-        <w:t xml:space="preserve">L’Applicativo potrà venir </w:t>
-      </w:r>
-      <w:r>
-        <w:rPr>
-          <w:lang w:val="it-IT"/>
-        </w:rPr>
-        <w:t xml:space="preserve">utilizzato </w:t>
-      </w:r>
-      <w:r>
-        <w:rPr>
-          <w:lang w:val="it-IT"/>
-        </w:rPr>
-        <w:t>da chiunque, permettendo però anche di eseguire il login così da vedere il proprio account,</w:t>
-      </w:r>
-      <w:r>
-        <w:rPr>
-          <w:lang w:val="it-IT"/>
-        </w:rPr>
-        <w:t xml:space="preserve"> su qualunque Computer o dispositivo mobile.</w:t>
-      </w:r>
-      <w:r>
-        <w:rPr>
-          <w:lang w:val="it-IT"/>
-        </w:rPr>
-        <w:t xml:space="preserve"> </w:t>
-      </w:r>
-      <w:r>
-        <w:rPr>
-          <w:lang w:val="it-IT"/>
-        </w:rPr>
-        <w:t xml:space="preserve">Principalmente si vuole semplificare la visione e la ricerca della </w:t>
-      </w:r>
-      <w:proofErr w:type="spellStart"/>
-      <w:r>
-        <w:rPr>
-          <w:lang w:val="it-IT"/>
-        </w:rPr>
-        <w:t>Astronomical</w:t>
-      </w:r>
-      <w:proofErr w:type="spellEnd"/>
-      <w:r>
-        <w:rPr>
-          <w:lang w:val="it-IT"/>
-        </w:rPr>
-        <w:t xml:space="preserve"> Picture of the Day (APOD).</w:t>
-      </w:r>
-      <w:r>
-        <w:rPr>
-          <w:lang w:val="it-IT"/>
-        </w:rPr>
-        <w:t xml:space="preserve"> </w:t>
-      </w:r>
-      <w:r>
-        <w:rPr>
-          <w:lang w:val="it-IT"/>
-        </w:rPr>
-        <w:t>Attualmente esiste già un sito che fa questo lavoro, però non c’è la possibilità di scegliere l’APOD da vedere senza andare sul sito apposito con tutte le APOD scattate in ordine cronologico</w:t>
-      </w:r>
-      <w:r>
-        <w:rPr>
-          <w:lang w:val="it-IT"/>
-        </w:rPr>
-        <w:t xml:space="preserve"> e non si può salvare le proprie foto preferite</w:t>
-      </w:r>
-      <w:r>
-        <w:rPr>
-          <w:lang w:val="it-IT"/>
-        </w:rPr>
-        <w:t>.</w:t>
-      </w:r>
-    </w:p>
-    <w:p>
-      <w:pPr>
-        <w:rPr>
-          <w:lang w:val="it-IT"/>
-        </w:rPr>
-      </w:pPr>
-    </w:p>
-    <w:p>
-      <w:pPr>
-        <w:pStyle w:val="Titolo2"/>
-      </w:pPr>
-      <w:bookmarkStart w:id="7" w:name="_Toc178752890"/>
-      <w:r>
-        <w:t>Analisi e s</w:t>
-      </w:r>
-      <w:r>
-        <w:t>pecifica</w:t>
-      </w:r>
-      <w:r>
-        <w:t xml:space="preserve"> </w:t>
-      </w:r>
-      <w:r>
-        <w:t>dei requisiti</w:t>
-      </w:r>
-      <w:bookmarkEnd w:id="7"/>
     </w:p>
     <w:p>
       <w:pPr>
@@ -6804,11 +6802,11 @@
       <w:pPr>
         <w:pStyle w:val="Titolo3"/>
       </w:pPr>
-      <w:bookmarkStart w:id="8" w:name="_Toc178752891"/>
+      <w:bookmarkStart w:id="7" w:name="_Toc178752891"/>
       <w:r>
         <w:t>Spiegazione elementi tabella dei requisiti:</w:t>
       </w:r>
-      <w:bookmarkEnd w:id="8"/>
+      <w:bookmarkEnd w:id="7"/>
     </w:p>
     <w:p>
       <w:r>
@@ -6899,12 +6897,12 @@
         <w:pStyle w:val="Titolo2"/>
         <w:ind w:left="578" w:hanging="578"/>
       </w:pPr>
-      <w:bookmarkStart w:id="9" w:name="_Toc178752892"/>
+      <w:bookmarkStart w:id="8" w:name="_Toc178752892"/>
       <w:r>
         <w:lastRenderedPageBreak/>
         <w:t>Use case</w:t>
       </w:r>
-      <w:bookmarkEnd w:id="9"/>
+      <w:bookmarkEnd w:id="8"/>
     </w:p>
     <w:p>
       <w:pPr>
@@ -6971,7 +6969,7 @@
       <w:pPr>
         <w:pStyle w:val="Titolo2"/>
       </w:pPr>
-      <w:bookmarkStart w:id="10" w:name="_Toc178752893"/>
+      <w:bookmarkStart w:id="9" w:name="_Toc178752893"/>
       <w:r>
         <w:rPr>
           <w:noProof/>
@@ -7035,7 +7033,7 @@
       <w:r>
         <w:t>Pianificazione</w:t>
       </w:r>
-      <w:bookmarkEnd w:id="10"/>
+      <w:bookmarkEnd w:id="9"/>
     </w:p>
     <w:p>
       <w:pPr>
@@ -7048,49 +7046,49 @@
       <w:pPr>
         <w:pStyle w:val="Titolo2"/>
       </w:pPr>
-      <w:bookmarkStart w:id="11" w:name="_Toc178752894"/>
+      <w:bookmarkStart w:id="10" w:name="_Toc178752894"/>
       <w:r>
         <w:lastRenderedPageBreak/>
         <w:t>Analisi dei mezzi</w:t>
       </w:r>
+      <w:bookmarkEnd w:id="10"/>
+    </w:p>
+    <w:p>
+      <w:pPr>
+        <w:pStyle w:val="Titolo3"/>
+      </w:pPr>
+      <w:bookmarkStart w:id="11" w:name="_Toc413411419"/>
+      <w:bookmarkStart w:id="12" w:name="_Toc178752895"/>
+      <w:r>
+        <w:t>Software</w:t>
+      </w:r>
       <w:bookmarkEnd w:id="11"/>
+      <w:bookmarkEnd w:id="12"/>
+    </w:p>
+    <w:p>
+      <w:pPr>
+        <w:rPr>
+          <w:lang w:val="it-IT"/>
+        </w:rPr>
+      </w:pPr>
+      <w:r>
+        <w:rPr>
+          <w:lang w:val="it-IT"/>
+        </w:rPr>
+        <w:t>Per questo progetto avrò bisogno dell’API APOD della Nasa, MySQL, Project per il gantt e Visual studio Code per la parte di programmazione.</w:t>
+      </w:r>
     </w:p>
     <w:p>
       <w:pPr>
         <w:pStyle w:val="Titolo3"/>
       </w:pPr>
-      <w:bookmarkStart w:id="12" w:name="_Toc413411419"/>
-      <w:bookmarkStart w:id="13" w:name="_Toc178752895"/>
-      <w:r>
-        <w:t>Software</w:t>
-      </w:r>
-      <w:bookmarkEnd w:id="12"/>
+      <w:bookmarkStart w:id="13" w:name="_Toc413411420"/>
+      <w:bookmarkStart w:id="14" w:name="_Toc178752896"/>
+      <w:r>
+        <w:t>Hardware</w:t>
+      </w:r>
       <w:bookmarkEnd w:id="13"/>
-    </w:p>
-    <w:p>
-      <w:pPr>
-        <w:rPr>
-          <w:lang w:val="it-IT"/>
-        </w:rPr>
-      </w:pPr>
-      <w:r>
-        <w:rPr>
-          <w:lang w:val="it-IT"/>
-        </w:rPr>
-        <w:t>Per questo progetto avrò bisogno dell’API APOD della Nasa, MySQL, Project per il gantt e Visual studio Code per la parte di programmazione.</w:t>
-      </w:r>
-    </w:p>
-    <w:p>
-      <w:pPr>
-        <w:pStyle w:val="Titolo3"/>
-      </w:pPr>
-      <w:bookmarkStart w:id="14" w:name="_Toc413411420"/>
-      <w:bookmarkStart w:id="15" w:name="_Toc178752896"/>
-      <w:r>
-        <w:t>Hardware</w:t>
-      </w:r>
       <w:bookmarkEnd w:id="14"/>
-      <w:bookmarkEnd w:id="15"/>
     </w:p>
     <w:p>
       <w:pPr>
@@ -7128,46 +7126,46 @@
       <w:pPr>
         <w:pStyle w:val="Titolo1"/>
       </w:pPr>
-      <w:bookmarkStart w:id="16" w:name="_Toc429059808"/>
-      <w:bookmarkStart w:id="17" w:name="_Toc178752897"/>
+      <w:bookmarkStart w:id="15" w:name="_Toc429059808"/>
+      <w:bookmarkStart w:id="16" w:name="_Toc178752897"/>
       <w:r>
         <w:lastRenderedPageBreak/>
         <w:t>Progettazione</w:t>
       </w:r>
+      <w:bookmarkEnd w:id="15"/>
       <w:bookmarkEnd w:id="16"/>
+    </w:p>
+    <w:p>
+      <w:pPr>
+        <w:rPr>
+          <w:lang w:val="it-IT"/>
+        </w:rPr>
+      </w:pPr>
+      <w:r>
+        <w:rPr>
+          <w:lang w:val="it-IT"/>
+        </w:rPr>
+        <w:t>Questo capitolo descrive esaustivamente come deve essere realizzato il prodotto fin nei suoi dettagli. Una buona progettazione permette all’esecutore di evitare fraintendimenti e imprecisioni nell’implementazione del prodotto.</w:t>
+      </w:r>
+    </w:p>
+    <w:p>
+      <w:pPr>
+        <w:rPr>
+          <w:lang w:val="it-IT"/>
+        </w:rPr>
+      </w:pPr>
+    </w:p>
+    <w:p>
+      <w:pPr>
+        <w:pStyle w:val="Titolo2"/>
+      </w:pPr>
+      <w:bookmarkStart w:id="17" w:name="_Toc429059809"/>
+      <w:bookmarkStart w:id="18" w:name="_Toc178752898"/>
+      <w:r>
+        <w:t>Design dell’architettura del sistema</w:t>
+      </w:r>
       <w:bookmarkEnd w:id="17"/>
-    </w:p>
-    <w:p>
-      <w:pPr>
-        <w:rPr>
-          <w:lang w:val="it-IT"/>
-        </w:rPr>
-      </w:pPr>
-      <w:r>
-        <w:rPr>
-          <w:lang w:val="it-IT"/>
-        </w:rPr>
-        <w:t>Questo capitolo descrive esaustivamente come deve essere realizzato il prodotto fin nei suoi dettagli. Una buona progettazione permette all’esecutore di evitare fraintendimenti e imprecisioni nell’implementazione del prodotto.</w:t>
-      </w:r>
-    </w:p>
-    <w:p>
-      <w:pPr>
-        <w:rPr>
-          <w:lang w:val="it-IT"/>
-        </w:rPr>
-      </w:pPr>
-    </w:p>
-    <w:p>
-      <w:pPr>
-        <w:pStyle w:val="Titolo2"/>
-      </w:pPr>
-      <w:bookmarkStart w:id="18" w:name="_Toc429059809"/>
-      <w:bookmarkStart w:id="19" w:name="_Toc178752898"/>
-      <w:r>
-        <w:t>Design dell’architettura del sistema</w:t>
-      </w:r>
       <w:bookmarkEnd w:id="18"/>
-      <w:bookmarkEnd w:id="19"/>
     </w:p>
     <w:p>
       <w:pPr>
@@ -7312,16 +7310,16 @@
       <w:pPr>
         <w:pStyle w:val="Titolo2"/>
       </w:pPr>
-      <w:bookmarkStart w:id="20" w:name="_Toc429059810"/>
-      <w:bookmarkStart w:id="21" w:name="_Toc178752899"/>
+      <w:bookmarkStart w:id="19" w:name="_Toc429059810"/>
+      <w:bookmarkStart w:id="20" w:name="_Toc178752899"/>
       <w:r>
         <w:t>Design dei dati</w:t>
       </w:r>
       <w:r>
         <w:t xml:space="preserve"> e database</w:t>
       </w:r>
+      <w:bookmarkEnd w:id="19"/>
       <w:bookmarkEnd w:id="20"/>
-      <w:bookmarkEnd w:id="21"/>
     </w:p>
     <w:p>
       <w:pPr>
@@ -7397,6 +7395,63 @@
           <w:lang w:val="it-IT"/>
         </w:rPr>
       </w:pPr>
+      <w:r>
+        <w:rPr>
+          <w:noProof/>
+          <w:lang w:val="it-IT"/>
+        </w:rPr>
+        <w:lastRenderedPageBreak/>
+        <w:drawing>
+          <wp:inline distT="0" distB="0" distL="0" distR="0" wp14:anchorId="6A9F3E83" wp14:editId="4389C5BC">
+            <wp:extent cx="3752850" cy="3967480"/>
+            <wp:effectExtent l="0" t="0" r="0" b="0"/>
+            <wp:docPr id="6" name="Immagine 6"/>
+            <wp:cNvGraphicFramePr>
+              <a:graphicFrameLocks xmlns:a="http://schemas.openxmlformats.org/drawingml/2006/main" noChangeAspect="1"/>
+            </wp:cNvGraphicFramePr>
+            <a:graphic xmlns:a="http://schemas.openxmlformats.org/drawingml/2006/main">
+              <a:graphicData uri="http://schemas.openxmlformats.org/drawingml/2006/picture">
+                <pic:pic xmlns:pic="http://schemas.openxmlformats.org/drawingml/2006/picture">
+                  <pic:nvPicPr>
+                    <pic:cNvPr id="0" name="Picture 1"/>
+                    <pic:cNvPicPr>
+                      <a:picLocks noChangeAspect="1" noChangeArrowheads="1"/>
+                    </pic:cNvPicPr>
+                  </pic:nvPicPr>
+                  <pic:blipFill>
+                    <a:blip r:embed="rId11">
+                      <a:extLst>
+                        <a:ext uri="{28A0092B-C50C-407E-A947-70E740481C1C}">
+                          <a14:useLocalDpi xmlns:a14="http://schemas.microsoft.com/office/drawing/2010/main" val="0"/>
+                        </a:ext>
+                      </a:extLst>
+                    </a:blip>
+                    <a:srcRect/>
+                    <a:stretch>
+                      <a:fillRect/>
+                    </a:stretch>
+                  </pic:blipFill>
+                  <pic:spPr bwMode="auto">
+                    <a:xfrm>
+                      <a:off x="0" y="0"/>
+                      <a:ext cx="3752850" cy="3967480"/>
+                    </a:xfrm>
+                    <a:prstGeom prst="rect">
+                      <a:avLst/>
+                    </a:prstGeom>
+                    <a:noFill/>
+                    <a:ln>
+                      <a:noFill/>
+                    </a:ln>
+                  </pic:spPr>
+                </pic:pic>
+              </a:graphicData>
+            </a:graphic>
+          </wp:inline>
+        </w:drawing>
+      </w:r>
+      <w:bookmarkStart w:id="21" w:name="_GoBack"/>
+      <w:bookmarkEnd w:id="21"/>
     </w:p>
     <w:p>
       <w:pPr>
@@ -7405,7 +7460,6 @@
       <w:bookmarkStart w:id="22" w:name="_Toc429059811"/>
       <w:bookmarkStart w:id="23" w:name="_Toc178752900"/>
       <w:r>
-        <w:lastRenderedPageBreak/>
         <w:t>Design delle interfacce</w:t>
       </w:r>
       <w:bookmarkEnd w:id="22"/>
@@ -7467,7 +7521,7 @@
                     </pic:cNvPicPr>
                   </pic:nvPicPr>
                   <pic:blipFill>
-                    <a:blip r:embed="rId11">
+                    <a:blip r:embed="rId12">
                       <a:extLst>
                         <a:ext uri="{28A0092B-C50C-407E-A947-70E740481C1C}">
                           <a14:useLocalDpi xmlns:a14="http://schemas.microsoft.com/office/drawing/2010/main" val="0"/>
@@ -7509,14 +7563,27 @@
       <w:r>
         <w:t xml:space="preserve">Figura </w:t>
       </w:r>
-      <w:fldSimple w:instr=" SEQ Figura \* ARABIC ">
-        <w:r>
-          <w:rPr>
-            <w:noProof/>
-          </w:rPr>
-          <w:t>1</w:t>
-        </w:r>
-      </w:fldSimple>
+      <w:r>
+        <w:fldChar w:fldCharType="begin"/>
+      </w:r>
+      <w:r>
+        <w:instrText xml:space="preserve"> SEQ Figura \* ARABIC </w:instrText>
+      </w:r>
+      <w:r>
+        <w:fldChar w:fldCharType="separate"/>
+      </w:r>
+      <w:r>
+        <w:rPr>
+          <w:noProof/>
+        </w:rPr>
+        <w:t>1</w:t>
+      </w:r>
+      <w:r>
+        <w:rPr>
+          <w:noProof/>
+        </w:rPr>
+        <w:fldChar w:fldCharType="end"/>
+      </w:r>
       <w:r>
         <w:t>: Pianificazione della GUI del Login</w:t>
       </w:r>
@@ -7527,6 +7594,7 @@
       </w:pPr>
       <w:bookmarkStart w:id="25" w:name="_Toc178752902"/>
       <w:r>
+        <w:lastRenderedPageBreak/>
         <w:t>Interf</w:t>
       </w:r>
       <w:r>
@@ -7610,7 +7678,7 @@
                     </pic:cNvPicPr>
                   </pic:nvPicPr>
                   <pic:blipFill>
-                    <a:blip r:embed="rId12">
+                    <a:blip r:embed="rId13">
                       <a:extLst>
                         <a:ext uri="{28A0092B-C50C-407E-A947-70E740481C1C}">
                           <a14:useLocalDpi xmlns:a14="http://schemas.microsoft.com/office/drawing/2010/main" val="0"/>
@@ -7649,14 +7717,27 @@
       <w:r>
         <w:t xml:space="preserve">Figura </w:t>
       </w:r>
-      <w:fldSimple w:instr=" SEQ Figura \* ARABIC ">
-        <w:r>
-          <w:rPr>
-            <w:noProof/>
-          </w:rPr>
-          <w:t>2</w:t>
-        </w:r>
-      </w:fldSimple>
+      <w:r>
+        <w:fldChar w:fldCharType="begin"/>
+      </w:r>
+      <w:r>
+        <w:instrText xml:space="preserve"> SEQ Figura \* ARABIC </w:instrText>
+      </w:r>
+      <w:r>
+        <w:fldChar w:fldCharType="separate"/>
+      </w:r>
+      <w:r>
+        <w:rPr>
+          <w:noProof/>
+        </w:rPr>
+        <w:t>2</w:t>
+      </w:r>
+      <w:r>
+        <w:rPr>
+          <w:noProof/>
+        </w:rPr>
+        <w:fldChar w:fldCharType="end"/>
+      </w:r>
       <w:r>
         <w:t>: Pianificazione della GUI della Home page</w:t>
       </w:r>
@@ -7667,7 +7748,6 @@
       </w:pPr>
       <w:bookmarkStart w:id="26" w:name="_Toc178752903"/>
       <w:r>
-        <w:lastRenderedPageBreak/>
         <w:t>Interfaccia Preferiti e Cronologia</w:t>
       </w:r>
       <w:bookmarkEnd w:id="26"/>
@@ -7753,7 +7833,7 @@
                     </pic:cNvPicPr>
                   </pic:nvPicPr>
                   <pic:blipFill>
-                    <a:blip r:embed="rId13">
+                    <a:blip r:embed="rId14">
                       <a:extLst>
                         <a:ext uri="{28A0092B-C50C-407E-A947-70E740481C1C}">
                           <a14:useLocalDpi xmlns:a14="http://schemas.microsoft.com/office/drawing/2010/main" val="0"/>
@@ -7792,14 +7872,27 @@
       <w:r>
         <w:t xml:space="preserve">Figura </w:t>
       </w:r>
-      <w:fldSimple w:instr=" SEQ Figura \* ARABIC ">
-        <w:r>
-          <w:rPr>
-            <w:noProof/>
-          </w:rPr>
-          <w:t>3</w:t>
-        </w:r>
-      </w:fldSimple>
+      <w:r>
+        <w:fldChar w:fldCharType="begin"/>
+      </w:r>
+      <w:r>
+        <w:instrText xml:space="preserve"> SEQ Figura \* ARABIC </w:instrText>
+      </w:r>
+      <w:r>
+        <w:fldChar w:fldCharType="separate"/>
+      </w:r>
+      <w:r>
+        <w:rPr>
+          <w:noProof/>
+        </w:rPr>
+        <w:t>3</w:t>
+      </w:r>
+      <w:r>
+        <w:rPr>
+          <w:noProof/>
+        </w:rPr>
+        <w:fldChar w:fldCharType="end"/>
+      </w:r>
       <w:r>
         <w:t>: Pianificazione della page dei Preferiti</w:t>
       </w:r>
@@ -7815,6 +7908,7 @@
       <w:bookmarkStart w:id="27" w:name="_Toc429059812"/>
       <w:bookmarkStart w:id="28" w:name="_Toc178752904"/>
       <w:r>
+        <w:lastRenderedPageBreak/>
         <w:t>Design procedurale</w:t>
       </w:r>
       <w:bookmarkEnd w:id="27"/>
@@ -7849,7 +7943,7 @@
                     </pic:cNvPicPr>
                   </pic:nvPicPr>
                   <pic:blipFill>
-                    <a:blip r:embed="rId14">
+                    <a:blip r:embed="rId15">
                       <a:extLst>
                         <a:ext uri="{28A0092B-C50C-407E-A947-70E740481C1C}">
                           <a14:useLocalDpi xmlns:a14="http://schemas.microsoft.com/office/drawing/2010/main" val="0"/>
@@ -7891,7 +7985,6 @@
       <w:bookmarkStart w:id="29" w:name="_Toc461179222"/>
       <w:bookmarkStart w:id="30" w:name="_Toc178752905"/>
       <w:r>
-        <w:lastRenderedPageBreak/>
         <w:t>Implementazione</w:t>
       </w:r>
       <w:bookmarkEnd w:id="29"/>
@@ -8212,6 +8305,7 @@
                 <w:sz w:val="18"/>
                 <w:szCs w:val="18"/>
               </w:rPr>
+              <w:lastRenderedPageBreak/>
               <w:t>Descrizione</w:t>
             </w:r>
             <w:proofErr w:type="spellEnd"/>
@@ -9303,15 +9397,15 @@
           <w:lang w:val="it-IT"/>
         </w:rPr>
       </w:pPr>
-      <w:bookmarkStart w:id="47" w:name="_Toc461179232"/>
-      <w:bookmarkStart w:id="48" w:name="_Toc178752914"/>
+      <w:bookmarkStart w:id="47" w:name="_Toc178752914"/>
+      <w:bookmarkStart w:id="48" w:name="_Toc461179232"/>
       <w:r>
         <w:rPr>
           <w:lang w:val="it-IT"/>
         </w:rPr>
         <w:t>Glossario</w:t>
       </w:r>
-      <w:bookmarkEnd w:id="48"/>
+      <w:bookmarkEnd w:id="47"/>
     </w:p>
     <w:p>
       <w:pPr>
@@ -9569,7 +9663,7 @@
       <w:r>
         <w:t>Bibliografia per articoli di riviste:</w:t>
       </w:r>
-      <w:bookmarkEnd w:id="47"/>
+      <w:bookmarkEnd w:id="48"/>
       <w:bookmarkEnd w:id="50"/>
     </w:p>
     <w:p>
@@ -10161,10 +10255,10 @@
       </w:pPr>
     </w:p>
     <w:sectPr>
-      <w:headerReference w:type="default" r:id="rId15"/>
-      <w:footerReference w:type="default" r:id="rId16"/>
-      <w:headerReference w:type="first" r:id="rId17"/>
-      <w:footerReference w:type="first" r:id="rId18"/>
+      <w:headerReference w:type="default" r:id="rId16"/>
+      <w:footerReference w:type="default" r:id="rId17"/>
+      <w:headerReference w:type="first" r:id="rId18"/>
+      <w:footerReference w:type="first" r:id="rId19"/>
       <w:pgSz w:w="11906" w:h="16838"/>
       <w:pgMar w:top="1985" w:right="1134" w:bottom="1418" w:left="1134" w:header="567" w:footer="567" w:gutter="0"/>
       <w:pgNumType w:start="1"/>
@@ -14868,7 +14962,7 @@
 </file>
 
 <file path=customXml/itemProps1.xml><?xml version="1.0" encoding="utf-8"?>
-<ds:datastoreItem xmlns:ds="http://schemas.openxmlformats.org/officeDocument/2006/customXml" ds:itemID="{71947AB8-24DE-4ED8-9603-7461733E81D6}">
+<ds:datastoreItem xmlns:ds="http://schemas.openxmlformats.org/officeDocument/2006/customXml" ds:itemID="{A3CED2C2-B250-4A87-9940-09218AE25267}">
   <ds:schemaRefs>
     <ds:schemaRef ds:uri="http://schemas.openxmlformats.org/officeDocument/2006/bibliography"/>
   </ds:schemaRefs>

</xml_diff>

<commit_message>
Possibilità di registrarsi nella pagina
</commit_message>
<xml_diff>
--- a/3_Documentazione (word e pdf)/Documentazione_AstronomicPictureOfTheDay.docx
+++ b/3_Documentazione (word e pdf)/Documentazione_AstronomicPictureOfTheDay.docx
@@ -7075,7 +7075,19 @@
         <w:rPr>
           <w:lang w:val="it-IT"/>
         </w:rPr>
-        <w:t>Per questo progetto avrò bisogno dell’API APOD della Nasa, MySQL, Project per il gantt e Visual studio Code per la parte di programmazione.</w:t>
+        <w:t>Per questo progetto avrò bisogno dell’API APOD della Nasa, MySQL</w:t>
+      </w:r>
+      <w:r>
+        <w:rPr>
+          <w:lang w:val="it-IT"/>
+        </w:rPr>
+        <w:t xml:space="preserve"> e Apache (XAMPP)</w:t>
+      </w:r>
+      <w:r>
+        <w:rPr>
+          <w:lang w:val="it-IT"/>
+        </w:rPr>
+        <w:t>, Project per il gantt e Visual studio Code per la parte di programmazione.</w:t>
       </w:r>
     </w:p>
     <w:p>
@@ -7333,10 +7345,10 @@
           <w:lang w:val="it-IT"/>
         </w:rPr>
         <w:drawing>
-          <wp:inline distT="0" distB="0" distL="0" distR="0" wp14:anchorId="7B4ACCEF" wp14:editId="0D7EF8CA">
-            <wp:extent cx="5867400" cy="3964458"/>
-            <wp:effectExtent l="0" t="0" r="0" b="0"/>
-            <wp:docPr id="8" name="Immagine 8"/>
+          <wp:inline distT="0" distB="0" distL="0" distR="0" wp14:anchorId="52151927" wp14:editId="1209619F">
+            <wp:extent cx="6196235" cy="3479800"/>
+            <wp:effectExtent l="0" t="0" r="0" b="6350"/>
+            <wp:docPr id="12" name="Immagine 12"/>
             <wp:cNvGraphicFramePr>
               <a:graphicFrameLocks xmlns:a="http://schemas.openxmlformats.org/drawingml/2006/main" noChangeAspect="1"/>
             </wp:cNvGraphicFramePr>
@@ -7344,7 +7356,7 @@
               <a:graphicData uri="http://schemas.openxmlformats.org/drawingml/2006/picture">
                 <pic:pic xmlns:pic="http://schemas.openxmlformats.org/drawingml/2006/picture">
                   <pic:nvPicPr>
-                    <pic:cNvPr id="0" name="Picture 1"/>
+                    <pic:cNvPr id="0" name="Picture 2"/>
                     <pic:cNvPicPr>
                       <a:picLocks noChangeAspect="1" noChangeArrowheads="1"/>
                     </pic:cNvPicPr>
@@ -7365,7 +7377,7 @@
                   <pic:spPr bwMode="auto">
                     <a:xfrm>
                       <a:off x="0" y="0"/>
-                      <a:ext cx="5902571" cy="3988222"/>
+                      <a:ext cx="6215089" cy="3490388"/>
                     </a:xfrm>
                     <a:prstGeom prst="rect">
                       <a:avLst/>
@@ -7388,6 +7400,8 @@
           <w:lang w:val="it-IT"/>
         </w:rPr>
       </w:pPr>
+      <w:bookmarkStart w:id="21" w:name="_GoBack"/>
+      <w:bookmarkEnd w:id="21"/>
     </w:p>
     <w:p>
       <w:pPr>
@@ -7402,10 +7416,10 @@
         </w:rPr>
         <w:lastRenderedPageBreak/>
         <w:drawing>
-          <wp:inline distT="0" distB="0" distL="0" distR="0" wp14:anchorId="6A9F3E83" wp14:editId="4389C5BC">
-            <wp:extent cx="3752850" cy="3967480"/>
-            <wp:effectExtent l="0" t="0" r="0" b="0"/>
-            <wp:docPr id="6" name="Immagine 6"/>
+          <wp:inline distT="0" distB="0" distL="0" distR="0" wp14:anchorId="3AAE866E" wp14:editId="003622B7">
+            <wp:extent cx="4726302" cy="3767667"/>
+            <wp:effectExtent l="0" t="0" r="0" b="4445"/>
+            <wp:docPr id="13" name="Immagine 13"/>
             <wp:cNvGraphicFramePr>
               <a:graphicFrameLocks xmlns:a="http://schemas.openxmlformats.org/drawingml/2006/main" noChangeAspect="1"/>
             </wp:cNvGraphicFramePr>
@@ -7413,12 +7427,12 @@
               <a:graphicData uri="http://schemas.openxmlformats.org/drawingml/2006/picture">
                 <pic:pic xmlns:pic="http://schemas.openxmlformats.org/drawingml/2006/picture">
                   <pic:nvPicPr>
-                    <pic:cNvPr id="0" name="Picture 1"/>
+                    <pic:cNvPr id="0" name="Picture 3"/>
                     <pic:cNvPicPr>
                       <a:picLocks noChangeAspect="1" noChangeArrowheads="1"/>
                     </pic:cNvPicPr>
                   </pic:nvPicPr>
-                  <pic:blipFill>
+                  <pic:blipFill rotWithShape="1">
                     <a:blip r:embed="rId11">
                       <a:extLst>
                         <a:ext uri="{28A0092B-C50C-407E-A947-70E740481C1C}">
@@ -7426,15 +7440,13 @@
                         </a:ext>
                       </a:extLst>
                     </a:blip>
-                    <a:srcRect/>
-                    <a:stretch>
-                      <a:fillRect/>
-                    </a:stretch>
+                    <a:srcRect r="70678" b="55529"/>
+                    <a:stretch/>
                   </pic:blipFill>
                   <pic:spPr bwMode="auto">
                     <a:xfrm>
                       <a:off x="0" y="0"/>
-                      <a:ext cx="3752850" cy="3967480"/>
+                      <a:ext cx="4807378" cy="3832298"/>
                     </a:xfrm>
                     <a:prstGeom prst="rect">
                       <a:avLst/>
@@ -7443,6 +7455,11 @@
                     <a:ln>
                       <a:noFill/>
                     </a:ln>
+                    <a:extLst>
+                      <a:ext uri="{53640926-AAD7-44D8-BBD7-CCE9431645EC}">
+                        <a14:shadowObscured xmlns:a14="http://schemas.microsoft.com/office/drawing/2010/main"/>
+                      </a:ext>
+                    </a:extLst>
                   </pic:spPr>
                 </pic:pic>
               </a:graphicData>
@@ -7450,8 +7467,6 @@
           </wp:inline>
         </w:drawing>
       </w:r>
-      <w:bookmarkStart w:id="21" w:name="_GoBack"/>
-      <w:bookmarkEnd w:id="21"/>
     </w:p>
     <w:p>
       <w:pPr>
@@ -7504,9 +7519,9 @@
           <w:lang w:val="it-IT"/>
         </w:rPr>
         <w:drawing>
-          <wp:inline distT="0" distB="0" distL="0" distR="0" wp14:anchorId="1F1F11F9" wp14:editId="10102696">
-            <wp:extent cx="4991100" cy="2534422"/>
-            <wp:effectExtent l="0" t="0" r="0" b="0"/>
+          <wp:inline distT="0" distB="0" distL="0" distR="0" wp14:anchorId="1F1F11F9" wp14:editId="0AF69FA6">
+            <wp:extent cx="5825066" cy="2957900"/>
+            <wp:effectExtent l="0" t="0" r="4445" b="0"/>
             <wp:docPr id="9" name="Immagine 9"/>
             <wp:cNvGraphicFramePr>
               <a:graphicFrameLocks xmlns:a="http://schemas.openxmlformats.org/drawingml/2006/main" noChangeAspect="1"/>
@@ -7536,7 +7551,7 @@
                   <pic:spPr bwMode="auto">
                     <a:xfrm>
                       <a:off x="0" y="0"/>
-                      <a:ext cx="5062943" cy="2570903"/>
+                      <a:ext cx="5960178" cy="3026508"/>
                     </a:xfrm>
                     <a:prstGeom prst="rect">
                       <a:avLst/>
@@ -7563,27 +7578,14 @@
       <w:r>
         <w:t xml:space="preserve">Figura </w:t>
       </w:r>
-      <w:r>
-        <w:fldChar w:fldCharType="begin"/>
-      </w:r>
-      <w:r>
-        <w:instrText xml:space="preserve"> SEQ Figura \* ARABIC </w:instrText>
-      </w:r>
-      <w:r>
-        <w:fldChar w:fldCharType="separate"/>
-      </w:r>
-      <w:r>
-        <w:rPr>
-          <w:noProof/>
-        </w:rPr>
-        <w:t>1</w:t>
-      </w:r>
-      <w:r>
-        <w:rPr>
-          <w:noProof/>
-        </w:rPr>
-        <w:fldChar w:fldCharType="end"/>
-      </w:r>
+      <w:fldSimple w:instr=" SEQ Figura \* ARABIC ">
+        <w:r>
+          <w:rPr>
+            <w:noProof/>
+          </w:rPr>
+          <w:t>1</w:t>
+        </w:r>
+      </w:fldSimple>
       <w:r>
         <w:t>: Pianificazione della GUI del Login</w:t>
       </w:r>
@@ -7717,27 +7719,14 @@
       <w:r>
         <w:t xml:space="preserve">Figura </w:t>
       </w:r>
-      <w:r>
-        <w:fldChar w:fldCharType="begin"/>
-      </w:r>
-      <w:r>
-        <w:instrText xml:space="preserve"> SEQ Figura \* ARABIC </w:instrText>
-      </w:r>
-      <w:r>
-        <w:fldChar w:fldCharType="separate"/>
-      </w:r>
-      <w:r>
-        <w:rPr>
-          <w:noProof/>
-        </w:rPr>
-        <w:t>2</w:t>
-      </w:r>
-      <w:r>
-        <w:rPr>
-          <w:noProof/>
-        </w:rPr>
-        <w:fldChar w:fldCharType="end"/>
-      </w:r>
+      <w:fldSimple w:instr=" SEQ Figura \* ARABIC ">
+        <w:r>
+          <w:rPr>
+            <w:noProof/>
+          </w:rPr>
+          <w:t>2</w:t>
+        </w:r>
+      </w:fldSimple>
       <w:r>
         <w:t>: Pianificazione della GUI della Home page</w:t>
       </w:r>
@@ -7872,27 +7861,14 @@
       <w:r>
         <w:t xml:space="preserve">Figura </w:t>
       </w:r>
-      <w:r>
-        <w:fldChar w:fldCharType="begin"/>
-      </w:r>
-      <w:r>
-        <w:instrText xml:space="preserve"> SEQ Figura \* ARABIC </w:instrText>
-      </w:r>
-      <w:r>
-        <w:fldChar w:fldCharType="separate"/>
-      </w:r>
-      <w:r>
-        <w:rPr>
-          <w:noProof/>
-        </w:rPr>
-        <w:t>3</w:t>
-      </w:r>
-      <w:r>
-        <w:rPr>
-          <w:noProof/>
-        </w:rPr>
-        <w:fldChar w:fldCharType="end"/>
-      </w:r>
+      <w:fldSimple w:instr=" SEQ Figura \* ARABIC ">
+        <w:r>
+          <w:rPr>
+            <w:noProof/>
+          </w:rPr>
+          <w:t>3</w:t>
+        </w:r>
+      </w:fldSimple>
       <w:r>
         <w:t>: Pianificazione della page dei Preferiti</w:t>
       </w:r>
@@ -14962,7 +14938,7 @@
 </file>
 
 <file path=customXml/itemProps1.xml><?xml version="1.0" encoding="utf-8"?>
-<ds:datastoreItem xmlns:ds="http://schemas.openxmlformats.org/officeDocument/2006/customXml" ds:itemID="{A3CED2C2-B250-4A87-9940-09218AE25267}">
+<ds:datastoreItem xmlns:ds="http://schemas.openxmlformats.org/officeDocument/2006/customXml" ds:itemID="{F6B08B1E-573E-4A44-8537-2AE67D47F863}">
   <ds:schemaRefs>
     <ds:schemaRef ds:uri="http://schemas.openxmlformats.org/officeDocument/2006/bibliography"/>
   </ds:schemaRefs>

</xml_diff>

<commit_message>
Possibile vedere anche i video nella home page e registrarsi con successo
</commit_message>
<xml_diff>
--- a/3_Documentazione (word e pdf)/Documentazione_AstronomicPictureOfTheDay.docx
+++ b/3_Documentazione (word e pdf)/Documentazione_AstronomicPictureOfTheDay.docx
@@ -112,6 +112,8 @@
           <w:lang w:eastAsia="it-CH"/>
         </w:rPr>
       </w:pPr>
+      <w:bookmarkStart w:id="0" w:name="_GoBack"/>
+      <w:bookmarkEnd w:id="0"/>
       <w:r>
         <w:rPr>
           <w:noProof/>
@@ -153,7 +155,7 @@
         <w:rPr>
           <w:noProof/>
         </w:rPr>
-        <w:instrText xml:space="preserve"> PAGEREF _Toc178752884 \h </w:instrText>
+        <w:instrText xml:space="preserve"> PAGEREF _Toc181799875 \h </w:instrText>
       </w:r>
       <w:r>
         <w:rPr>
@@ -232,7 +234,7 @@
         <w:rPr>
           <w:noProof/>
         </w:rPr>
-        <w:instrText xml:space="preserve"> PAGEREF _Toc178752885 \h </w:instrText>
+        <w:instrText xml:space="preserve"> PAGEREF _Toc181799876 \h </w:instrText>
       </w:r>
       <w:r>
         <w:rPr>
@@ -311,7 +313,7 @@
         <w:rPr>
           <w:noProof/>
         </w:rPr>
-        <w:instrText xml:space="preserve"> PAGEREF _Toc178752886 \h </w:instrText>
+        <w:instrText xml:space="preserve"> PAGEREF _Toc181799877 \h </w:instrText>
       </w:r>
       <w:r>
         <w:rPr>
@@ -390,7 +392,7 @@
         <w:rPr>
           <w:noProof/>
         </w:rPr>
-        <w:instrText xml:space="preserve"> PAGEREF _Toc178752887 \h </w:instrText>
+        <w:instrText xml:space="preserve"> PAGEREF _Toc181799878 \h </w:instrText>
       </w:r>
       <w:r>
         <w:rPr>
@@ -471,7 +473,7 @@
         <w:rPr>
           <w:noProof/>
         </w:rPr>
-        <w:instrText xml:space="preserve"> PAGEREF _Toc178752888 \h </w:instrText>
+        <w:instrText xml:space="preserve"> PAGEREF _Toc181799879 \h </w:instrText>
       </w:r>
       <w:r>
         <w:rPr>
@@ -550,7 +552,7 @@
         <w:rPr>
           <w:noProof/>
         </w:rPr>
-        <w:instrText xml:space="preserve"> PAGEREF _Toc178752889 \h </w:instrText>
+        <w:instrText xml:space="preserve"> PAGEREF _Toc181799880 \h </w:instrText>
       </w:r>
       <w:r>
         <w:rPr>
@@ -629,7 +631,7 @@
         <w:rPr>
           <w:noProof/>
         </w:rPr>
-        <w:instrText xml:space="preserve"> PAGEREF _Toc178752890 \h </w:instrText>
+        <w:instrText xml:space="preserve"> PAGEREF _Toc181799881 \h </w:instrText>
       </w:r>
       <w:r>
         <w:rPr>
@@ -708,7 +710,7 @@
         <w:rPr>
           <w:noProof/>
         </w:rPr>
-        <w:instrText xml:space="preserve"> PAGEREF _Toc178752891 \h </w:instrText>
+        <w:instrText xml:space="preserve"> PAGEREF _Toc181799882 \h </w:instrText>
       </w:r>
       <w:r>
         <w:rPr>
@@ -787,7 +789,7 @@
         <w:rPr>
           <w:noProof/>
         </w:rPr>
-        <w:instrText xml:space="preserve"> PAGEREF _Toc178752892 \h </w:instrText>
+        <w:instrText xml:space="preserve"> PAGEREF _Toc181799883 \h </w:instrText>
       </w:r>
       <w:r>
         <w:rPr>
@@ -866,7 +868,7 @@
         <w:rPr>
           <w:noProof/>
         </w:rPr>
-        <w:instrText xml:space="preserve"> PAGEREF _Toc178752893 \h </w:instrText>
+        <w:instrText xml:space="preserve"> PAGEREF _Toc181799884 \h </w:instrText>
       </w:r>
       <w:r>
         <w:rPr>
@@ -945,7 +947,7 @@
         <w:rPr>
           <w:noProof/>
         </w:rPr>
-        <w:instrText xml:space="preserve"> PAGEREF _Toc178752894 \h </w:instrText>
+        <w:instrText xml:space="preserve"> PAGEREF _Toc181799885 \h </w:instrText>
       </w:r>
       <w:r>
         <w:rPr>
@@ -1024,7 +1026,7 @@
         <w:rPr>
           <w:noProof/>
         </w:rPr>
-        <w:instrText xml:space="preserve"> PAGEREF _Toc178752895 \h </w:instrText>
+        <w:instrText xml:space="preserve"> PAGEREF _Toc181799886 \h </w:instrText>
       </w:r>
       <w:r>
         <w:rPr>
@@ -1103,7 +1105,7 @@
         <w:rPr>
           <w:noProof/>
         </w:rPr>
-        <w:instrText xml:space="preserve"> PAGEREF _Toc178752896 \h </w:instrText>
+        <w:instrText xml:space="preserve"> PAGEREF _Toc181799887 \h </w:instrText>
       </w:r>
       <w:r>
         <w:rPr>
@@ -1182,7 +1184,7 @@
         <w:rPr>
           <w:noProof/>
         </w:rPr>
-        <w:instrText xml:space="preserve"> PAGEREF _Toc178752897 \h </w:instrText>
+        <w:instrText xml:space="preserve"> PAGEREF _Toc181799888 \h </w:instrText>
       </w:r>
       <w:r>
         <w:rPr>
@@ -1261,7 +1263,7 @@
         <w:rPr>
           <w:noProof/>
         </w:rPr>
-        <w:instrText xml:space="preserve"> PAGEREF _Toc178752898 \h </w:instrText>
+        <w:instrText xml:space="preserve"> PAGEREF _Toc181799889 \h </w:instrText>
       </w:r>
       <w:r>
         <w:rPr>
@@ -1340,7 +1342,7 @@
         <w:rPr>
           <w:noProof/>
         </w:rPr>
-        <w:instrText xml:space="preserve"> PAGEREF _Toc178752899 \h </w:instrText>
+        <w:instrText xml:space="preserve"> PAGEREF _Toc181799890 \h </w:instrText>
       </w:r>
       <w:r>
         <w:rPr>
@@ -1419,7 +1421,7 @@
         <w:rPr>
           <w:noProof/>
         </w:rPr>
-        <w:instrText xml:space="preserve"> PAGEREF _Toc178752900 \h </w:instrText>
+        <w:instrText xml:space="preserve"> PAGEREF _Toc181799891 \h </w:instrText>
       </w:r>
       <w:r>
         <w:rPr>
@@ -1498,7 +1500,7 @@
         <w:rPr>
           <w:noProof/>
         </w:rPr>
-        <w:instrText xml:space="preserve"> PAGEREF _Toc178752901 \h </w:instrText>
+        <w:instrText xml:space="preserve"> PAGEREF _Toc181799892 \h </w:instrText>
       </w:r>
       <w:r>
         <w:rPr>
@@ -1577,7 +1579,7 @@
         <w:rPr>
           <w:noProof/>
         </w:rPr>
-        <w:instrText xml:space="preserve"> PAGEREF _Toc178752902 \h </w:instrText>
+        <w:instrText xml:space="preserve"> PAGEREF _Toc181799893 \h </w:instrText>
       </w:r>
       <w:r>
         <w:rPr>
@@ -1594,7 +1596,7 @@
         <w:rPr>
           <w:noProof/>
         </w:rPr>
-        <w:t>10</w:t>
+        <w:t>11</w:t>
       </w:r>
       <w:r>
         <w:rPr>
@@ -1656,7 +1658,7 @@
         <w:rPr>
           <w:noProof/>
         </w:rPr>
-        <w:instrText xml:space="preserve"> PAGEREF _Toc178752903 \h </w:instrText>
+        <w:instrText xml:space="preserve"> PAGEREF _Toc181799894 \h </w:instrText>
       </w:r>
       <w:r>
         <w:rPr>
@@ -1735,7 +1737,7 @@
         <w:rPr>
           <w:noProof/>
         </w:rPr>
-        <w:instrText xml:space="preserve"> PAGEREF _Toc178752904 \h </w:instrText>
+        <w:instrText xml:space="preserve"> PAGEREF _Toc181799895 \h </w:instrText>
       </w:r>
       <w:r>
         <w:rPr>
@@ -1752,7 +1754,7 @@
         <w:rPr>
           <w:noProof/>
         </w:rPr>
-        <w:t>11</w:t>
+        <w:t>12</w:t>
       </w:r>
       <w:r>
         <w:rPr>
@@ -1814,7 +1816,7 @@
         <w:rPr>
           <w:noProof/>
         </w:rPr>
-        <w:instrText xml:space="preserve"> PAGEREF _Toc178752905 \h </w:instrText>
+        <w:instrText xml:space="preserve"> PAGEREF _Toc181799896 \h </w:instrText>
       </w:r>
       <w:r>
         <w:rPr>
@@ -1831,7 +1833,7 @@
         <w:rPr>
           <w:noProof/>
         </w:rPr>
-        <w:t>12</w:t>
+        <w:t>13</w:t>
       </w:r>
       <w:r>
         <w:rPr>
@@ -1842,9 +1844,9 @@
     </w:p>
     <w:p>
       <w:pPr>
-        <w:pStyle w:val="Sommario1"/>
-        <w:tabs>
-          <w:tab w:val="left" w:pos="400"/>
+        <w:pStyle w:val="Sommario2"/>
+        <w:tabs>
+          <w:tab w:val="left" w:pos="800"/>
           <w:tab w:val="right" w:leader="dot" w:pos="9628"/>
         </w:tabs>
         <w:rPr>
@@ -1858,9 +1860,8 @@
       <w:r>
         <w:rPr>
           <w:noProof/>
-          <w:lang w:val="it-IT"/>
-        </w:rPr>
-        <w:t>5</w:t>
+        </w:rPr>
+        <w:t>4.1</w:t>
       </w:r>
       <w:r>
         <w:rPr>
@@ -1875,9 +1876,8 @@
       <w:r>
         <w:rPr>
           <w:noProof/>
-          <w:lang w:val="it-IT"/>
-        </w:rPr>
-        <w:t>Test</w:t>
+        </w:rPr>
+        <w:t>Database</w:t>
       </w:r>
       <w:r>
         <w:rPr>
@@ -1895,7 +1895,7 @@
         <w:rPr>
           <w:noProof/>
         </w:rPr>
-        <w:instrText xml:space="preserve"> PAGEREF _Toc178752906 \h </w:instrText>
+        <w:instrText xml:space="preserve"> PAGEREF _Toc181799897 \h </w:instrText>
       </w:r>
       <w:r>
         <w:rPr>
@@ -1912,7 +1912,7 @@
         <w:rPr>
           <w:noProof/>
         </w:rPr>
-        <w:t>12</w:t>
+        <w:t>13</w:t>
       </w:r>
       <w:r>
         <w:rPr>
@@ -1923,9 +1923,9 @@
     </w:p>
     <w:p>
       <w:pPr>
-        <w:pStyle w:val="Sommario2"/>
-        <w:tabs>
-          <w:tab w:val="left" w:pos="800"/>
+        <w:pStyle w:val="Sommario3"/>
+        <w:tabs>
+          <w:tab w:val="left" w:pos="1200"/>
           <w:tab w:val="right" w:leader="dot" w:pos="9628"/>
         </w:tabs>
         <w:rPr>
@@ -1940,7 +1940,7 @@
         <w:rPr>
           <w:noProof/>
         </w:rPr>
-        <w:t>5.1</w:t>
+        <w:t>4.1.1</w:t>
       </w:r>
       <w:r>
         <w:rPr>
@@ -1956,7 +1956,7 @@
         <w:rPr>
           <w:noProof/>
         </w:rPr>
-        <w:t>Protocollo di test</w:t>
+        <w:t>Utente</w:t>
       </w:r>
       <w:r>
         <w:rPr>
@@ -1974,7 +1974,7 @@
         <w:rPr>
           <w:noProof/>
         </w:rPr>
-        <w:instrText xml:space="preserve"> PAGEREF _Toc178752907 \h </w:instrText>
+        <w:instrText xml:space="preserve"> PAGEREF _Toc181799898 \h </w:instrText>
       </w:r>
       <w:r>
         <w:rPr>
@@ -1991,7 +1991,7 @@
         <w:rPr>
           <w:noProof/>
         </w:rPr>
-        <w:t>12</w:t>
+        <w:t>13</w:t>
       </w:r>
       <w:r>
         <w:rPr>
@@ -2002,9 +2002,9 @@
     </w:p>
     <w:p>
       <w:pPr>
-        <w:pStyle w:val="Sommario2"/>
-        <w:tabs>
-          <w:tab w:val="left" w:pos="800"/>
+        <w:pStyle w:val="Sommario3"/>
+        <w:tabs>
+          <w:tab w:val="left" w:pos="1200"/>
           <w:tab w:val="right" w:leader="dot" w:pos="9628"/>
         </w:tabs>
         <w:rPr>
@@ -2019,7 +2019,7 @@
         <w:rPr>
           <w:noProof/>
         </w:rPr>
-        <w:t>5.2</w:t>
+        <w:t>4.1.2</w:t>
       </w:r>
       <w:r>
         <w:rPr>
@@ -2035,7 +2035,7 @@
         <w:rPr>
           <w:noProof/>
         </w:rPr>
-        <w:t>Risultati test</w:t>
+        <w:t>Preferiti e Cronologia</w:t>
       </w:r>
       <w:r>
         <w:rPr>
@@ -2053,7 +2053,7 @@
         <w:rPr>
           <w:noProof/>
         </w:rPr>
-        <w:instrText xml:space="preserve"> PAGEREF _Toc178752908 \h </w:instrText>
+        <w:instrText xml:space="preserve"> PAGEREF _Toc181799899 \h </w:instrText>
       </w:r>
       <w:r>
         <w:rPr>
@@ -2098,7 +2098,7 @@
         <w:rPr>
           <w:noProof/>
         </w:rPr>
-        <w:t>5.3</w:t>
+        <w:t>4.2</w:t>
       </w:r>
       <w:r>
         <w:rPr>
@@ -2114,7 +2114,7 @@
         <w:rPr>
           <w:noProof/>
         </w:rPr>
-        <w:t>Mancanze/limitazioni conosciute</w:t>
+        <w:t>UML</w:t>
       </w:r>
       <w:r>
         <w:rPr>
@@ -2132,7 +2132,7 @@
         <w:rPr>
           <w:noProof/>
         </w:rPr>
-        <w:instrText xml:space="preserve"> PAGEREF _Toc178752909 \h </w:instrText>
+        <w:instrText xml:space="preserve"> PAGEREF _Toc181799900 \h </w:instrText>
       </w:r>
       <w:r>
         <w:rPr>
@@ -2160,9 +2160,9 @@
     </w:p>
     <w:p>
       <w:pPr>
-        <w:pStyle w:val="Sommario1"/>
-        <w:tabs>
-          <w:tab w:val="left" w:pos="400"/>
+        <w:pStyle w:val="Sommario2"/>
+        <w:tabs>
+          <w:tab w:val="left" w:pos="800"/>
           <w:tab w:val="right" w:leader="dot" w:pos="9628"/>
         </w:tabs>
         <w:rPr>
@@ -2176,9 +2176,8 @@
       <w:r>
         <w:rPr>
           <w:noProof/>
-          <w:lang w:val="it-IT"/>
-        </w:rPr>
-        <w:t>6</w:t>
+        </w:rPr>
+        <w:t>4.3</w:t>
       </w:r>
       <w:r>
         <w:rPr>
@@ -2193,9 +2192,8 @@
       <w:r>
         <w:rPr>
           <w:noProof/>
-          <w:lang w:val="it-IT"/>
-        </w:rPr>
-        <w:t>Consuntivo</w:t>
+        </w:rPr>
+        <w:t>Codice</w:t>
       </w:r>
       <w:r>
         <w:rPr>
@@ -2213,7 +2211,7 @@
         <w:rPr>
           <w:noProof/>
         </w:rPr>
-        <w:instrText xml:space="preserve"> PAGEREF _Toc178752910 \h </w:instrText>
+        <w:instrText xml:space="preserve"> PAGEREF _Toc181799901 \h </w:instrText>
       </w:r>
       <w:r>
         <w:rPr>
@@ -2241,9 +2239,9 @@
     </w:p>
     <w:p>
       <w:pPr>
-        <w:pStyle w:val="Sommario1"/>
-        <w:tabs>
-          <w:tab w:val="left" w:pos="400"/>
+        <w:pStyle w:val="Sommario2"/>
+        <w:tabs>
+          <w:tab w:val="left" w:pos="800"/>
           <w:tab w:val="right" w:leader="dot" w:pos="9628"/>
         </w:tabs>
         <w:rPr>
@@ -2257,9 +2255,8 @@
       <w:r>
         <w:rPr>
           <w:noProof/>
-          <w:lang w:val="it-IT"/>
-        </w:rPr>
-        <w:t>7</w:t>
+        </w:rPr>
+        <w:t>4.4</w:t>
       </w:r>
       <w:r>
         <w:rPr>
@@ -2274,9 +2271,8 @@
       <w:r>
         <w:rPr>
           <w:noProof/>
-          <w:lang w:val="it-IT"/>
-        </w:rPr>
-        <w:t>Conclusioni</w:t>
+        </w:rPr>
+        <w:t>Sicurezza</w:t>
       </w:r>
       <w:r>
         <w:rPr>
@@ -2294,7 +2290,7 @@
         <w:rPr>
           <w:noProof/>
         </w:rPr>
-        <w:instrText xml:space="preserve"> PAGEREF _Toc178752911 \h </w:instrText>
+        <w:instrText xml:space="preserve"> PAGEREF _Toc181799902 \h </w:instrText>
       </w:r>
       <w:r>
         <w:rPr>
@@ -2339,7 +2335,7 @@
         <w:rPr>
           <w:noProof/>
         </w:rPr>
-        <w:t>7.1</w:t>
+        <w:t>4.5</w:t>
       </w:r>
       <w:r>
         <w:rPr>
@@ -2355,7 +2351,7 @@
         <w:rPr>
           <w:noProof/>
         </w:rPr>
-        <w:t>Sviluppi futuri</w:t>
+        <w:t>Design delle interfacce</w:t>
       </w:r>
       <w:r>
         <w:rPr>
@@ -2373,7 +2369,7 @@
         <w:rPr>
           <w:noProof/>
         </w:rPr>
-        <w:instrText xml:space="preserve"> PAGEREF _Toc178752912 \h </w:instrText>
+        <w:instrText xml:space="preserve"> PAGEREF _Toc181799903 \h </w:instrText>
       </w:r>
       <w:r>
         <w:rPr>
@@ -2401,9 +2397,9 @@
     </w:p>
     <w:p>
       <w:pPr>
-        <w:pStyle w:val="Sommario2"/>
-        <w:tabs>
-          <w:tab w:val="left" w:pos="800"/>
+        <w:pStyle w:val="Sommario1"/>
+        <w:tabs>
+          <w:tab w:val="left" w:pos="400"/>
           <w:tab w:val="right" w:leader="dot" w:pos="9628"/>
         </w:tabs>
         <w:rPr>
@@ -2417,8 +2413,9 @@
       <w:r>
         <w:rPr>
           <w:noProof/>
-        </w:rPr>
-        <w:t>7.2</w:t>
+          <w:lang w:val="it-IT"/>
+        </w:rPr>
+        <w:t>5</w:t>
       </w:r>
       <w:r>
         <w:rPr>
@@ -2433,8 +2430,9 @@
       <w:r>
         <w:rPr>
           <w:noProof/>
-        </w:rPr>
-        <w:t>Considerazioni personali</w:t>
+          <w:lang w:val="it-IT"/>
+        </w:rPr>
+        <w:t>Test</w:t>
       </w:r>
       <w:r>
         <w:rPr>
@@ -2452,7 +2450,7 @@
         <w:rPr>
           <w:noProof/>
         </w:rPr>
-        <w:instrText xml:space="preserve"> PAGEREF _Toc178752913 \h </w:instrText>
+        <w:instrText xml:space="preserve"> PAGEREF _Toc181799904 \h </w:instrText>
       </w:r>
       <w:r>
         <w:rPr>
@@ -2480,9 +2478,9 @@
     </w:p>
     <w:p>
       <w:pPr>
-        <w:pStyle w:val="Sommario1"/>
-        <w:tabs>
-          <w:tab w:val="left" w:pos="400"/>
+        <w:pStyle w:val="Sommario2"/>
+        <w:tabs>
+          <w:tab w:val="left" w:pos="800"/>
           <w:tab w:val="right" w:leader="dot" w:pos="9628"/>
         </w:tabs>
         <w:rPr>
@@ -2496,9 +2494,8 @@
       <w:r>
         <w:rPr>
           <w:noProof/>
-          <w:lang w:val="it-IT"/>
-        </w:rPr>
-        <w:t>8</w:t>
+        </w:rPr>
+        <w:t>5.1</w:t>
       </w:r>
       <w:r>
         <w:rPr>
@@ -2513,9 +2510,8 @@
       <w:r>
         <w:rPr>
           <w:noProof/>
-          <w:lang w:val="it-IT"/>
-        </w:rPr>
-        <w:t>Glossario</w:t>
+        </w:rPr>
+        <w:t>Protocollo di test</w:t>
       </w:r>
       <w:r>
         <w:rPr>
@@ -2533,7 +2529,7 @@
         <w:rPr>
           <w:noProof/>
         </w:rPr>
-        <w:instrText xml:space="preserve"> PAGEREF _Toc178752914 \h </w:instrText>
+        <w:instrText xml:space="preserve"> PAGEREF _Toc181799905 \h </w:instrText>
       </w:r>
       <w:r>
         <w:rPr>
@@ -2561,9 +2557,9 @@
     </w:p>
     <w:p>
       <w:pPr>
-        <w:pStyle w:val="Sommario1"/>
-        <w:tabs>
-          <w:tab w:val="left" w:pos="400"/>
+        <w:pStyle w:val="Sommario2"/>
+        <w:tabs>
+          <w:tab w:val="left" w:pos="800"/>
           <w:tab w:val="right" w:leader="dot" w:pos="9628"/>
         </w:tabs>
         <w:rPr>
@@ -2577,9 +2573,8 @@
       <w:r>
         <w:rPr>
           <w:noProof/>
-          <w:lang w:val="it-IT"/>
-        </w:rPr>
-        <w:t>9</w:t>
+        </w:rPr>
+        <w:t>5.2</w:t>
       </w:r>
       <w:r>
         <w:rPr>
@@ -2594,9 +2589,8 @@
       <w:r>
         <w:rPr>
           <w:noProof/>
-          <w:lang w:val="it-IT"/>
-        </w:rPr>
-        <w:t>Bibliografia</w:t>
+        </w:rPr>
+        <w:t>Risultati test</w:t>
       </w:r>
       <w:r>
         <w:rPr>
@@ -2614,7 +2608,7 @@
         <w:rPr>
           <w:noProof/>
         </w:rPr>
-        <w:instrText xml:space="preserve"> PAGEREF _Toc178752915 \h </w:instrText>
+        <w:instrText xml:space="preserve"> PAGEREF _Toc181799906 \h </w:instrText>
       </w:r>
       <w:r>
         <w:rPr>
@@ -2631,7 +2625,7 @@
         <w:rPr>
           <w:noProof/>
         </w:rPr>
-        <w:t>14</w:t>
+        <w:t>15</w:t>
       </w:r>
       <w:r>
         <w:rPr>
@@ -2659,7 +2653,7 @@
         <w:rPr>
           <w:noProof/>
         </w:rPr>
-        <w:t>9.1</w:t>
+        <w:t>5.3</w:t>
       </w:r>
       <w:r>
         <w:rPr>
@@ -2675,7 +2669,7 @@
         <w:rPr>
           <w:noProof/>
         </w:rPr>
-        <w:t>Bibliografia per articoli di riviste:</w:t>
+        <w:t>Mancanze/limitazioni conosciute</w:t>
       </w:r>
       <w:r>
         <w:rPr>
@@ -2693,7 +2687,7 @@
         <w:rPr>
           <w:noProof/>
         </w:rPr>
-        <w:instrText xml:space="preserve"> PAGEREF _Toc178752916 \h </w:instrText>
+        <w:instrText xml:space="preserve"> PAGEREF _Toc181799907 \h </w:instrText>
       </w:r>
       <w:r>
         <w:rPr>
@@ -2710,7 +2704,7 @@
         <w:rPr>
           <w:noProof/>
         </w:rPr>
-        <w:t>14</w:t>
+        <w:t>15</w:t>
       </w:r>
       <w:r>
         <w:rPr>
@@ -2721,9 +2715,9 @@
     </w:p>
     <w:p>
       <w:pPr>
-        <w:pStyle w:val="Sommario2"/>
-        <w:tabs>
-          <w:tab w:val="left" w:pos="800"/>
+        <w:pStyle w:val="Sommario1"/>
+        <w:tabs>
+          <w:tab w:val="left" w:pos="400"/>
           <w:tab w:val="right" w:leader="dot" w:pos="9628"/>
         </w:tabs>
         <w:rPr>
@@ -2737,8 +2731,9 @@
       <w:r>
         <w:rPr>
           <w:noProof/>
-        </w:rPr>
-        <w:t>9.2</w:t>
+          <w:lang w:val="it-IT"/>
+        </w:rPr>
+        <w:t>6</w:t>
       </w:r>
       <w:r>
         <w:rPr>
@@ -2753,8 +2748,9 @@
       <w:r>
         <w:rPr>
           <w:noProof/>
-        </w:rPr>
-        <w:t>Bibliografia per libri</w:t>
+          <w:lang w:val="it-IT"/>
+        </w:rPr>
+        <w:t>Consuntivo</w:t>
       </w:r>
       <w:r>
         <w:rPr>
@@ -2772,7 +2768,7 @@
         <w:rPr>
           <w:noProof/>
         </w:rPr>
-        <w:instrText xml:space="preserve"> PAGEREF _Toc178752917 \h </w:instrText>
+        <w:instrText xml:space="preserve"> PAGEREF _Toc181799908 \h </w:instrText>
       </w:r>
       <w:r>
         <w:rPr>
@@ -2789,7 +2785,7 @@
         <w:rPr>
           <w:noProof/>
         </w:rPr>
-        <w:t>14</w:t>
+        <w:t>15</w:t>
       </w:r>
       <w:r>
         <w:rPr>
@@ -2800,9 +2796,9 @@
     </w:p>
     <w:p>
       <w:pPr>
-        <w:pStyle w:val="Sommario2"/>
-        <w:tabs>
-          <w:tab w:val="left" w:pos="800"/>
+        <w:pStyle w:val="Sommario1"/>
+        <w:tabs>
+          <w:tab w:val="left" w:pos="400"/>
           <w:tab w:val="right" w:leader="dot" w:pos="9628"/>
         </w:tabs>
         <w:rPr>
@@ -2816,8 +2812,9 @@
       <w:r>
         <w:rPr>
           <w:noProof/>
-        </w:rPr>
-        <w:t>9.3</w:t>
+          <w:lang w:val="it-IT"/>
+        </w:rPr>
+        <w:t>7</w:t>
       </w:r>
       <w:r>
         <w:rPr>
@@ -2832,8 +2829,9 @@
       <w:r>
         <w:rPr>
           <w:noProof/>
-        </w:rPr>
-        <w:t>Sitografia</w:t>
+          <w:lang w:val="it-IT"/>
+        </w:rPr>
+        <w:t>Conclusioni</w:t>
       </w:r>
       <w:r>
         <w:rPr>
@@ -2851,7 +2849,7 @@
         <w:rPr>
           <w:noProof/>
         </w:rPr>
-        <w:instrText xml:space="preserve"> PAGEREF _Toc178752918 \h </w:instrText>
+        <w:instrText xml:space="preserve"> PAGEREF _Toc181799909 \h </w:instrText>
       </w:r>
       <w:r>
         <w:rPr>
@@ -2868,7 +2866,7 @@
         <w:rPr>
           <w:noProof/>
         </w:rPr>
-        <w:t>14</w:t>
+        <w:t>15</w:t>
       </w:r>
       <w:r>
         <w:rPr>
@@ -2879,9 +2877,9 @@
     </w:p>
     <w:p>
       <w:pPr>
-        <w:pStyle w:val="Sommario1"/>
-        <w:tabs>
-          <w:tab w:val="left" w:pos="600"/>
+        <w:pStyle w:val="Sommario2"/>
+        <w:tabs>
+          <w:tab w:val="left" w:pos="800"/>
           <w:tab w:val="right" w:leader="dot" w:pos="9628"/>
         </w:tabs>
         <w:rPr>
@@ -2895,9 +2893,8 @@
       <w:r>
         <w:rPr>
           <w:noProof/>
-          <w:lang w:val="it-IT"/>
-        </w:rPr>
-        <w:t>10</w:t>
+        </w:rPr>
+        <w:t>7.1</w:t>
       </w:r>
       <w:r>
         <w:rPr>
@@ -2912,6 +2909,564 @@
       <w:r>
         <w:rPr>
           <w:noProof/>
+        </w:rPr>
+        <w:t>Sviluppi futuri</w:t>
+      </w:r>
+      <w:r>
+        <w:rPr>
+          <w:noProof/>
+        </w:rPr>
+        <w:tab/>
+      </w:r>
+      <w:r>
+        <w:rPr>
+          <w:noProof/>
+        </w:rPr>
+        <w:fldChar w:fldCharType="begin"/>
+      </w:r>
+      <w:r>
+        <w:rPr>
+          <w:noProof/>
+        </w:rPr>
+        <w:instrText xml:space="preserve"> PAGEREF _Toc181799910 \h </w:instrText>
+      </w:r>
+      <w:r>
+        <w:rPr>
+          <w:noProof/>
+        </w:rPr>
+      </w:r>
+      <w:r>
+        <w:rPr>
+          <w:noProof/>
+        </w:rPr>
+        <w:fldChar w:fldCharType="separate"/>
+      </w:r>
+      <w:r>
+        <w:rPr>
+          <w:noProof/>
+        </w:rPr>
+        <w:t>15</w:t>
+      </w:r>
+      <w:r>
+        <w:rPr>
+          <w:noProof/>
+        </w:rPr>
+        <w:fldChar w:fldCharType="end"/>
+      </w:r>
+    </w:p>
+    <w:p>
+      <w:pPr>
+        <w:pStyle w:val="Sommario2"/>
+        <w:tabs>
+          <w:tab w:val="left" w:pos="800"/>
+          <w:tab w:val="right" w:leader="dot" w:pos="9628"/>
+        </w:tabs>
+        <w:rPr>
+          <w:rFonts w:asciiTheme="minorHAnsi" w:eastAsiaTheme="minorEastAsia" w:hAnsiTheme="minorHAnsi" w:cstheme="minorBidi"/>
+          <w:noProof/>
+          <w:sz w:val="22"/>
+          <w:szCs w:val="22"/>
+          <w:lang w:eastAsia="it-CH"/>
+        </w:rPr>
+      </w:pPr>
+      <w:r>
+        <w:rPr>
+          <w:noProof/>
+        </w:rPr>
+        <w:t>7.2</w:t>
+      </w:r>
+      <w:r>
+        <w:rPr>
+          <w:rFonts w:asciiTheme="minorHAnsi" w:eastAsiaTheme="minorEastAsia" w:hAnsiTheme="minorHAnsi" w:cstheme="minorBidi"/>
+          <w:noProof/>
+          <w:sz w:val="22"/>
+          <w:szCs w:val="22"/>
+          <w:lang w:eastAsia="it-CH"/>
+        </w:rPr>
+        <w:tab/>
+      </w:r>
+      <w:r>
+        <w:rPr>
+          <w:noProof/>
+        </w:rPr>
+        <w:t>Considerazioni personali</w:t>
+      </w:r>
+      <w:r>
+        <w:rPr>
+          <w:noProof/>
+        </w:rPr>
+        <w:tab/>
+      </w:r>
+      <w:r>
+        <w:rPr>
+          <w:noProof/>
+        </w:rPr>
+        <w:fldChar w:fldCharType="begin"/>
+      </w:r>
+      <w:r>
+        <w:rPr>
+          <w:noProof/>
+        </w:rPr>
+        <w:instrText xml:space="preserve"> PAGEREF _Toc181799911 \h </w:instrText>
+      </w:r>
+      <w:r>
+        <w:rPr>
+          <w:noProof/>
+        </w:rPr>
+      </w:r>
+      <w:r>
+        <w:rPr>
+          <w:noProof/>
+        </w:rPr>
+        <w:fldChar w:fldCharType="separate"/>
+      </w:r>
+      <w:r>
+        <w:rPr>
+          <w:noProof/>
+        </w:rPr>
+        <w:t>15</w:t>
+      </w:r>
+      <w:r>
+        <w:rPr>
+          <w:noProof/>
+        </w:rPr>
+        <w:fldChar w:fldCharType="end"/>
+      </w:r>
+    </w:p>
+    <w:p>
+      <w:pPr>
+        <w:pStyle w:val="Sommario1"/>
+        <w:tabs>
+          <w:tab w:val="left" w:pos="400"/>
+          <w:tab w:val="right" w:leader="dot" w:pos="9628"/>
+        </w:tabs>
+        <w:rPr>
+          <w:rFonts w:asciiTheme="minorHAnsi" w:eastAsiaTheme="minorEastAsia" w:hAnsiTheme="minorHAnsi" w:cstheme="minorBidi"/>
+          <w:noProof/>
+          <w:sz w:val="22"/>
+          <w:szCs w:val="22"/>
+          <w:lang w:eastAsia="it-CH"/>
+        </w:rPr>
+      </w:pPr>
+      <w:r>
+        <w:rPr>
+          <w:noProof/>
+          <w:lang w:val="it-IT"/>
+        </w:rPr>
+        <w:t>8</w:t>
+      </w:r>
+      <w:r>
+        <w:rPr>
+          <w:rFonts w:asciiTheme="minorHAnsi" w:eastAsiaTheme="minorEastAsia" w:hAnsiTheme="minorHAnsi" w:cstheme="minorBidi"/>
+          <w:noProof/>
+          <w:sz w:val="22"/>
+          <w:szCs w:val="22"/>
+          <w:lang w:eastAsia="it-CH"/>
+        </w:rPr>
+        <w:tab/>
+      </w:r>
+      <w:r>
+        <w:rPr>
+          <w:noProof/>
+          <w:lang w:val="it-IT"/>
+        </w:rPr>
+        <w:t>Glossario</w:t>
+      </w:r>
+      <w:r>
+        <w:rPr>
+          <w:noProof/>
+        </w:rPr>
+        <w:tab/>
+      </w:r>
+      <w:r>
+        <w:rPr>
+          <w:noProof/>
+        </w:rPr>
+        <w:fldChar w:fldCharType="begin"/>
+      </w:r>
+      <w:r>
+        <w:rPr>
+          <w:noProof/>
+        </w:rPr>
+        <w:instrText xml:space="preserve"> PAGEREF _Toc181799912 \h </w:instrText>
+      </w:r>
+      <w:r>
+        <w:rPr>
+          <w:noProof/>
+        </w:rPr>
+      </w:r>
+      <w:r>
+        <w:rPr>
+          <w:noProof/>
+        </w:rPr>
+        <w:fldChar w:fldCharType="separate"/>
+      </w:r>
+      <w:r>
+        <w:rPr>
+          <w:noProof/>
+        </w:rPr>
+        <w:t>15</w:t>
+      </w:r>
+      <w:r>
+        <w:rPr>
+          <w:noProof/>
+        </w:rPr>
+        <w:fldChar w:fldCharType="end"/>
+      </w:r>
+    </w:p>
+    <w:p>
+      <w:pPr>
+        <w:pStyle w:val="Sommario1"/>
+        <w:tabs>
+          <w:tab w:val="left" w:pos="400"/>
+          <w:tab w:val="right" w:leader="dot" w:pos="9628"/>
+        </w:tabs>
+        <w:rPr>
+          <w:rFonts w:asciiTheme="minorHAnsi" w:eastAsiaTheme="minorEastAsia" w:hAnsiTheme="minorHAnsi" w:cstheme="minorBidi"/>
+          <w:noProof/>
+          <w:sz w:val="22"/>
+          <w:szCs w:val="22"/>
+          <w:lang w:eastAsia="it-CH"/>
+        </w:rPr>
+      </w:pPr>
+      <w:r>
+        <w:rPr>
+          <w:noProof/>
+          <w:lang w:val="it-IT"/>
+        </w:rPr>
+        <w:t>9</w:t>
+      </w:r>
+      <w:r>
+        <w:rPr>
+          <w:rFonts w:asciiTheme="minorHAnsi" w:eastAsiaTheme="minorEastAsia" w:hAnsiTheme="minorHAnsi" w:cstheme="minorBidi"/>
+          <w:noProof/>
+          <w:sz w:val="22"/>
+          <w:szCs w:val="22"/>
+          <w:lang w:eastAsia="it-CH"/>
+        </w:rPr>
+        <w:tab/>
+      </w:r>
+      <w:r>
+        <w:rPr>
+          <w:noProof/>
+          <w:lang w:val="it-IT"/>
+        </w:rPr>
+        <w:t>Bibliografia</w:t>
+      </w:r>
+      <w:r>
+        <w:rPr>
+          <w:noProof/>
+        </w:rPr>
+        <w:tab/>
+      </w:r>
+      <w:r>
+        <w:rPr>
+          <w:noProof/>
+        </w:rPr>
+        <w:fldChar w:fldCharType="begin"/>
+      </w:r>
+      <w:r>
+        <w:rPr>
+          <w:noProof/>
+        </w:rPr>
+        <w:instrText xml:space="preserve"> PAGEREF _Toc181799913 \h </w:instrText>
+      </w:r>
+      <w:r>
+        <w:rPr>
+          <w:noProof/>
+        </w:rPr>
+      </w:r>
+      <w:r>
+        <w:rPr>
+          <w:noProof/>
+        </w:rPr>
+        <w:fldChar w:fldCharType="separate"/>
+      </w:r>
+      <w:r>
+        <w:rPr>
+          <w:noProof/>
+        </w:rPr>
+        <w:t>16</w:t>
+      </w:r>
+      <w:r>
+        <w:rPr>
+          <w:noProof/>
+        </w:rPr>
+        <w:fldChar w:fldCharType="end"/>
+      </w:r>
+    </w:p>
+    <w:p>
+      <w:pPr>
+        <w:pStyle w:val="Sommario2"/>
+        <w:tabs>
+          <w:tab w:val="left" w:pos="800"/>
+          <w:tab w:val="right" w:leader="dot" w:pos="9628"/>
+        </w:tabs>
+        <w:rPr>
+          <w:rFonts w:asciiTheme="minorHAnsi" w:eastAsiaTheme="minorEastAsia" w:hAnsiTheme="minorHAnsi" w:cstheme="minorBidi"/>
+          <w:noProof/>
+          <w:sz w:val="22"/>
+          <w:szCs w:val="22"/>
+          <w:lang w:eastAsia="it-CH"/>
+        </w:rPr>
+      </w:pPr>
+      <w:r>
+        <w:rPr>
+          <w:noProof/>
+        </w:rPr>
+        <w:t>9.1</w:t>
+      </w:r>
+      <w:r>
+        <w:rPr>
+          <w:rFonts w:asciiTheme="minorHAnsi" w:eastAsiaTheme="minorEastAsia" w:hAnsiTheme="minorHAnsi" w:cstheme="minorBidi"/>
+          <w:noProof/>
+          <w:sz w:val="22"/>
+          <w:szCs w:val="22"/>
+          <w:lang w:eastAsia="it-CH"/>
+        </w:rPr>
+        <w:tab/>
+      </w:r>
+      <w:r>
+        <w:rPr>
+          <w:noProof/>
+        </w:rPr>
+        <w:t>Bibliografia per articoli di riviste:</w:t>
+      </w:r>
+      <w:r>
+        <w:rPr>
+          <w:noProof/>
+        </w:rPr>
+        <w:tab/>
+      </w:r>
+      <w:r>
+        <w:rPr>
+          <w:noProof/>
+        </w:rPr>
+        <w:fldChar w:fldCharType="begin"/>
+      </w:r>
+      <w:r>
+        <w:rPr>
+          <w:noProof/>
+        </w:rPr>
+        <w:instrText xml:space="preserve"> PAGEREF _Toc181799914 \h </w:instrText>
+      </w:r>
+      <w:r>
+        <w:rPr>
+          <w:noProof/>
+        </w:rPr>
+      </w:r>
+      <w:r>
+        <w:rPr>
+          <w:noProof/>
+        </w:rPr>
+        <w:fldChar w:fldCharType="separate"/>
+      </w:r>
+      <w:r>
+        <w:rPr>
+          <w:noProof/>
+        </w:rPr>
+        <w:t>16</w:t>
+      </w:r>
+      <w:r>
+        <w:rPr>
+          <w:noProof/>
+        </w:rPr>
+        <w:fldChar w:fldCharType="end"/>
+      </w:r>
+    </w:p>
+    <w:p>
+      <w:pPr>
+        <w:pStyle w:val="Sommario2"/>
+        <w:tabs>
+          <w:tab w:val="left" w:pos="800"/>
+          <w:tab w:val="right" w:leader="dot" w:pos="9628"/>
+        </w:tabs>
+        <w:rPr>
+          <w:rFonts w:asciiTheme="minorHAnsi" w:eastAsiaTheme="minorEastAsia" w:hAnsiTheme="minorHAnsi" w:cstheme="minorBidi"/>
+          <w:noProof/>
+          <w:sz w:val="22"/>
+          <w:szCs w:val="22"/>
+          <w:lang w:eastAsia="it-CH"/>
+        </w:rPr>
+      </w:pPr>
+      <w:r>
+        <w:rPr>
+          <w:noProof/>
+        </w:rPr>
+        <w:t>9.2</w:t>
+      </w:r>
+      <w:r>
+        <w:rPr>
+          <w:rFonts w:asciiTheme="minorHAnsi" w:eastAsiaTheme="minorEastAsia" w:hAnsiTheme="minorHAnsi" w:cstheme="minorBidi"/>
+          <w:noProof/>
+          <w:sz w:val="22"/>
+          <w:szCs w:val="22"/>
+          <w:lang w:eastAsia="it-CH"/>
+        </w:rPr>
+        <w:tab/>
+      </w:r>
+      <w:r>
+        <w:rPr>
+          <w:noProof/>
+        </w:rPr>
+        <w:t>Bibliografia per libri</w:t>
+      </w:r>
+      <w:r>
+        <w:rPr>
+          <w:noProof/>
+        </w:rPr>
+        <w:tab/>
+      </w:r>
+      <w:r>
+        <w:rPr>
+          <w:noProof/>
+        </w:rPr>
+        <w:fldChar w:fldCharType="begin"/>
+      </w:r>
+      <w:r>
+        <w:rPr>
+          <w:noProof/>
+        </w:rPr>
+        <w:instrText xml:space="preserve"> PAGEREF _Toc181799915 \h </w:instrText>
+      </w:r>
+      <w:r>
+        <w:rPr>
+          <w:noProof/>
+        </w:rPr>
+      </w:r>
+      <w:r>
+        <w:rPr>
+          <w:noProof/>
+        </w:rPr>
+        <w:fldChar w:fldCharType="separate"/>
+      </w:r>
+      <w:r>
+        <w:rPr>
+          <w:noProof/>
+        </w:rPr>
+        <w:t>16</w:t>
+      </w:r>
+      <w:r>
+        <w:rPr>
+          <w:noProof/>
+        </w:rPr>
+        <w:fldChar w:fldCharType="end"/>
+      </w:r>
+    </w:p>
+    <w:p>
+      <w:pPr>
+        <w:pStyle w:val="Sommario2"/>
+        <w:tabs>
+          <w:tab w:val="left" w:pos="800"/>
+          <w:tab w:val="right" w:leader="dot" w:pos="9628"/>
+        </w:tabs>
+        <w:rPr>
+          <w:rFonts w:asciiTheme="minorHAnsi" w:eastAsiaTheme="minorEastAsia" w:hAnsiTheme="minorHAnsi" w:cstheme="minorBidi"/>
+          <w:noProof/>
+          <w:sz w:val="22"/>
+          <w:szCs w:val="22"/>
+          <w:lang w:eastAsia="it-CH"/>
+        </w:rPr>
+      </w:pPr>
+      <w:r>
+        <w:rPr>
+          <w:noProof/>
+        </w:rPr>
+        <w:t>9.3</w:t>
+      </w:r>
+      <w:r>
+        <w:rPr>
+          <w:rFonts w:asciiTheme="minorHAnsi" w:eastAsiaTheme="minorEastAsia" w:hAnsiTheme="minorHAnsi" w:cstheme="minorBidi"/>
+          <w:noProof/>
+          <w:sz w:val="22"/>
+          <w:szCs w:val="22"/>
+          <w:lang w:eastAsia="it-CH"/>
+        </w:rPr>
+        <w:tab/>
+      </w:r>
+      <w:r>
+        <w:rPr>
+          <w:noProof/>
+        </w:rPr>
+        <w:t>Sitografia</w:t>
+      </w:r>
+      <w:r>
+        <w:rPr>
+          <w:noProof/>
+        </w:rPr>
+        <w:tab/>
+      </w:r>
+      <w:r>
+        <w:rPr>
+          <w:noProof/>
+        </w:rPr>
+        <w:fldChar w:fldCharType="begin"/>
+      </w:r>
+      <w:r>
+        <w:rPr>
+          <w:noProof/>
+        </w:rPr>
+        <w:instrText xml:space="preserve"> PAGEREF _Toc181799916 \h </w:instrText>
+      </w:r>
+      <w:r>
+        <w:rPr>
+          <w:noProof/>
+        </w:rPr>
+      </w:r>
+      <w:r>
+        <w:rPr>
+          <w:noProof/>
+        </w:rPr>
+        <w:fldChar w:fldCharType="separate"/>
+      </w:r>
+      <w:r>
+        <w:rPr>
+          <w:noProof/>
+        </w:rPr>
+        <w:t>16</w:t>
+      </w:r>
+      <w:r>
+        <w:rPr>
+          <w:noProof/>
+        </w:rPr>
+        <w:fldChar w:fldCharType="end"/>
+      </w:r>
+    </w:p>
+    <w:p>
+      <w:pPr>
+        <w:pStyle w:val="Sommario1"/>
+        <w:tabs>
+          <w:tab w:val="left" w:pos="600"/>
+          <w:tab w:val="right" w:leader="dot" w:pos="9628"/>
+        </w:tabs>
+        <w:rPr>
+          <w:rFonts w:asciiTheme="minorHAnsi" w:eastAsiaTheme="minorEastAsia" w:hAnsiTheme="minorHAnsi" w:cstheme="minorBidi"/>
+          <w:noProof/>
+          <w:sz w:val="22"/>
+          <w:szCs w:val="22"/>
+          <w:lang w:eastAsia="it-CH"/>
+        </w:rPr>
+      </w:pPr>
+      <w:r>
+        <w:rPr>
+          <w:noProof/>
+          <w:lang w:val="it-IT"/>
+        </w:rPr>
+        <w:t>10</w:t>
+      </w:r>
+      <w:r>
+        <w:rPr>
+          <w:rFonts w:asciiTheme="minorHAnsi" w:eastAsiaTheme="minorEastAsia" w:hAnsiTheme="minorHAnsi" w:cstheme="minorBidi"/>
+          <w:noProof/>
+          <w:sz w:val="22"/>
+          <w:szCs w:val="22"/>
+          <w:lang w:eastAsia="it-CH"/>
+        </w:rPr>
+        <w:tab/>
+      </w:r>
+      <w:r>
+        <w:rPr>
+          <w:noProof/>
           <w:lang w:val="it-IT"/>
         </w:rPr>
         <w:t>Allegati</w:t>
@@ -2932,7 +3487,7 @@
         <w:rPr>
           <w:noProof/>
         </w:rPr>
-        <w:instrText xml:space="preserve"> PAGEREF _Toc178752919 \h </w:instrText>
+        <w:instrText xml:space="preserve"> PAGEREF _Toc181799917 \h </w:instrText>
       </w:r>
       <w:r>
         <w:rPr>
@@ -2949,7 +3504,7 @@
         <w:rPr>
           <w:noProof/>
         </w:rPr>
-        <w:t>14</w:t>
+        <w:t>16</w:t>
       </w:r>
       <w:r>
         <w:rPr>
@@ -2998,7 +3553,7 @@
         </w:rPr>
         <w:br w:type="page"/>
       </w:r>
-      <w:bookmarkStart w:id="0" w:name="_Toc178752884"/>
+      <w:bookmarkStart w:id="1" w:name="_Toc181799875"/>
       <w:r>
         <w:rPr>
           <w:lang w:val="it-IT"/>
@@ -3006,17 +3561,17 @@
         <w:lastRenderedPageBreak/>
         <w:t>Introduzione</w:t>
       </w:r>
-      <w:bookmarkEnd w:id="0"/>
+      <w:bookmarkEnd w:id="1"/>
     </w:p>
     <w:p>
       <w:pPr>
         <w:pStyle w:val="Titolo2"/>
       </w:pPr>
-      <w:bookmarkStart w:id="1" w:name="_Toc178752885"/>
+      <w:bookmarkStart w:id="2" w:name="_Toc181799876"/>
       <w:r>
         <w:t>Informazioni sul progetto</w:t>
       </w:r>
-      <w:bookmarkEnd w:id="1"/>
+      <w:bookmarkEnd w:id="2"/>
       <w:r>
         <w:t xml:space="preserve"> </w:t>
       </w:r>
@@ -3025,11 +3580,11 @@
       <w:pPr>
         <w:pStyle w:val="Titolo2"/>
       </w:pPr>
-      <w:bookmarkStart w:id="2" w:name="_Toc178752886"/>
+      <w:bookmarkStart w:id="3" w:name="_Toc181799877"/>
       <w:r>
         <w:t>Abstract</w:t>
       </w:r>
-      <w:bookmarkEnd w:id="2"/>
+      <w:bookmarkEnd w:id="3"/>
       <w:r>
         <w:t xml:space="preserve"> </w:t>
       </w:r>
@@ -3228,11 +3783,11 @@
       <w:pPr>
         <w:pStyle w:val="Titolo2"/>
       </w:pPr>
-      <w:bookmarkStart w:id="3" w:name="_Toc178752887"/>
+      <w:bookmarkStart w:id="4" w:name="_Toc181799878"/>
       <w:r>
         <w:t>Scopo</w:t>
       </w:r>
-      <w:bookmarkEnd w:id="3"/>
+      <w:bookmarkEnd w:id="4"/>
     </w:p>
     <w:p>
       <w:pPr>
@@ -3342,7 +3897,7 @@
       <w:r>
         <w:br w:type="page"/>
       </w:r>
-      <w:bookmarkStart w:id="4" w:name="_Toc178752888"/>
+      <w:bookmarkStart w:id="5" w:name="_Toc181799879"/>
       <w:r>
         <w:rPr>
           <w:lang w:val="it-IT"/>
@@ -3350,17 +3905,17 @@
         <w:lastRenderedPageBreak/>
         <w:t>Analisi</w:t>
       </w:r>
-      <w:bookmarkEnd w:id="4"/>
+      <w:bookmarkEnd w:id="5"/>
     </w:p>
     <w:p>
       <w:pPr>
         <w:pStyle w:val="Titolo2"/>
       </w:pPr>
-      <w:bookmarkStart w:id="5" w:name="_Toc178752889"/>
+      <w:bookmarkStart w:id="6" w:name="_Toc181799880"/>
       <w:r>
         <w:t>Analisi del dominio</w:t>
       </w:r>
-      <w:bookmarkEnd w:id="5"/>
+      <w:bookmarkEnd w:id="6"/>
     </w:p>
     <w:p>
       <w:pPr>
@@ -3455,7 +4010,7 @@
       <w:pPr>
         <w:pStyle w:val="Titolo2"/>
       </w:pPr>
-      <w:bookmarkStart w:id="6" w:name="_Toc178752890"/>
+      <w:bookmarkStart w:id="7" w:name="_Toc181799881"/>
       <w:r>
         <w:t>Analisi e s</w:t>
       </w:r>
@@ -3468,7 +4023,7 @@
       <w:r>
         <w:t>dei requisiti</w:t>
       </w:r>
-      <w:bookmarkEnd w:id="6"/>
+      <w:bookmarkEnd w:id="7"/>
     </w:p>
     <w:p>
       <w:pPr>
@@ -6802,11 +7357,11 @@
       <w:pPr>
         <w:pStyle w:val="Titolo3"/>
       </w:pPr>
-      <w:bookmarkStart w:id="7" w:name="_Toc178752891"/>
+      <w:bookmarkStart w:id="8" w:name="_Toc181799882"/>
       <w:r>
         <w:t>Spiegazione elementi tabella dei requisiti:</w:t>
       </w:r>
-      <w:bookmarkEnd w:id="7"/>
+      <w:bookmarkEnd w:id="8"/>
     </w:p>
     <w:p>
       <w:r>
@@ -6897,12 +7452,12 @@
         <w:pStyle w:val="Titolo2"/>
         <w:ind w:left="578" w:hanging="578"/>
       </w:pPr>
-      <w:bookmarkStart w:id="8" w:name="_Toc178752892"/>
+      <w:bookmarkStart w:id="9" w:name="_Toc181799883"/>
       <w:r>
         <w:lastRenderedPageBreak/>
         <w:t>Use case</w:t>
       </w:r>
-      <w:bookmarkEnd w:id="8"/>
+      <w:bookmarkEnd w:id="9"/>
     </w:p>
     <w:p>
       <w:pPr>
@@ -6969,7 +7524,7 @@
       <w:pPr>
         <w:pStyle w:val="Titolo2"/>
       </w:pPr>
-      <w:bookmarkStart w:id="9" w:name="_Toc178752893"/>
+      <w:bookmarkStart w:id="10" w:name="_Toc181799884"/>
       <w:r>
         <w:rPr>
           <w:noProof/>
@@ -7033,7 +7588,7 @@
       <w:r>
         <w:t>Pianificazione</w:t>
       </w:r>
-      <w:bookmarkEnd w:id="9"/>
+      <w:bookmarkEnd w:id="10"/>
     </w:p>
     <w:p>
       <w:pPr>
@@ -7046,24 +7601,24 @@
       <w:pPr>
         <w:pStyle w:val="Titolo2"/>
       </w:pPr>
-      <w:bookmarkStart w:id="10" w:name="_Toc178752894"/>
+      <w:bookmarkStart w:id="11" w:name="_Toc181799885"/>
       <w:r>
         <w:lastRenderedPageBreak/>
         <w:t>Analisi dei mezzi</w:t>
       </w:r>
-      <w:bookmarkEnd w:id="10"/>
+      <w:bookmarkEnd w:id="11"/>
     </w:p>
     <w:p>
       <w:pPr>
         <w:pStyle w:val="Titolo3"/>
       </w:pPr>
-      <w:bookmarkStart w:id="11" w:name="_Toc413411419"/>
-      <w:bookmarkStart w:id="12" w:name="_Toc178752895"/>
+      <w:bookmarkStart w:id="12" w:name="_Toc413411419"/>
+      <w:bookmarkStart w:id="13" w:name="_Toc181799886"/>
       <w:r>
         <w:t>Software</w:t>
       </w:r>
-      <w:bookmarkEnd w:id="11"/>
       <w:bookmarkEnd w:id="12"/>
+      <w:bookmarkEnd w:id="13"/>
     </w:p>
     <w:p>
       <w:pPr>
@@ -7094,13 +7649,13 @@
       <w:pPr>
         <w:pStyle w:val="Titolo3"/>
       </w:pPr>
-      <w:bookmarkStart w:id="13" w:name="_Toc413411420"/>
-      <w:bookmarkStart w:id="14" w:name="_Toc178752896"/>
+      <w:bookmarkStart w:id="14" w:name="_Toc413411420"/>
+      <w:bookmarkStart w:id="15" w:name="_Toc181799887"/>
       <w:r>
         <w:t>Hardware</w:t>
       </w:r>
-      <w:bookmarkEnd w:id="13"/>
       <w:bookmarkEnd w:id="14"/>
+      <w:bookmarkEnd w:id="15"/>
     </w:p>
     <w:p>
       <w:pPr>
@@ -7138,14 +7693,14 @@
       <w:pPr>
         <w:pStyle w:val="Titolo1"/>
       </w:pPr>
-      <w:bookmarkStart w:id="15" w:name="_Toc429059808"/>
-      <w:bookmarkStart w:id="16" w:name="_Toc178752897"/>
+      <w:bookmarkStart w:id="16" w:name="_Toc429059808"/>
+      <w:bookmarkStart w:id="17" w:name="_Toc181799888"/>
       <w:r>
         <w:lastRenderedPageBreak/>
         <w:t>Progettazione</w:t>
       </w:r>
-      <w:bookmarkEnd w:id="15"/>
       <w:bookmarkEnd w:id="16"/>
+      <w:bookmarkEnd w:id="17"/>
     </w:p>
     <w:p>
       <w:pPr>
@@ -7171,13 +7726,13 @@
       <w:pPr>
         <w:pStyle w:val="Titolo2"/>
       </w:pPr>
-      <w:bookmarkStart w:id="17" w:name="_Toc429059809"/>
-      <w:bookmarkStart w:id="18" w:name="_Toc178752898"/>
+      <w:bookmarkStart w:id="18" w:name="_Toc429059809"/>
+      <w:bookmarkStart w:id="19" w:name="_Toc181799889"/>
       <w:r>
         <w:t>Design dell’architettura del sistema</w:t>
       </w:r>
-      <w:bookmarkEnd w:id="17"/>
       <w:bookmarkEnd w:id="18"/>
+      <w:bookmarkEnd w:id="19"/>
     </w:p>
     <w:p>
       <w:pPr>
@@ -7322,16 +7877,16 @@
       <w:pPr>
         <w:pStyle w:val="Titolo2"/>
       </w:pPr>
-      <w:bookmarkStart w:id="19" w:name="_Toc429059810"/>
-      <w:bookmarkStart w:id="20" w:name="_Toc178752899"/>
+      <w:bookmarkStart w:id="20" w:name="_Toc429059810"/>
+      <w:bookmarkStart w:id="21" w:name="_Toc181799890"/>
       <w:r>
         <w:t>Design dei dati</w:t>
       </w:r>
       <w:r>
         <w:t xml:space="preserve"> e database</w:t>
       </w:r>
-      <w:bookmarkEnd w:id="19"/>
       <w:bookmarkEnd w:id="20"/>
+      <w:bookmarkEnd w:id="21"/>
     </w:p>
     <w:p>
       <w:pPr>
@@ -7400,8 +7955,6 @@
           <w:lang w:val="it-IT"/>
         </w:rPr>
       </w:pPr>
-      <w:bookmarkStart w:id="21" w:name="_GoBack"/>
-      <w:bookmarkEnd w:id="21"/>
     </w:p>
     <w:p>
       <w:pPr>
@@ -7473,7 +8026,7 @@
         <w:pStyle w:val="Titolo2"/>
       </w:pPr>
       <w:bookmarkStart w:id="22" w:name="_Toc429059811"/>
-      <w:bookmarkStart w:id="23" w:name="_Toc178752900"/>
+      <w:bookmarkStart w:id="23" w:name="_Toc181799891"/>
       <w:r>
         <w:t>Design delle interfacce</w:t>
       </w:r>
@@ -7484,7 +8037,7 @@
       <w:pPr>
         <w:pStyle w:val="Titolo3"/>
       </w:pPr>
-      <w:bookmarkStart w:id="24" w:name="_Toc178752901"/>
+      <w:bookmarkStart w:id="24" w:name="_Toc181799892"/>
       <w:r>
         <w:t>Interfaccia Login</w:t>
       </w:r>
@@ -7578,14 +8131,27 @@
       <w:r>
         <w:t xml:space="preserve">Figura </w:t>
       </w:r>
-      <w:fldSimple w:instr=" SEQ Figura \* ARABIC ">
-        <w:r>
-          <w:rPr>
-            <w:noProof/>
-          </w:rPr>
-          <w:t>1</w:t>
-        </w:r>
-      </w:fldSimple>
+      <w:r>
+        <w:fldChar w:fldCharType="begin"/>
+      </w:r>
+      <w:r>
+        <w:instrText xml:space="preserve"> SEQ Figura \* ARABIC </w:instrText>
+      </w:r>
+      <w:r>
+        <w:fldChar w:fldCharType="separate"/>
+      </w:r>
+      <w:r>
+        <w:rPr>
+          <w:noProof/>
+        </w:rPr>
+        <w:t>1</w:t>
+      </w:r>
+      <w:r>
+        <w:rPr>
+          <w:noProof/>
+        </w:rPr>
+        <w:fldChar w:fldCharType="end"/>
+      </w:r>
       <w:r>
         <w:t>: Pianificazione della GUI del Login</w:t>
       </w:r>
@@ -7594,7 +8160,7 @@
       <w:pPr>
         <w:pStyle w:val="Titolo3"/>
       </w:pPr>
-      <w:bookmarkStart w:id="25" w:name="_Toc178752902"/>
+      <w:bookmarkStart w:id="25" w:name="_Toc181799893"/>
       <w:r>
         <w:lastRenderedPageBreak/>
         <w:t>Interf</w:t>
@@ -7719,14 +8285,27 @@
       <w:r>
         <w:t xml:space="preserve">Figura </w:t>
       </w:r>
-      <w:fldSimple w:instr=" SEQ Figura \* ARABIC ">
-        <w:r>
-          <w:rPr>
-            <w:noProof/>
-          </w:rPr>
-          <w:t>2</w:t>
-        </w:r>
-      </w:fldSimple>
+      <w:r>
+        <w:fldChar w:fldCharType="begin"/>
+      </w:r>
+      <w:r>
+        <w:instrText xml:space="preserve"> SEQ Figura \* ARABIC </w:instrText>
+      </w:r>
+      <w:r>
+        <w:fldChar w:fldCharType="separate"/>
+      </w:r>
+      <w:r>
+        <w:rPr>
+          <w:noProof/>
+        </w:rPr>
+        <w:t>2</w:t>
+      </w:r>
+      <w:r>
+        <w:rPr>
+          <w:noProof/>
+        </w:rPr>
+        <w:fldChar w:fldCharType="end"/>
+      </w:r>
       <w:r>
         <w:t>: Pianificazione della GUI della Home page</w:t>
       </w:r>
@@ -7735,7 +8314,7 @@
       <w:pPr>
         <w:pStyle w:val="Titolo3"/>
       </w:pPr>
-      <w:bookmarkStart w:id="26" w:name="_Toc178752903"/>
+      <w:bookmarkStart w:id="26" w:name="_Toc181799894"/>
       <w:r>
         <w:t>Interfaccia Preferiti e Cronologia</w:t>
       </w:r>
@@ -7861,14 +8440,27 @@
       <w:r>
         <w:t xml:space="preserve">Figura </w:t>
       </w:r>
-      <w:fldSimple w:instr=" SEQ Figura \* ARABIC ">
-        <w:r>
-          <w:rPr>
-            <w:noProof/>
-          </w:rPr>
-          <w:t>3</w:t>
-        </w:r>
-      </w:fldSimple>
+      <w:r>
+        <w:fldChar w:fldCharType="begin"/>
+      </w:r>
+      <w:r>
+        <w:instrText xml:space="preserve"> SEQ Figura \* ARABIC </w:instrText>
+      </w:r>
+      <w:r>
+        <w:fldChar w:fldCharType="separate"/>
+      </w:r>
+      <w:r>
+        <w:rPr>
+          <w:noProof/>
+        </w:rPr>
+        <w:t>3</w:t>
+      </w:r>
+      <w:r>
+        <w:rPr>
+          <w:noProof/>
+        </w:rPr>
+        <w:fldChar w:fldCharType="end"/>
+      </w:r>
       <w:r>
         <w:t>: Pianificazione della page dei Preferiti</w:t>
       </w:r>
@@ -7882,7 +8474,7 @@
         <w:pStyle w:val="Titolo2"/>
       </w:pPr>
       <w:bookmarkStart w:id="27" w:name="_Toc429059812"/>
-      <w:bookmarkStart w:id="28" w:name="_Toc178752904"/>
+      <w:bookmarkStart w:id="28" w:name="_Toc181799895"/>
       <w:r>
         <w:lastRenderedPageBreak/>
         <w:t>Design procedurale</w:t>
@@ -7953,13 +8545,33 @@
     </w:p>
     <w:p>
       <w:pPr>
+        <w:rPr>
+          <w:lang w:val="it-IT"/>
+        </w:rPr>
+      </w:pPr>
+      <w:r>
+        <w:rPr>
+          <w:lang w:val="it-IT"/>
+        </w:rPr>
+        <w:br w:type="page"/>
+      </w:r>
+    </w:p>
+    <w:p>
+      <w:pPr>
+        <w:rPr>
+          <w:lang w:val="it-IT"/>
+        </w:rPr>
+      </w:pPr>
+    </w:p>
+    <w:p>
+      <w:pPr>
         <w:pStyle w:val="Titolo1"/>
         <w:pBdr>
           <w:bottom w:val="single" w:sz="4" w:space="1" w:color="auto"/>
         </w:pBdr>
       </w:pPr>
       <w:bookmarkStart w:id="29" w:name="_Toc461179222"/>
-      <w:bookmarkStart w:id="30" w:name="_Toc178752905"/>
+      <w:bookmarkStart w:id="30" w:name="_Toc181799896"/>
       <w:r>
         <w:t>Implementazione</w:t>
       </w:r>
@@ -7967,63 +8579,258 @@
       <w:bookmarkEnd w:id="30"/>
     </w:p>
     <w:p>
-      <w:r>
-        <w:t>In questo capitolo dovrà essere mostrato come è stato realizzato il lavoro. Questa parte può differenziarsi dalla progettazione in quanto il risultato ottenuto non per forza può essere come era stato progettato.</w:t>
-      </w:r>
-    </w:p>
-    <w:p>
-      <w:r>
-        <w:t xml:space="preserve">Sulla base di queste informazioni il lavoro svolto dovrà essere riproducibile. </w:t>
-      </w:r>
-    </w:p>
-    <w:p>
-      <w:r>
-        <w:t>In questa parte è richiesto l’inserimento di codice sorgente</w:t>
-      </w:r>
-      <w:r>
-        <w:t xml:space="preserve"> - </w:t>
+      <w:pPr>
+        <w:pStyle w:val="Titolo2"/>
+      </w:pPr>
+      <w:bookmarkStart w:id="31" w:name="_Toc181799897"/>
+      <w:r>
+        <w:t>Database</w:t>
+      </w:r>
+      <w:bookmarkEnd w:id="31"/>
+    </w:p>
+    <w:p>
+      <w:pPr>
+        <w:pStyle w:val="Titolo3"/>
+      </w:pPr>
+      <w:bookmarkStart w:id="32" w:name="_Toc181799898"/>
+      <w:r>
+        <w:t>Utente</w:t>
+      </w:r>
+      <w:bookmarkEnd w:id="32"/>
+    </w:p>
+    <w:p>
+      <w:pPr>
+        <w:rPr>
+          <w:lang w:val="it-IT"/>
+        </w:rPr>
+      </w:pPr>
+    </w:p>
+    <w:tbl>
+      <w:tblPr>
+        <w:tblStyle w:val="Grigliatabella"/>
+        <w:tblW w:w="0" w:type="auto"/>
+        <w:tblLook w:val="04A0" w:firstRow="1" w:lastRow="0" w:firstColumn="1" w:lastColumn="0" w:noHBand="0" w:noVBand="1"/>
+      </w:tblPr>
+      <w:tblGrid>
+        <w:gridCol w:w="9628"/>
+      </w:tblGrid>
+      <w:tr>
+        <w:tc>
+          <w:tcPr>
+            <w:tcW w:w="9628" w:type="dxa"/>
+          </w:tcPr>
+          <w:p>
+            <w:pPr>
+              <w:jc w:val="center"/>
+              <w:rPr>
+                <w:lang w:val="it-IT"/>
+              </w:rPr>
+            </w:pPr>
+          </w:p>
+          <w:p>
+            <w:pPr>
+              <w:jc w:val="center"/>
+              <w:rPr>
+                <w:lang w:val="it-IT"/>
+              </w:rPr>
+            </w:pPr>
+            <w:r>
+              <w:rPr>
+                <w:noProof/>
+                <w:lang w:val="it-IT"/>
+              </w:rPr>
+              <w:drawing>
+                <wp:inline distT="0" distB="0" distL="0" distR="0" wp14:anchorId="2DBE6788" wp14:editId="7C9686B2">
+                  <wp:extent cx="3407410" cy="1424305"/>
+                  <wp:effectExtent l="0" t="0" r="2540" b="4445"/>
+                  <wp:docPr id="8" name="Immagine 8"/>
+                  <wp:cNvGraphicFramePr>
+                    <a:graphicFrameLocks xmlns:a="http://schemas.openxmlformats.org/drawingml/2006/main" noChangeAspect="1"/>
+                  </wp:cNvGraphicFramePr>
+                  <a:graphic xmlns:a="http://schemas.openxmlformats.org/drawingml/2006/main">
+                    <a:graphicData uri="http://schemas.openxmlformats.org/drawingml/2006/picture">
+                      <pic:pic xmlns:pic="http://schemas.openxmlformats.org/drawingml/2006/picture">
+                        <pic:nvPicPr>
+                          <pic:cNvPr id="0" name="Picture 1"/>
+                          <pic:cNvPicPr>
+                            <a:picLocks noChangeAspect="1" noChangeArrowheads="1"/>
+                          </pic:cNvPicPr>
+                        </pic:nvPicPr>
+                        <pic:blipFill>
+                          <a:blip r:embed="rId16">
+                            <a:extLst>
+                              <a:ext uri="{28A0092B-C50C-407E-A947-70E740481C1C}">
+                                <a14:useLocalDpi xmlns:a14="http://schemas.microsoft.com/office/drawing/2010/main" val="0"/>
+                              </a:ext>
+                            </a:extLst>
+                          </a:blip>
+                          <a:srcRect/>
+                          <a:stretch>
+                            <a:fillRect/>
+                          </a:stretch>
+                        </pic:blipFill>
+                        <pic:spPr bwMode="auto">
+                          <a:xfrm>
+                            <a:off x="0" y="0"/>
+                            <a:ext cx="3407410" cy="1424305"/>
+                          </a:xfrm>
+                          <a:prstGeom prst="rect">
+                            <a:avLst/>
+                          </a:prstGeom>
+                          <a:noFill/>
+                          <a:ln>
+                            <a:noFill/>
+                          </a:ln>
+                        </pic:spPr>
+                      </pic:pic>
+                    </a:graphicData>
+                  </a:graphic>
+                </wp:inline>
+              </w:drawing>
+            </w:r>
+          </w:p>
+          <w:p>
+            <w:pPr>
+              <w:jc w:val="center"/>
+              <w:rPr>
+                <w:lang w:val="it-IT"/>
+              </w:rPr>
+            </w:pPr>
+          </w:p>
+        </w:tc>
+      </w:tr>
+    </w:tbl>
+    <w:p>
+      <w:pPr>
+        <w:rPr>
+          <w:lang w:val="it-IT"/>
+        </w:rPr>
+      </w:pPr>
+    </w:p>
+    <w:p>
+      <w:pPr>
+        <w:rPr>
+          <w:lang w:val="it-IT"/>
+        </w:rPr>
+      </w:pPr>
+      <w:r>
+        <w:rPr>
+          <w:lang w:val="it-IT"/>
+        </w:rPr>
+        <w:t>Il sito viene utilizzato dagli utenti, questi devono poter vedere le loro foto preferite e le foto viste recentemente all’interno del sito</w:t>
+      </w:r>
+      <w:r>
+        <w:rPr>
+          <w:lang w:val="it-IT"/>
+        </w:rPr>
+        <w:t xml:space="preserve">, per permettere questo ho create la tabella utente, in modo che ogni utente possa avere un account personale. Per fare il login utilizzo un Username e una password che verrà </w:t>
       </w:r>
       <w:proofErr w:type="spellStart"/>
       <w:r>
-        <w:t>P</w:t>
-      </w:r>
-      <w:r>
-        <w:t>rint</w:t>
+        <w:rPr>
+          <w:lang w:val="it-IT"/>
+        </w:rPr>
+        <w:t>hashata</w:t>
       </w:r>
       <w:proofErr w:type="spellEnd"/>
       <w:r>
-        <w:t xml:space="preserve"> </w:t>
-      </w:r>
-      <w:r>
-        <w:t>S</w:t>
-      </w:r>
-      <w:r>
-        <w:t xml:space="preserve">creen </w:t>
-      </w:r>
-      <w:r>
-        <w:t xml:space="preserve">- </w:t>
-      </w:r>
-      <w:r>
-        <w:t>di maschere solamente per quei passaggi particolarmente significativi e/o critici.</w:t>
-      </w:r>
-    </w:p>
-    <w:p>
-      <w:r>
-        <w:t>Inoltre,</w:t>
-      </w:r>
-      <w:r>
-        <w:t xml:space="preserve"> dovranno essere descritte eventuali varianti di soluzione o scelte di prodotti con motivazione delle scelte.</w:t>
-      </w:r>
-    </w:p>
-    <w:p>
-      <w:r>
-        <w:t>Non deve apparire nessuna forma di guida d’uso di librerie o di componenti utilizzati. Eventualmente questa va allegata.</w:t>
-      </w:r>
-    </w:p>
-    <w:p>
-      <w:r>
-        <w:t>Per eventuali dettagli si possono inserire riferimenti ai diari.</w:t>
-      </w:r>
+        <w:rPr>
+          <w:lang w:val="it-IT"/>
+        </w:rPr>
+        <w:t xml:space="preserve"> usando MD5, ID viene usato come </w:t>
+      </w:r>
+      <w:proofErr w:type="spellStart"/>
+      <w:r>
+        <w:rPr>
+          <w:lang w:val="it-IT"/>
+        </w:rPr>
+        <w:t>key</w:t>
+      </w:r>
+      <w:proofErr w:type="spellEnd"/>
+      <w:r>
+        <w:rPr>
+          <w:lang w:val="it-IT"/>
+        </w:rPr>
+        <w:t xml:space="preserve"> e verrà anche usato come foreign </w:t>
+      </w:r>
+      <w:proofErr w:type="spellStart"/>
+      <w:r>
+        <w:rPr>
+          <w:lang w:val="it-IT"/>
+        </w:rPr>
+        <w:t>key</w:t>
+      </w:r>
+      <w:proofErr w:type="spellEnd"/>
+      <w:r>
+        <w:rPr>
+          <w:lang w:val="it-IT"/>
+        </w:rPr>
+        <w:t xml:space="preserve"> per le altre tabelle del Database.</w:t>
+      </w:r>
+    </w:p>
+    <w:p>
+      <w:pPr>
+        <w:rPr>
+          <w:lang w:val="it-IT"/>
+        </w:rPr>
+      </w:pPr>
+    </w:p>
+    <w:p>
+      <w:pPr>
+        <w:pStyle w:val="Titolo3"/>
+      </w:pPr>
+      <w:bookmarkStart w:id="33" w:name="_Toc181799899"/>
+      <w:r>
+        <w:t>Preferiti e Cronologia</w:t>
+      </w:r>
+      <w:bookmarkEnd w:id="33"/>
+    </w:p>
+    <w:p>
+      <w:pPr>
+        <w:rPr>
+          <w:lang w:val="it-IT"/>
+        </w:rPr>
+      </w:pPr>
+    </w:p>
+    <w:p>
+      <w:pPr>
+        <w:pStyle w:val="Titolo2"/>
+      </w:pPr>
+      <w:bookmarkStart w:id="34" w:name="_Toc181799900"/>
+      <w:r>
+        <w:t>UML</w:t>
+      </w:r>
+      <w:bookmarkEnd w:id="34"/>
+    </w:p>
+    <w:p>
+      <w:pPr>
+        <w:pStyle w:val="Titolo2"/>
+      </w:pPr>
+      <w:bookmarkStart w:id="35" w:name="_Toc181799901"/>
+      <w:r>
+        <w:t>Codice</w:t>
+      </w:r>
+      <w:bookmarkEnd w:id="35"/>
+    </w:p>
+    <w:p>
+      <w:pPr>
+        <w:pStyle w:val="Titolo2"/>
+      </w:pPr>
+      <w:bookmarkStart w:id="36" w:name="_Toc181799902"/>
+      <w:r>
+        <w:t>Sicurezza</w:t>
+      </w:r>
+      <w:bookmarkEnd w:id="36"/>
+    </w:p>
+    <w:p>
+      <w:pPr>
+        <w:pStyle w:val="Titolo2"/>
+      </w:pPr>
+      <w:bookmarkStart w:id="37" w:name="_Toc181799903"/>
+      <w:r>
+        <w:t>Design delle interfacce</w:t>
+      </w:r>
+      <w:bookmarkEnd w:id="37"/>
     </w:p>
     <w:p>
       <w:pPr>
@@ -8032,28 +8839,28 @@
           <w:lang w:val="it-IT"/>
         </w:rPr>
       </w:pPr>
-      <w:bookmarkStart w:id="31" w:name="_Toc461179223"/>
-      <w:bookmarkStart w:id="32" w:name="_Toc178752906"/>
+      <w:bookmarkStart w:id="38" w:name="_Toc461179223"/>
+      <w:bookmarkStart w:id="39" w:name="_Toc181799904"/>
       <w:r>
         <w:rPr>
           <w:lang w:val="it-IT"/>
         </w:rPr>
         <w:t>Test</w:t>
       </w:r>
-      <w:bookmarkEnd w:id="31"/>
-      <w:bookmarkEnd w:id="32"/>
+      <w:bookmarkEnd w:id="38"/>
+      <w:bookmarkEnd w:id="39"/>
     </w:p>
     <w:p>
       <w:pPr>
         <w:pStyle w:val="Titolo2"/>
       </w:pPr>
-      <w:bookmarkStart w:id="33" w:name="_Toc461179224"/>
-      <w:bookmarkStart w:id="34" w:name="_Toc178752907"/>
+      <w:bookmarkStart w:id="40" w:name="_Toc461179224"/>
+      <w:bookmarkStart w:id="41" w:name="_Toc181799905"/>
       <w:r>
         <w:t>Protocollo di test</w:t>
       </w:r>
-      <w:bookmarkEnd w:id="33"/>
-      <w:bookmarkEnd w:id="34"/>
+      <w:bookmarkEnd w:id="40"/>
+      <w:bookmarkEnd w:id="41"/>
     </w:p>
     <w:p>
       <w:pPr>
@@ -8281,7 +9088,6 @@
                 <w:sz w:val="18"/>
                 <w:szCs w:val="18"/>
               </w:rPr>
-              <w:lastRenderedPageBreak/>
               <w:t>Descrizione</w:t>
             </w:r>
             <w:proofErr w:type="spellEnd"/>
@@ -9091,7 +9897,7 @@
           <w:lang w:val="fr-CH"/>
         </w:rPr>
       </w:pPr>
-      <w:bookmarkStart w:id="35" w:name="_Toc461179225"/>
+      <w:bookmarkStart w:id="42" w:name="_Toc461179225"/>
       <w:r>
         <w:rPr>
           <w:lang w:val="fr-CH"/>
@@ -9103,13 +9909,13 @@
       <w:pPr>
         <w:pStyle w:val="Titolo2"/>
       </w:pPr>
-      <w:bookmarkStart w:id="36" w:name="_Toc178752908"/>
+      <w:bookmarkStart w:id="43" w:name="_Toc181799906"/>
       <w:r>
         <w:lastRenderedPageBreak/>
         <w:t>Risultati test</w:t>
       </w:r>
-      <w:bookmarkEnd w:id="35"/>
-      <w:bookmarkEnd w:id="36"/>
+      <w:bookmarkEnd w:id="42"/>
+      <w:bookmarkEnd w:id="43"/>
     </w:p>
     <w:p>
       <w:pPr>
@@ -9128,16 +9934,16 @@
       <w:pPr>
         <w:pStyle w:val="Titolo2"/>
       </w:pPr>
-      <w:bookmarkStart w:id="37" w:name="_Toc461179226"/>
-      <w:bookmarkStart w:id="38" w:name="_Toc178752909"/>
+      <w:bookmarkStart w:id="44" w:name="_Toc461179226"/>
+      <w:bookmarkStart w:id="45" w:name="_Toc181799907"/>
       <w:r>
         <w:t>Mancanze</w:t>
       </w:r>
       <w:r>
         <w:t>/limitazioni conosciute</w:t>
       </w:r>
-      <w:bookmarkEnd w:id="37"/>
-      <w:bookmarkEnd w:id="38"/>
+      <w:bookmarkEnd w:id="44"/>
+      <w:bookmarkEnd w:id="45"/>
     </w:p>
     <w:p>
       <w:pPr>
@@ -9159,16 +9965,16 @@
           <w:lang w:val="it-IT"/>
         </w:rPr>
       </w:pPr>
-      <w:bookmarkStart w:id="39" w:name="_Toc461179227"/>
-      <w:bookmarkStart w:id="40" w:name="_Toc178752910"/>
+      <w:bookmarkStart w:id="46" w:name="_Toc461179227"/>
+      <w:bookmarkStart w:id="47" w:name="_Toc181799908"/>
       <w:r>
         <w:rPr>
           <w:lang w:val="it-IT"/>
         </w:rPr>
         <w:t>Consuntivo</w:t>
       </w:r>
-      <w:bookmarkEnd w:id="39"/>
-      <w:bookmarkEnd w:id="40"/>
+      <w:bookmarkEnd w:id="46"/>
+      <w:bookmarkEnd w:id="47"/>
     </w:p>
     <w:p>
       <w:pPr>
@@ -9214,16 +10020,16 @@
           <w:lang w:val="it-IT"/>
         </w:rPr>
       </w:pPr>
-      <w:bookmarkStart w:id="41" w:name="_Toc461179228"/>
-      <w:bookmarkStart w:id="42" w:name="_Toc178752911"/>
+      <w:bookmarkStart w:id="48" w:name="_Toc461179228"/>
+      <w:bookmarkStart w:id="49" w:name="_Toc181799909"/>
       <w:r>
         <w:rPr>
           <w:lang w:val="it-IT"/>
         </w:rPr>
         <w:t>Conclusioni</w:t>
       </w:r>
-      <w:bookmarkEnd w:id="41"/>
-      <w:bookmarkEnd w:id="42"/>
+      <w:bookmarkEnd w:id="48"/>
+      <w:bookmarkEnd w:id="49"/>
     </w:p>
     <w:p>
       <w:pPr>
@@ -9314,13 +10120,13 @@
       <w:pPr>
         <w:pStyle w:val="Titolo2"/>
       </w:pPr>
-      <w:bookmarkStart w:id="43" w:name="_Toc461179229"/>
-      <w:bookmarkStart w:id="44" w:name="_Toc178752912"/>
+      <w:bookmarkStart w:id="50" w:name="_Toc461179229"/>
+      <w:bookmarkStart w:id="51" w:name="_Toc181799910"/>
       <w:r>
         <w:t>Sviluppi futuri</w:t>
       </w:r>
-      <w:bookmarkEnd w:id="43"/>
-      <w:bookmarkEnd w:id="44"/>
+      <w:bookmarkEnd w:id="50"/>
+      <w:bookmarkEnd w:id="51"/>
     </w:p>
     <w:p>
       <w:pPr>
@@ -9339,13 +10145,13 @@
       <w:pPr>
         <w:pStyle w:val="Titolo2"/>
       </w:pPr>
-      <w:bookmarkStart w:id="45" w:name="_Toc461179230"/>
-      <w:bookmarkStart w:id="46" w:name="_Toc178752913"/>
+      <w:bookmarkStart w:id="52" w:name="_Toc461179230"/>
+      <w:bookmarkStart w:id="53" w:name="_Toc181799911"/>
       <w:r>
         <w:t>Considerazioni personali</w:t>
       </w:r>
-      <w:bookmarkEnd w:id="45"/>
-      <w:bookmarkEnd w:id="46"/>
+      <w:bookmarkEnd w:id="52"/>
+      <w:bookmarkEnd w:id="53"/>
     </w:p>
     <w:p>
       <w:pPr>
@@ -9373,15 +10179,15 @@
           <w:lang w:val="it-IT"/>
         </w:rPr>
       </w:pPr>
-      <w:bookmarkStart w:id="47" w:name="_Toc178752914"/>
-      <w:bookmarkStart w:id="48" w:name="_Toc461179232"/>
+      <w:bookmarkStart w:id="54" w:name="_Toc461179232"/>
+      <w:bookmarkStart w:id="55" w:name="_Toc181799912"/>
       <w:r>
         <w:rPr>
           <w:lang w:val="it-IT"/>
         </w:rPr>
         <w:t>Glossario</w:t>
       </w:r>
-      <w:bookmarkEnd w:id="47"/>
+      <w:bookmarkEnd w:id="55"/>
     </w:p>
     <w:p>
       <w:pPr>
@@ -9621,7 +10427,7 @@
           <w:lang w:val="it-IT"/>
         </w:rPr>
       </w:pPr>
-      <w:bookmarkStart w:id="49" w:name="_Toc178752915"/>
+      <w:bookmarkStart w:id="56" w:name="_Toc181799913"/>
       <w:r>
         <w:rPr>
           <w:lang w:val="it-IT"/>
@@ -9629,18 +10435,18 @@
         <w:lastRenderedPageBreak/>
         <w:t>Bibliografia</w:t>
       </w:r>
-      <w:bookmarkEnd w:id="49"/>
+      <w:bookmarkEnd w:id="56"/>
     </w:p>
     <w:p>
       <w:pPr>
         <w:pStyle w:val="Titolo2"/>
       </w:pPr>
-      <w:bookmarkStart w:id="50" w:name="_Toc178752916"/>
+      <w:bookmarkStart w:id="57" w:name="_Toc181799914"/>
       <w:r>
         <w:t>Bibliografia per articoli di riviste:</w:t>
       </w:r>
-      <w:bookmarkEnd w:id="48"/>
-      <w:bookmarkEnd w:id="50"/>
+      <w:bookmarkEnd w:id="54"/>
+      <w:bookmarkEnd w:id="57"/>
     </w:p>
     <w:p>
       <w:pPr>
@@ -9749,13 +10555,13 @@
       <w:pPr>
         <w:pStyle w:val="Titolo2"/>
       </w:pPr>
-      <w:bookmarkStart w:id="51" w:name="_Toc461179233"/>
-      <w:bookmarkStart w:id="52" w:name="_Toc178752917"/>
+      <w:bookmarkStart w:id="58" w:name="_Toc461179233"/>
+      <w:bookmarkStart w:id="59" w:name="_Toc181799915"/>
       <w:r>
         <w:t>Bibliografia per libri</w:t>
       </w:r>
-      <w:bookmarkEnd w:id="51"/>
-      <w:bookmarkEnd w:id="52"/>
+      <w:bookmarkEnd w:id="58"/>
+      <w:bookmarkEnd w:id="59"/>
     </w:p>
     <w:p>
       <w:pPr>
@@ -9880,18 +10686,18 @@
           <w:lang w:val="it-IT"/>
         </w:rPr>
       </w:pPr>
-      <w:bookmarkStart w:id="53" w:name="_Toc461179234"/>
+      <w:bookmarkStart w:id="60" w:name="_Toc461179234"/>
     </w:p>
     <w:p>
       <w:pPr>
         <w:pStyle w:val="Titolo2"/>
       </w:pPr>
-      <w:bookmarkStart w:id="54" w:name="_Toc178752918"/>
+      <w:bookmarkStart w:id="61" w:name="_Toc181799916"/>
       <w:r>
         <w:t>Sitografia</w:t>
       </w:r>
-      <w:bookmarkEnd w:id="53"/>
-      <w:bookmarkEnd w:id="54"/>
+      <w:bookmarkEnd w:id="60"/>
+      <w:bookmarkEnd w:id="61"/>
     </w:p>
     <w:p>
       <w:pPr>
@@ -10049,16 +10855,16 @@
           <w:lang w:val="it-IT"/>
         </w:rPr>
       </w:pPr>
-      <w:bookmarkStart w:id="55" w:name="_Toc461179235"/>
-      <w:bookmarkStart w:id="56" w:name="_Toc178752919"/>
+      <w:bookmarkStart w:id="62" w:name="_Toc461179235"/>
+      <w:bookmarkStart w:id="63" w:name="_Toc181799917"/>
       <w:r>
         <w:rPr>
           <w:lang w:val="it-IT"/>
         </w:rPr>
         <w:t>Allegati</w:t>
       </w:r>
-      <w:bookmarkEnd w:id="55"/>
-      <w:bookmarkEnd w:id="56"/>
+      <w:bookmarkEnd w:id="62"/>
+      <w:bookmarkEnd w:id="63"/>
     </w:p>
     <w:p>
       <w:pPr>
@@ -10231,10 +11037,10 @@
       </w:pPr>
     </w:p>
     <w:sectPr>
-      <w:headerReference w:type="default" r:id="rId16"/>
-      <w:footerReference w:type="default" r:id="rId17"/>
-      <w:headerReference w:type="first" r:id="rId18"/>
-      <w:footerReference w:type="first" r:id="rId19"/>
+      <w:headerReference w:type="default" r:id="rId17"/>
+      <w:footerReference w:type="default" r:id="rId18"/>
+      <w:headerReference w:type="first" r:id="rId19"/>
+      <w:footerReference w:type="first" r:id="rId20"/>
       <w:pgSz w:w="11906" w:h="16838"/>
       <w:pgMar w:top="1985" w:right="1134" w:bottom="1418" w:left="1134" w:header="567" w:footer="567" w:gutter="0"/>
       <w:pgNumType w:start="1"/>
@@ -10286,10 +11092,16 @@
       <w:t xml:space="preserve">Versione: </w:t>
     </w:r>
     <w:r>
-      <w:t>25</w:t>
+      <w:t>06</w:t>
     </w:r>
     <w:r>
-      <w:t>.09.2024</w:t>
+      <w:t>.</w:t>
+    </w:r>
+    <w:r>
+      <w:t>11</w:t>
+    </w:r>
+    <w:r>
+      <w:t>.2024</w:t>
     </w:r>
     <w:r>
       <w:t xml:space="preserve"> </w:t>
@@ -14938,7 +15750,7 @@
 </file>
 
 <file path=customXml/itemProps1.xml><?xml version="1.0" encoding="utf-8"?>
-<ds:datastoreItem xmlns:ds="http://schemas.openxmlformats.org/officeDocument/2006/customXml" ds:itemID="{F6B08B1E-573E-4A44-8537-2AE67D47F863}">
+<ds:datastoreItem xmlns:ds="http://schemas.openxmlformats.org/officeDocument/2006/customXml" ds:itemID="{E22A11F6-65A4-41D0-8D9C-C341BD26506D}">
   <ds:schemaRefs>
     <ds:schemaRef ds:uri="http://schemas.openxmlformats.org/officeDocument/2006/bibliography"/>
   </ds:schemaRefs>

</xml_diff>

<commit_message>
Continuato la documentazione, messo apposto la formattazione delle date
</commit_message>
<xml_diff>
--- a/3_Documentazione (word e pdf)/Documentazione_AstronomicPictureOfTheDay.docx
+++ b/3_Documentazione (word e pdf)/Documentazione_AstronomicPictureOfTheDay.docx
@@ -112,8 +112,6 @@
           <w:lang w:eastAsia="it-CH"/>
         </w:rPr>
       </w:pPr>
-      <w:bookmarkStart w:id="0" w:name="_GoBack"/>
-      <w:bookmarkEnd w:id="0"/>
       <w:r>
         <w:rPr>
           <w:noProof/>
@@ -3553,7 +3551,7 @@
         </w:rPr>
         <w:br w:type="page"/>
       </w:r>
-      <w:bookmarkStart w:id="1" w:name="_Toc181799875"/>
+      <w:bookmarkStart w:id="0" w:name="_Toc181799875"/>
       <w:r>
         <w:rPr>
           <w:lang w:val="it-IT"/>
@@ -3561,30 +3559,30 @@
         <w:lastRenderedPageBreak/>
         <w:t>Introduzione</w:t>
       </w:r>
+      <w:bookmarkEnd w:id="0"/>
+    </w:p>
+    <w:p>
+      <w:pPr>
+        <w:pStyle w:val="Titolo2"/>
+      </w:pPr>
+      <w:bookmarkStart w:id="1" w:name="_Toc181799876"/>
+      <w:r>
+        <w:t>Informazioni sul progetto</w:t>
+      </w:r>
       <w:bookmarkEnd w:id="1"/>
+      <w:r>
+        <w:t xml:space="preserve"> </w:t>
+      </w:r>
     </w:p>
     <w:p>
       <w:pPr>
         <w:pStyle w:val="Titolo2"/>
       </w:pPr>
-      <w:bookmarkStart w:id="2" w:name="_Toc181799876"/>
-      <w:r>
-        <w:t>Informazioni sul progetto</w:t>
+      <w:bookmarkStart w:id="2" w:name="_Toc181799877"/>
+      <w:r>
+        <w:t>Abstract</w:t>
       </w:r>
       <w:bookmarkEnd w:id="2"/>
-      <w:r>
-        <w:t xml:space="preserve"> </w:t>
-      </w:r>
-    </w:p>
-    <w:p>
-      <w:pPr>
-        <w:pStyle w:val="Titolo2"/>
-      </w:pPr>
-      <w:bookmarkStart w:id="3" w:name="_Toc181799877"/>
-      <w:r>
-        <w:t>Abstract</w:t>
-      </w:r>
-      <w:bookmarkEnd w:id="3"/>
       <w:r>
         <w:t xml:space="preserve"> </w:t>
       </w:r>
@@ -3783,11 +3781,11 @@
       <w:pPr>
         <w:pStyle w:val="Titolo2"/>
       </w:pPr>
-      <w:bookmarkStart w:id="4" w:name="_Toc181799878"/>
+      <w:bookmarkStart w:id="3" w:name="_Toc181799878"/>
       <w:r>
         <w:t>Scopo</w:t>
       </w:r>
-      <w:bookmarkEnd w:id="4"/>
+      <w:bookmarkEnd w:id="3"/>
     </w:p>
     <w:p>
       <w:pPr>
@@ -3897,7 +3895,7 @@
       <w:r>
         <w:br w:type="page"/>
       </w:r>
-      <w:bookmarkStart w:id="5" w:name="_Toc181799879"/>
+      <w:bookmarkStart w:id="4" w:name="_Toc181799879"/>
       <w:r>
         <w:rPr>
           <w:lang w:val="it-IT"/>
@@ -3905,125 +3903,125 @@
         <w:lastRenderedPageBreak/>
         <w:t>Analisi</w:t>
       </w:r>
+      <w:bookmarkEnd w:id="4"/>
+    </w:p>
+    <w:p>
+      <w:pPr>
+        <w:pStyle w:val="Titolo2"/>
+      </w:pPr>
+      <w:bookmarkStart w:id="5" w:name="_Toc181799880"/>
+      <w:r>
+        <w:t>Analisi del dominio</w:t>
+      </w:r>
       <w:bookmarkEnd w:id="5"/>
     </w:p>
     <w:p>
       <w:pPr>
+        <w:jc w:val="both"/>
+        <w:rPr>
+          <w:lang w:val="it-IT"/>
+        </w:rPr>
+      </w:pPr>
+      <w:r>
+        <w:rPr>
+          <w:lang w:val="it-IT"/>
+        </w:rPr>
+        <w:t xml:space="preserve">L’Applicativo potrà venir </w:t>
+      </w:r>
+      <w:r>
+        <w:rPr>
+          <w:lang w:val="it-IT"/>
+        </w:rPr>
+        <w:t xml:space="preserve">utilizzato </w:t>
+      </w:r>
+      <w:r>
+        <w:rPr>
+          <w:lang w:val="it-IT"/>
+        </w:rPr>
+        <w:t>da chiunque, permettendo però anche di eseguire il login così da vedere il proprio account,</w:t>
+      </w:r>
+      <w:r>
+        <w:rPr>
+          <w:lang w:val="it-IT"/>
+        </w:rPr>
+        <w:t xml:space="preserve"> su qualunque Computer o dispositivo mobile.</w:t>
+      </w:r>
+      <w:r>
+        <w:rPr>
+          <w:lang w:val="it-IT"/>
+        </w:rPr>
+        <w:t xml:space="preserve"> </w:t>
+      </w:r>
+      <w:r>
+        <w:rPr>
+          <w:lang w:val="it-IT"/>
+        </w:rPr>
+        <w:t xml:space="preserve">Principalmente si vuole semplificare la visione e la ricerca della </w:t>
+      </w:r>
+      <w:proofErr w:type="spellStart"/>
+      <w:r>
+        <w:rPr>
+          <w:lang w:val="it-IT"/>
+        </w:rPr>
+        <w:t>Astronomical</w:t>
+      </w:r>
+      <w:proofErr w:type="spellEnd"/>
+      <w:r>
+        <w:rPr>
+          <w:lang w:val="it-IT"/>
+        </w:rPr>
+        <w:t xml:space="preserve"> Picture of the Day (APOD).</w:t>
+      </w:r>
+      <w:r>
+        <w:rPr>
+          <w:lang w:val="it-IT"/>
+        </w:rPr>
+        <w:t xml:space="preserve"> </w:t>
+      </w:r>
+      <w:r>
+        <w:rPr>
+          <w:lang w:val="it-IT"/>
+        </w:rPr>
+        <w:t>Attualmente esiste già un sito che fa questo lavoro, però non c’è la possibilità di scegliere l’APOD da vedere senza andare sul sito apposito con tutte le APOD scattate in ordine cronologico</w:t>
+      </w:r>
+      <w:r>
+        <w:rPr>
+          <w:lang w:val="it-IT"/>
+        </w:rPr>
+        <w:t xml:space="preserve"> e non si può salvare le proprie foto preferite</w:t>
+      </w:r>
+      <w:r>
+        <w:rPr>
+          <w:lang w:val="it-IT"/>
+        </w:rPr>
+        <w:t>.</w:t>
+      </w:r>
+    </w:p>
+    <w:p>
+      <w:pPr>
+        <w:rPr>
+          <w:lang w:val="it-IT"/>
+        </w:rPr>
+      </w:pPr>
+    </w:p>
+    <w:p>
+      <w:pPr>
         <w:pStyle w:val="Titolo2"/>
       </w:pPr>
-      <w:bookmarkStart w:id="6" w:name="_Toc181799880"/>
-      <w:r>
-        <w:t>Analisi del dominio</w:t>
+      <w:bookmarkStart w:id="6" w:name="_Toc181799881"/>
+      <w:r>
+        <w:t>Analisi e s</w:t>
+      </w:r>
+      <w:r>
+        <w:t>pecifica</w:t>
+      </w:r>
+      <w:r>
+        <w:t xml:space="preserve"> </w:t>
+      </w:r>
+      <w:r>
+        <w:t>dei requisiti</w:t>
       </w:r>
       <w:bookmarkEnd w:id="6"/>
-    </w:p>
-    <w:p>
-      <w:pPr>
-        <w:jc w:val="both"/>
-        <w:rPr>
-          <w:lang w:val="it-IT"/>
-        </w:rPr>
-      </w:pPr>
-      <w:r>
-        <w:rPr>
-          <w:lang w:val="it-IT"/>
-        </w:rPr>
-        <w:t xml:space="preserve">L’Applicativo potrà venir </w:t>
-      </w:r>
-      <w:r>
-        <w:rPr>
-          <w:lang w:val="it-IT"/>
-        </w:rPr>
-        <w:t xml:space="preserve">utilizzato </w:t>
-      </w:r>
-      <w:r>
-        <w:rPr>
-          <w:lang w:val="it-IT"/>
-        </w:rPr>
-        <w:t>da chiunque, permettendo però anche di eseguire il login così da vedere il proprio account,</w:t>
-      </w:r>
-      <w:r>
-        <w:rPr>
-          <w:lang w:val="it-IT"/>
-        </w:rPr>
-        <w:t xml:space="preserve"> su qualunque Computer o dispositivo mobile.</w:t>
-      </w:r>
-      <w:r>
-        <w:rPr>
-          <w:lang w:val="it-IT"/>
-        </w:rPr>
-        <w:t xml:space="preserve"> </w:t>
-      </w:r>
-      <w:r>
-        <w:rPr>
-          <w:lang w:val="it-IT"/>
-        </w:rPr>
-        <w:t xml:space="preserve">Principalmente si vuole semplificare la visione e la ricerca della </w:t>
-      </w:r>
-      <w:proofErr w:type="spellStart"/>
-      <w:r>
-        <w:rPr>
-          <w:lang w:val="it-IT"/>
-        </w:rPr>
-        <w:t>Astronomical</w:t>
-      </w:r>
-      <w:proofErr w:type="spellEnd"/>
-      <w:r>
-        <w:rPr>
-          <w:lang w:val="it-IT"/>
-        </w:rPr>
-        <w:t xml:space="preserve"> Picture of the Day (APOD).</w:t>
-      </w:r>
-      <w:r>
-        <w:rPr>
-          <w:lang w:val="it-IT"/>
-        </w:rPr>
-        <w:t xml:space="preserve"> </w:t>
-      </w:r>
-      <w:r>
-        <w:rPr>
-          <w:lang w:val="it-IT"/>
-        </w:rPr>
-        <w:t>Attualmente esiste già un sito che fa questo lavoro, però non c’è la possibilità di scegliere l’APOD da vedere senza andare sul sito apposito con tutte le APOD scattate in ordine cronologico</w:t>
-      </w:r>
-      <w:r>
-        <w:rPr>
-          <w:lang w:val="it-IT"/>
-        </w:rPr>
-        <w:t xml:space="preserve"> e non si può salvare le proprie foto preferite</w:t>
-      </w:r>
-      <w:r>
-        <w:rPr>
-          <w:lang w:val="it-IT"/>
-        </w:rPr>
-        <w:t>.</w:t>
-      </w:r>
-    </w:p>
-    <w:p>
-      <w:pPr>
-        <w:rPr>
-          <w:lang w:val="it-IT"/>
-        </w:rPr>
-      </w:pPr>
-    </w:p>
-    <w:p>
-      <w:pPr>
-        <w:pStyle w:val="Titolo2"/>
-      </w:pPr>
-      <w:bookmarkStart w:id="7" w:name="_Toc181799881"/>
-      <w:r>
-        <w:t>Analisi e s</w:t>
-      </w:r>
-      <w:r>
-        <w:t>pecifica</w:t>
-      </w:r>
-      <w:r>
-        <w:t xml:space="preserve"> </w:t>
-      </w:r>
-      <w:r>
-        <w:t>dei requisiti</w:t>
-      </w:r>
-      <w:bookmarkEnd w:id="7"/>
     </w:p>
     <w:p>
       <w:pPr>
@@ -7357,11 +7355,11 @@
       <w:pPr>
         <w:pStyle w:val="Titolo3"/>
       </w:pPr>
-      <w:bookmarkStart w:id="8" w:name="_Toc181799882"/>
+      <w:bookmarkStart w:id="7" w:name="_Toc181799882"/>
       <w:r>
         <w:t>Spiegazione elementi tabella dei requisiti:</w:t>
       </w:r>
-      <w:bookmarkEnd w:id="8"/>
+      <w:bookmarkEnd w:id="7"/>
     </w:p>
     <w:p>
       <w:r>
@@ -7452,12 +7450,12 @@
         <w:pStyle w:val="Titolo2"/>
         <w:ind w:left="578" w:hanging="578"/>
       </w:pPr>
-      <w:bookmarkStart w:id="9" w:name="_Toc181799883"/>
+      <w:bookmarkStart w:id="8" w:name="_Toc181799883"/>
       <w:r>
         <w:lastRenderedPageBreak/>
         <w:t>Use case</w:t>
       </w:r>
-      <w:bookmarkEnd w:id="9"/>
+      <w:bookmarkEnd w:id="8"/>
     </w:p>
     <w:p>
       <w:pPr>
@@ -7524,7 +7522,7 @@
       <w:pPr>
         <w:pStyle w:val="Titolo2"/>
       </w:pPr>
-      <w:bookmarkStart w:id="10" w:name="_Toc181799884"/>
+      <w:bookmarkStart w:id="9" w:name="_Toc181799884"/>
       <w:r>
         <w:rPr>
           <w:noProof/>
@@ -7588,7 +7586,7 @@
       <w:r>
         <w:t>Pianificazione</w:t>
       </w:r>
-      <w:bookmarkEnd w:id="10"/>
+      <w:bookmarkEnd w:id="9"/>
     </w:p>
     <w:p>
       <w:pPr>
@@ -7601,61 +7599,61 @@
       <w:pPr>
         <w:pStyle w:val="Titolo2"/>
       </w:pPr>
-      <w:bookmarkStart w:id="11" w:name="_Toc181799885"/>
+      <w:bookmarkStart w:id="10" w:name="_Toc181799885"/>
       <w:r>
         <w:lastRenderedPageBreak/>
         <w:t>Analisi dei mezzi</w:t>
       </w:r>
+      <w:bookmarkEnd w:id="10"/>
+    </w:p>
+    <w:p>
+      <w:pPr>
+        <w:pStyle w:val="Titolo3"/>
+      </w:pPr>
+      <w:bookmarkStart w:id="11" w:name="_Toc413411419"/>
+      <w:bookmarkStart w:id="12" w:name="_Toc181799886"/>
+      <w:r>
+        <w:t>Software</w:t>
+      </w:r>
       <w:bookmarkEnd w:id="11"/>
+      <w:bookmarkEnd w:id="12"/>
+    </w:p>
+    <w:p>
+      <w:pPr>
+        <w:rPr>
+          <w:lang w:val="it-IT"/>
+        </w:rPr>
+      </w:pPr>
+      <w:r>
+        <w:rPr>
+          <w:lang w:val="it-IT"/>
+        </w:rPr>
+        <w:t>Per questo progetto avrò bisogno dell’API APOD della Nasa, MySQL</w:t>
+      </w:r>
+      <w:r>
+        <w:rPr>
+          <w:lang w:val="it-IT"/>
+        </w:rPr>
+        <w:t xml:space="preserve"> e Apache (XAMPP)</w:t>
+      </w:r>
+      <w:r>
+        <w:rPr>
+          <w:lang w:val="it-IT"/>
+        </w:rPr>
+        <w:t>, Project per il gantt e Visual studio Code per la parte di programmazione.</w:t>
+      </w:r>
     </w:p>
     <w:p>
       <w:pPr>
         <w:pStyle w:val="Titolo3"/>
       </w:pPr>
-      <w:bookmarkStart w:id="12" w:name="_Toc413411419"/>
-      <w:bookmarkStart w:id="13" w:name="_Toc181799886"/>
-      <w:r>
-        <w:t>Software</w:t>
-      </w:r>
-      <w:bookmarkEnd w:id="12"/>
+      <w:bookmarkStart w:id="13" w:name="_Toc413411420"/>
+      <w:bookmarkStart w:id="14" w:name="_Toc181799887"/>
+      <w:r>
+        <w:t>Hardware</w:t>
+      </w:r>
       <w:bookmarkEnd w:id="13"/>
-    </w:p>
-    <w:p>
-      <w:pPr>
-        <w:rPr>
-          <w:lang w:val="it-IT"/>
-        </w:rPr>
-      </w:pPr>
-      <w:r>
-        <w:rPr>
-          <w:lang w:val="it-IT"/>
-        </w:rPr>
-        <w:t>Per questo progetto avrò bisogno dell’API APOD della Nasa, MySQL</w:t>
-      </w:r>
-      <w:r>
-        <w:rPr>
-          <w:lang w:val="it-IT"/>
-        </w:rPr>
-        <w:t xml:space="preserve"> e Apache (XAMPP)</w:t>
-      </w:r>
-      <w:r>
-        <w:rPr>
-          <w:lang w:val="it-IT"/>
-        </w:rPr>
-        <w:t>, Project per il gantt e Visual studio Code per la parte di programmazione.</w:t>
-      </w:r>
-    </w:p>
-    <w:p>
-      <w:pPr>
-        <w:pStyle w:val="Titolo3"/>
-      </w:pPr>
-      <w:bookmarkStart w:id="14" w:name="_Toc413411420"/>
-      <w:bookmarkStart w:id="15" w:name="_Toc181799887"/>
-      <w:r>
-        <w:t>Hardware</w:t>
-      </w:r>
       <w:bookmarkEnd w:id="14"/>
-      <w:bookmarkEnd w:id="15"/>
     </w:p>
     <w:p>
       <w:pPr>
@@ -7693,46 +7691,46 @@
       <w:pPr>
         <w:pStyle w:val="Titolo1"/>
       </w:pPr>
-      <w:bookmarkStart w:id="16" w:name="_Toc429059808"/>
-      <w:bookmarkStart w:id="17" w:name="_Toc181799888"/>
+      <w:bookmarkStart w:id="15" w:name="_Toc429059808"/>
+      <w:bookmarkStart w:id="16" w:name="_Toc181799888"/>
       <w:r>
         <w:lastRenderedPageBreak/>
         <w:t>Progettazione</w:t>
       </w:r>
+      <w:bookmarkEnd w:id="15"/>
       <w:bookmarkEnd w:id="16"/>
+    </w:p>
+    <w:p>
+      <w:pPr>
+        <w:rPr>
+          <w:lang w:val="it-IT"/>
+        </w:rPr>
+      </w:pPr>
+      <w:r>
+        <w:rPr>
+          <w:lang w:val="it-IT"/>
+        </w:rPr>
+        <w:t>Questo capitolo descrive esaustivamente come deve essere realizzato il prodotto fin nei suoi dettagli. Una buona progettazione permette all’esecutore di evitare fraintendimenti e imprecisioni nell’implementazione del prodotto.</w:t>
+      </w:r>
+    </w:p>
+    <w:p>
+      <w:pPr>
+        <w:rPr>
+          <w:lang w:val="it-IT"/>
+        </w:rPr>
+      </w:pPr>
+    </w:p>
+    <w:p>
+      <w:pPr>
+        <w:pStyle w:val="Titolo2"/>
+      </w:pPr>
+      <w:bookmarkStart w:id="17" w:name="_Toc429059809"/>
+      <w:bookmarkStart w:id="18" w:name="_Toc181799889"/>
+      <w:r>
+        <w:t>Design dell’architettura del sistema</w:t>
+      </w:r>
       <w:bookmarkEnd w:id="17"/>
-    </w:p>
-    <w:p>
-      <w:pPr>
-        <w:rPr>
-          <w:lang w:val="it-IT"/>
-        </w:rPr>
-      </w:pPr>
-      <w:r>
-        <w:rPr>
-          <w:lang w:val="it-IT"/>
-        </w:rPr>
-        <w:t>Questo capitolo descrive esaustivamente come deve essere realizzato il prodotto fin nei suoi dettagli. Una buona progettazione permette all’esecutore di evitare fraintendimenti e imprecisioni nell’implementazione del prodotto.</w:t>
-      </w:r>
-    </w:p>
-    <w:p>
-      <w:pPr>
-        <w:rPr>
-          <w:lang w:val="it-IT"/>
-        </w:rPr>
-      </w:pPr>
-    </w:p>
-    <w:p>
-      <w:pPr>
-        <w:pStyle w:val="Titolo2"/>
-      </w:pPr>
-      <w:bookmarkStart w:id="18" w:name="_Toc429059809"/>
-      <w:bookmarkStart w:id="19" w:name="_Toc181799889"/>
-      <w:r>
-        <w:t>Design dell’architettura del sistema</w:t>
-      </w:r>
       <w:bookmarkEnd w:id="18"/>
-      <w:bookmarkEnd w:id="19"/>
     </w:p>
     <w:p>
       <w:pPr>
@@ -7877,16 +7875,16 @@
       <w:pPr>
         <w:pStyle w:val="Titolo2"/>
       </w:pPr>
-      <w:bookmarkStart w:id="20" w:name="_Toc429059810"/>
-      <w:bookmarkStart w:id="21" w:name="_Toc181799890"/>
+      <w:bookmarkStart w:id="19" w:name="_Toc429059810"/>
+      <w:bookmarkStart w:id="20" w:name="_Toc181799890"/>
       <w:r>
         <w:t>Design dei dati</w:t>
       </w:r>
       <w:r>
         <w:t xml:space="preserve"> e database</w:t>
       </w:r>
+      <w:bookmarkEnd w:id="19"/>
       <w:bookmarkEnd w:id="20"/>
-      <w:bookmarkEnd w:id="21"/>
     </w:p>
     <w:p>
       <w:pPr>
@@ -8025,23 +8023,23 @@
       <w:pPr>
         <w:pStyle w:val="Titolo2"/>
       </w:pPr>
-      <w:bookmarkStart w:id="22" w:name="_Toc429059811"/>
-      <w:bookmarkStart w:id="23" w:name="_Toc181799891"/>
+      <w:bookmarkStart w:id="21" w:name="_Toc429059811"/>
+      <w:bookmarkStart w:id="22" w:name="_Toc181799891"/>
       <w:r>
         <w:t>Design delle interfacce</w:t>
       </w:r>
+      <w:bookmarkEnd w:id="21"/>
       <w:bookmarkEnd w:id="22"/>
+    </w:p>
+    <w:p>
+      <w:pPr>
+        <w:pStyle w:val="Titolo3"/>
+      </w:pPr>
+      <w:bookmarkStart w:id="23" w:name="_Toc181799892"/>
+      <w:r>
+        <w:t>Interfaccia Login</w:t>
+      </w:r>
       <w:bookmarkEnd w:id="23"/>
-    </w:p>
-    <w:p>
-      <w:pPr>
-        <w:pStyle w:val="Titolo3"/>
-      </w:pPr>
-      <w:bookmarkStart w:id="24" w:name="_Toc181799892"/>
-      <w:r>
-        <w:t>Interfaccia Login</w:t>
-      </w:r>
-      <w:bookmarkEnd w:id="24"/>
     </w:p>
     <w:p>
       <w:pPr>
@@ -8131,27 +8129,14 @@
       <w:r>
         <w:t xml:space="preserve">Figura </w:t>
       </w:r>
-      <w:r>
-        <w:fldChar w:fldCharType="begin"/>
-      </w:r>
-      <w:r>
-        <w:instrText xml:space="preserve"> SEQ Figura \* ARABIC </w:instrText>
-      </w:r>
-      <w:r>
-        <w:fldChar w:fldCharType="separate"/>
-      </w:r>
-      <w:r>
-        <w:rPr>
-          <w:noProof/>
-        </w:rPr>
-        <w:t>1</w:t>
-      </w:r>
-      <w:r>
-        <w:rPr>
-          <w:noProof/>
-        </w:rPr>
-        <w:fldChar w:fldCharType="end"/>
-      </w:r>
+      <w:fldSimple w:instr=" SEQ Figura \* ARABIC ">
+        <w:r>
+          <w:rPr>
+            <w:noProof/>
+          </w:rPr>
+          <w:t>1</w:t>
+        </w:r>
+      </w:fldSimple>
       <w:r>
         <w:t>: Pianificazione della GUI del Login</w:t>
       </w:r>
@@ -8160,7 +8145,7 @@
       <w:pPr>
         <w:pStyle w:val="Titolo3"/>
       </w:pPr>
-      <w:bookmarkStart w:id="25" w:name="_Toc181799893"/>
+      <w:bookmarkStart w:id="24" w:name="_Toc181799893"/>
       <w:r>
         <w:lastRenderedPageBreak/>
         <w:t>Interf</w:t>
@@ -8171,7 +8156,7 @@
       <w:r>
         <w:t>ccia Home page</w:t>
       </w:r>
-      <w:bookmarkEnd w:id="25"/>
+      <w:bookmarkEnd w:id="24"/>
     </w:p>
     <w:p>
       <w:pPr>
@@ -8285,27 +8270,14 @@
       <w:r>
         <w:t xml:space="preserve">Figura </w:t>
       </w:r>
-      <w:r>
-        <w:fldChar w:fldCharType="begin"/>
-      </w:r>
-      <w:r>
-        <w:instrText xml:space="preserve"> SEQ Figura \* ARABIC </w:instrText>
-      </w:r>
-      <w:r>
-        <w:fldChar w:fldCharType="separate"/>
-      </w:r>
-      <w:r>
-        <w:rPr>
-          <w:noProof/>
-        </w:rPr>
-        <w:t>2</w:t>
-      </w:r>
-      <w:r>
-        <w:rPr>
-          <w:noProof/>
-        </w:rPr>
-        <w:fldChar w:fldCharType="end"/>
-      </w:r>
+      <w:fldSimple w:instr=" SEQ Figura \* ARABIC ">
+        <w:r>
+          <w:rPr>
+            <w:noProof/>
+          </w:rPr>
+          <w:t>2</w:t>
+        </w:r>
+      </w:fldSimple>
       <w:r>
         <w:t>: Pianificazione della GUI della Home page</w:t>
       </w:r>
@@ -8314,11 +8286,11 @@
       <w:pPr>
         <w:pStyle w:val="Titolo3"/>
       </w:pPr>
-      <w:bookmarkStart w:id="26" w:name="_Toc181799894"/>
+      <w:bookmarkStart w:id="25" w:name="_Toc181799894"/>
       <w:r>
         <w:t>Interfaccia Preferiti e Cronologia</w:t>
       </w:r>
-      <w:bookmarkEnd w:id="26"/>
+      <w:bookmarkEnd w:id="25"/>
     </w:p>
     <w:p>
       <w:pPr>
@@ -8440,27 +8412,14 @@
       <w:r>
         <w:t xml:space="preserve">Figura </w:t>
       </w:r>
-      <w:r>
-        <w:fldChar w:fldCharType="begin"/>
-      </w:r>
-      <w:r>
-        <w:instrText xml:space="preserve"> SEQ Figura \* ARABIC </w:instrText>
-      </w:r>
-      <w:r>
-        <w:fldChar w:fldCharType="separate"/>
-      </w:r>
-      <w:r>
-        <w:rPr>
-          <w:noProof/>
-        </w:rPr>
-        <w:t>3</w:t>
-      </w:r>
-      <w:r>
-        <w:rPr>
-          <w:noProof/>
-        </w:rPr>
-        <w:fldChar w:fldCharType="end"/>
-      </w:r>
+      <w:fldSimple w:instr=" SEQ Figura \* ARABIC ">
+        <w:r>
+          <w:rPr>
+            <w:noProof/>
+          </w:rPr>
+          <w:t>3</w:t>
+        </w:r>
+      </w:fldSimple>
       <w:r>
         <w:t>: Pianificazione della page dei Preferiti</w:t>
       </w:r>
@@ -8473,14 +8432,14 @@
       <w:pPr>
         <w:pStyle w:val="Titolo2"/>
       </w:pPr>
-      <w:bookmarkStart w:id="27" w:name="_Toc429059812"/>
-      <w:bookmarkStart w:id="28" w:name="_Toc181799895"/>
+      <w:bookmarkStart w:id="26" w:name="_Toc429059812"/>
+      <w:bookmarkStart w:id="27" w:name="_Toc181799895"/>
       <w:r>
         <w:lastRenderedPageBreak/>
         <w:t>Design procedurale</w:t>
       </w:r>
+      <w:bookmarkEnd w:id="26"/>
       <w:bookmarkEnd w:id="27"/>
-      <w:bookmarkEnd w:id="28"/>
     </w:p>
     <w:p>
       <w:pPr>
@@ -8570,33 +8529,33 @@
           <w:bottom w:val="single" w:sz="4" w:space="1" w:color="auto"/>
         </w:pBdr>
       </w:pPr>
-      <w:bookmarkStart w:id="29" w:name="_Toc461179222"/>
-      <w:bookmarkStart w:id="30" w:name="_Toc181799896"/>
+      <w:bookmarkStart w:id="28" w:name="_Toc461179222"/>
+      <w:bookmarkStart w:id="29" w:name="_Toc181799896"/>
       <w:r>
         <w:t>Implementazione</w:t>
       </w:r>
+      <w:bookmarkEnd w:id="28"/>
       <w:bookmarkEnd w:id="29"/>
+    </w:p>
+    <w:p>
+      <w:pPr>
+        <w:pStyle w:val="Titolo2"/>
+      </w:pPr>
+      <w:bookmarkStart w:id="30" w:name="_Toc181799897"/>
+      <w:r>
+        <w:t>Database</w:t>
+      </w:r>
       <w:bookmarkEnd w:id="30"/>
     </w:p>
     <w:p>
       <w:pPr>
-        <w:pStyle w:val="Titolo2"/>
-      </w:pPr>
-      <w:bookmarkStart w:id="31" w:name="_Toc181799897"/>
-      <w:r>
-        <w:t>Database</w:t>
+        <w:pStyle w:val="Titolo3"/>
+      </w:pPr>
+      <w:bookmarkStart w:id="31" w:name="_Toc181799898"/>
+      <w:r>
+        <w:t>Utente</w:t>
       </w:r>
       <w:bookmarkEnd w:id="31"/>
-    </w:p>
-    <w:p>
-      <w:pPr>
-        <w:pStyle w:val="Titolo3"/>
-      </w:pPr>
-      <w:bookmarkStart w:id="32" w:name="_Toc181799898"/>
-      <w:r>
-        <w:t>Utente</w:t>
-      </w:r>
-      <w:bookmarkEnd w:id="32"/>
     </w:p>
     <w:p>
       <w:pPr>
@@ -8626,23 +8585,15 @@
                 <w:lang w:val="it-IT"/>
               </w:rPr>
             </w:pPr>
-          </w:p>
-          <w:p>
-            <w:pPr>
-              <w:jc w:val="center"/>
-              <w:rPr>
-                <w:lang w:val="it-IT"/>
-              </w:rPr>
-            </w:pPr>
             <w:r>
               <w:rPr>
                 <w:noProof/>
                 <w:lang w:val="it-IT"/>
               </w:rPr>
               <w:drawing>
-                <wp:inline distT="0" distB="0" distL="0" distR="0" wp14:anchorId="2DBE6788" wp14:editId="7C9686B2">
-                  <wp:extent cx="3407410" cy="1424305"/>
-                  <wp:effectExtent l="0" t="0" r="2540" b="4445"/>
+                <wp:inline distT="0" distB="0" distL="0" distR="0" wp14:anchorId="2DBE6788" wp14:editId="066DD8E9">
+                  <wp:extent cx="3622675" cy="1476375"/>
+                  <wp:effectExtent l="0" t="0" r="0" b="9525"/>
                   <wp:docPr id="8" name="Immagine 8"/>
                   <wp:cNvGraphicFramePr>
                     <a:graphicFrameLocks xmlns:a="http://schemas.openxmlformats.org/drawingml/2006/main" noChangeAspect="1"/>
@@ -8672,7 +8623,7 @@
                         <pic:spPr bwMode="auto">
                           <a:xfrm>
                             <a:off x="0" y="0"/>
-                            <a:ext cx="3407410" cy="1424305"/>
+                            <a:ext cx="3626017" cy="1477737"/>
                           </a:xfrm>
                           <a:prstGeom prst="rect">
                             <a:avLst/>
@@ -8689,6 +8640,113 @@
               </w:drawing>
             </w:r>
           </w:p>
+        </w:tc>
+      </w:tr>
+    </w:tbl>
+    <w:p>
+      <w:pPr>
+        <w:rPr>
+          <w:lang w:val="it-IT"/>
+        </w:rPr>
+      </w:pPr>
+    </w:p>
+    <w:p>
+      <w:pPr>
+        <w:rPr>
+          <w:lang w:val="it-IT"/>
+        </w:rPr>
+      </w:pPr>
+      <w:r>
+        <w:rPr>
+          <w:lang w:val="it-IT"/>
+        </w:rPr>
+        <w:t>Il sito viene utilizzato dagli utenti, questi devono poter vedere le loro foto preferite e le foto viste recentemente all’interno del sito</w:t>
+      </w:r>
+      <w:r>
+        <w:rPr>
+          <w:lang w:val="it-IT"/>
+        </w:rPr>
+        <w:t xml:space="preserve">, per permettere questo ho create la tabella utente, in modo che ogni utente possa avere un account personale. Per fare il login utilizzo un Username e una password che verrà </w:t>
+      </w:r>
+      <w:proofErr w:type="spellStart"/>
+      <w:r>
+        <w:rPr>
+          <w:lang w:val="it-IT"/>
+        </w:rPr>
+        <w:t>hashata</w:t>
+      </w:r>
+      <w:proofErr w:type="spellEnd"/>
+      <w:r>
+        <w:rPr>
+          <w:lang w:val="it-IT"/>
+        </w:rPr>
+        <w:t xml:space="preserve"> usando MD5</w:t>
+      </w:r>
+      <w:r>
+        <w:rPr>
+          <w:lang w:val="it-IT"/>
+        </w:rPr>
+        <w:t>, tutti gli utenti vengono aggiunti direttamente dalla pagina di registrazione di PHP.</w:t>
+      </w:r>
+      <w:r>
+        <w:rPr>
+          <w:lang w:val="it-IT"/>
+        </w:rPr>
+        <w:t xml:space="preserve"> ID viene usato come </w:t>
+      </w:r>
+      <w:proofErr w:type="spellStart"/>
+      <w:r>
+        <w:rPr>
+          <w:lang w:val="it-IT"/>
+        </w:rPr>
+        <w:t>key</w:t>
+      </w:r>
+      <w:proofErr w:type="spellEnd"/>
+      <w:r>
+        <w:rPr>
+          <w:lang w:val="it-IT"/>
+        </w:rPr>
+        <w:t xml:space="preserve"> e verrà anche usato come foreign </w:t>
+      </w:r>
+      <w:proofErr w:type="spellStart"/>
+      <w:r>
+        <w:rPr>
+          <w:lang w:val="it-IT"/>
+        </w:rPr>
+        <w:t>key</w:t>
+      </w:r>
+      <w:proofErr w:type="spellEnd"/>
+      <w:r>
+        <w:rPr>
+          <w:lang w:val="it-IT"/>
+        </w:rPr>
+        <w:t xml:space="preserve"> per le altre tabelle del Database.</w:t>
+      </w:r>
+    </w:p>
+    <w:p>
+      <w:pPr>
+        <w:pStyle w:val="Titolo3"/>
+      </w:pPr>
+      <w:bookmarkStart w:id="32" w:name="_Toc181799899"/>
+      <w:r>
+        <w:t xml:space="preserve">Preferiti </w:t>
+      </w:r>
+      <w:bookmarkEnd w:id="32"/>
+    </w:p>
+    <w:tbl>
+      <w:tblPr>
+        <w:tblStyle w:val="Grigliatabella"/>
+        <w:tblW w:w="0" w:type="auto"/>
+        <w:tblLook w:val="04A0" w:firstRow="1" w:lastRow="0" w:firstColumn="1" w:lastColumn="0" w:noHBand="0" w:noVBand="1"/>
+      </w:tblPr>
+      <w:tblGrid>
+        <w:gridCol w:w="9628"/>
+      </w:tblGrid>
+      <w:tr>
+        <w:tc>
+          <w:tcPr>
+            <w:tcW w:w="9628" w:type="dxa"/>
+          </w:tcPr>
           <w:p>
             <w:pPr>
               <w:jc w:val="center"/>
@@ -8696,6 +8754,33 @@
                 <w:lang w:val="it-IT"/>
               </w:rPr>
             </w:pPr>
+            <w:r>
+              <w:object w:dxaOrig="3930" w:dyaOrig="2865" w14:anchorId="7C7E6F7F">
+                <v:shapetype id="_x0000_t75" coordsize="21600,21600" o:spt="75" o:preferrelative="t" path="m@4@5l@4@11@9@11@9@5xe" filled="f" stroked="f">
+                  <v:stroke joinstyle="miter"/>
+                  <v:formulas>
+                    <v:f eqn="if lineDrawn pixelLineWidth 0"/>
+                    <v:f eqn="sum @0 1 0"/>
+                    <v:f eqn="sum 0 0 @1"/>
+                    <v:f eqn="prod @2 1 2"/>
+                    <v:f eqn="prod @3 21600 pixelWidth"/>
+                    <v:f eqn="prod @3 21600 pixelHeight"/>
+                    <v:f eqn="sum @0 0 1"/>
+                    <v:f eqn="prod @6 1 2"/>
+                    <v:f eqn="prod @7 21600 pixelWidth"/>
+                    <v:f eqn="sum @8 21600 0"/>
+                    <v:f eqn="prod @7 21600 pixelHeight"/>
+                    <v:f eqn="sum @10 21600 0"/>
+                  </v:formulas>
+                  <v:path o:extrusionok="f" gradientshapeok="t" o:connecttype="rect"/>
+                  <o:lock v:ext="edit" aspectratio="t"/>
+                </v:shapetype>
+                <v:shape id="_x0000_i1026" type="#_x0000_t75" style="width:196.5pt;height:143.25pt" o:ole="">
+                  <v:imagedata r:id="rId17" o:title=""/>
+                </v:shape>
+                <o:OLEObject Type="Embed" ProgID="PBrush" ShapeID="_x0000_i1026" DrawAspect="Content" ObjectID="_1793607636" r:id="rId18"/>
+              </w:object>
+            </w:r>
           </w:p>
         </w:tc>
       </w:tr>
@@ -8717,55 +8802,111 @@
         <w:rPr>
           <w:lang w:val="it-IT"/>
         </w:rPr>
-        <w:t>Il sito viene utilizzato dagli utenti, questi devono poter vedere le loro foto preferite e le foto viste recentemente all’interno del sito</w:t>
-      </w:r>
-      <w:r>
-        <w:rPr>
-          <w:lang w:val="it-IT"/>
-        </w:rPr>
-        <w:t xml:space="preserve">, per permettere questo ho create la tabella utente, in modo che ogni utente possa avere un account personale. Per fare il login utilizzo un Username e una password che verrà </w:t>
+        <w:t xml:space="preserve">La tabella </w:t>
+      </w:r>
+      <w:r>
+        <w:rPr>
+          <w:lang w:val="it-IT"/>
+        </w:rPr>
+        <w:t>“P</w:t>
+      </w:r>
+      <w:r>
+        <w:rPr>
+          <w:lang w:val="it-IT"/>
+        </w:rPr>
+        <w:t>referito</w:t>
+      </w:r>
+      <w:r>
+        <w:rPr>
+          <w:lang w:val="it-IT"/>
+        </w:rPr>
+        <w:t>”</w:t>
+      </w:r>
+      <w:r>
+        <w:rPr>
+          <w:lang w:val="it-IT"/>
+        </w:rPr>
+        <w:t xml:space="preserve"> conterrà le informazioni importanti sulle foto che l’utente metterà tra i preferiti.</w:t>
+      </w:r>
+    </w:p>
+    <w:p>
+      <w:pPr>
+        <w:rPr>
+          <w:lang w:val="it-IT"/>
+        </w:rPr>
+      </w:pPr>
+      <w:r>
+        <w:rPr>
+          <w:lang w:val="it-IT"/>
+        </w:rPr>
+        <w:t xml:space="preserve">Data e </w:t>
       </w:r>
       <w:proofErr w:type="spellStart"/>
       <w:r>
         <w:rPr>
           <w:lang w:val="it-IT"/>
         </w:rPr>
-        <w:t>hashata</w:t>
+        <w:t>Utente_Id</w:t>
       </w:r>
       <w:proofErr w:type="spellEnd"/>
       <w:r>
         <w:rPr>
           <w:lang w:val="it-IT"/>
         </w:rPr>
-        <w:t xml:space="preserve"> usando MD5, ID viene usato come </w:t>
+        <w:t xml:space="preserve"> sono le chiavi essendo che un utente può avere più foto preferite diverse, e la stessa foto può essere la </w:t>
       </w:r>
       <w:proofErr w:type="spellStart"/>
       <w:r>
         <w:rPr>
           <w:lang w:val="it-IT"/>
         </w:rPr>
-        <w:t>key</w:t>
+        <w:t>preferità</w:t>
       </w:r>
       <w:proofErr w:type="spellEnd"/>
       <w:r>
         <w:rPr>
           <w:lang w:val="it-IT"/>
         </w:rPr>
-        <w:t xml:space="preserve"> e verrà anche usato come foreign </w:t>
+        <w:t xml:space="preserve"> di più utenti.</w:t>
+      </w:r>
+    </w:p>
+    <w:p>
+      <w:pPr>
+        <w:rPr>
+          <w:lang w:val="it-IT"/>
+        </w:rPr>
+      </w:pPr>
+      <w:r>
+        <w:rPr>
+          <w:lang w:val="it-IT"/>
+        </w:rPr>
+        <w:t xml:space="preserve">Ci sarà un limite di foto preferite, quando raggiungerà il massimo (15/20 foto) l’utente avrà un avviso e dovrà togliere delle foto se ne vorrà aggiungere altre. </w:t>
       </w:r>
       <w:proofErr w:type="spellStart"/>
       <w:r>
         <w:rPr>
           <w:lang w:val="it-IT"/>
         </w:rPr>
-        <w:t>key</w:t>
+        <w:t>Url</w:t>
       </w:r>
       <w:proofErr w:type="spellEnd"/>
       <w:r>
         <w:rPr>
           <w:lang w:val="it-IT"/>
         </w:rPr>
-        <w:t xml:space="preserve"> per le altre tabelle del Database.</w:t>
+        <w:t xml:space="preserve"> serve per salvare l’URL della foto e mettere un’anteprima della foto. Date</w:t>
+      </w:r>
+      <w:r>
+        <w:rPr>
+          <w:lang w:val="it-IT"/>
+        </w:rPr>
+        <w:t>, oltre che venir usato come chiave,</w:t>
+      </w:r>
+      <w:r>
+        <w:rPr>
+          <w:lang w:val="it-IT"/>
+        </w:rPr>
+        <w:t xml:space="preserve"> serve per fare un eventuale richiesta all’API e avere tutte le informazioni sull’immagine.</w:t>
       </w:r>
     </w:p>
     <w:p>
@@ -8779,28 +8920,777 @@
       <w:pPr>
         <w:pStyle w:val="Titolo3"/>
       </w:pPr>
-      <w:bookmarkStart w:id="33" w:name="_Toc181799899"/>
-      <w:r>
-        <w:t>Preferiti e Cronologia</w:t>
+      <w:bookmarkStart w:id="33" w:name="_Toc181799900"/>
+      <w:r>
+        <w:lastRenderedPageBreak/>
+        <w:t>Cronologia</w:t>
+      </w:r>
+    </w:p>
+    <w:tbl>
+      <w:tblPr>
+        <w:tblStyle w:val="Grigliatabella"/>
+        <w:tblW w:w="0" w:type="auto"/>
+        <w:tblLook w:val="04A0" w:firstRow="1" w:lastRow="0" w:firstColumn="1" w:lastColumn="0" w:noHBand="0" w:noVBand="1"/>
+      </w:tblPr>
+      <w:tblGrid>
+        <w:gridCol w:w="9628"/>
+      </w:tblGrid>
+      <w:tr>
+        <w:tc>
+          <w:tcPr>
+            <w:tcW w:w="9628" w:type="dxa"/>
+          </w:tcPr>
+          <w:p>
+            <w:pPr>
+              <w:jc w:val="center"/>
+              <w:rPr>
+                <w:lang w:val="it-IT"/>
+              </w:rPr>
+            </w:pPr>
+            <w:r>
+              <w:object w:dxaOrig="3675" w:dyaOrig="3210" w14:anchorId="161AB932">
+                <v:shape id="_x0000_i1031" type="#_x0000_t75" style="width:183.75pt;height:160.5pt" o:ole="">
+                  <v:imagedata r:id="rId19" o:title=""/>
+                </v:shape>
+                <o:OLEObject Type="Embed" ProgID="PBrush" ShapeID="_x0000_i1031" DrawAspect="Content" ObjectID="_1793607637" r:id="rId20"/>
+              </w:object>
+            </w:r>
+          </w:p>
+        </w:tc>
+      </w:tr>
+    </w:tbl>
+    <w:p>
+      <w:pPr>
+        <w:rPr>
+          <w:lang w:val="it-IT"/>
+        </w:rPr>
+      </w:pPr>
+    </w:p>
+    <w:p>
+      <w:pPr>
+        <w:rPr>
+          <w:lang w:val="it-IT"/>
+        </w:rPr>
+      </w:pPr>
+      <w:r>
+        <w:rPr>
+          <w:lang w:val="it-IT"/>
+        </w:rPr>
+        <w:t xml:space="preserve">La tabella “Cronologia” conterrà le informazioni importanti sulle ultime 15/20 foto viste dall’utente. A differenza della tabella “Preferito”, questa come chiave usa Id e </w:t>
+      </w:r>
+      <w:proofErr w:type="spellStart"/>
+      <w:r>
+        <w:rPr>
+          <w:lang w:val="it-IT"/>
+        </w:rPr>
+        <w:t>Utente_Id</w:t>
+      </w:r>
+      <w:proofErr w:type="spellEnd"/>
+      <w:r>
+        <w:rPr>
+          <w:lang w:val="it-IT"/>
+        </w:rPr>
+        <w:t>, questo perché a differenza di “Preferito”, se superi il numero massimo di foto elimino io la foto più vecchia vista (quella con l’ID più basso)</w:t>
+      </w:r>
+      <w:r>
+        <w:rPr>
+          <w:lang w:val="it-IT"/>
+        </w:rPr>
+        <w:t>.</w:t>
+      </w:r>
+    </w:p>
+    <w:p>
+      <w:pPr>
+        <w:rPr>
+          <w:lang w:val="it-IT"/>
+        </w:rPr>
+      </w:pPr>
+      <w:proofErr w:type="spellStart"/>
+      <w:r>
+        <w:rPr>
+          <w:lang w:val="it-IT"/>
+        </w:rPr>
+        <w:t>Url</w:t>
+      </w:r>
+      <w:proofErr w:type="spellEnd"/>
+      <w:r>
+        <w:rPr>
+          <w:lang w:val="it-IT"/>
+        </w:rPr>
+        <w:t xml:space="preserve"> serve per </w:t>
+      </w:r>
+      <w:r>
+        <w:rPr>
+          <w:lang w:val="it-IT"/>
+        </w:rPr>
+        <w:t xml:space="preserve">salvare l’URL della foto e </w:t>
+      </w:r>
+      <w:r>
+        <w:rPr>
+          <w:lang w:val="it-IT"/>
+        </w:rPr>
+        <w:t>mettere un’anteprima della foto.</w:t>
+      </w:r>
+      <w:r>
+        <w:rPr>
+          <w:lang w:val="it-IT"/>
+        </w:rPr>
+        <w:t xml:space="preserve"> Date serve per fare un eventuale richiesta all’API e avere tutte le informazioni sull’immagine.</w:t>
+      </w:r>
+    </w:p>
+    <w:p>
+      <w:pPr>
+        <w:pStyle w:val="Titolo2"/>
+      </w:pPr>
+      <w:r>
+        <w:t>UML</w:t>
       </w:r>
       <w:bookmarkEnd w:id="33"/>
     </w:p>
     <w:p>
       <w:pPr>
-        <w:rPr>
-          <w:lang w:val="it-IT"/>
-        </w:rPr>
-      </w:pPr>
-    </w:p>
-    <w:p>
-      <w:pPr>
-        <w:pStyle w:val="Titolo2"/>
-      </w:pPr>
-      <w:bookmarkStart w:id="34" w:name="_Toc181799900"/>
-      <w:r>
-        <w:t>UML</w:t>
-      </w:r>
+        <w:pStyle w:val="Titolo3"/>
+      </w:pPr>
+      <w:r>
+        <w:t>Struttura cartelle</w:t>
+      </w:r>
+    </w:p>
+    <w:tbl>
+      <w:tblPr>
+        <w:tblStyle w:val="Grigliatabella"/>
+        <w:tblW w:w="0" w:type="auto"/>
+        <w:tblLook w:val="04A0" w:firstRow="1" w:lastRow="0" w:firstColumn="1" w:lastColumn="0" w:noHBand="0" w:noVBand="1"/>
+      </w:tblPr>
+      <w:tblGrid>
+        <w:gridCol w:w="9628"/>
+      </w:tblGrid>
+      <w:tr>
+        <w:tc>
+          <w:tcPr>
+            <w:tcW w:w="9628" w:type="dxa"/>
+          </w:tcPr>
+          <w:p>
+            <w:pPr>
+              <w:pStyle w:val="Paragrafoelenco"/>
+              <w:numPr>
+                <w:ilvl w:val="0"/>
+                <w:numId w:val="28"/>
+              </w:numPr>
+              <w:rPr>
+                <w:lang w:val="it-IT"/>
+              </w:rPr>
+            </w:pPr>
+            <w:r>
+              <w:rPr>
+                <w:lang w:val="it-IT"/>
+              </w:rPr>
+              <w:t>APOD_API-2024-2025</w:t>
+            </w:r>
+          </w:p>
+          <w:p>
+            <w:pPr>
+              <w:pStyle w:val="Paragrafoelenco"/>
+              <w:numPr>
+                <w:ilvl w:val="1"/>
+                <w:numId w:val="28"/>
+              </w:numPr>
+              <w:rPr>
+                <w:lang w:val="it-IT"/>
+              </w:rPr>
+            </w:pPr>
+            <w:r>
+              <w:rPr>
+                <w:lang w:val="it-IT"/>
+              </w:rPr>
+              <w:t>1_Qdc</w:t>
+            </w:r>
+          </w:p>
+          <w:p>
+            <w:pPr>
+              <w:pStyle w:val="Paragrafoelenco"/>
+              <w:numPr>
+                <w:ilvl w:val="1"/>
+                <w:numId w:val="28"/>
+              </w:numPr>
+              <w:rPr>
+                <w:lang w:val="it-IT"/>
+              </w:rPr>
+            </w:pPr>
+            <w:r>
+              <w:rPr>
+                <w:lang w:val="it-IT"/>
+              </w:rPr>
+              <w:t>2_Abstract</w:t>
+            </w:r>
+          </w:p>
+          <w:p>
+            <w:pPr>
+              <w:pStyle w:val="Paragrafoelenco"/>
+              <w:numPr>
+                <w:ilvl w:val="1"/>
+                <w:numId w:val="28"/>
+              </w:numPr>
+              <w:rPr>
+                <w:lang w:val="it-IT"/>
+              </w:rPr>
+            </w:pPr>
+            <w:r>
+              <w:rPr>
+                <w:lang w:val="it-IT"/>
+              </w:rPr>
+              <w:t>3</w:t>
+            </w:r>
+            <w:r>
+              <w:rPr>
+                <w:lang w:val="it-IT"/>
+              </w:rPr>
+              <w:t>_</w:t>
+            </w:r>
+            <w:r>
+              <w:rPr>
+                <w:lang w:val="it-IT"/>
+              </w:rPr>
+              <w:t>Documentazione (word e pdf)</w:t>
+            </w:r>
+          </w:p>
+          <w:p>
+            <w:pPr>
+              <w:pStyle w:val="Paragrafoelenco"/>
+              <w:numPr>
+                <w:ilvl w:val="1"/>
+                <w:numId w:val="28"/>
+              </w:numPr>
+              <w:rPr>
+                <w:lang w:val="it-IT"/>
+              </w:rPr>
+            </w:pPr>
+            <w:r>
+              <w:rPr>
+                <w:lang w:val="it-IT"/>
+              </w:rPr>
+              <w:t>4</w:t>
+            </w:r>
+            <w:r>
+              <w:rPr>
+                <w:lang w:val="it-IT"/>
+              </w:rPr>
+              <w:t>_</w:t>
+            </w:r>
+            <w:r>
+              <w:rPr>
+                <w:lang w:val="it-IT"/>
+              </w:rPr>
+              <w:t>Diari</w:t>
+            </w:r>
+          </w:p>
+          <w:p>
+            <w:pPr>
+              <w:pStyle w:val="Paragrafoelenco"/>
+              <w:numPr>
+                <w:ilvl w:val="2"/>
+                <w:numId w:val="28"/>
+              </w:numPr>
+              <w:rPr>
+                <w:lang w:val="it-IT"/>
+              </w:rPr>
+            </w:pPr>
+            <w:r>
+              <w:rPr>
+                <w:lang w:val="it-IT"/>
+              </w:rPr>
+              <w:t>12. Dicembre</w:t>
+            </w:r>
+          </w:p>
+          <w:p>
+            <w:pPr>
+              <w:pStyle w:val="Paragrafoelenco"/>
+              <w:numPr>
+                <w:ilvl w:val="2"/>
+                <w:numId w:val="28"/>
+              </w:numPr>
+              <w:rPr>
+                <w:lang w:val="it-IT"/>
+              </w:rPr>
+            </w:pPr>
+            <w:r>
+              <w:rPr>
+                <w:lang w:val="it-IT"/>
+              </w:rPr>
+              <w:t>11. Novembre</w:t>
+            </w:r>
+          </w:p>
+          <w:p>
+            <w:pPr>
+              <w:pStyle w:val="Paragrafoelenco"/>
+              <w:numPr>
+                <w:ilvl w:val="2"/>
+                <w:numId w:val="28"/>
+              </w:numPr>
+              <w:rPr>
+                <w:lang w:val="it-IT"/>
+              </w:rPr>
+            </w:pPr>
+            <w:r>
+              <w:rPr>
+                <w:lang w:val="it-IT"/>
+              </w:rPr>
+              <w:t>10. Ottobre</w:t>
+            </w:r>
+          </w:p>
+          <w:p>
+            <w:pPr>
+              <w:pStyle w:val="Paragrafoelenco"/>
+              <w:numPr>
+                <w:ilvl w:val="2"/>
+                <w:numId w:val="28"/>
+              </w:numPr>
+              <w:rPr>
+                <w:lang w:val="it-IT"/>
+              </w:rPr>
+            </w:pPr>
+            <w:r>
+              <w:rPr>
+                <w:lang w:val="it-IT"/>
+              </w:rPr>
+              <w:t>9. Settembre</w:t>
+            </w:r>
+          </w:p>
+          <w:p>
+            <w:pPr>
+              <w:pStyle w:val="Paragrafoelenco"/>
+              <w:numPr>
+                <w:ilvl w:val="1"/>
+                <w:numId w:val="28"/>
+              </w:numPr>
+              <w:rPr>
+                <w:lang w:val="it-IT"/>
+              </w:rPr>
+            </w:pPr>
+            <w:r>
+              <w:rPr>
+                <w:lang w:val="it-IT"/>
+              </w:rPr>
+              <w:t>5</w:t>
+            </w:r>
+            <w:r>
+              <w:rPr>
+                <w:lang w:val="it-IT"/>
+              </w:rPr>
+              <w:t>_</w:t>
+            </w:r>
+            <w:r>
+              <w:rPr>
+                <w:lang w:val="it-IT"/>
+              </w:rPr>
+              <w:t>Applicativo</w:t>
+            </w:r>
+          </w:p>
+          <w:p>
+            <w:pPr>
+              <w:pStyle w:val="Paragrafoelenco"/>
+              <w:numPr>
+                <w:ilvl w:val="2"/>
+                <w:numId w:val="28"/>
+              </w:numPr>
+              <w:rPr>
+                <w:lang w:val="it-IT"/>
+              </w:rPr>
+            </w:pPr>
+            <w:r>
+              <w:rPr>
+                <w:lang w:val="it-IT"/>
+              </w:rPr>
+              <w:t>css</w:t>
+            </w:r>
+          </w:p>
+          <w:p>
+            <w:pPr>
+              <w:pStyle w:val="Paragrafoelenco"/>
+              <w:numPr>
+                <w:ilvl w:val="2"/>
+                <w:numId w:val="28"/>
+              </w:numPr>
+              <w:rPr>
+                <w:lang w:val="it-IT"/>
+              </w:rPr>
+            </w:pPr>
+            <w:r>
+              <w:rPr>
+                <w:lang w:val="it-IT"/>
+              </w:rPr>
+              <w:t>img</w:t>
+            </w:r>
+          </w:p>
+          <w:p>
+            <w:pPr>
+              <w:pStyle w:val="Paragrafoelenco"/>
+              <w:numPr>
+                <w:ilvl w:val="2"/>
+                <w:numId w:val="28"/>
+              </w:numPr>
+              <w:rPr>
+                <w:lang w:val="it-IT"/>
+              </w:rPr>
+            </w:pPr>
+            <w:r>
+              <w:rPr>
+                <w:lang w:val="it-IT"/>
+              </w:rPr>
+              <w:t>js</w:t>
+            </w:r>
+          </w:p>
+          <w:p>
+            <w:pPr>
+              <w:pStyle w:val="Paragrafoelenco"/>
+              <w:numPr>
+                <w:ilvl w:val="1"/>
+                <w:numId w:val="28"/>
+              </w:numPr>
+              <w:rPr>
+                <w:lang w:val="it-IT"/>
+              </w:rPr>
+            </w:pPr>
+            <w:r>
+              <w:rPr>
+                <w:lang w:val="it-IT"/>
+              </w:rPr>
+              <w:t>7</w:t>
+            </w:r>
+            <w:r>
+              <w:rPr>
+                <w:lang w:val="it-IT"/>
+              </w:rPr>
+              <w:t>_</w:t>
+            </w:r>
+            <w:r>
+              <w:rPr>
+                <w:lang w:val="it-IT"/>
+              </w:rPr>
+              <w:t>Allegati</w:t>
+            </w:r>
+          </w:p>
+          <w:p>
+            <w:pPr>
+              <w:pStyle w:val="Paragrafoelenco"/>
+              <w:numPr>
+                <w:ilvl w:val="2"/>
+                <w:numId w:val="28"/>
+              </w:numPr>
+              <w:rPr>
+                <w:lang w:val="it-IT"/>
+              </w:rPr>
+            </w:pPr>
+            <w:r>
+              <w:rPr>
+                <w:lang w:val="it-IT"/>
+              </w:rPr>
+              <w:t>DB</w:t>
+            </w:r>
+          </w:p>
+          <w:p>
+            <w:pPr>
+              <w:pStyle w:val="Paragrafoelenco"/>
+              <w:numPr>
+                <w:ilvl w:val="2"/>
+                <w:numId w:val="28"/>
+              </w:numPr>
+              <w:rPr>
+                <w:lang w:val="it-IT"/>
+              </w:rPr>
+            </w:pPr>
+            <w:r>
+              <w:rPr>
+                <w:lang w:val="it-IT"/>
+              </w:rPr>
+              <w:t>Pianificazione_Pagine</w:t>
+            </w:r>
+          </w:p>
+          <w:p>
+            <w:pPr>
+              <w:pStyle w:val="Paragrafoelenco"/>
+              <w:numPr>
+                <w:ilvl w:val="1"/>
+                <w:numId w:val="28"/>
+              </w:numPr>
+              <w:rPr>
+                <w:lang w:val="it-IT"/>
+              </w:rPr>
+            </w:pPr>
+            <w:r>
+              <w:rPr>
+                <w:lang w:val="it-IT"/>
+              </w:rPr>
+              <w:t>8</w:t>
+            </w:r>
+            <w:r>
+              <w:rPr>
+                <w:lang w:val="it-IT"/>
+              </w:rPr>
+              <w:t>_</w:t>
+            </w:r>
+            <w:r>
+              <w:rPr>
+                <w:lang w:val="it-IT"/>
+              </w:rPr>
+              <w:t>Manuali</w:t>
+            </w:r>
+          </w:p>
+        </w:tc>
+      </w:tr>
+    </w:tbl>
+    <w:p>
+      <w:pPr>
+        <w:rPr>
+          <w:lang w:val="it-IT"/>
+        </w:rPr>
+      </w:pPr>
+    </w:p>
+    <w:p>
+      <w:pPr>
+        <w:rPr>
+          <w:lang w:val="it-IT"/>
+        </w:rPr>
+      </w:pPr>
+      <w:r>
+        <w:rPr>
+          <w:lang w:val="it-IT"/>
+        </w:rPr>
+        <w:t xml:space="preserve">Questa è la strutta delle cartelle. Inizialmente c’è la cartella del progetto </w:t>
+      </w:r>
+      <w:r>
+        <w:rPr>
+          <w:b/>
+          <w:u w:val="single"/>
+          <w:lang w:val="it-IT"/>
+        </w:rPr>
+        <w:t>APOD_API-2024-2025</w:t>
+      </w:r>
+      <w:r>
+        <w:rPr>
+          <w:lang w:val="it-IT"/>
+        </w:rPr>
+        <w:t xml:space="preserve">, questa cartella contiene 7 cartelle, </w:t>
+      </w:r>
+      <w:r>
+        <w:rPr>
+          <w:b/>
+          <w:u w:val="single"/>
+          <w:lang w:val="it-IT"/>
+        </w:rPr>
+        <w:t>1_Qdc</w:t>
+      </w:r>
+      <w:r>
+        <w:rPr>
+          <w:lang w:val="it-IT"/>
+        </w:rPr>
+        <w:t xml:space="preserve"> che contiene il quaderno dei compiti. </w:t>
+      </w:r>
+      <w:r>
+        <w:rPr>
+          <w:b/>
+          <w:u w:val="single"/>
+          <w:lang w:val="it-IT"/>
+        </w:rPr>
+        <w:t xml:space="preserve">2_Abstract </w:t>
+      </w:r>
+      <w:r>
+        <w:rPr>
+          <w:lang w:val="it-IT"/>
+        </w:rPr>
+        <w:t xml:space="preserve">contiene l’abstract del progetto. </w:t>
+      </w:r>
+      <w:r>
+        <w:rPr>
+          <w:b/>
+          <w:u w:val="single"/>
+          <w:lang w:val="it-IT"/>
+        </w:rPr>
+        <w:t xml:space="preserve">3_Documentazione (word e pdf) </w:t>
+      </w:r>
+      <w:r>
+        <w:rPr>
+          <w:lang w:val="it-IT"/>
+        </w:rPr>
+        <w:t>contiene la documentazione del progetto in formato .docx e .pdf.</w:t>
+      </w:r>
+      <w:r>
+        <w:rPr>
+          <w:lang w:val="it-IT"/>
+        </w:rPr>
+        <w:br/>
+      </w:r>
+      <w:r>
+        <w:rPr>
+          <w:b/>
+          <w:u w:val="single"/>
+          <w:lang w:val="it-IT"/>
+        </w:rPr>
+        <w:t xml:space="preserve">4_Diari </w:t>
+      </w:r>
+      <w:r>
+        <w:rPr>
+          <w:lang w:val="it-IT"/>
+        </w:rPr>
+        <w:t xml:space="preserve">contiene una cartella per ogni mese, dentro di esse ci sono i relativi diari di quel mese. </w:t>
+      </w:r>
+      <w:r>
+        <w:rPr>
+          <w:b/>
+          <w:u w:val="single"/>
+          <w:lang w:val="it-IT"/>
+        </w:rPr>
+        <w:t>5_Applicativo</w:t>
+      </w:r>
+      <w:r>
+        <w:rPr>
+          <w:lang w:val="it-IT"/>
+        </w:rPr>
+        <w:t xml:space="preserve"> contiene delle sottocartelle, </w:t>
+      </w:r>
+      <w:r>
+        <w:rPr>
+          <w:u w:val="single"/>
+          <w:lang w:val="it-IT"/>
+        </w:rPr>
+        <w:t>css</w:t>
+      </w:r>
+      <w:r>
+        <w:rPr>
+          <w:lang w:val="it-IT"/>
+        </w:rPr>
+        <w:t xml:space="preserve"> </w:t>
+      </w:r>
+      <w:r>
+        <w:rPr>
+          <w:lang w:val="it-IT"/>
+        </w:rPr>
+        <w:t xml:space="preserve">contiene tutti i file di stile per la pagina </w:t>
+      </w:r>
+      <w:proofErr w:type="spellStart"/>
+      <w:r>
+        <w:rPr>
+          <w:lang w:val="it-IT"/>
+        </w:rPr>
+        <w:t>php</w:t>
+      </w:r>
+      <w:proofErr w:type="spellEnd"/>
+      <w:r>
+        <w:rPr>
+          <w:lang w:val="it-IT"/>
+        </w:rPr>
+        <w:t xml:space="preserve">, </w:t>
+      </w:r>
+      <w:r>
+        <w:rPr>
+          <w:u w:val="single"/>
+          <w:lang w:val="it-IT"/>
+        </w:rPr>
+        <w:t xml:space="preserve">img </w:t>
+      </w:r>
+      <w:r>
+        <w:rPr>
+          <w:lang w:val="it-IT"/>
+        </w:rPr>
+        <w:t xml:space="preserve">contiene </w:t>
+      </w:r>
+      <w:r>
+        <w:rPr>
+          <w:lang w:val="it-IT"/>
+        </w:rPr>
+        <w:lastRenderedPageBreak/>
+        <w:t xml:space="preserve">tutte le immagini usate nel sito, come la </w:t>
+      </w:r>
+      <w:proofErr w:type="spellStart"/>
+      <w:r>
+        <w:rPr>
+          <w:lang w:val="it-IT"/>
+        </w:rPr>
+        <w:t>favicon</w:t>
+      </w:r>
+      <w:proofErr w:type="spellEnd"/>
+      <w:r>
+        <w:rPr>
+          <w:lang w:val="it-IT"/>
+        </w:rPr>
+        <w:t xml:space="preserve">, lo sfondo e l’immagine che uso se manca </w:t>
+      </w:r>
+      <w:proofErr w:type="spellStart"/>
+      <w:r>
+        <w:rPr>
+          <w:lang w:val="it-IT"/>
+        </w:rPr>
+        <w:t>l’url</w:t>
+      </w:r>
+      <w:proofErr w:type="spellEnd"/>
+      <w:r>
+        <w:rPr>
+          <w:lang w:val="it-IT"/>
+        </w:rPr>
+        <w:t xml:space="preserve"> di una foto e</w:t>
+      </w:r>
+      <w:r>
+        <w:rPr>
+          <w:u w:val="single"/>
+          <w:lang w:val="it-IT"/>
+        </w:rPr>
+        <w:t xml:space="preserve"> js </w:t>
+      </w:r>
+      <w:r>
+        <w:rPr>
+          <w:lang w:val="it-IT"/>
+        </w:rPr>
+        <w:t>contiene due file</w:t>
+      </w:r>
+      <w:bookmarkStart w:id="34" w:name="_GoBack"/>
       <w:bookmarkEnd w:id="34"/>
+      <w:r>
+        <w:rPr>
+          <w:lang w:val="it-IT"/>
+        </w:rPr>
+        <w:t xml:space="preserve"> di tipo </w:t>
+      </w:r>
+      <w:proofErr w:type="spellStart"/>
+      <w:r>
+        <w:rPr>
+          <w:lang w:val="it-IT"/>
+        </w:rPr>
+        <w:t>javascript</w:t>
+      </w:r>
+      <w:proofErr w:type="spellEnd"/>
+      <w:r>
+        <w:rPr>
+          <w:lang w:val="it-IT"/>
+        </w:rPr>
+        <w:t xml:space="preserve">, uno che </w:t>
+      </w:r>
+      <w:proofErr w:type="spellStart"/>
+      <w:r>
+        <w:rPr>
+          <w:lang w:val="it-IT"/>
+        </w:rPr>
+        <w:t>gestise</w:t>
+      </w:r>
+      <w:proofErr w:type="spellEnd"/>
+      <w:r>
+        <w:rPr>
+          <w:lang w:val="it-IT"/>
+        </w:rPr>
+        <w:t xml:space="preserve"> il layout della pagina html e uno che gestisce le richieste </w:t>
+      </w:r>
+      <w:proofErr w:type="spellStart"/>
+      <w:r>
+        <w:rPr>
+          <w:lang w:val="it-IT"/>
+        </w:rPr>
+        <w:t>all’api</w:t>
+      </w:r>
+      <w:proofErr w:type="spellEnd"/>
+      <w:r>
+        <w:rPr>
+          <w:lang w:val="it-IT"/>
+        </w:rPr>
+        <w:t>.</w:t>
+      </w:r>
     </w:p>
     <w:p>
       <w:pPr>
@@ -10179,15 +11069,15 @@
           <w:lang w:val="it-IT"/>
         </w:rPr>
       </w:pPr>
-      <w:bookmarkStart w:id="54" w:name="_Toc461179232"/>
-      <w:bookmarkStart w:id="55" w:name="_Toc181799912"/>
+      <w:bookmarkStart w:id="54" w:name="_Toc181799912"/>
+      <w:bookmarkStart w:id="55" w:name="_Toc461179232"/>
       <w:r>
         <w:rPr>
           <w:lang w:val="it-IT"/>
         </w:rPr>
         <w:t>Glossario</w:t>
       </w:r>
-      <w:bookmarkEnd w:id="55"/>
+      <w:bookmarkEnd w:id="54"/>
     </w:p>
     <w:p>
       <w:pPr>
@@ -10445,7 +11335,7 @@
       <w:r>
         <w:t>Bibliografia per articoli di riviste:</w:t>
       </w:r>
-      <w:bookmarkEnd w:id="54"/>
+      <w:bookmarkEnd w:id="55"/>
       <w:bookmarkEnd w:id="57"/>
     </w:p>
     <w:p>
@@ -11037,10 +11927,10 @@
       </w:pPr>
     </w:p>
     <w:sectPr>
-      <w:headerReference w:type="default" r:id="rId17"/>
-      <w:footerReference w:type="default" r:id="rId18"/>
-      <w:headerReference w:type="first" r:id="rId19"/>
-      <w:footerReference w:type="first" r:id="rId20"/>
+      <w:headerReference w:type="default" r:id="rId21"/>
+      <w:footerReference w:type="default" r:id="rId22"/>
+      <w:headerReference w:type="first" r:id="rId23"/>
+      <w:footerReference w:type="first" r:id="rId24"/>
       <w:pgSz w:w="11906" w:h="16838"/>
       <w:pgMar w:top="1985" w:right="1134" w:bottom="1418" w:left="1134" w:header="567" w:footer="567" w:gutter="0"/>
       <w:pgNumType w:start="1"/>
@@ -11092,19 +11982,22 @@
       <w:t xml:space="preserve">Versione: </w:t>
     </w:r>
     <w:r>
-      <w:t>06</w:t>
+      <w:fldChar w:fldCharType="begin"/>
     </w:r>
     <w:r>
-      <w:t>.</w:t>
+      <w:instrText xml:space="preserve"> DATE \@ "dd.MM.yyyy" </w:instrText>
     </w:r>
     <w:r>
-      <w:t>11</w:t>
+      <w:fldChar w:fldCharType="separate"/>
     </w:r>
     <w:r>
-      <w:t>.2024</w:t>
+      <w:rPr>
+        <w:noProof/>
+      </w:rPr>
+      <w:t>20.11.2024</w:t>
     </w:r>
     <w:r>
-      <w:t xml:space="preserve"> </w:t>
+      <w:fldChar w:fldCharType="end"/>
     </w:r>
   </w:p>
 </w:ftr>
@@ -11290,37 +12183,7 @@
             <w:rPr>
               <w:lang w:val="it-IT"/>
             </w:rPr>
-            <w:t>20</w:t>
-          </w:r>
-          <w:r>
-            <w:rPr>
-              <w:lang w:val="it-IT"/>
-            </w:rPr>
-            <w:t>2</w:t>
-          </w:r>
-          <w:r>
-            <w:rPr>
-              <w:lang w:val="it-IT"/>
-            </w:rPr>
-            <w:t>4</w:t>
-          </w:r>
-          <w:r>
-            <w:rPr>
-              <w:lang w:val="it-IT"/>
-            </w:rPr>
-            <w:t>/20</w:t>
-          </w:r>
-          <w:r>
-            <w:rPr>
-              <w:lang w:val="it-IT"/>
-            </w:rPr>
-            <w:t>2</w:t>
-          </w:r>
-          <w:r>
-            <w:rPr>
-              <w:lang w:val="it-IT"/>
-            </w:rPr>
-            <w:t>5</w:t>
+            <w:t>2024/2025</w:t>
           </w:r>
         </w:p>
       </w:tc>
@@ -12913,6 +13776,119 @@
     </w:lvl>
   </w:abstractNum>
   <w:abstractNum w:abstractNumId="7" w15:restartNumberingAfterBreak="0">
+    <w:nsid w:val="207300EF"/>
+    <w:multiLevelType w:val="hybridMultilevel"/>
+    <w:tmpl w:val="1E68EB4C"/>
+    <w:lvl w:ilvl="0" w:tplc="08100001">
+      <w:start w:val="1"/>
+      <w:numFmt w:val="bullet"/>
+      <w:lvlText w:val=""/>
+      <w:lvlJc w:val="left"/>
+      <w:pPr>
+        <w:ind w:left="720" w:hanging="360"/>
+      </w:pPr>
+      <w:rPr>
+        <w:rFonts w:ascii="Symbol" w:hAnsi="Symbol" w:hint="default"/>
+      </w:rPr>
+    </w:lvl>
+    <w:lvl w:ilvl="1" w:tplc="08100003">
+      <w:start w:val="1"/>
+      <w:numFmt w:val="bullet"/>
+      <w:lvlText w:val="o"/>
+      <w:lvlJc w:val="left"/>
+      <w:pPr>
+        <w:ind w:left="1440" w:hanging="360"/>
+      </w:pPr>
+      <w:rPr>
+        <w:rFonts w:ascii="Courier New" w:hAnsi="Courier New" w:cs="Courier New" w:hint="default"/>
+      </w:rPr>
+    </w:lvl>
+    <w:lvl w:ilvl="2" w:tplc="08100005">
+      <w:start w:val="1"/>
+      <w:numFmt w:val="bullet"/>
+      <w:lvlText w:val=""/>
+      <w:lvlJc w:val="left"/>
+      <w:pPr>
+        <w:ind w:left="2160" w:hanging="360"/>
+      </w:pPr>
+      <w:rPr>
+        <w:rFonts w:ascii="Wingdings" w:hAnsi="Wingdings" w:hint="default"/>
+      </w:rPr>
+    </w:lvl>
+    <w:lvl w:ilvl="3" w:tplc="08100001" w:tentative="1">
+      <w:start w:val="1"/>
+      <w:numFmt w:val="bullet"/>
+      <w:lvlText w:val=""/>
+      <w:lvlJc w:val="left"/>
+      <w:pPr>
+        <w:ind w:left="2880" w:hanging="360"/>
+      </w:pPr>
+      <w:rPr>
+        <w:rFonts w:ascii="Symbol" w:hAnsi="Symbol" w:hint="default"/>
+      </w:rPr>
+    </w:lvl>
+    <w:lvl w:ilvl="4" w:tplc="08100003" w:tentative="1">
+      <w:start w:val="1"/>
+      <w:numFmt w:val="bullet"/>
+      <w:lvlText w:val="o"/>
+      <w:lvlJc w:val="left"/>
+      <w:pPr>
+        <w:ind w:left="3600" w:hanging="360"/>
+      </w:pPr>
+      <w:rPr>
+        <w:rFonts w:ascii="Courier New" w:hAnsi="Courier New" w:cs="Courier New" w:hint="default"/>
+      </w:rPr>
+    </w:lvl>
+    <w:lvl w:ilvl="5" w:tplc="08100005" w:tentative="1">
+      <w:start w:val="1"/>
+      <w:numFmt w:val="bullet"/>
+      <w:lvlText w:val=""/>
+      <w:lvlJc w:val="left"/>
+      <w:pPr>
+        <w:ind w:left="4320" w:hanging="360"/>
+      </w:pPr>
+      <w:rPr>
+        <w:rFonts w:ascii="Wingdings" w:hAnsi="Wingdings" w:hint="default"/>
+      </w:rPr>
+    </w:lvl>
+    <w:lvl w:ilvl="6" w:tplc="08100001" w:tentative="1">
+      <w:start w:val="1"/>
+      <w:numFmt w:val="bullet"/>
+      <w:lvlText w:val=""/>
+      <w:lvlJc w:val="left"/>
+      <w:pPr>
+        <w:ind w:left="5040" w:hanging="360"/>
+      </w:pPr>
+      <w:rPr>
+        <w:rFonts w:ascii="Symbol" w:hAnsi="Symbol" w:hint="default"/>
+      </w:rPr>
+    </w:lvl>
+    <w:lvl w:ilvl="7" w:tplc="08100003" w:tentative="1">
+      <w:start w:val="1"/>
+      <w:numFmt w:val="bullet"/>
+      <w:lvlText w:val="o"/>
+      <w:lvlJc w:val="left"/>
+      <w:pPr>
+        <w:ind w:left="5760" w:hanging="360"/>
+      </w:pPr>
+      <w:rPr>
+        <w:rFonts w:ascii="Courier New" w:hAnsi="Courier New" w:cs="Courier New" w:hint="default"/>
+      </w:rPr>
+    </w:lvl>
+    <w:lvl w:ilvl="8" w:tplc="08100005" w:tentative="1">
+      <w:start w:val="1"/>
+      <w:numFmt w:val="bullet"/>
+      <w:lvlText w:val=""/>
+      <w:lvlJc w:val="left"/>
+      <w:pPr>
+        <w:ind w:left="6480" w:hanging="360"/>
+      </w:pPr>
+      <w:rPr>
+        <w:rFonts w:ascii="Wingdings" w:hAnsi="Wingdings" w:hint="default"/>
+      </w:rPr>
+    </w:lvl>
+  </w:abstractNum>
+  <w:abstractNum w:abstractNumId="8" w15:restartNumberingAfterBreak="0">
     <w:nsid w:val="22DC02CA"/>
     <w:multiLevelType w:val="hybridMultilevel"/>
     <w:tmpl w:val="3E6C221C"/>
@@ -13052,7 +14028,7 @@
       </w:rPr>
     </w:lvl>
   </w:abstractNum>
-  <w:abstractNum w:abstractNumId="8" w15:restartNumberingAfterBreak="0">
+  <w:abstractNum w:abstractNumId="9" w15:restartNumberingAfterBreak="0">
     <w:nsid w:val="24A46D31"/>
     <w:multiLevelType w:val="hybridMultilevel"/>
     <w:tmpl w:val="A56221F0"/>
@@ -13165,7 +14141,7 @@
       </w:pPr>
     </w:lvl>
   </w:abstractNum>
-  <w:abstractNum w:abstractNumId="9" w15:restartNumberingAfterBreak="0">
+  <w:abstractNum w:abstractNumId="10" w15:restartNumberingAfterBreak="0">
     <w:nsid w:val="44EE32A3"/>
     <w:multiLevelType w:val="hybridMultilevel"/>
     <w:tmpl w:val="83EC7D64"/>
@@ -13278,7 +14254,7 @@
       </w:rPr>
     </w:lvl>
   </w:abstractNum>
-  <w:abstractNum w:abstractNumId="10" w15:restartNumberingAfterBreak="0">
+  <w:abstractNum w:abstractNumId="11" w15:restartNumberingAfterBreak="0">
     <w:nsid w:val="57C86EE7"/>
     <w:multiLevelType w:val="multilevel"/>
     <w:tmpl w:val="4DE6CDEC"/>
@@ -13427,7 +14403,7 @@
       </w:rPr>
     </w:lvl>
   </w:abstractNum>
-  <w:abstractNum w:abstractNumId="11" w15:restartNumberingAfterBreak="0">
+  <w:abstractNum w:abstractNumId="12" w15:restartNumberingAfterBreak="0">
     <w:nsid w:val="652809B9"/>
     <w:multiLevelType w:val="hybridMultilevel"/>
     <w:tmpl w:val="C10EC632"/>
@@ -13540,7 +14516,7 @@
       </w:rPr>
     </w:lvl>
   </w:abstractNum>
-  <w:abstractNum w:abstractNumId="12" w15:restartNumberingAfterBreak="0">
+  <w:abstractNum w:abstractNumId="13" w15:restartNumberingAfterBreak="0">
     <w:nsid w:val="66871ECE"/>
     <w:multiLevelType w:val="hybridMultilevel"/>
     <w:tmpl w:val="7F74FC56"/>
@@ -13656,7 +14632,7 @@
       </w:pPr>
     </w:lvl>
   </w:abstractNum>
-  <w:abstractNum w:abstractNumId="13" w15:restartNumberingAfterBreak="0">
+  <w:abstractNum w:abstractNumId="14" w15:restartNumberingAfterBreak="0">
     <w:nsid w:val="6ABE5228"/>
     <w:multiLevelType w:val="hybridMultilevel"/>
     <w:tmpl w:val="089EE6D8"/>
@@ -13772,7 +14748,7 @@
       </w:pPr>
     </w:lvl>
   </w:abstractNum>
-  <w:abstractNum w:abstractNumId="14" w15:restartNumberingAfterBreak="0">
+  <w:abstractNum w:abstractNumId="15" w15:restartNumberingAfterBreak="0">
     <w:nsid w:val="6C1D7334"/>
     <w:multiLevelType w:val="hybridMultilevel"/>
     <w:tmpl w:val="7F20929C"/>
@@ -13888,7 +14864,7 @@
       </w:pPr>
     </w:lvl>
   </w:abstractNum>
-  <w:abstractNum w:abstractNumId="15" w15:restartNumberingAfterBreak="0">
+  <w:abstractNum w:abstractNumId="16" w15:restartNumberingAfterBreak="0">
     <w:nsid w:val="6CAD7B9C"/>
     <w:multiLevelType w:val="hybridMultilevel"/>
     <w:tmpl w:val="B226FBF6"/>
@@ -13974,7 +14950,7 @@
       </w:pPr>
     </w:lvl>
   </w:abstractNum>
-  <w:abstractNum w:abstractNumId="16" w15:restartNumberingAfterBreak="0">
+  <w:abstractNum w:abstractNumId="17" w15:restartNumberingAfterBreak="0">
     <w:nsid w:val="72904C79"/>
     <w:multiLevelType w:val="hybridMultilevel"/>
     <w:tmpl w:val="EB328896"/>
@@ -14114,7 +15090,7 @@
       </w:rPr>
     </w:lvl>
   </w:abstractNum>
-  <w:abstractNum w:abstractNumId="17" w15:restartNumberingAfterBreak="0">
+  <w:abstractNum w:abstractNumId="18" w15:restartNumberingAfterBreak="0">
     <w:nsid w:val="7ACC392C"/>
     <w:multiLevelType w:val="hybridMultilevel"/>
     <w:tmpl w:val="F282F7F0"/>
@@ -14254,7 +15230,7 @@
       </w:rPr>
     </w:lvl>
   </w:abstractNum>
-  <w:abstractNum w:abstractNumId="18" w15:restartNumberingAfterBreak="0">
+  <w:abstractNum w:abstractNumId="19" w15:restartNumberingAfterBreak="0">
     <w:nsid w:val="7CD54937"/>
     <w:multiLevelType w:val="hybridMultilevel"/>
     <w:tmpl w:val="1AB0305A"/>
@@ -14395,13 +15371,13 @@
     </w:lvl>
   </w:abstractNum>
   <w:num w:numId="1">
-    <w:abstractNumId w:val="10"/>
+    <w:abstractNumId w:val="11"/>
   </w:num>
   <w:num w:numId="2">
     <w:abstractNumId w:val="3"/>
   </w:num>
   <w:num w:numId="3">
-    <w:abstractNumId w:val="7"/>
+    <w:abstractNumId w:val="8"/>
   </w:num>
   <w:num w:numId="4">
     <w:abstractNumId w:val="1"/>
@@ -14410,22 +15386,22 @@
     <w:abstractNumId w:val="4"/>
   </w:num>
   <w:num w:numId="6">
-    <w:abstractNumId w:val="12"/>
+    <w:abstractNumId w:val="13"/>
   </w:num>
   <w:num w:numId="7">
-    <w:abstractNumId w:val="8"/>
+    <w:abstractNumId w:val="9"/>
   </w:num>
   <w:num w:numId="8">
-    <w:abstractNumId w:val="13"/>
+    <w:abstractNumId w:val="14"/>
   </w:num>
   <w:num w:numId="9">
     <w:abstractNumId w:val="0"/>
   </w:num>
   <w:num w:numId="10">
-    <w:abstractNumId w:val="16"/>
+    <w:abstractNumId w:val="17"/>
   </w:num>
   <w:num w:numId="11">
-    <w:abstractNumId w:val="17"/>
+    <w:abstractNumId w:val="18"/>
   </w:num>
   <w:num w:numId="12">
     <w:abstractNumId w:val="5"/>
@@ -14434,46 +15410,49 @@
     <w:abstractNumId w:val="2"/>
   </w:num>
   <w:num w:numId="14">
-    <w:abstractNumId w:val="18"/>
+    <w:abstractNumId w:val="19"/>
   </w:num>
   <w:num w:numId="15">
     <w:abstractNumId w:val="6"/>
   </w:num>
   <w:num w:numId="16">
+    <w:abstractNumId w:val="11"/>
+  </w:num>
+  <w:num w:numId="17">
+    <w:abstractNumId w:val="15"/>
+  </w:num>
+  <w:num w:numId="18">
+    <w:abstractNumId w:val="11"/>
+  </w:num>
+  <w:num w:numId="19">
+    <w:abstractNumId w:val="11"/>
+  </w:num>
+  <w:num w:numId="20">
+    <w:abstractNumId w:val="11"/>
+  </w:num>
+  <w:num w:numId="21">
+    <w:abstractNumId w:val="11"/>
+  </w:num>
+  <w:num w:numId="22">
+    <w:abstractNumId w:val="11"/>
+  </w:num>
+  <w:num w:numId="23">
+    <w:abstractNumId w:val="12"/>
+  </w:num>
+  <w:num w:numId="24">
+    <w:abstractNumId w:val="11"/>
+  </w:num>
+  <w:num w:numId="25">
+    <w:abstractNumId w:val="11"/>
+  </w:num>
+  <w:num w:numId="26">
     <w:abstractNumId w:val="10"/>
   </w:num>
-  <w:num w:numId="17">
-    <w:abstractNumId w:val="14"/>
+  <w:num w:numId="27">
+    <w:abstractNumId w:val="16"/>
   </w:num>
-  <w:num w:numId="18">
-    <w:abstractNumId w:val="10"/>
-  </w:num>
-  <w:num w:numId="19">
-    <w:abstractNumId w:val="10"/>
-  </w:num>
-  <w:num w:numId="20">
-    <w:abstractNumId w:val="10"/>
-  </w:num>
-  <w:num w:numId="21">
-    <w:abstractNumId w:val="10"/>
-  </w:num>
-  <w:num w:numId="22">
-    <w:abstractNumId w:val="10"/>
-  </w:num>
-  <w:num w:numId="23">
-    <w:abstractNumId w:val="11"/>
-  </w:num>
-  <w:num w:numId="24">
-    <w:abstractNumId w:val="10"/>
-  </w:num>
-  <w:num w:numId="25">
-    <w:abstractNumId w:val="10"/>
-  </w:num>
-  <w:num w:numId="26">
-    <w:abstractNumId w:val="9"/>
-  </w:num>
-  <w:num w:numId="27">
-    <w:abstractNumId w:val="15"/>
+  <w:num w:numId="28">
+    <w:abstractNumId w:val="7"/>
   </w:num>
   <w:numIdMacAtCleanup w:val="14"/>
 </w:numbering>
@@ -15750,7 +16729,7 @@
 </file>
 
 <file path=customXml/itemProps1.xml><?xml version="1.0" encoding="utf-8"?>
-<ds:datastoreItem xmlns:ds="http://schemas.openxmlformats.org/officeDocument/2006/customXml" ds:itemID="{E22A11F6-65A4-41D0-8D9C-C341BD26506D}">
+<ds:datastoreItem xmlns:ds="http://schemas.openxmlformats.org/officeDocument/2006/customXml" ds:itemID="{09EBBB69-7366-4423-BD4D-A97D21927398}">
   <ds:schemaRefs>
     <ds:schemaRef ds:uri="http://schemas.openxmlformats.org/officeDocument/2006/bibliography"/>
   </ds:schemaRefs>

</xml_diff>